<commit_message>
long opgevangen + verslag update
</commit_message>
<xml_diff>
--- a/Afstudeerverslag Kusomari.docx
+++ b/Afstudeerverslag Kusomari.docx
@@ -18,6 +18,9 @@
       </w:sdtEndPr>
       <w:sdtContent>
         <w:p>
+          <w:pPr>
+            <w:jc w:val="both"/>
+          </w:pPr>
           <w:r>
             <w:rPr>
               <w:b/>
@@ -78,11 +81,12 @@
                               <w:sdt>
                                 <w:sdtPr>
                                   <w:rPr>
+                                    <w:rFonts w:ascii="KdG Expert" w:hAnsi="KdG Expert"/>
                                     <w:sz w:val="96"/>
                                   </w:rPr>
                                   <w:alias w:val="Functie"/>
                                   <w:tag w:val=""/>
-                                  <w:id w:val="2115015981"/>
+                                  <w:id w:val="-1308164924"/>
                                   <w:placeholder>
                                     <w:docPart w:val="284CA9618426438A931FAAD4135E50D9"/>
                                   </w:placeholder>
@@ -95,11 +99,13 @@
                                     <w:pPr>
                                       <w:pStyle w:val="Titel2"/>
                                       <w:rPr>
+                                        <w:rFonts w:ascii="KdG Expert" w:hAnsi="KdG Expert"/>
                                         <w:sz w:val="96"/>
                                       </w:rPr>
                                     </w:pPr>
                                     <w:r>
                                       <w:rPr>
+                                        <w:rFonts w:ascii="KdG Expert" w:hAnsi="KdG Expert"/>
                                         <w:sz w:val="96"/>
                                       </w:rPr>
                                       <w:t>Eindverslag afstudeerwerk</w:t>
@@ -111,20 +117,20 @@
                                 <w:pPr>
                                   <w:pStyle w:val="Ondertitel2"/>
                                   <w:ind w:left="144" w:right="720"/>
-                                  <w:rPr>
-                                    <w:color w:val="auto"/>
-                                    <w:sz w:val="72"/>
-                                  </w:rPr>
                                 </w:pPr>
-                                <w:proofErr w:type="spellStart"/>
                                 <w:r>
                                   <w:rPr>
+                                    <w:rFonts w:ascii="KdG Expert" w:hAnsi="KdG Expert"/>
                                     <w:color w:val="auto"/>
                                     <w:sz w:val="72"/>
                                   </w:rPr>
                                   <w:t>Kusomari</w:t>
                                 </w:r>
-                                <w:proofErr w:type="spellEnd"/>
+                                <w:r>
+                                  <w:t xml:space="preserve"> </w:t>
+                                </w:r>
+                                <w:bookmarkStart w:id="0" w:name="_GoBack"/>
+                                <w:bookmarkEnd w:id="0"/>
                               </w:p>
                               <w:p>
                                 <w:pPr>
@@ -146,7 +152,7 @@
                                       <w:color w:val="auto"/>
                                     </w:rPr>
                                     <w:alias w:val="Datum"/>
-                                    <w:id w:val="1417830956"/>
+                                    <w:id w:val="1432011232"/>
                                     <w:placeholder>
                                       <w:docPart w:val="A0FEAE18BE96429BB022CFA20552C7F7"/>
                                     </w:placeholder>
@@ -174,11 +180,13 @@
                                   <w:pStyle w:val="Samenvatting"/>
                                   <w:spacing w:before="0" w:after="0"/>
                                   <w:rPr>
+                                    <w:rFonts w:ascii="Verdana" w:hAnsi="Verdana"/>
                                     <w:sz w:val="36"/>
                                   </w:rPr>
                                 </w:pPr>
                                 <w:r>
                                   <w:rPr>
+                                    <w:rFonts w:ascii="Verdana" w:hAnsi="Verdana"/>
                                     <w:sz w:val="36"/>
                                   </w:rPr>
                                   <w:t>Auteur : Jiska Baeten</w:t>
@@ -189,40 +197,16 @@
                                   <w:pStyle w:val="Samenvatting"/>
                                   <w:spacing w:before="0" w:after="0"/>
                                   <w:rPr>
+                                    <w:rFonts w:ascii="Verdana" w:hAnsi="Verdana"/>
                                     <w:sz w:val="36"/>
                                   </w:rPr>
                                 </w:pPr>
                                 <w:r>
                                   <w:rPr>
+                                    <w:rFonts w:ascii="Verdana" w:hAnsi="Verdana"/>
                                     <w:sz w:val="36"/>
                                   </w:rPr>
-                                  <w:t>Schoolpromotor</w:t>
-                                </w:r>
-                                <w:r>
-                                  <w:rPr>
-                                    <w:sz w:val="36"/>
-                                  </w:rPr>
-                                  <w:t xml:space="preserve"> </w:t>
-                                </w:r>
-                                <w:r>
-                                  <w:rPr>
-                                    <w:sz w:val="36"/>
-                                  </w:rPr>
-                                  <w:t xml:space="preserve">: Wim van </w:t>
-                                </w:r>
-                                <w:proofErr w:type="spellStart"/>
-                                <w:r>
-                                  <w:rPr>
-                                    <w:sz w:val="36"/>
-                                  </w:rPr>
-                                  <w:t>WeyenBerg</w:t>
-                                </w:r>
-                                <w:proofErr w:type="spellEnd"/>
-                                <w:r>
-                                  <w:rPr>
-                                    <w:sz w:val="36"/>
-                                  </w:rPr>
-                                  <w:t>, Pieter Jorissen</w:t>
+                                  <w:t>Schoolpromotor : Wim van WeyenBerg, Pieter Jorissen</w:t>
                                 </w:r>
                               </w:p>
                             </w:txbxContent>
@@ -251,17 +235,18 @@
                     <v:stroke joinstyle="miter"/>
                     <v:path gradientshapeok="t" o:connecttype="rect"/>
                   </v:shapetype>
-                  <v:shape id="Tekstvak 14" o:spid="_x0000_s1026" type="#_x0000_t202" alt="Rapporttitel" style="position:absolute;margin-left:34.75pt;margin-top:0;width:540pt;height:466.5pt;z-index:-251637760;visibility:visible;mso-wrap-style:square;mso-width-percent:0;mso-height-percent:0;mso-wrap-distance-left:9pt;mso-wrap-distance-top:0;mso-wrap-distance-right:9pt;mso-wrap-distance-bottom:0;mso-position-horizontal:absolute;mso-position-horizontal-relative:page;mso-position-vertical:top;mso-position-vertical-relative:margin;mso-width-percent:0;mso-height-percent:0;mso-width-relative:margin;mso-height-relative:margin;v-text-anchor:bottom" o:gfxdata="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" o:allowoverlap="f" filled="f" stroked="f" strokeweight=".5pt">
+                  <v:shape id="Tekstvak 14" o:spid="_x0000_s1026" type="#_x0000_t202" alt="Rapporttitel" style="position:absolute;left:0;text-align:left;margin-left:34.75pt;margin-top:0;width:540pt;height:466.5pt;z-index:-251637760;visibility:visible;mso-wrap-style:square;mso-width-percent:0;mso-height-percent:0;mso-wrap-distance-left:9pt;mso-wrap-distance-top:0;mso-wrap-distance-right:9pt;mso-wrap-distance-bottom:0;mso-position-horizontal:absolute;mso-position-horizontal-relative:page;mso-position-vertical:top;mso-position-vertical-relative:margin;mso-width-percent:0;mso-height-percent:0;mso-width-relative:margin;mso-height-relative:margin;v-text-anchor:bottom" o:gfxdata="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" o:allowoverlap="f" filled="f" stroked="f" strokeweight=".5pt">
                     <v:textbox inset="0,0,0,0">
                       <w:txbxContent>
                         <w:sdt>
                           <w:sdtPr>
                             <w:rPr>
+                              <w:rFonts w:ascii="KdG Expert" w:hAnsi="KdG Expert"/>
                               <w:sz w:val="96"/>
                             </w:rPr>
                             <w:alias w:val="Functie"/>
                             <w:tag w:val=""/>
-                            <w:id w:val="2115015981"/>
+                            <w:id w:val="-1308164924"/>
                             <w:placeholder>
                               <w:docPart w:val="284CA9618426438A931FAAD4135E50D9"/>
                             </w:placeholder>
@@ -274,11 +259,13 @@
                               <w:pPr>
                                 <w:pStyle w:val="Titel2"/>
                                 <w:rPr>
+                                  <w:rFonts w:ascii="KdG Expert" w:hAnsi="KdG Expert"/>
                                   <w:sz w:val="96"/>
                                 </w:rPr>
                               </w:pPr>
                               <w:r>
                                 <w:rPr>
+                                  <w:rFonts w:ascii="KdG Expert" w:hAnsi="KdG Expert"/>
                                   <w:sz w:val="96"/>
                                 </w:rPr>
                                 <w:t>Eindverslag afstudeerwerk</w:t>
@@ -290,20 +277,20 @@
                           <w:pPr>
                             <w:pStyle w:val="Ondertitel2"/>
                             <w:ind w:left="144" w:right="720"/>
-                            <w:rPr>
-                              <w:color w:val="auto"/>
-                              <w:sz w:val="72"/>
-                            </w:rPr>
                           </w:pPr>
-                          <w:proofErr w:type="spellStart"/>
                           <w:r>
                             <w:rPr>
+                              <w:rFonts w:ascii="KdG Expert" w:hAnsi="KdG Expert"/>
                               <w:color w:val="auto"/>
                               <w:sz w:val="72"/>
                             </w:rPr>
                             <w:t>Kusomari</w:t>
                           </w:r>
-                          <w:proofErr w:type="spellEnd"/>
+                          <w:r>
+                            <w:t xml:space="preserve"> </w:t>
+                          </w:r>
+                          <w:bookmarkStart w:id="1" w:name="_GoBack"/>
+                          <w:bookmarkEnd w:id="1"/>
                         </w:p>
                         <w:p>
                           <w:pPr>
@@ -325,7 +312,7 @@
                                 <w:color w:val="auto"/>
                               </w:rPr>
                               <w:alias w:val="Datum"/>
-                              <w:id w:val="1417830956"/>
+                              <w:id w:val="1432011232"/>
                               <w:placeholder>
                                 <w:docPart w:val="A0FEAE18BE96429BB022CFA20552C7F7"/>
                               </w:placeholder>
@@ -353,11 +340,13 @@
                             <w:pStyle w:val="Samenvatting"/>
                             <w:spacing w:before="0" w:after="0"/>
                             <w:rPr>
+                              <w:rFonts w:ascii="Verdana" w:hAnsi="Verdana"/>
                               <w:sz w:val="36"/>
                             </w:rPr>
                           </w:pPr>
                           <w:r>
                             <w:rPr>
+                              <w:rFonts w:ascii="Verdana" w:hAnsi="Verdana"/>
                               <w:sz w:val="36"/>
                             </w:rPr>
                             <w:t>Auteur : Jiska Baeten</w:t>
@@ -368,40 +357,16 @@
                             <w:pStyle w:val="Samenvatting"/>
                             <w:spacing w:before="0" w:after="0"/>
                             <w:rPr>
+                              <w:rFonts w:ascii="Verdana" w:hAnsi="Verdana"/>
                               <w:sz w:val="36"/>
                             </w:rPr>
                           </w:pPr>
                           <w:r>
                             <w:rPr>
+                              <w:rFonts w:ascii="Verdana" w:hAnsi="Verdana"/>
                               <w:sz w:val="36"/>
                             </w:rPr>
-                            <w:t>Schoolpromotor</w:t>
-                          </w:r>
-                          <w:r>
-                            <w:rPr>
-                              <w:sz w:val="36"/>
-                            </w:rPr>
-                            <w:t xml:space="preserve"> </w:t>
-                          </w:r>
-                          <w:r>
-                            <w:rPr>
-                              <w:sz w:val="36"/>
-                            </w:rPr>
-                            <w:t xml:space="preserve">: Wim van </w:t>
-                          </w:r>
-                          <w:proofErr w:type="spellStart"/>
-                          <w:r>
-                            <w:rPr>
-                              <w:sz w:val="36"/>
-                            </w:rPr>
-                            <w:t>WeyenBerg</w:t>
-                          </w:r>
-                          <w:proofErr w:type="spellEnd"/>
-                          <w:r>
-                            <w:rPr>
-                              <w:sz w:val="36"/>
-                            </w:rPr>
-                            <w:t>, Pieter Jorissen</w:t>
+                            <w:t>Schoolpromotor : Wim van WeyenBerg, Pieter Jorissen</w:t>
                           </w:r>
                         </w:p>
                       </w:txbxContent>
@@ -473,29 +438,71 @@
                                 <w:pPr>
                                   <w:pStyle w:val="Infokoptekst0"/>
                                   <w:jc w:val="left"/>
+                                  <w:rPr>
+                                    <w:rFonts w:ascii="KdG Expert" w:hAnsi="KdG Expert"/>
+                                  </w:rPr>
                                 </w:pPr>
-                                <w:sdt>
-                                  <w:sdtPr>
-                                    <w:alias w:val="Bedrijf"/>
-                                    <w:tag w:val=""/>
-                                    <w:id w:val="1735350181"/>
-                                    <w:dataBinding w:prefixMappings="xmlns:ns0='http://schemas.openxmlformats.org/officeDocument/2006/extended-properties' " w:xpath="/ns0:Properties[1]/ns0:Company[1]" w:storeItemID="{6668398D-A668-4E3E-A5EB-62B293D839F1}"/>
-                                    <w:text/>
-                                  </w:sdtPr>
-                                  <w:sdtEndPr/>
-                                  <w:sdtContent>
-                                    <w:r>
-                                      <w:t>Karel de Grote-Hogeschool</w:t>
-                                    </w:r>
-                                  </w:sdtContent>
-                                </w:sdt>
+                                <w:r>
+                                  <w:rPr>
+                                    <w:noProof/>
+                                    <w:lang w:val="nl-BE"/>
+                                  </w:rPr>
+                                  <w:drawing>
+                                    <wp:inline distT="0" distB="0" distL="0" distR="0" wp14:anchorId="5B117439" wp14:editId="47A4A086">
+                                      <wp:extent cx="2686050" cy="1094317"/>
+                                      <wp:effectExtent l="0" t="0" r="0" b="0"/>
+                                      <wp:docPr id="16" name="Afbeelding 16"/>
+                                      <wp:cNvGraphicFramePr>
+                                        <a:graphicFrameLocks xmlns:a="http://schemas.openxmlformats.org/drawingml/2006/main" noChangeAspect="1"/>
+                                      </wp:cNvGraphicFramePr>
+                                      <a:graphic xmlns:a="http://schemas.openxmlformats.org/drawingml/2006/main">
+                                        <a:graphicData uri="http://schemas.openxmlformats.org/drawingml/2006/picture">
+                                          <pic:pic xmlns:pic="http://schemas.openxmlformats.org/drawingml/2006/picture">
+                                            <pic:nvPicPr>
+                                              <pic:cNvPr id="1" name=""/>
+                                              <pic:cNvPicPr/>
+                                            </pic:nvPicPr>
+                                            <pic:blipFill rotWithShape="1">
+                                              <a:blip r:embed="rId10"/>
+                                              <a:srcRect l="10566" t="33135" r="29379" b="23343"/>
+                                              <a:stretch/>
+                                            </pic:blipFill>
+                                            <pic:spPr bwMode="auto">
+                                              <a:xfrm>
+                                                <a:off x="0" y="0"/>
+                                                <a:ext cx="2697446" cy="1098960"/>
+                                              </a:xfrm>
+                                              <a:prstGeom prst="rect">
+                                                <a:avLst/>
+                                              </a:prstGeom>
+                                              <a:ln>
+                                                <a:noFill/>
+                                              </a:ln>
+                                              <a:extLst>
+                                                <a:ext uri="{53640926-AAD7-44D8-BBD7-CCE9431645EC}">
+                                                  <a14:shadowObscured xmlns:a14="http://schemas.microsoft.com/office/drawing/2010/main"/>
+                                                </a:ext>
+                                              </a:extLst>
+                                            </pic:spPr>
+                                          </pic:pic>
+                                        </a:graphicData>
+                                      </a:graphic>
+                                    </wp:inline>
+                                  </w:drawing>
+                                </w:r>
                               </w:p>
                               <w:p>
                                 <w:pPr>
                                   <w:pStyle w:val="Infokoptekst0"/>
                                   <w:jc w:val="left"/>
+                                  <w:rPr>
+                                    <w:rFonts w:ascii="KdG Expert" w:hAnsi="KdG Expert"/>
+                                  </w:rPr>
                                 </w:pPr>
                                 <w:r>
+                                  <w:rPr>
+                                    <w:rFonts w:ascii="KdG Expert" w:hAnsi="KdG Expert"/>
+                                  </w:rPr>
                                   <w:t>Opleiding Multimedia en Communicatietechnologie</w:t>
                                 </w:r>
                               </w:p>
@@ -588,36 +595,78 @@
               </mc:Choice>
               <mc:Fallback>
                 <w:pict>
-                  <v:shape id="Tekstvak 15" o:spid="_x0000_s1027" type="#_x0000_t202" alt="contactgegevens" style="position:absolute;margin-left:0;margin-top:0;width:540pt;height:139.8pt;z-index:251679744;visibility:visible;mso-wrap-style:square;mso-width-percent:1282;mso-height-percent:200;mso-wrap-distance-left:9pt;mso-wrap-distance-top:0;mso-wrap-distance-right:9pt;mso-wrap-distance-bottom:0;mso-position-horizontal:center;mso-position-horizontal-relative:page;mso-position-vertical:bottom;mso-position-vertical-relative:margin;mso-width-percent:1282;mso-height-percent:200;mso-width-relative:margin;mso-height-relative:margin;v-text-anchor:bottom" o:gfxdata="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" o:allowoverlap="f" filled="f" stroked="f" strokeweight=".5pt">
+                  <v:shape id="Tekstvak 15" o:spid="_x0000_s1027" type="#_x0000_t202" alt="contactgegevens" style="position:absolute;left:0;text-align:left;margin-left:0;margin-top:0;width:540pt;height:139.8pt;z-index:251679744;visibility:visible;mso-wrap-style:square;mso-width-percent:1282;mso-height-percent:200;mso-wrap-distance-left:9pt;mso-wrap-distance-top:0;mso-wrap-distance-right:9pt;mso-wrap-distance-bottom:0;mso-position-horizontal:center;mso-position-horizontal-relative:page;mso-position-vertical:bottom;mso-position-vertical-relative:margin;mso-width-percent:1282;mso-height-percent:200;mso-width-relative:margin;mso-height-relative:margin;v-text-anchor:bottom" o:gfxdata="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" o:allowoverlap="f" filled="f" stroked="f" strokeweight=".5pt">
                     <v:textbox inset="0,0,0,0">
                       <w:txbxContent>
                         <w:p>
                           <w:pPr>
                             <w:pStyle w:val="Infokoptekst0"/>
                             <w:jc w:val="left"/>
+                            <w:rPr>
+                              <w:rFonts w:ascii="KdG Expert" w:hAnsi="KdG Expert"/>
+                            </w:rPr>
                           </w:pPr>
-                          <w:sdt>
-                            <w:sdtPr>
-                              <w:alias w:val="Bedrijf"/>
-                              <w:tag w:val=""/>
-                              <w:id w:val="1735350181"/>
-                              <w:dataBinding w:prefixMappings="xmlns:ns0='http://schemas.openxmlformats.org/officeDocument/2006/extended-properties' " w:xpath="/ns0:Properties[1]/ns0:Company[1]" w:storeItemID="{6668398D-A668-4E3E-A5EB-62B293D839F1}"/>
-                              <w:text/>
-                            </w:sdtPr>
-                            <w:sdtEndPr/>
-                            <w:sdtContent>
-                              <w:r>
-                                <w:t>Karel de Grote-Hogeschool</w:t>
-                              </w:r>
-                            </w:sdtContent>
-                          </w:sdt>
+                          <w:r>
+                            <w:rPr>
+                              <w:noProof/>
+                              <w:lang w:val="nl-BE"/>
+                            </w:rPr>
+                            <w:drawing>
+                              <wp:inline distT="0" distB="0" distL="0" distR="0" wp14:anchorId="5B117439" wp14:editId="47A4A086">
+                                <wp:extent cx="2686050" cy="1094317"/>
+                                <wp:effectExtent l="0" t="0" r="0" b="0"/>
+                                <wp:docPr id="16" name="Afbeelding 16"/>
+                                <wp:cNvGraphicFramePr>
+                                  <a:graphicFrameLocks xmlns:a="http://schemas.openxmlformats.org/drawingml/2006/main" noChangeAspect="1"/>
+                                </wp:cNvGraphicFramePr>
+                                <a:graphic xmlns:a="http://schemas.openxmlformats.org/drawingml/2006/main">
+                                  <a:graphicData uri="http://schemas.openxmlformats.org/drawingml/2006/picture">
+                                    <pic:pic xmlns:pic="http://schemas.openxmlformats.org/drawingml/2006/picture">
+                                      <pic:nvPicPr>
+                                        <pic:cNvPr id="1" name=""/>
+                                        <pic:cNvPicPr/>
+                                      </pic:nvPicPr>
+                                      <pic:blipFill rotWithShape="1">
+                                        <a:blip r:embed="rId10"/>
+                                        <a:srcRect l="10566" t="33135" r="29379" b="23343"/>
+                                        <a:stretch/>
+                                      </pic:blipFill>
+                                      <pic:spPr bwMode="auto">
+                                        <a:xfrm>
+                                          <a:off x="0" y="0"/>
+                                          <a:ext cx="2697446" cy="1098960"/>
+                                        </a:xfrm>
+                                        <a:prstGeom prst="rect">
+                                          <a:avLst/>
+                                        </a:prstGeom>
+                                        <a:ln>
+                                          <a:noFill/>
+                                        </a:ln>
+                                        <a:extLst>
+                                          <a:ext uri="{53640926-AAD7-44D8-BBD7-CCE9431645EC}">
+                                            <a14:shadowObscured xmlns:a14="http://schemas.microsoft.com/office/drawing/2010/main"/>
+                                          </a:ext>
+                                        </a:extLst>
+                                      </pic:spPr>
+                                    </pic:pic>
+                                  </a:graphicData>
+                                </a:graphic>
+                              </wp:inline>
+                            </w:drawing>
+                          </w:r>
                         </w:p>
                         <w:p>
                           <w:pPr>
                             <w:pStyle w:val="Infokoptekst0"/>
                             <w:jc w:val="left"/>
+                            <w:rPr>
+                              <w:rFonts w:ascii="KdG Expert" w:hAnsi="KdG Expert"/>
+                            </w:rPr>
                           </w:pPr>
                           <w:r>
+                            <w:rPr>
+                              <w:rFonts w:ascii="KdG Expert" w:hAnsi="KdG Expert"/>
+                            </w:rPr>
                             <w:t>Opleiding Multimedia en Communicatietechnologie</w:t>
                           </w:r>
                         </w:p>
@@ -697,8 +746,15 @@
             </mc:AlternateContent>
           </w:r>
         </w:p>
-        <w:p/>
         <w:p>
+          <w:pPr>
+            <w:jc w:val="both"/>
+          </w:pPr>
+        </w:p>
+        <w:p>
+          <w:pPr>
+            <w:jc w:val="both"/>
+          </w:pPr>
           <w:r>
             <w:rPr>
               <w:b/>
@@ -731,13 +787,16 @@
           <w:pPr>
             <w:pStyle w:val="Kopvaninhoudsopgave"/>
             <w:spacing w:before="0" w:after="360"/>
+            <w:jc w:val="both"/>
             <w:rPr>
-              <w:color w:val="0F6FC6" w:themeColor="accent1"/>
+              <w:rFonts w:ascii="KdG Expert" w:hAnsi="KdG Expert"/>
+              <w:color w:val="4472C4" w:themeColor="accent1"/>
             </w:rPr>
           </w:pPr>
           <w:r>
             <w:rPr>
-              <w:color w:val="0F6FC6" w:themeColor="accent1"/>
+              <w:rFonts w:ascii="KdG Expert" w:hAnsi="KdG Expert"/>
+              <w:color w:val="4472C4" w:themeColor="accent1"/>
               <w:sz w:val="44"/>
             </w:rPr>
             <w:t>Inhoud</w:t>
@@ -767,7 +826,7 @@
           <w:r>
             <w:fldChar w:fldCharType="separate"/>
           </w:r>
-          <w:hyperlink w:anchor="_Toc486673867" w:history="1">
+          <w:hyperlink w:anchor="_Toc486925230" w:history="1">
             <w:r>
               <w:rPr>
                 <w:rStyle w:val="Hyperlink"/>
@@ -794,7 +853,7 @@
                 <w:noProof/>
                 <w:webHidden/>
               </w:rPr>
-              <w:instrText xml:space="preserve"> PAGEREF _Toc486673867 \h </w:instrText>
+              <w:instrText xml:space="preserve"> PAGEREF _Toc486925230 \h </w:instrText>
             </w:r>
             <w:r>
               <w:rPr>
@@ -840,7 +899,7 @@
               <w:lang w:val="nl-BE"/>
             </w:rPr>
           </w:pPr>
-          <w:hyperlink w:anchor="_Toc486673868" w:history="1">
+          <w:hyperlink w:anchor="_Toc486925231" w:history="1">
             <w:r>
               <w:rPr>
                 <w:rStyle w:val="Hyperlink"/>
@@ -867,80 +926,7 @@
                 <w:noProof/>
                 <w:webHidden/>
               </w:rPr>
-              <w:instrText xml:space="preserve"> PAGEREF _Toc486673868 \h </w:instrText>
-            </w:r>
-            <w:r>
-              <w:rPr>
-                <w:noProof/>
-                <w:webHidden/>
-              </w:rPr>
-            </w:r>
-            <w:r>
-              <w:rPr>
-                <w:noProof/>
-                <w:webHidden/>
-              </w:rPr>
-              <w:fldChar w:fldCharType="separate"/>
-            </w:r>
-            <w:r>
-              <w:rPr>
-                <w:noProof/>
-                <w:webHidden/>
-              </w:rPr>
-              <w:t>2</w:t>
-            </w:r>
-            <w:r>
-              <w:rPr>
-                <w:noProof/>
-                <w:webHidden/>
-              </w:rPr>
-              <w:fldChar w:fldCharType="end"/>
-            </w:r>
-          </w:hyperlink>
-        </w:p>
-        <w:p>
-          <w:pPr>
-            <w:pStyle w:val="Inhopg1"/>
-            <w:tabs>
-              <w:tab w:val="right" w:leader="dot" w:pos="8186"/>
-            </w:tabs>
-            <w:rPr>
-              <w:rFonts w:eastAsiaTheme="minorEastAsia"/>
-              <w:noProof/>
-              <w:color w:val="auto"/>
-              <w:sz w:val="22"/>
-              <w:szCs w:val="22"/>
-              <w:lang w:val="nl-BE"/>
-            </w:rPr>
-          </w:pPr>
-          <w:hyperlink w:anchor="_Toc486673869" w:history="1">
-            <w:r>
-              <w:rPr>
-                <w:rStyle w:val="Hyperlink"/>
-                <w:noProof/>
-              </w:rPr>
-              <w:t>Conclusie</w:t>
-            </w:r>
-            <w:r>
-              <w:rPr>
-                <w:noProof/>
-                <w:webHidden/>
-              </w:rPr>
-              <w:tab/>
-            </w:r>
-            <w:r>
-              <w:rPr>
-                <w:noProof/>
-                <w:webHidden/>
-              </w:rPr>
-              <w:fldChar w:fldCharType="begin"/>
-            </w:r>
-            <w:r>
-              <w:rPr>
-                <w:noProof/>
-                <w:webHidden/>
-              </w:rPr>
-              <w:instrText xml:space="preserve"> PAGEREF _Toc486673869 \h </w:instrText>
+              <w:instrText xml:space="preserve"> PAGEREF _Toc486925231 \h </w:instrText>
             </w:r>
             <w:r>
               <w:rPr>
@@ -986,7 +972,80 @@
               <w:lang w:val="nl-BE"/>
             </w:rPr>
           </w:pPr>
-          <w:hyperlink w:anchor="_Toc486673870" w:history="1">
+          <w:hyperlink w:anchor="_Toc486925232" w:history="1">
+            <w:r>
+              <w:rPr>
+                <w:rStyle w:val="Hyperlink"/>
+                <w:noProof/>
+              </w:rPr>
+              <w:t>Conclusie</w:t>
+            </w:r>
+            <w:r>
+              <w:rPr>
+                <w:noProof/>
+                <w:webHidden/>
+              </w:rPr>
+              <w:tab/>
+            </w:r>
+            <w:r>
+              <w:rPr>
+                <w:noProof/>
+                <w:webHidden/>
+              </w:rPr>
+              <w:fldChar w:fldCharType="begin"/>
+            </w:r>
+            <w:r>
+              <w:rPr>
+                <w:noProof/>
+                <w:webHidden/>
+              </w:rPr>
+              <w:instrText xml:space="preserve"> PAGEREF _Toc486925232 \h </w:instrText>
+            </w:r>
+            <w:r>
+              <w:rPr>
+                <w:noProof/>
+                <w:webHidden/>
+              </w:rPr>
+            </w:r>
+            <w:r>
+              <w:rPr>
+                <w:noProof/>
+                <w:webHidden/>
+              </w:rPr>
+              <w:fldChar w:fldCharType="separate"/>
+            </w:r>
+            <w:r>
+              <w:rPr>
+                <w:noProof/>
+                <w:webHidden/>
+              </w:rPr>
+              <w:t>9</w:t>
+            </w:r>
+            <w:r>
+              <w:rPr>
+                <w:noProof/>
+                <w:webHidden/>
+              </w:rPr>
+              <w:fldChar w:fldCharType="end"/>
+            </w:r>
+          </w:hyperlink>
+        </w:p>
+        <w:p>
+          <w:pPr>
+            <w:pStyle w:val="Inhopg1"/>
+            <w:tabs>
+              <w:tab w:val="right" w:leader="dot" w:pos="8186"/>
+            </w:tabs>
+            <w:rPr>
+              <w:rFonts w:eastAsiaTheme="minorEastAsia"/>
+              <w:noProof/>
+              <w:color w:val="auto"/>
+              <w:sz w:val="22"/>
+              <w:szCs w:val="22"/>
+              <w:lang w:val="nl-BE"/>
+            </w:rPr>
+          </w:pPr>
+          <w:hyperlink w:anchor="_Toc486925233" w:history="1">
             <w:r>
               <w:rPr>
                 <w:rStyle w:val="Hyperlink"/>
@@ -1013,7 +1072,7 @@
                 <w:noProof/>
                 <w:webHidden/>
               </w:rPr>
-              <w:instrText xml:space="preserve"> PAGEREF _Toc486673870 \h </w:instrText>
+              <w:instrText xml:space="preserve"> PAGEREF _Toc486925233 \h </w:instrText>
             </w:r>
             <w:r>
               <w:rPr>
@@ -1033,7 +1092,7 @@
                 <w:noProof/>
                 <w:webHidden/>
               </w:rPr>
-              <w:t>4</w:t>
+              <w:t>10</w:t>
             </w:r>
             <w:r>
               <w:rPr>
@@ -1045,6 +1104,9 @@
           </w:hyperlink>
         </w:p>
         <w:p>
+          <w:pPr>
+            <w:jc w:val="both"/>
+          </w:pPr>
           <w:r>
             <w:fldChar w:fldCharType="end"/>
           </w:r>
@@ -1054,17 +1116,23 @@
     <w:p>
       <w:pPr>
         <w:spacing w:before="40" w:after="160" w:line="288" w:lineRule="auto"/>
+        <w:jc w:val="both"/>
         <w:rPr>
           <w:b/>
           <w:bCs/>
         </w:rPr>
       </w:pPr>
     </w:p>
-    <w:p/>
     <w:p>
       <w:pPr>
+        <w:jc w:val="both"/>
+      </w:pPr>
+    </w:p>
+    <w:p>
+      <w:pPr>
+        <w:jc w:val="both"/>
         <w:sectPr>
-          <w:headerReference w:type="default" r:id="rId10"/>
+          <w:headerReference w:type="default" r:id="rId11"/>
           <w:pgSz w:w="11907" w:h="16839" w:code="9"/>
           <w:pgMar w:top="1148" w:right="700" w:bottom="765" w:left="3011" w:header="1148" w:footer="709" w:gutter="0"/>
           <w:pgNumType w:fmt="lowerRoman" w:start="0"/>
@@ -1078,123 +1146,18 @@
       <w:pPr>
         <w:pStyle w:val="kop10"/>
         <w:ind w:left="-2268"/>
-      </w:pPr>
-      <w:bookmarkStart w:id="0" w:name="_Toc486673867"/>
-      <w:r>
+        <w:jc w:val="both"/>
+        <w:rPr>
+          <w:rFonts w:ascii="KdG Expert" w:hAnsi="KdG Expert"/>
+        </w:rPr>
+      </w:pPr>
+      <w:bookmarkStart w:id="2" w:name="_Toc486925230"/>
+      <w:r>
+        <w:rPr>
+          <w:rFonts w:ascii="KdG Expert" w:hAnsi="KdG Expert"/>
+        </w:rPr>
         <w:lastRenderedPageBreak/>
         <w:t>Omschrijving</w:t>
-      </w:r>
-      <w:bookmarkEnd w:id="0"/>
-    </w:p>
-    <w:p>
-      <w:pPr>
-        <w:pStyle w:val="kop2"/>
-        <w:ind w:left="-2268"/>
-      </w:pPr>
-      <w:r>
-        <w:t>Het idee / concept / doelgroep / aanleiding?</w:t>
-      </w:r>
-    </w:p>
-    <w:p>
-      <w:pPr>
-        <w:ind w:left="-2127"/>
-      </w:pPr>
-      <w:r>
-        <w:t>Uitleg aan een leek wat je gemaakt hebt, voor wie en wat je ermee kan</w:t>
-      </w:r>
-    </w:p>
-    <w:p/>
-    <w:p>
-      <w:pPr>
-        <w:pStyle w:val="kop10"/>
-        <w:ind w:left="-2268"/>
-      </w:pPr>
-      <w:bookmarkStart w:id="1" w:name="_Toc486673868"/>
-      <w:r>
-        <w:lastRenderedPageBreak/>
-        <w:t>Technische overzicht</w:t>
-      </w:r>
-      <w:bookmarkEnd w:id="1"/>
-    </w:p>
-    <w:p>
-      <w:pPr>
-        <w:pStyle w:val="kop2"/>
-        <w:ind w:left="-2268"/>
-      </w:pPr>
-      <w:bookmarkStart w:id="2" w:name="_Toc486673869"/>
-      <w:r>
-        <w:t>Technieken en tools</w:t>
-      </w:r>
-    </w:p>
-    <w:p>
-      <w:pPr>
-        <w:ind w:left="-2127"/>
-      </w:pPr>
-      <w:r>
-        <w:t>Overzicht gebruikte Technieken en Tools (welke heb je zelf gemaakt, welke heb je gebruikt van andere bronnen, vermeld ook duidelijk waar die bronnen vandaan komen)</w:t>
-      </w:r>
-    </w:p>
-    <w:p>
-      <w:pPr>
-        <w:pStyle w:val="kop2"/>
-        <w:ind w:left="-2268"/>
-      </w:pPr>
-      <w:r>
-        <w:t>Opbouw eindwerk</w:t>
-      </w:r>
-    </w:p>
-    <w:p>
-      <w:pPr>
-        <w:ind w:left="-2127"/>
-      </w:pPr>
-      <w:r>
-        <w:t>Opbouw eindwerk (hoe ben je gestart, welke stappen heb je genomen)</w:t>
-      </w:r>
-    </w:p>
-    <w:p>
-      <w:pPr>
-        <w:pStyle w:val="kop2"/>
-        <w:ind w:left="-2268"/>
-      </w:pPr>
-      <w:r>
-        <w:t>Screenshots</w:t>
-      </w:r>
-    </w:p>
-    <w:p>
-      <w:pPr>
-        <w:ind w:left="-2127"/>
-      </w:pPr>
-      <w:r>
-        <w:t>Opbouw eindwerk (hoe ben je gestart, welke stappen heb je genomen)</w:t>
-      </w:r>
-    </w:p>
-    <w:p>
-      <w:pPr>
-        <w:pStyle w:val="kop2"/>
-        <w:ind w:left="-2268"/>
-      </w:pPr>
-      <w:r>
-        <w:t>Overzicht overwonnen problemen en oplossingen</w:t>
-      </w:r>
-    </w:p>
-    <w:p>
-      <w:pPr>
-        <w:ind w:left="-2127"/>
-      </w:pPr>
-      <w:r>
-        <w:t>Overzicht overwonnen problemen en oplossingen</w:t>
-      </w:r>
-    </w:p>
-    <w:p/>
-    <w:p/>
-    <w:p>
-      <w:pPr>
-        <w:pStyle w:val="kop10"/>
-        <w:ind w:left="-2268"/>
-      </w:pPr>
-      <w:r>
-        <w:lastRenderedPageBreak/>
-        <w:t>Conclusie</w:t>
       </w:r>
       <w:bookmarkEnd w:id="2"/>
     </w:p>
@@ -1202,17 +1165,1506 @@
       <w:pPr>
         <w:pStyle w:val="kop2"/>
         <w:ind w:left="-2268"/>
-      </w:pPr>
-      <w:r>
-        <w:t>Wat geleerd?</w:t>
+        <w:jc w:val="both"/>
+        <w:rPr>
+          <w:rFonts w:ascii="Verdana" w:hAnsi="Verdana"/>
+        </w:rPr>
+      </w:pPr>
+      <w:r>
+        <w:rPr>
+          <w:rFonts w:ascii="Verdana" w:hAnsi="Verdana"/>
+        </w:rPr>
+        <w:t>Het idee</w:t>
       </w:r>
     </w:p>
     <w:p>
       <w:pPr>
+        <w:ind w:left="-2127"/>
+        <w:jc w:val="both"/>
+        <w:rPr>
+          <w:rFonts w:ascii="Verdana" w:hAnsi="Verdana"/>
+        </w:rPr>
+      </w:pPr>
+      <w:r>
+        <w:rPr>
+          <w:rFonts w:ascii="Verdana" w:hAnsi="Verdana"/>
+        </w:rPr>
+        <w:t xml:space="preserve">Ik wou een pc-game maken waarin ik ongeveer dezelfde spelconcepten had als het bestaande playstation game: katamari. Sinds dit nog niet leek te bestaan, leek het me wel interessant om dit game dan te maken. </w:t>
+      </w:r>
+    </w:p>
+    <w:p>
+      <w:pPr>
+        <w:ind w:left="-2127"/>
+        <w:jc w:val="both"/>
+        <w:rPr>
+          <w:rFonts w:ascii="Verdana" w:hAnsi="Verdana"/>
+        </w:rPr>
+      </w:pPr>
+      <w:r>
+        <w:rPr>
+          <w:rFonts w:ascii="Verdana" w:hAnsi="Verdana"/>
+        </w:rPr>
+        <w:t xml:space="preserve">Ik wou een variant hierop maken en teruggrijpen naar de roots van het idee zelf. Waarschijnlijk kwam het originele idee van de dierenwereld: een mestkever die een bal van mest </w:t>
+      </w:r>
+      <w:r>
+        <w:rPr>
+          <w:rFonts w:ascii="Verdana" w:hAnsi="Verdana"/>
+        </w:rPr>
+        <w:t>vooruitduwt</w:t>
+      </w:r>
+      <w:r>
+        <w:rPr>
+          <w:rFonts w:ascii="Verdana" w:hAnsi="Verdana"/>
+        </w:rPr>
+        <w:t>.</w:t>
+      </w:r>
+    </w:p>
+    <w:p>
+      <w:pPr>
+        <w:ind w:left="-2127"/>
+        <w:jc w:val="both"/>
+        <w:rPr>
+          <w:rFonts w:ascii="Verdana" w:hAnsi="Verdana"/>
+        </w:rPr>
+      </w:pPr>
+      <w:r>
+        <w:rPr>
+          <w:rFonts w:ascii="Verdana" w:hAnsi="Verdana"/>
+        </w:rPr>
+        <w:t xml:space="preserve">Hierbij was het plan om een speciale controller te maken die speciaal ontworpen was om de bal </w:t>
+      </w:r>
+      <w:r>
+        <w:rPr>
+          <w:rFonts w:ascii="Verdana" w:hAnsi="Verdana"/>
+        </w:rPr>
+        <w:t xml:space="preserve">realistisch en makkelijk </w:t>
+      </w:r>
+      <w:r>
+        <w:rPr>
+          <w:rFonts w:ascii="Verdana" w:hAnsi="Verdana"/>
+        </w:rPr>
+        <w:t>te besturen.</w:t>
+      </w:r>
+    </w:p>
+    <w:p>
+      <w:pPr>
+        <w:ind w:left="-2127"/>
+        <w:jc w:val="center"/>
+        <w:rPr>
+          <w:rFonts w:ascii="Verdana" w:hAnsi="Verdana"/>
+        </w:rPr>
+      </w:pPr>
+      <w:r>
+        <w:rPr>
+          <w:rFonts w:ascii="Verdana" w:hAnsi="Verdana"/>
+          <w:noProof/>
+          <w:lang w:val="nl-BE"/>
+        </w:rPr>
+        <w:drawing>
+          <wp:inline distT="0" distB="0" distL="0" distR="0">
+            <wp:extent cx="2795113" cy="2095028"/>
+            <wp:effectExtent l="0" t="0" r="5715" b="635"/>
+            <wp:docPr id="11" name="Afbeelding 11" descr="Afbeeldingsresultaat voor katamari"/>
+            <wp:cNvGraphicFramePr>
+              <a:graphicFrameLocks xmlns:a="http://schemas.openxmlformats.org/drawingml/2006/main" noChangeAspect="1"/>
+            </wp:cNvGraphicFramePr>
+            <a:graphic xmlns:a="http://schemas.openxmlformats.org/drawingml/2006/main">
+              <a:graphicData uri="http://schemas.openxmlformats.org/drawingml/2006/picture">
+                <pic:pic xmlns:pic="http://schemas.openxmlformats.org/drawingml/2006/picture">
+                  <pic:nvPicPr>
+                    <pic:cNvPr id="0" name="Picture 10" descr="Afbeeldingsresultaat voor katamari"/>
+                    <pic:cNvPicPr>
+                      <a:picLocks noChangeAspect="1" noChangeArrowheads="1"/>
+                    </pic:cNvPicPr>
+                  </pic:nvPicPr>
+                  <pic:blipFill>
+                    <a:blip r:embed="rId12">
+                      <a:extLst>
+                        <a:ext uri="{28A0092B-C50C-407E-A947-70E740481C1C}">
+                          <a14:useLocalDpi xmlns:a14="http://schemas.microsoft.com/office/drawing/2010/main" val="0"/>
+                        </a:ext>
+                      </a:extLst>
+                    </a:blip>
+                    <a:srcRect/>
+                    <a:stretch>
+                      <a:fillRect/>
+                    </a:stretch>
+                  </pic:blipFill>
+                  <pic:spPr bwMode="auto">
+                    <a:xfrm>
+                      <a:off x="0" y="0"/>
+                      <a:ext cx="2798950" cy="2097904"/>
+                    </a:xfrm>
+                    <a:prstGeom prst="rect">
+                      <a:avLst/>
+                    </a:prstGeom>
+                    <a:noFill/>
+                    <a:ln>
+                      <a:noFill/>
+                    </a:ln>
+                  </pic:spPr>
+                </pic:pic>
+              </a:graphicData>
+            </a:graphic>
+          </wp:inline>
+        </w:drawing>
+      </w:r>
+    </w:p>
+    <w:p>
+      <w:pPr>
+        <w:pStyle w:val="kop2"/>
+        <w:ind w:left="-2268"/>
+        <w:jc w:val="both"/>
+        <w:rPr>
+          <w:rFonts w:ascii="Verdana" w:hAnsi="Verdana"/>
+        </w:rPr>
+      </w:pPr>
+      <w:r>
+        <w:rPr>
+          <w:rFonts w:ascii="Verdana" w:hAnsi="Verdana"/>
+        </w:rPr>
+        <w:t>C</w:t>
+      </w:r>
+      <w:r>
+        <w:rPr>
+          <w:rFonts w:ascii="Verdana" w:hAnsi="Verdana"/>
+        </w:rPr>
+        <w:t>oncept</w:t>
+      </w:r>
+    </w:p>
+    <w:p>
+      <w:pPr>
+        <w:ind w:left="-2127"/>
+        <w:jc w:val="both"/>
+        <w:rPr>
+          <w:rFonts w:ascii="Verdana" w:hAnsi="Verdana"/>
+        </w:rPr>
+      </w:pPr>
+      <w:r>
+        <w:rPr>
+          <w:rFonts w:ascii="Verdana" w:hAnsi="Verdana"/>
+        </w:rPr>
+        <w:t>In katamari speel je met een klein personage dat een bal vooruitduwt en andere voorwerpen die klei</w:t>
+      </w:r>
+      <w:r>
+        <w:rPr>
+          <w:rFonts w:ascii="Verdana" w:hAnsi="Verdana"/>
+        </w:rPr>
+        <w:t>ner dan de bal zijn, opraapt. Deze voorwerpen blijven aan de bal hangen en maken de bal groter.</w:t>
+      </w:r>
+      <w:r>
+        <w:rPr>
+          <w:rFonts w:ascii="Verdana" w:hAnsi="Verdana"/>
+        </w:rPr>
+        <w:t xml:space="preserve"> Ik heb di</w:t>
+      </w:r>
+      <w:r>
+        <w:rPr>
+          <w:rFonts w:ascii="Verdana" w:hAnsi="Verdana"/>
+        </w:rPr>
+        <w:t>t idee overgenomen, maar beperk</w:t>
+      </w:r>
+      <w:r>
+        <w:rPr>
+          <w:rFonts w:ascii="Verdana" w:hAnsi="Verdana"/>
+        </w:rPr>
+        <w:t xml:space="preserve"> wel hoeveel objecten er zichtbaar aan de bal kleven om geheugen uit te sparen.</w:t>
+      </w:r>
+    </w:p>
+    <w:p>
+      <w:pPr>
+        <w:ind w:left="-2127"/>
+        <w:jc w:val="both"/>
+        <w:rPr>
+          <w:rFonts w:ascii="Verdana" w:hAnsi="Verdana"/>
+        </w:rPr>
+      </w:pPr>
+      <w:r>
+        <w:rPr>
+          <w:rFonts w:ascii="Verdana" w:hAnsi="Verdana"/>
+        </w:rPr>
+        <w:t xml:space="preserve">Bij katamari wordt er ook getoond hoe groot de bal momenteel is en </w:t>
+      </w:r>
+      <w:r>
+        <w:rPr>
+          <w:rFonts w:ascii="Verdana" w:hAnsi="Verdana"/>
+        </w:rPr>
+        <w:t>wordt er een timer bijgehouden die aftelt. Ik hou ook bij hoe groot de bal is, maar laat de timer optellen, zodat de speler meer dan genoeg tijd heeft om een level te voltooien. H</w:t>
+      </w:r>
+      <w:r>
+        <w:rPr>
+          <w:rFonts w:ascii="Verdana" w:hAnsi="Verdana"/>
+        </w:rPr>
+        <w:t>ierdoor kan</w:t>
+      </w:r>
+      <w:r>
+        <w:rPr>
+          <w:rFonts w:ascii="Verdana" w:hAnsi="Verdana"/>
+        </w:rPr>
+        <w:t xml:space="preserve"> de snelste tijd bijgehouden worden en kan de speler steeds proberen om zijn eigen score te verbeteren.</w:t>
+      </w:r>
+    </w:p>
+    <w:p>
+      <w:pPr>
+        <w:ind w:left="-2127"/>
+        <w:jc w:val="both"/>
+        <w:rPr>
+          <w:rFonts w:ascii="Verdana" w:hAnsi="Verdana"/>
+        </w:rPr>
+      </w:pPr>
+      <w:r>
+        <w:rPr>
+          <w:rFonts w:ascii="Verdana" w:hAnsi="Verdana"/>
+        </w:rPr>
+        <w:lastRenderedPageBreak/>
+        <w:t>Ik heb ervoor gezorgd dat het level pas kan voltooien als je een bepaalde grootte hebt gehaald en daarmee bv. uit het park kan ontsnappen door de omheining op te rollen met je bal.</w:t>
+      </w:r>
+      <w:r>
+        <w:rPr>
+          <w:rFonts w:ascii="Verdana" w:hAnsi="Verdana"/>
+        </w:rPr>
+        <w:t xml:space="preserve"> Dus je rolt altijd een bepaald voorwerp op, om het level te voltooien.</w:t>
+      </w:r>
+    </w:p>
+    <w:p>
+      <w:pPr>
+        <w:ind w:left="-2127"/>
+        <w:jc w:val="both"/>
+        <w:rPr>
+          <w:rFonts w:ascii="Verdana" w:hAnsi="Verdana"/>
+        </w:rPr>
+      </w:pPr>
+      <w:r>
+        <w:rPr>
+          <w:rFonts w:ascii="Verdana" w:hAnsi="Verdana"/>
+        </w:rPr>
+        <w:t>Ik dacht ook wel dat enkele hulpmiddelen zouden kunnen helpen, o.a.: een minimap waarop alles dat kleiner is dan je bal, getoond zou worden. Voorwerpen die het level zouden voltooien worden op een andere manier getoond op deze map. Daarnaast heeft de speler ook de mogelijkheid om een omlijning rond de voorwerpen te tonen die kleiner zijn dan de bal, door een druk op een bepaalde toets.</w:t>
+      </w:r>
+    </w:p>
+    <w:p>
+      <w:pPr>
+        <w:ind w:left="-2127"/>
+        <w:jc w:val="both"/>
+        <w:rPr>
+          <w:rFonts w:ascii="Verdana" w:hAnsi="Verdana"/>
+        </w:rPr>
+      </w:pPr>
+      <w:r>
+        <w:rPr>
+          <w:rFonts w:ascii="Verdana" w:hAnsi="Verdana"/>
+        </w:rPr>
+        <w:t>Ik vond het ook noodzakelijk dat je het spel op verschillende manieren van besturing kon spelen. Zo is het spel dat niet enkel speelbaar met de speciale controller, maar ook door de pijltjestoetsen, de nummertoetsen en zelfs de computermuis. Zo kunnen mensen die de controller niet hebben, het spel ook spelen.</w:t>
+      </w:r>
+    </w:p>
+    <w:p>
+      <w:pPr>
+        <w:pStyle w:val="kop2"/>
+        <w:ind w:left="-2268"/>
+        <w:jc w:val="both"/>
+        <w:rPr>
+          <w:rFonts w:ascii="Verdana" w:hAnsi="Verdana"/>
+        </w:rPr>
+      </w:pPr>
+      <w:r>
+        <w:rPr>
+          <w:rFonts w:ascii="Verdana" w:hAnsi="Verdana"/>
+        </w:rPr>
+        <w:t xml:space="preserve"> Doelgroep</w:t>
+      </w:r>
+    </w:p>
+    <w:p>
+      <w:pPr>
+        <w:ind w:left="-2127"/>
+        <w:jc w:val="both"/>
+        <w:rPr>
+          <w:rFonts w:ascii="Verdana" w:hAnsi="Verdana"/>
+        </w:rPr>
+      </w:pPr>
+      <w:r>
+        <w:rPr>
+          <w:rFonts w:ascii="Verdana" w:hAnsi="Verdana"/>
+        </w:rPr>
+        <w:t>Ik vond dat iedereen het spel zou moeten kunnen spelen. Daarom is er een timer die optelt.</w:t>
+      </w:r>
+    </w:p>
+    <w:p>
+      <w:pPr>
+        <w:jc w:val="both"/>
+        <w:rPr>
+          <w:rFonts w:ascii="Verdana" w:hAnsi="Verdana"/>
+        </w:rPr>
+      </w:pPr>
+    </w:p>
+    <w:p>
+      <w:pPr>
+        <w:pStyle w:val="kop10"/>
+        <w:ind w:left="-2268"/>
+        <w:jc w:val="both"/>
+        <w:rPr>
+          <w:rFonts w:ascii="KdG Expert" w:hAnsi="KdG Expert"/>
+        </w:rPr>
+      </w:pPr>
+      <w:bookmarkStart w:id="3" w:name="_Toc486925231"/>
+      <w:r>
+        <w:rPr>
+          <w:rFonts w:ascii="KdG Expert" w:hAnsi="KdG Expert"/>
+        </w:rPr>
+        <w:lastRenderedPageBreak/>
+        <w:t>Technische overzicht</w:t>
+      </w:r>
+      <w:bookmarkEnd w:id="3"/>
+    </w:p>
+    <w:p>
+      <w:pPr>
+        <w:pStyle w:val="kop2"/>
+        <w:ind w:left="-2268"/>
+        <w:jc w:val="both"/>
+        <w:rPr>
+          <w:rFonts w:ascii="Verdana" w:hAnsi="Verdana"/>
+          <w:color w:val="FF0000"/>
+        </w:rPr>
+      </w:pPr>
+      <w:r>
+        <w:rPr>
+          <w:rFonts w:ascii="Verdana" w:hAnsi="Verdana"/>
+          <w:color w:val="FF0000"/>
+        </w:rPr>
+        <w:t>Technieken en tools</w:t>
+      </w:r>
+    </w:p>
+    <w:p>
+      <w:pPr>
+        <w:ind w:left="-2127"/>
+        <w:jc w:val="both"/>
+        <w:rPr>
+          <w:rFonts w:ascii="Verdana" w:hAnsi="Verdana"/>
+        </w:rPr>
+      </w:pPr>
+      <w:r>
+        <w:rPr>
+          <w:rFonts w:ascii="Verdana" w:hAnsi="Verdana"/>
+        </w:rPr>
+        <w:t>Overzicht gebruikte Technieken en Tools (welke heb je zelf gemaakt, welke heb je gebruikt van andere bronnen, vermeld ook duidelijk waar die bronnen vandaan komen)</w:t>
+      </w:r>
+    </w:p>
+    <w:p>
+      <w:pPr>
+        <w:pStyle w:val="Lijstalinea"/>
+        <w:numPr>
+          <w:ilvl w:val="0"/>
+          <w:numId w:val="13"/>
+        </w:numPr>
+        <w:jc w:val="both"/>
+        <w:rPr>
+          <w:rFonts w:ascii="Verdana" w:hAnsi="Verdana"/>
+        </w:rPr>
+      </w:pPr>
+      <w:r>
+        <w:rPr>
+          <w:rFonts w:ascii="Verdana" w:hAnsi="Verdana"/>
+        </w:rPr>
+        <w:t>Verwijzing naar bronnen te vinden op de laatste pagina.</w:t>
+      </w:r>
+    </w:p>
+    <w:p>
+      <w:pPr>
+        <w:pStyle w:val="kop2"/>
+        <w:ind w:left="-2268"/>
+        <w:jc w:val="both"/>
+        <w:rPr>
+          <w:rFonts w:ascii="Verdana" w:hAnsi="Verdana"/>
+          <w:color w:val="FF0000"/>
+        </w:rPr>
+      </w:pPr>
+      <w:r>
+        <w:rPr>
+          <w:rFonts w:ascii="Verdana" w:hAnsi="Verdana"/>
+          <w:color w:val="FF0000"/>
+        </w:rPr>
+        <w:t>Opbouw eindwerk</w:t>
+      </w:r>
+    </w:p>
+    <w:p>
+      <w:pPr>
+        <w:ind w:left="-2127"/>
+        <w:jc w:val="both"/>
+        <w:rPr>
+          <w:rFonts w:ascii="Verdana" w:hAnsi="Verdana"/>
+        </w:rPr>
+      </w:pPr>
+      <w:r>
+        <w:rPr>
+          <w:rFonts w:ascii="Verdana" w:hAnsi="Verdana"/>
+        </w:rPr>
+        <w:t>Opbouw eindwerk (hoe ben je gestart, welke stappen heb je genomen)</w:t>
+      </w:r>
+    </w:p>
+    <w:p>
+      <w:pPr>
+        <w:pStyle w:val="kop2"/>
+        <w:ind w:left="-2268"/>
+        <w:jc w:val="both"/>
+        <w:rPr>
+          <w:rFonts w:ascii="Verdana" w:hAnsi="Verdana"/>
+        </w:rPr>
+      </w:pPr>
+      <w:r>
+        <w:rPr>
+          <w:rFonts w:ascii="Verdana" w:hAnsi="Verdana"/>
+        </w:rPr>
+        <w:t>Screenshots</w:t>
+      </w:r>
+    </w:p>
+    <w:p>
+      <w:pPr>
+        <w:pStyle w:val="Lijstalinea"/>
+        <w:numPr>
+          <w:ilvl w:val="0"/>
+          <w:numId w:val="14"/>
+        </w:numPr>
+        <w:spacing w:after="0"/>
+        <w:jc w:val="both"/>
+        <w:rPr>
+          <w:rFonts w:ascii="Verdana" w:hAnsi="Verdana"/>
+          <w:u w:val="single"/>
+        </w:rPr>
+      </w:pPr>
+      <w:r>
+        <w:rPr>
+          <w:rFonts w:ascii="Verdana" w:hAnsi="Verdana"/>
+          <w:u w:val="single"/>
+        </w:rPr>
+        <w:t>Pauzescherm, cursor en icon</w:t>
+      </w:r>
+    </w:p>
+    <w:p>
+      <w:pPr>
+        <w:ind w:left="-2127"/>
+        <w:jc w:val="center"/>
+        <w:rPr>
+          <w:rFonts w:ascii="Verdana" w:hAnsi="Verdana"/>
+        </w:rPr>
+      </w:pPr>
+      <w:r>
+        <w:rPr>
+          <w:rFonts w:ascii="Verdana" w:hAnsi="Verdana"/>
+          <w:noProof/>
+          <w:lang w:val="nl-BE"/>
+        </w:rPr>
+        <w:drawing>
+          <wp:inline distT="0" distB="0" distL="0" distR="0">
+            <wp:extent cx="5400675" cy="2125265"/>
+            <wp:effectExtent l="0" t="0" r="0" b="8890"/>
+            <wp:docPr id="1" name="Afbeelding 1" descr="C:\Users\Gebruiker\Documents\GitHub\EindwerkJB\screenshots documentatie\pauzev1.png"/>
+            <wp:cNvGraphicFramePr>
+              <a:graphicFrameLocks xmlns:a="http://schemas.openxmlformats.org/drawingml/2006/main" noChangeAspect="1"/>
+            </wp:cNvGraphicFramePr>
+            <a:graphic xmlns:a="http://schemas.openxmlformats.org/drawingml/2006/main">
+              <a:graphicData uri="http://schemas.openxmlformats.org/drawingml/2006/picture">
+                <pic:pic xmlns:pic="http://schemas.openxmlformats.org/drawingml/2006/picture">
+                  <pic:nvPicPr>
+                    <pic:cNvPr id="0" name="Picture 1" descr="C:\Users\Gebruiker\Documents\GitHub\EindwerkJB\screenshots documentatie\pauzev1.png"/>
+                    <pic:cNvPicPr>
+                      <a:picLocks noChangeAspect="1" noChangeArrowheads="1"/>
+                    </pic:cNvPicPr>
+                  </pic:nvPicPr>
+                  <pic:blipFill rotWithShape="1">
+                    <a:blip r:embed="rId13">
+                      <a:extLst>
+                        <a:ext uri="{28A0092B-C50C-407E-A947-70E740481C1C}">
+                          <a14:useLocalDpi xmlns:a14="http://schemas.microsoft.com/office/drawing/2010/main" val="0"/>
+                        </a:ext>
+                      </a:extLst>
+                    </a:blip>
+                    <a:srcRect l="20132" t="2604" r="806" b="42057"/>
+                    <a:stretch/>
+                  </pic:blipFill>
+                  <pic:spPr bwMode="auto">
+                    <a:xfrm>
+                      <a:off x="0" y="0"/>
+                      <a:ext cx="5410377" cy="2129083"/>
+                    </a:xfrm>
+                    <a:prstGeom prst="rect">
+                      <a:avLst/>
+                    </a:prstGeom>
+                    <a:noFill/>
+                    <a:ln>
+                      <a:noFill/>
+                    </a:ln>
+                    <a:extLst>
+                      <a:ext uri="{53640926-AAD7-44D8-BBD7-CCE9431645EC}">
+                        <a14:shadowObscured xmlns:a14="http://schemas.microsoft.com/office/drawing/2010/main"/>
+                      </a:ext>
+                    </a:extLst>
+                  </pic:spPr>
+                </pic:pic>
+              </a:graphicData>
+            </a:graphic>
+          </wp:inline>
+        </w:drawing>
+      </w:r>
+    </w:p>
+    <w:p>
+      <w:pPr>
+        <w:pStyle w:val="Lijstalinea"/>
+        <w:numPr>
+          <w:ilvl w:val="0"/>
+          <w:numId w:val="14"/>
+        </w:numPr>
+        <w:spacing w:after="0"/>
+        <w:jc w:val="both"/>
+        <w:rPr>
+          <w:rFonts w:ascii="Verdana" w:hAnsi="Verdana"/>
+          <w:u w:val="single"/>
+        </w:rPr>
+      </w:pPr>
+      <w:r>
+        <w:rPr>
+          <w:rFonts w:ascii="Verdana" w:hAnsi="Verdana"/>
+          <w:u w:val="single"/>
+        </w:rPr>
+        <w:t>Testen outline door bal en testen op onregelmatige meshes</w:t>
+      </w:r>
+    </w:p>
+    <w:p>
+      <w:pPr>
+        <w:ind w:left="-2127"/>
+        <w:jc w:val="center"/>
+      </w:pPr>
+      <w:r>
+        <w:rPr>
+          <w:noProof/>
+          <w:lang w:val="nl-BE"/>
+        </w:rPr>
+        <w:lastRenderedPageBreak/>
+        <w:drawing>
+          <wp:inline distT="0" distB="0" distL="0" distR="0">
+            <wp:extent cx="4848225" cy="2533441"/>
+            <wp:effectExtent l="0" t="0" r="0" b="635"/>
+            <wp:docPr id="2" name="Afbeelding 2" descr="C:\Users\Gebruiker\Documents\GitHub\EindwerkJB\screenshots documentatie\randomtest.png"/>
+            <wp:cNvGraphicFramePr>
+              <a:graphicFrameLocks xmlns:a="http://schemas.openxmlformats.org/drawingml/2006/main" noChangeAspect="1"/>
+            </wp:cNvGraphicFramePr>
+            <a:graphic xmlns:a="http://schemas.openxmlformats.org/drawingml/2006/main">
+              <a:graphicData uri="http://schemas.openxmlformats.org/drawingml/2006/picture">
+                <pic:pic xmlns:pic="http://schemas.openxmlformats.org/drawingml/2006/picture">
+                  <pic:nvPicPr>
+                    <pic:cNvPr id="0" name="Picture 2" descr="C:\Users\Gebruiker\Documents\GitHub\EindwerkJB\screenshots documentatie\randomtest.png"/>
+                    <pic:cNvPicPr>
+                      <a:picLocks noChangeAspect="1" noChangeArrowheads="1"/>
+                    </pic:cNvPicPr>
+                  </pic:nvPicPr>
+                  <pic:blipFill rotWithShape="1">
+                    <a:blip r:embed="rId14">
+                      <a:extLst>
+                        <a:ext uri="{28A0092B-C50C-407E-A947-70E740481C1C}">
+                          <a14:useLocalDpi xmlns:a14="http://schemas.microsoft.com/office/drawing/2010/main" val="0"/>
+                        </a:ext>
+                      </a:extLst>
+                    </a:blip>
+                    <a:srcRect b="7057"/>
+                    <a:stretch/>
+                  </pic:blipFill>
+                  <pic:spPr bwMode="auto">
+                    <a:xfrm>
+                      <a:off x="0" y="0"/>
+                      <a:ext cx="4857321" cy="2538194"/>
+                    </a:xfrm>
+                    <a:prstGeom prst="rect">
+                      <a:avLst/>
+                    </a:prstGeom>
+                    <a:noFill/>
+                    <a:ln>
+                      <a:noFill/>
+                    </a:ln>
+                    <a:extLst>
+                      <a:ext uri="{53640926-AAD7-44D8-BBD7-CCE9431645EC}">
+                        <a14:shadowObscured xmlns:a14="http://schemas.microsoft.com/office/drawing/2010/main"/>
+                      </a:ext>
+                    </a:extLst>
+                  </pic:spPr>
+                </pic:pic>
+              </a:graphicData>
+            </a:graphic>
+          </wp:inline>
+        </w:drawing>
+      </w:r>
+    </w:p>
+    <w:p>
+      <w:pPr>
+        <w:pStyle w:val="Lijstalinea"/>
+        <w:numPr>
+          <w:ilvl w:val="0"/>
+          <w:numId w:val="14"/>
+        </w:numPr>
+        <w:spacing w:after="0"/>
+        <w:jc w:val="both"/>
+        <w:rPr>
+          <w:rFonts w:ascii="Verdana" w:hAnsi="Verdana"/>
+          <w:u w:val="single"/>
+        </w:rPr>
+      </w:pPr>
+      <w:r>
+        <w:rPr>
+          <w:rFonts w:ascii="Verdana" w:hAnsi="Verdana"/>
+          <w:u w:val="single"/>
+        </w:rPr>
+        <w:t>Juiste code zoeken voor beetle die de bal achtervolgt en dezelfde rotatie heeft als camera</w:t>
+      </w:r>
+    </w:p>
+    <w:p>
+      <w:pPr>
+        <w:ind w:left="-2127"/>
+        <w:jc w:val="center"/>
+        <w:rPr>
+          <w:rFonts w:ascii="Verdana" w:hAnsi="Verdana"/>
+        </w:rPr>
+      </w:pPr>
+      <w:r>
+        <w:rPr>
+          <w:rFonts w:ascii="Verdana" w:hAnsi="Verdana"/>
+          <w:noProof/>
+          <w:lang w:val="nl-BE"/>
+        </w:rPr>
+        <w:drawing>
+          <wp:inline distT="0" distB="0" distL="0" distR="0">
+            <wp:extent cx="5734050" cy="2185826"/>
+            <wp:effectExtent l="0" t="0" r="0" b="5080"/>
+            <wp:docPr id="3" name="Afbeelding 3" descr="C:\Users\Gebruiker\Documents\GitHub\EindwerkJB\screenshots documentatie\testen voor beetle.png"/>
+            <wp:cNvGraphicFramePr>
+              <a:graphicFrameLocks xmlns:a="http://schemas.openxmlformats.org/drawingml/2006/main" noChangeAspect="1"/>
+            </wp:cNvGraphicFramePr>
+            <a:graphic xmlns:a="http://schemas.openxmlformats.org/drawingml/2006/main">
+              <a:graphicData uri="http://schemas.openxmlformats.org/drawingml/2006/picture">
+                <pic:pic xmlns:pic="http://schemas.openxmlformats.org/drawingml/2006/picture">
+                  <pic:nvPicPr>
+                    <pic:cNvPr id="0" name="Picture 3" descr="C:\Users\Gebruiker\Documents\GitHub\EindwerkJB\screenshots documentatie\testen voor beetle.png"/>
+                    <pic:cNvPicPr>
+                      <a:picLocks noChangeAspect="1" noChangeArrowheads="1"/>
+                    </pic:cNvPicPr>
+                  </pic:nvPicPr>
+                  <pic:blipFill rotWithShape="1">
+                    <a:blip r:embed="rId15">
+                      <a:extLst>
+                        <a:ext uri="{28A0092B-C50C-407E-A947-70E740481C1C}">
+                          <a14:useLocalDpi xmlns:a14="http://schemas.microsoft.com/office/drawing/2010/main" val="0"/>
+                        </a:ext>
+                      </a:extLst>
+                    </a:blip>
+                    <a:srcRect l="4027" t="15951" r="25879" b="36523"/>
+                    <a:stretch/>
+                  </pic:blipFill>
+                  <pic:spPr bwMode="auto">
+                    <a:xfrm>
+                      <a:off x="0" y="0"/>
+                      <a:ext cx="5746813" cy="2190691"/>
+                    </a:xfrm>
+                    <a:prstGeom prst="rect">
+                      <a:avLst/>
+                    </a:prstGeom>
+                    <a:noFill/>
+                    <a:ln>
+                      <a:noFill/>
+                    </a:ln>
+                    <a:extLst>
+                      <a:ext uri="{53640926-AAD7-44D8-BBD7-CCE9431645EC}">
+                        <a14:shadowObscured xmlns:a14="http://schemas.microsoft.com/office/drawing/2010/main"/>
+                      </a:ext>
+                    </a:extLst>
+                  </pic:spPr>
+                </pic:pic>
+              </a:graphicData>
+            </a:graphic>
+          </wp:inline>
+        </w:drawing>
+      </w:r>
+    </w:p>
+    <w:p>
+      <w:pPr>
+        <w:ind w:left="-2127"/>
+        <w:jc w:val="center"/>
+        <w:rPr>
+          <w:rFonts w:ascii="Verdana" w:hAnsi="Verdana"/>
+        </w:rPr>
+      </w:pPr>
+      <w:r>
+        <w:rPr>
+          <w:rFonts w:ascii="Verdana" w:hAnsi="Verdana"/>
+          <w:noProof/>
+          <w:lang w:val="nl-BE"/>
+        </w:rPr>
+        <w:lastRenderedPageBreak/>
+        <w:drawing>
+          <wp:inline distT="0" distB="0" distL="0" distR="0" wp14:anchorId="1100A5F4" wp14:editId="02FF4A47">
+            <wp:extent cx="5248275" cy="4922652"/>
+            <wp:effectExtent l="0" t="0" r="0" b="0"/>
+            <wp:docPr id="10" name="Afbeelding 10"/>
+            <wp:cNvGraphicFramePr>
+              <a:graphicFrameLocks xmlns:a="http://schemas.openxmlformats.org/drawingml/2006/main" noChangeAspect="1"/>
+            </wp:cNvGraphicFramePr>
+            <a:graphic xmlns:a="http://schemas.openxmlformats.org/drawingml/2006/main">
+              <a:graphicData uri="http://schemas.openxmlformats.org/drawingml/2006/picture">
+                <pic:pic xmlns:pic="http://schemas.openxmlformats.org/drawingml/2006/picture">
+                  <pic:nvPicPr>
+                    <pic:cNvPr id="1" name=""/>
+                    <pic:cNvPicPr/>
+                  </pic:nvPicPr>
+                  <pic:blipFill rotWithShape="1">
+                    <a:blip r:embed="rId16"/>
+                    <a:srcRect l="11713" t="11718" r="38140" b="4622"/>
+                    <a:stretch/>
+                  </pic:blipFill>
+                  <pic:spPr bwMode="auto">
+                    <a:xfrm>
+                      <a:off x="0" y="0"/>
+                      <a:ext cx="5250026" cy="4924294"/>
+                    </a:xfrm>
+                    <a:prstGeom prst="rect">
+                      <a:avLst/>
+                    </a:prstGeom>
+                    <a:ln>
+                      <a:noFill/>
+                    </a:ln>
+                    <a:extLst>
+                      <a:ext uri="{53640926-AAD7-44D8-BBD7-CCE9431645EC}">
+                        <a14:shadowObscured xmlns:a14="http://schemas.microsoft.com/office/drawing/2010/main"/>
+                      </a:ext>
+                    </a:extLst>
+                  </pic:spPr>
+                </pic:pic>
+              </a:graphicData>
+            </a:graphic>
+          </wp:inline>
+        </w:drawing>
+      </w:r>
+    </w:p>
+    <w:p>
+      <w:pPr>
+        <w:ind w:left="-2127"/>
+        <w:jc w:val="both"/>
+        <w:rPr>
+          <w:rFonts w:ascii="Verdana" w:hAnsi="Verdana"/>
+        </w:rPr>
+      </w:pPr>
+      <w:r>
+        <w:rPr>
+          <w:rFonts w:ascii="Verdana" w:hAnsi="Verdana"/>
+          <w:noProof/>
+          <w:lang w:val="nl-BE"/>
+        </w:rPr>
+        <w:lastRenderedPageBreak/>
+        <w:drawing>
+          <wp:inline distT="0" distB="0" distL="0" distR="0">
+            <wp:extent cx="3438525" cy="2474806"/>
+            <wp:effectExtent l="0" t="0" r="0" b="1905"/>
+            <wp:docPr id="4" name="Afbeelding 4" descr="C:\Users\Gebruiker\Documents\GitHub\EindwerkJB\screenshots documentatie\beetlePosBerekenen.png"/>
+            <wp:cNvGraphicFramePr>
+              <a:graphicFrameLocks xmlns:a="http://schemas.openxmlformats.org/drawingml/2006/main" noChangeAspect="1"/>
+            </wp:cNvGraphicFramePr>
+            <a:graphic xmlns:a="http://schemas.openxmlformats.org/drawingml/2006/main">
+              <a:graphicData uri="http://schemas.openxmlformats.org/drawingml/2006/picture">
+                <pic:pic xmlns:pic="http://schemas.openxmlformats.org/drawingml/2006/picture">
+                  <pic:nvPicPr>
+                    <pic:cNvPr id="0" name="Picture 4" descr="C:\Users\Gebruiker\Documents\GitHub\EindwerkJB\screenshots documentatie\beetlePosBerekenen.png"/>
+                    <pic:cNvPicPr>
+                      <a:picLocks noChangeAspect="1" noChangeArrowheads="1"/>
+                    </pic:cNvPicPr>
+                  </pic:nvPicPr>
+                  <pic:blipFill rotWithShape="1">
+                    <a:blip r:embed="rId17">
+                      <a:extLst>
+                        <a:ext uri="{28A0092B-C50C-407E-A947-70E740481C1C}">
+                          <a14:useLocalDpi xmlns:a14="http://schemas.microsoft.com/office/drawing/2010/main" val="0"/>
+                        </a:ext>
+                      </a:extLst>
+                    </a:blip>
+                    <a:srcRect l="13543" t="7319" b="9712"/>
+                    <a:stretch/>
+                  </pic:blipFill>
+                  <pic:spPr bwMode="auto">
+                    <a:xfrm>
+                      <a:off x="0" y="0"/>
+                      <a:ext cx="3443911" cy="2478682"/>
+                    </a:xfrm>
+                    <a:prstGeom prst="rect">
+                      <a:avLst/>
+                    </a:prstGeom>
+                    <a:noFill/>
+                    <a:ln>
+                      <a:noFill/>
+                    </a:ln>
+                    <a:extLst>
+                      <a:ext uri="{53640926-AAD7-44D8-BBD7-CCE9431645EC}">
+                        <a14:shadowObscured xmlns:a14="http://schemas.microsoft.com/office/drawing/2010/main"/>
+                      </a:ext>
+                    </a:extLst>
+                  </pic:spPr>
+                </pic:pic>
+              </a:graphicData>
+            </a:graphic>
+          </wp:inline>
+        </w:drawing>
+      </w:r>
+      <w:r>
+        <w:rPr>
+          <w:rFonts w:ascii="Verdana" w:hAnsi="Verdana"/>
+          <w:noProof/>
+          <w:lang w:val="nl-BE"/>
+        </w:rPr>
+        <w:drawing>
+          <wp:inline distT="0" distB="0" distL="0" distR="0">
+            <wp:extent cx="3070368" cy="2781300"/>
+            <wp:effectExtent l="0" t="0" r="0" b="0"/>
+            <wp:docPr id="5" name="Afbeelding 5" descr="C:\Users\Gebruiker\Documents\GitHub\EindwerkJB\screenshots documentatie\wrongSinAngle.png"/>
+            <wp:cNvGraphicFramePr>
+              <a:graphicFrameLocks xmlns:a="http://schemas.openxmlformats.org/drawingml/2006/main" noChangeAspect="1"/>
+            </wp:cNvGraphicFramePr>
+            <a:graphic xmlns:a="http://schemas.openxmlformats.org/drawingml/2006/main">
+              <a:graphicData uri="http://schemas.openxmlformats.org/drawingml/2006/picture">
+                <pic:pic xmlns:pic="http://schemas.openxmlformats.org/drawingml/2006/picture">
+                  <pic:nvPicPr>
+                    <pic:cNvPr id="0" name="Picture 5" descr="C:\Users\Gebruiker\Documents\GitHub\EindwerkJB\screenshots documentatie\wrongSinAngle.png"/>
+                    <pic:cNvPicPr>
+                      <a:picLocks noChangeAspect="1" noChangeArrowheads="1"/>
+                    </pic:cNvPicPr>
+                  </pic:nvPicPr>
+                  <pic:blipFill rotWithShape="1">
+                    <a:blip r:embed="rId18">
+                      <a:extLst>
+                        <a:ext uri="{28A0092B-C50C-407E-A947-70E740481C1C}">
+                          <a14:useLocalDpi xmlns:a14="http://schemas.microsoft.com/office/drawing/2010/main" val="0"/>
+                        </a:ext>
+                      </a:extLst>
+                    </a:blip>
+                    <a:srcRect l="14824" t="9273" r="13250" b="3856"/>
+                    <a:stretch/>
+                  </pic:blipFill>
+                  <pic:spPr bwMode="auto">
+                    <a:xfrm>
+                      <a:off x="0" y="0"/>
+                      <a:ext cx="3070558" cy="2781472"/>
+                    </a:xfrm>
+                    <a:prstGeom prst="rect">
+                      <a:avLst/>
+                    </a:prstGeom>
+                    <a:noFill/>
+                    <a:ln>
+                      <a:noFill/>
+                    </a:ln>
+                    <a:extLst>
+                      <a:ext uri="{53640926-AAD7-44D8-BBD7-CCE9431645EC}">
+                        <a14:shadowObscured xmlns:a14="http://schemas.microsoft.com/office/drawing/2010/main"/>
+                      </a:ext>
+                    </a:extLst>
+                  </pic:spPr>
+                </pic:pic>
+              </a:graphicData>
+            </a:graphic>
+          </wp:inline>
+        </w:drawing>
+      </w:r>
+    </w:p>
+    <w:p>
+      <w:pPr>
+        <w:pStyle w:val="Lijstalinea"/>
+        <w:numPr>
+          <w:ilvl w:val="0"/>
+          <w:numId w:val="14"/>
+        </w:numPr>
+        <w:spacing w:after="0"/>
+        <w:jc w:val="both"/>
+        <w:rPr>
+          <w:rFonts w:ascii="Verdana" w:hAnsi="Verdana"/>
+          <w:u w:val="single"/>
+        </w:rPr>
+      </w:pPr>
+      <w:r>
+        <w:rPr>
+          <w:rFonts w:ascii="Verdana" w:hAnsi="Verdana"/>
+          <w:u w:val="single"/>
+        </w:rPr>
+        <w:t>Nummers toevoegen aan het gekozen font</w:t>
+      </w:r>
+    </w:p>
+    <w:p>
+      <w:pPr>
+        <w:ind w:left="-2127"/>
+        <w:jc w:val="center"/>
+        <w:rPr>
+          <w:rFonts w:ascii="Verdana" w:hAnsi="Verdana"/>
+        </w:rPr>
+      </w:pPr>
+      <w:r>
+        <w:rPr>
+          <w:rFonts w:ascii="Verdana" w:hAnsi="Verdana"/>
+          <w:noProof/>
+          <w:lang w:val="nl-BE"/>
+        </w:rPr>
+        <w:drawing>
+          <wp:inline distT="0" distB="0" distL="0" distR="0">
+            <wp:extent cx="6172200" cy="1457199"/>
+            <wp:effectExtent l="0" t="0" r="0" b="0"/>
+            <wp:docPr id="6" name="Afbeelding 6" descr="C:\Users\Gebruiker\Documents\GitHub\EindwerkJB\screenshots documentatie\fontZonderNummers.png"/>
+            <wp:cNvGraphicFramePr>
+              <a:graphicFrameLocks xmlns:a="http://schemas.openxmlformats.org/drawingml/2006/main" noChangeAspect="1"/>
+            </wp:cNvGraphicFramePr>
+            <a:graphic xmlns:a="http://schemas.openxmlformats.org/drawingml/2006/main">
+              <a:graphicData uri="http://schemas.openxmlformats.org/drawingml/2006/picture">
+                <pic:pic xmlns:pic="http://schemas.openxmlformats.org/drawingml/2006/picture">
+                  <pic:nvPicPr>
+                    <pic:cNvPr id="0" name="Picture 6" descr="C:\Users\Gebruiker\Documents\GitHub\EindwerkJB\screenshots documentatie\fontZonderNummers.png"/>
+                    <pic:cNvPicPr>
+                      <a:picLocks noChangeAspect="1" noChangeArrowheads="1"/>
+                    </pic:cNvPicPr>
+                  </pic:nvPicPr>
+                  <pic:blipFill rotWithShape="1">
+                    <a:blip r:embed="rId19">
+                      <a:extLst>
+                        <a:ext uri="{28A0092B-C50C-407E-A947-70E740481C1C}">
+                          <a14:useLocalDpi xmlns:a14="http://schemas.microsoft.com/office/drawing/2010/main" val="0"/>
+                        </a:ext>
+                      </a:extLst>
+                    </a:blip>
+                    <a:srcRect t="-5" b="58010"/>
+                    <a:stretch/>
+                  </pic:blipFill>
+                  <pic:spPr bwMode="auto">
+                    <a:xfrm>
+                      <a:off x="0" y="0"/>
+                      <a:ext cx="6178505" cy="1458688"/>
+                    </a:xfrm>
+                    <a:prstGeom prst="rect">
+                      <a:avLst/>
+                    </a:prstGeom>
+                    <a:noFill/>
+                    <a:ln>
+                      <a:noFill/>
+                    </a:ln>
+                    <a:extLst>
+                      <a:ext uri="{53640926-AAD7-44D8-BBD7-CCE9431645EC}">
+                        <a14:shadowObscured xmlns:a14="http://schemas.microsoft.com/office/drawing/2010/main"/>
+                      </a:ext>
+                    </a:extLst>
+                  </pic:spPr>
+                </pic:pic>
+              </a:graphicData>
+            </a:graphic>
+          </wp:inline>
+        </w:drawing>
+      </w:r>
+    </w:p>
+    <w:p>
+      <w:pPr>
+        <w:ind w:left="-2127"/>
+        <w:jc w:val="center"/>
+        <w:rPr>
+          <w:rFonts w:ascii="Verdana" w:hAnsi="Verdana"/>
+        </w:rPr>
+      </w:pPr>
+      <w:r>
+        <w:rPr>
+          <w:rFonts w:ascii="Verdana" w:hAnsi="Verdana"/>
+          <w:noProof/>
+          <w:lang w:val="nl-BE"/>
+        </w:rPr>
+        <w:drawing>
+          <wp:inline distT="0" distB="0" distL="0" distR="0">
+            <wp:extent cx="6296025" cy="1440695"/>
+            <wp:effectExtent l="0" t="0" r="0" b="7620"/>
+            <wp:docPr id="7" name="Afbeelding 7" descr="C:\Users\Gebruiker\Documents\GitHub\EindwerkJB\screenshots documentatie\fontMetNummers.png"/>
+            <wp:cNvGraphicFramePr>
+              <a:graphicFrameLocks xmlns:a="http://schemas.openxmlformats.org/drawingml/2006/main" noChangeAspect="1"/>
+            </wp:cNvGraphicFramePr>
+            <a:graphic xmlns:a="http://schemas.openxmlformats.org/drawingml/2006/main">
+              <a:graphicData uri="http://schemas.openxmlformats.org/drawingml/2006/picture">
+                <pic:pic xmlns:pic="http://schemas.openxmlformats.org/drawingml/2006/picture">
+                  <pic:nvPicPr>
+                    <pic:cNvPr id="0" name="Picture 7" descr="C:\Users\Gebruiker\Documents\GitHub\EindwerkJB\screenshots documentatie\fontMetNummers.png"/>
+                    <pic:cNvPicPr>
+                      <a:picLocks noChangeAspect="1" noChangeArrowheads="1"/>
+                    </pic:cNvPicPr>
+                  </pic:nvPicPr>
+                  <pic:blipFill rotWithShape="1">
+                    <a:blip r:embed="rId20">
+                      <a:extLst>
+                        <a:ext uri="{28A0092B-C50C-407E-A947-70E740481C1C}">
+                          <a14:useLocalDpi xmlns:a14="http://schemas.microsoft.com/office/drawing/2010/main" val="0"/>
+                        </a:ext>
+                      </a:extLst>
+                    </a:blip>
+                    <a:srcRect t="-2606" b="61876"/>
+                    <a:stretch/>
+                  </pic:blipFill>
+                  <pic:spPr bwMode="auto">
+                    <a:xfrm>
+                      <a:off x="0" y="0"/>
+                      <a:ext cx="6301240" cy="1441888"/>
+                    </a:xfrm>
+                    <a:prstGeom prst="rect">
+                      <a:avLst/>
+                    </a:prstGeom>
+                    <a:noFill/>
+                    <a:ln>
+                      <a:noFill/>
+                    </a:ln>
+                    <a:extLst>
+                      <a:ext uri="{53640926-AAD7-44D8-BBD7-CCE9431645EC}">
+                        <a14:shadowObscured xmlns:a14="http://schemas.microsoft.com/office/drawing/2010/main"/>
+                      </a:ext>
+                    </a:extLst>
+                  </pic:spPr>
+                </pic:pic>
+              </a:graphicData>
+            </a:graphic>
+          </wp:inline>
+        </w:drawing>
+      </w:r>
+    </w:p>
+    <w:p>
+      <w:pPr>
+        <w:ind w:left="-2127"/>
+        <w:jc w:val="center"/>
+        <w:rPr>
+          <w:rFonts w:ascii="Verdana" w:hAnsi="Verdana"/>
+        </w:rPr>
+      </w:pPr>
+      <w:r>
+        <w:rPr>
+          <w:rFonts w:ascii="Verdana" w:hAnsi="Verdana"/>
+          <w:noProof/>
+          <w:lang w:val="nl-BE"/>
+        </w:rPr>
+        <w:lastRenderedPageBreak/>
+        <w:drawing>
+          <wp:inline distT="0" distB="0" distL="0" distR="0">
+            <wp:extent cx="5934075" cy="3336288"/>
+            <wp:effectExtent l="0" t="0" r="0" b="0"/>
+            <wp:docPr id="9" name="Afbeelding 9" descr="C:\Users\Gebruiker\Documents\GitHub\EindwerkJB\screenshots documentatie\WIP numbers font.png"/>
+            <wp:cNvGraphicFramePr>
+              <a:graphicFrameLocks xmlns:a="http://schemas.openxmlformats.org/drawingml/2006/main" noChangeAspect="1"/>
+            </wp:cNvGraphicFramePr>
+            <a:graphic xmlns:a="http://schemas.openxmlformats.org/drawingml/2006/main">
+              <a:graphicData uri="http://schemas.openxmlformats.org/drawingml/2006/picture">
+                <pic:pic xmlns:pic="http://schemas.openxmlformats.org/drawingml/2006/picture">
+                  <pic:nvPicPr>
+                    <pic:cNvPr id="0" name="Picture 9" descr="C:\Users\Gebruiker\Documents\GitHub\EindwerkJB\screenshots documentatie\WIP numbers font.png"/>
+                    <pic:cNvPicPr>
+                      <a:picLocks noChangeAspect="1" noChangeArrowheads="1"/>
+                    </pic:cNvPicPr>
+                  </pic:nvPicPr>
+                  <pic:blipFill>
+                    <a:blip r:embed="rId21">
+                      <a:extLst>
+                        <a:ext uri="{28A0092B-C50C-407E-A947-70E740481C1C}">
+                          <a14:useLocalDpi xmlns:a14="http://schemas.microsoft.com/office/drawing/2010/main" val="0"/>
+                        </a:ext>
+                      </a:extLst>
+                    </a:blip>
+                    <a:srcRect/>
+                    <a:stretch>
+                      <a:fillRect/>
+                    </a:stretch>
+                  </pic:blipFill>
+                  <pic:spPr bwMode="auto">
+                    <a:xfrm>
+                      <a:off x="0" y="0"/>
+                      <a:ext cx="5935963" cy="3337349"/>
+                    </a:xfrm>
+                    <a:prstGeom prst="rect">
+                      <a:avLst/>
+                    </a:prstGeom>
+                    <a:noFill/>
+                    <a:ln>
+                      <a:noFill/>
+                    </a:ln>
+                  </pic:spPr>
+                </pic:pic>
+              </a:graphicData>
+            </a:graphic>
+          </wp:inline>
+        </w:drawing>
+      </w:r>
+    </w:p>
+    <w:p>
+      <w:pPr>
+        <w:ind w:left="-2127"/>
+        <w:jc w:val="center"/>
+        <w:rPr>
+          <w:rFonts w:ascii="Verdana" w:hAnsi="Verdana"/>
+        </w:rPr>
+      </w:pPr>
+      <w:r>
+        <w:rPr>
+          <w:rFonts w:ascii="Verdana" w:hAnsi="Verdana"/>
+          <w:noProof/>
+          <w:lang w:val="nl-BE"/>
+        </w:rPr>
+        <w:drawing>
+          <wp:inline distT="0" distB="0" distL="0" distR="0">
+            <wp:extent cx="6082035" cy="3419475"/>
+            <wp:effectExtent l="0" t="0" r="0" b="0"/>
+            <wp:docPr id="8" name="Afbeelding 8" descr="C:\Users\Gebruiker\Documents\GitHub\EindwerkJB\screenshots documentatie\icomoon font mashing.png"/>
+            <wp:cNvGraphicFramePr>
+              <a:graphicFrameLocks xmlns:a="http://schemas.openxmlformats.org/drawingml/2006/main" noChangeAspect="1"/>
+            </wp:cNvGraphicFramePr>
+            <a:graphic xmlns:a="http://schemas.openxmlformats.org/drawingml/2006/main">
+              <a:graphicData uri="http://schemas.openxmlformats.org/drawingml/2006/picture">
+                <pic:pic xmlns:pic="http://schemas.openxmlformats.org/drawingml/2006/picture">
+                  <pic:nvPicPr>
+                    <pic:cNvPr id="0" name="Picture 8" descr="C:\Users\Gebruiker\Documents\GitHub\EindwerkJB\screenshots documentatie\icomoon font mashing.png"/>
+                    <pic:cNvPicPr>
+                      <a:picLocks noChangeAspect="1" noChangeArrowheads="1"/>
+                    </pic:cNvPicPr>
+                  </pic:nvPicPr>
+                  <pic:blipFill>
+                    <a:blip r:embed="rId22">
+                      <a:extLst>
+                        <a:ext uri="{28A0092B-C50C-407E-A947-70E740481C1C}">
+                          <a14:useLocalDpi xmlns:a14="http://schemas.microsoft.com/office/drawing/2010/main" val="0"/>
+                        </a:ext>
+                      </a:extLst>
+                    </a:blip>
+                    <a:srcRect/>
+                    <a:stretch>
+                      <a:fillRect/>
+                    </a:stretch>
+                  </pic:blipFill>
+                  <pic:spPr bwMode="auto">
+                    <a:xfrm>
+                      <a:off x="0" y="0"/>
+                      <a:ext cx="6082906" cy="3419965"/>
+                    </a:xfrm>
+                    <a:prstGeom prst="rect">
+                      <a:avLst/>
+                    </a:prstGeom>
+                    <a:noFill/>
+                    <a:ln>
+                      <a:noFill/>
+                    </a:ln>
+                  </pic:spPr>
+                </pic:pic>
+              </a:graphicData>
+            </a:graphic>
+          </wp:inline>
+        </w:drawing>
+      </w:r>
+    </w:p>
+    <w:p>
+      <w:pPr>
+        <w:pStyle w:val="kop2"/>
+        <w:ind w:left="-2268"/>
+        <w:jc w:val="both"/>
+        <w:rPr>
+          <w:rFonts w:ascii="Verdana" w:hAnsi="Verdana"/>
+        </w:rPr>
+      </w:pPr>
+      <w:r>
+        <w:rPr>
+          <w:rFonts w:ascii="Verdana" w:hAnsi="Verdana"/>
+        </w:rPr>
+        <w:lastRenderedPageBreak/>
+        <w:t>Overzicht overwonnen problemen en oplossingen</w:t>
+      </w:r>
+    </w:p>
+    <w:p>
+      <w:pPr>
+        <w:pStyle w:val="Lijstalinea"/>
+        <w:numPr>
+          <w:ilvl w:val="0"/>
+          <w:numId w:val="13"/>
+        </w:numPr>
+        <w:jc w:val="both"/>
+        <w:rPr>
+          <w:rStyle w:val="Zwaar"/>
+          <w:rFonts w:ascii="Verdana" w:hAnsi="Verdana"/>
+          <w:b w:val="0"/>
+          <w:bCs w:val="0"/>
+          <w:lang w:val="nl-BE"/>
+        </w:rPr>
+      </w:pPr>
+      <w:r>
+        <w:rPr>
+          <w:rFonts w:ascii="Verdana" w:hAnsi="Verdana"/>
+        </w:rPr>
+        <w:t>Als een object kleiner wordt dan de speelbal, dan zou de trigger aan moeten springen van een object dat opgeraapt kan worden. Bij mesh colliders leek dit een probleem te zijn.</w:t>
+      </w:r>
+      <w:r>
+        <w:rPr>
+          <w:rFonts w:ascii="Verdana" w:hAnsi="Verdana"/>
+        </w:rPr>
+        <w:t xml:space="preserve"> </w:t>
+      </w:r>
+      <w:r>
+        <w:rPr>
+          <w:rFonts w:ascii="Verdana" w:hAnsi="Verdana"/>
+          <w:lang w:val="nl-BE"/>
+        </w:rPr>
+        <w:t xml:space="preserve">Als bij mesh collider </w:t>
+      </w:r>
+      <w:r>
+        <w:rPr>
+          <w:rStyle w:val="Zwaar"/>
+          <w:rFonts w:ascii="Verdana" w:hAnsi="Verdana"/>
+          <w:lang w:val="nl-BE"/>
+        </w:rPr>
+        <w:t>c</w:t>
+      </w:r>
+      <w:r>
+        <w:rPr>
+          <w:rStyle w:val="Zwaar"/>
+          <w:rFonts w:ascii="Verdana" w:hAnsi="Verdana"/>
+          <w:lang w:val="nl-BE"/>
+        </w:rPr>
+        <w:t>onvex</w:t>
+      </w:r>
+      <w:r>
+        <w:rPr>
+          <w:rStyle w:val="Zwaar"/>
+          <w:rFonts w:ascii="Verdana" w:hAnsi="Verdana"/>
+          <w:lang w:val="nl-BE"/>
+        </w:rPr>
+        <w:t xml:space="preserve"> niet aangevinkt</w:t>
+      </w:r>
+      <w:r>
+        <w:rPr>
+          <w:rStyle w:val="Zwaar"/>
+          <w:rFonts w:ascii="Verdana" w:hAnsi="Verdana"/>
+          <w:lang w:val="nl-BE"/>
+        </w:rPr>
+        <w:t xml:space="preserve"> </w:t>
+      </w:r>
+      <w:r>
+        <w:rPr>
+          <w:rStyle w:val="Zwaar"/>
+          <w:rFonts w:ascii="Verdana" w:hAnsi="Verdana"/>
+          <w:b w:val="0"/>
+          <w:lang w:val="nl-BE"/>
+        </w:rPr>
+        <w:t>is, dan kan je geen trigger gebruiken.</w:t>
+      </w:r>
+    </w:p>
+    <w:p>
+      <w:pPr>
+        <w:pStyle w:val="Lijstalinea"/>
+        <w:numPr>
+          <w:ilvl w:val="0"/>
+          <w:numId w:val="13"/>
+        </w:numPr>
+        <w:jc w:val="both"/>
+        <w:rPr>
+          <w:rStyle w:val="Zwaar"/>
+          <w:rFonts w:ascii="Verdana" w:hAnsi="Verdana"/>
+          <w:b w:val="0"/>
+          <w:bCs w:val="0"/>
+          <w:lang w:val="nl-BE"/>
+        </w:rPr>
+      </w:pPr>
+      <w:r>
+        <w:rPr>
+          <w:rStyle w:val="Zwaar"/>
+          <w:rFonts w:ascii="Verdana" w:hAnsi="Verdana"/>
+          <w:b w:val="0"/>
+          <w:lang w:val="nl-BE"/>
+        </w:rPr>
+        <w:t>Bij convex trigger kwam er een ander probleem. Als een collider convex is en de bal is kleiner dan het object (bv. bij een parkbark), dan kan de bal niet onder het object rollen. Dit heb ik dan opgelost om tijdelijk meerdere box colliders te gebruiken</w:t>
+      </w:r>
+      <w:r>
+        <w:rPr>
+          <w:rStyle w:val="Zwaar"/>
+          <w:rFonts w:ascii="Verdana" w:hAnsi="Verdana"/>
+          <w:b w:val="0"/>
+          <w:lang w:val="nl-BE"/>
+        </w:rPr>
+        <w:t>.</w:t>
+      </w:r>
+    </w:p>
+    <w:p>
+      <w:pPr>
+        <w:pStyle w:val="Lijstalinea"/>
+        <w:numPr>
+          <w:ilvl w:val="0"/>
+          <w:numId w:val="13"/>
+        </w:numPr>
+        <w:jc w:val="both"/>
+        <w:rPr>
+          <w:rStyle w:val="Zwaar"/>
+          <w:rFonts w:ascii="Verdana" w:hAnsi="Verdana"/>
+          <w:b w:val="0"/>
+          <w:bCs w:val="0"/>
+          <w:lang w:val="nl-BE"/>
+        </w:rPr>
+      </w:pPr>
+      <w:r>
+        <w:rPr>
+          <w:rStyle w:val="Zwaar"/>
+          <w:rFonts w:ascii="Verdana" w:hAnsi="Verdana"/>
+          <w:b w:val="0"/>
+          <w:lang w:val="nl-BE"/>
+        </w:rPr>
+        <w:t>Ik wou de beetle de bal laten volgen en de rotatie laten gebruiken van de camera (zodat de beetle altijd voor de camera staat). Hiervoor wou ik wiskunde en rechthoekige driehoeken voor gebruiken, maar dit zorgde altijd voor een ander resultaat dan gewenst (zien screenshot punt 3).</w:t>
+      </w:r>
+      <w:r>
+        <w:rPr>
+          <w:rStyle w:val="Zwaar"/>
+          <w:rFonts w:ascii="Verdana" w:hAnsi="Verdana"/>
+          <w:b w:val="0"/>
+          <w:lang w:val="nl-BE"/>
+        </w:rPr>
+        <w:t xml:space="preserve"> Dus uiteindelijk heb ik een punt aangemaakt onderaan de bal dat altijd op local ypos = 0 blijft t.o.v. de bal. Daaraan zit de beetle bevestigd. De beetle staat op een afstand die gelijk is aan 2/3 van de diameter van de bal, zodat hij niet te dicht of veraf van de bal staat. Het punt dat onderaan de bal staat, kijkt altijd naar de bal.</w:t>
+      </w:r>
+    </w:p>
+    <w:p>
+      <w:pPr>
+        <w:pStyle w:val="Lijstalinea"/>
+        <w:numPr>
+          <w:ilvl w:val="0"/>
+          <w:numId w:val="13"/>
+        </w:numPr>
+        <w:jc w:val="both"/>
+        <w:rPr>
+          <w:rStyle w:val="Zwaar"/>
+          <w:rFonts w:ascii="Verdana" w:hAnsi="Verdana"/>
+          <w:b w:val="0"/>
+          <w:bCs w:val="0"/>
+          <w:lang w:val="nl-BE"/>
+        </w:rPr>
+      </w:pPr>
+      <w:r>
+        <w:rPr>
+          <w:rStyle w:val="Zwaar"/>
+          <w:rFonts w:ascii="Verdana" w:hAnsi="Verdana"/>
+          <w:b w:val="0"/>
+          <w:lang w:val="nl-BE"/>
+        </w:rPr>
+        <w:t>Toen ik de nummers aan het font wou toevoegen, waren enkele letter afgekapt (bv. l, p, f…). Dit bleek fout zijn gelopen bij de conversie naar het font bij icomoon. Omdat Endutt geen genormaliseerd font was, stonden er geen afstanden en spacing geprogrammeerd zijn. Dus ik heb alle letter en nummers correct moeten positioneren in de ruimte t.o.v. de rest van de letters en cijfers, zodat alles even hoog/laag staat.</w:t>
+      </w:r>
+    </w:p>
+    <w:p>
+      <w:pPr>
+        <w:pStyle w:val="Lijstalinea"/>
+        <w:numPr>
+          <w:ilvl w:val="0"/>
+          <w:numId w:val="13"/>
+        </w:numPr>
+        <w:jc w:val="both"/>
+        <w:rPr>
+          <w:rStyle w:val="Zwaar"/>
+          <w:rFonts w:ascii="Verdana" w:hAnsi="Verdana"/>
+          <w:b w:val="0"/>
+          <w:bCs w:val="0"/>
+          <w:lang w:val="nl-BE"/>
+        </w:rPr>
+      </w:pPr>
+      <w:r>
+        <w:rPr>
+          <w:rStyle w:val="Zwaar"/>
+          <w:rFonts w:ascii="Verdana" w:hAnsi="Verdana"/>
+          <w:b w:val="0"/>
+          <w:lang w:val="nl-BE"/>
+        </w:rPr>
+        <w:t>Een spatie aanmaken in een font bleek lastiger te zijn dan verwacht. Elke keer als ik dit probeerde, leken alle letters aan elkaar vast te hangen, ondanks dat ik een spatie had getypt.</w:t>
+      </w:r>
+      <w:r>
+        <w:rPr>
+          <w:rStyle w:val="Zwaar"/>
+          <w:rFonts w:ascii="Verdana" w:hAnsi="Verdana"/>
+          <w:b w:val="0"/>
+          <w:lang w:val="nl-BE"/>
+        </w:rPr>
+        <w:t xml:space="preserve"> Uiteindelijk heb ik dit opgelost door een lijn te tekenen in Adobe Illustrator en deze een opacity van 0% te geven zodat ze onzichtbaar werd. Dit leek de oplossing te zijn.</w:t>
+      </w:r>
+    </w:p>
+    <w:p>
+      <w:pPr>
+        <w:pStyle w:val="Lijstalinea"/>
+        <w:numPr>
+          <w:ilvl w:val="0"/>
+          <w:numId w:val="13"/>
+        </w:numPr>
+        <w:jc w:val="both"/>
+        <w:rPr>
+          <w:rFonts w:ascii="Verdana" w:hAnsi="Verdana"/>
+          <w:lang w:val="nl-BE"/>
+        </w:rPr>
+      </w:pPr>
+      <w:r>
+        <w:rPr>
+          <w:rStyle w:val="Zwaar"/>
+          <w:rFonts w:ascii="Verdana" w:hAnsi="Verdana"/>
+          <w:b w:val="0"/>
+          <w:lang w:val="nl-BE"/>
+        </w:rPr>
+        <w:t>Als je een eigen ontwerp voor de cursor maakt, dan moet dat geen .cur-extensie hebben. Een gewone .png afbeeldingen werkt.</w:t>
+      </w:r>
+    </w:p>
+    <w:p>
+      <w:pPr>
+        <w:jc w:val="both"/>
+        <w:rPr>
+          <w:rFonts w:ascii="Verdana" w:hAnsi="Verdana"/>
+          <w:lang w:val="nl-BE"/>
+        </w:rPr>
+      </w:pPr>
+    </w:p>
+    <w:p>
+      <w:pPr>
+        <w:jc w:val="both"/>
+        <w:rPr>
+          <w:rFonts w:ascii="Verdana" w:hAnsi="Verdana"/>
+          <w:lang w:val="nl-BE"/>
+        </w:rPr>
+      </w:pPr>
+    </w:p>
+    <w:p>
+      <w:pPr>
+        <w:pStyle w:val="kop10"/>
+        <w:ind w:left="-2268"/>
+        <w:jc w:val="both"/>
+        <w:rPr>
+          <w:rFonts w:ascii="KdG Expert" w:hAnsi="KdG Expert"/>
+        </w:rPr>
+      </w:pPr>
+      <w:bookmarkStart w:id="4" w:name="_Toc486925232"/>
+      <w:r>
+        <w:rPr>
+          <w:rFonts w:ascii="KdG Expert" w:hAnsi="KdG Expert"/>
+        </w:rPr>
+        <w:lastRenderedPageBreak/>
+        <w:t>Conclusie</w:t>
+      </w:r>
+      <w:bookmarkEnd w:id="4"/>
+    </w:p>
+    <w:p>
+      <w:pPr>
+        <w:pStyle w:val="kop2"/>
+        <w:ind w:left="-2268"/>
+        <w:jc w:val="both"/>
+        <w:rPr>
+          <w:rFonts w:ascii="Verdana" w:hAnsi="Verdana"/>
+          <w:color w:val="FF0000"/>
+        </w:rPr>
+      </w:pPr>
+      <w:r>
+        <w:rPr>
+          <w:rFonts w:ascii="Verdana" w:hAnsi="Verdana"/>
+          <w:color w:val="FF0000"/>
+        </w:rPr>
+        <w:t>Wat geleerd?</w:t>
+      </w:r>
+    </w:p>
+    <w:p>
+      <w:pPr>
         <w:pStyle w:val="Lijstopsommingsteken"/>
         <w:ind w:left="-1701"/>
-      </w:pPr>
-      <w:r>
+        <w:jc w:val="both"/>
+        <w:rPr>
+          <w:rFonts w:ascii="Verdana" w:hAnsi="Verdana"/>
+        </w:rPr>
+      </w:pPr>
+      <w:r>
+        <w:rPr>
+          <w:rFonts w:ascii="Verdana" w:hAnsi="Verdana"/>
+        </w:rPr>
         <w:t>technisch</w:t>
       </w:r>
     </w:p>
@@ -1224,8 +2676,15 @@
           <w:numId w:val="2"/>
         </w:numPr>
         <w:ind w:left="-1701"/>
-      </w:pPr>
-      <w:r>
+        <w:jc w:val="both"/>
+        <w:rPr>
+          <w:rFonts w:ascii="Verdana" w:hAnsi="Verdana"/>
+        </w:rPr>
+      </w:pPr>
+      <w:r>
+        <w:rPr>
+          <w:rFonts w:ascii="Verdana" w:hAnsi="Verdana"/>
+        </w:rPr>
         <w:t>creatief</w:t>
       </w:r>
     </w:p>
@@ -1233,8 +2692,15 @@
       <w:pPr>
         <w:pStyle w:val="Lijstopsommingsteken"/>
         <w:ind w:left="-1701"/>
-      </w:pPr>
-      <w:r>
+        <w:jc w:val="both"/>
+        <w:rPr>
+          <w:rFonts w:ascii="Verdana" w:hAnsi="Verdana"/>
+        </w:rPr>
+      </w:pPr>
+      <w:r>
+        <w:rPr>
+          <w:rFonts w:ascii="Verdana" w:hAnsi="Verdana"/>
+        </w:rPr>
         <w:t>persoonlijk</w:t>
       </w:r>
     </w:p>
@@ -1242,8 +2708,17 @@
       <w:pPr>
         <w:pStyle w:val="kop2"/>
         <w:ind w:left="-2268"/>
-      </w:pPr>
-      <w:r>
+        <w:jc w:val="both"/>
+        <w:rPr>
+          <w:rFonts w:ascii="Verdana" w:hAnsi="Verdana"/>
+          <w:color w:val="FF0000"/>
+        </w:rPr>
+      </w:pPr>
+      <w:r>
+        <w:rPr>
+          <w:rFonts w:ascii="Verdana" w:hAnsi="Verdana"/>
+          <w:color w:val="FF0000"/>
+        </w:rPr>
         <w:t>Zelfevaluatie</w:t>
       </w:r>
     </w:p>
@@ -1251,30 +2726,48 @@
       <w:pPr>
         <w:pStyle w:val="Lijstopsommingsteken"/>
         <w:ind w:left="-1701"/>
-      </w:pPr>
-      <w:proofErr w:type="spellStart"/>
-      <w:r>
-        <w:t>uhhh</w:t>
-      </w:r>
-      <w:proofErr w:type="spellEnd"/>
-      <w:r>
-        <w:t>….</w:t>
+        <w:jc w:val="both"/>
+        <w:rPr>
+          <w:rFonts w:ascii="Verdana" w:hAnsi="Verdana"/>
+        </w:rPr>
+      </w:pPr>
+      <w:r>
+        <w:rPr>
+          <w:rFonts w:ascii="Verdana" w:hAnsi="Verdana"/>
+        </w:rPr>
+        <w:t>uhhh….</w:t>
       </w:r>
     </w:p>
     <w:p>
       <w:pPr>
         <w:pStyle w:val="kop2"/>
         <w:ind w:left="-2268"/>
-      </w:pPr>
-      <w:r>
+        <w:jc w:val="both"/>
+        <w:rPr>
+          <w:rFonts w:ascii="Verdana" w:hAnsi="Verdana"/>
+          <w:color w:val="FF0000"/>
+        </w:rPr>
+      </w:pPr>
+      <w:r>
+        <w:rPr>
+          <w:rFonts w:ascii="Verdana" w:hAnsi="Verdana"/>
+          <w:color w:val="FF0000"/>
+        </w:rPr>
         <w:t>Verbeteringen</w:t>
       </w:r>
     </w:p>
     <w:p>
       <w:pPr>
         <w:ind w:left="-2127"/>
-      </w:pPr>
-      <w:r>
+        <w:jc w:val="both"/>
+        <w:rPr>
+          <w:rFonts w:ascii="Verdana" w:hAnsi="Verdana"/>
+        </w:rPr>
+      </w:pPr>
+      <w:r>
+        <w:rPr>
+          <w:rFonts w:ascii="Verdana" w:hAnsi="Verdana"/>
+        </w:rPr>
         <w:t>Wat zou je verbeteren/toevoegen als je nog 6 maanden zou kunnen doorwerken.</w:t>
       </w:r>
     </w:p>
@@ -1282,13 +2775,22 @@
       <w:pPr>
         <w:pStyle w:val="kop10"/>
         <w:ind w:left="-2268"/>
-      </w:pPr>
-      <w:bookmarkStart w:id="3" w:name="_Toc486673870"/>
-      <w:r>
+        <w:jc w:val="both"/>
+        <w:rPr>
+          <w:rFonts w:ascii="KdG Expert" w:hAnsi="KdG Expert"/>
+          <w:color w:val="FF0000"/>
+        </w:rPr>
+      </w:pPr>
+      <w:bookmarkStart w:id="5" w:name="_Toc486925233"/>
+      <w:r>
+        <w:rPr>
+          <w:rFonts w:ascii="KdG Expert" w:hAnsi="KdG Expert"/>
+          <w:color w:val="FF0000"/>
+        </w:rPr>
         <w:lastRenderedPageBreak/>
         <w:t>Bronnen</w:t>
       </w:r>
-      <w:bookmarkEnd w:id="3"/>
+      <w:bookmarkEnd w:id="5"/>
     </w:p>
     <w:p>
       <w:pPr>
@@ -1298,24 +2800,33 @@
           <w:numId w:val="2"/>
         </w:numPr>
         <w:ind w:left="-1701"/>
-      </w:pPr>
-      <w:proofErr w:type="spellStart"/>
-      <w:r>
+        <w:jc w:val="both"/>
+        <w:rPr>
+          <w:rFonts w:ascii="Verdana" w:hAnsi="Verdana"/>
+        </w:rPr>
+      </w:pPr>
+      <w:r>
+        <w:rPr>
+          <w:rFonts w:ascii="Verdana" w:hAnsi="Verdana"/>
+        </w:rPr>
         <w:t>unity</w:t>
       </w:r>
-      <w:proofErr w:type="spellEnd"/>
-      <w:r>
-        <w:t xml:space="preserve"> </w:t>
-      </w:r>
-      <w:proofErr w:type="spellStart"/>
-      <w:r>
-        <w:t>docs</w:t>
-      </w:r>
-      <w:proofErr w:type="spellEnd"/>
-      <w:r>
+      <w:r>
+        <w:rPr>
+          <w:rFonts w:ascii="Verdana" w:hAnsi="Verdana"/>
+        </w:rPr>
+        <w:t xml:space="preserve"> docs</w:t>
+      </w:r>
+      <w:r>
+        <w:rPr>
+          <w:rFonts w:ascii="Verdana" w:hAnsi="Verdana"/>
+        </w:rPr>
         <w:t xml:space="preserve"> algemee</w:t>
       </w:r>
       <w:r>
+        <w:rPr>
+          <w:rFonts w:ascii="Verdana" w:hAnsi="Verdana"/>
+        </w:rPr>
         <w:t>n</w:t>
       </w:r>
     </w:p>
@@ -1327,24 +2838,30 @@
           <w:numId w:val="2"/>
         </w:numPr>
         <w:ind w:left="-1701"/>
-      </w:pPr>
-      <w:proofErr w:type="spellStart"/>
-      <w:r>
-        <w:t>minimap</w:t>
-      </w:r>
-      <w:proofErr w:type="spellEnd"/>
-      <w:r>
-        <w:t xml:space="preserve">: </w:t>
-      </w:r>
-      <w:hyperlink r:id="rId11" w:history="1">
+        <w:jc w:val="both"/>
+        <w:rPr>
+          <w:rFonts w:ascii="Verdana" w:hAnsi="Verdana"/>
+        </w:rPr>
+      </w:pPr>
+      <w:r>
+        <w:rPr>
+          <w:rFonts w:ascii="Verdana" w:hAnsi="Verdana"/>
+        </w:rPr>
+        <w:t xml:space="preserve">minimap: </w:t>
+      </w:r>
+      <w:hyperlink r:id="rId23" w:history="1">
         <w:r>
           <w:rPr>
             <w:rStyle w:val="Hyperlink"/>
+            <w:rFonts w:ascii="Verdana" w:hAnsi="Verdana"/>
           </w:rPr>
           <w:t>http://blog.theknightsofunity.com/implementing-minimap-unity/</w:t>
         </w:r>
       </w:hyperlink>
       <w:r>
+        <w:rPr>
+          <w:rFonts w:ascii="Verdana" w:hAnsi="Verdana"/>
+        </w:rPr>
         <w:t>, datum 11 mei 2017</w:t>
       </w:r>
     </w:p>
@@ -1356,32 +2873,33 @@
           <w:numId w:val="2"/>
         </w:numPr>
         <w:ind w:left="-1701"/>
-      </w:pPr>
-      <w:r>
-        <w:t xml:space="preserve">unity tutorial </w:t>
-      </w:r>
-      <w:proofErr w:type="spellStart"/>
-      <w:r>
-        <w:t>highscore</w:t>
-      </w:r>
-      <w:proofErr w:type="spellEnd"/>
-      <w:r>
-        <w:t xml:space="preserve"> met </w:t>
-      </w:r>
-      <w:proofErr w:type="spellStart"/>
-      <w:r>
-        <w:t>playerprefs</w:t>
-      </w:r>
-      <w:proofErr w:type="spellEnd"/>
-      <w:r>
-        <w:t xml:space="preserve"> : </w:t>
-      </w:r>
-      <w:hyperlink r:id="rId12" w:history="1">
+        <w:jc w:val="both"/>
+        <w:rPr>
+          <w:rFonts w:ascii="Verdana" w:hAnsi="Verdana"/>
+          <w:lang w:val="en-US"/>
+        </w:rPr>
+      </w:pPr>
+      <w:r>
+        <w:rPr>
+          <w:rFonts w:ascii="Verdana" w:hAnsi="Verdana"/>
+          <w:lang w:val="en-US"/>
+        </w:rPr>
+        <w:t xml:space="preserve">unity tutorial highscore met playerprefs : </w:t>
+      </w:r>
+      <w:hyperlink r:id="rId24" w:history="1">
         <w:r>
+          <w:rPr>
+            <w:rFonts w:ascii="Verdana" w:hAnsi="Verdana"/>
+            <w:lang w:val="en-US"/>
+          </w:rPr>
           <w:t>https://unity3d.com/learn/tutorials/topics/scripting/high-score-playerprefs</w:t>
         </w:r>
       </w:hyperlink>
       <w:r>
+        <w:rPr>
+          <w:rFonts w:ascii="Verdana" w:hAnsi="Verdana"/>
+          <w:lang w:val="en-US"/>
+        </w:rPr>
         <w:t>, datum 10 mei 2017</w:t>
       </w:r>
     </w:p>
@@ -1393,17 +2911,25 @@
           <w:numId w:val="2"/>
         </w:numPr>
         <w:ind w:left="-1701"/>
-      </w:pPr>
-      <w:proofErr w:type="spellStart"/>
-      <w:r>
-        <w:t>arduino</w:t>
-      </w:r>
-      <w:proofErr w:type="spellEnd"/>
-      <w:r>
-        <w:t xml:space="preserve"> rotary </w:t>
-      </w:r>
-      <w:hyperlink r:id="rId13" w:history="1">
+        <w:jc w:val="both"/>
+        <w:rPr>
+          <w:rFonts w:ascii="Verdana" w:hAnsi="Verdana"/>
+          <w:lang w:val="en-US"/>
+        </w:rPr>
+      </w:pPr>
+      <w:r>
+        <w:rPr>
+          <w:rFonts w:ascii="Verdana" w:hAnsi="Verdana"/>
+          <w:lang w:val="en-US"/>
+        </w:rPr>
+        <w:t xml:space="preserve">arduino rotary </w:t>
+      </w:r>
+      <w:hyperlink r:id="rId25" w:history="1">
         <w:r>
+          <w:rPr>
+            <w:rFonts w:ascii="Verdana" w:hAnsi="Verdana"/>
+            <w:lang w:val="en-US"/>
+          </w:rPr>
           <w:t>http://playground.arduino.cc/Main/RotaryEncoders</w:t>
         </w:r>
       </w:hyperlink>
@@ -1416,25 +2942,34 @@
           <w:numId w:val="2"/>
         </w:numPr>
         <w:ind w:left="-1701"/>
-      </w:pPr>
-      <w:r>
+        <w:jc w:val="both"/>
+        <w:rPr>
+          <w:rFonts w:ascii="Verdana" w:hAnsi="Verdana"/>
+          <w:lang w:val="en-US"/>
+        </w:rPr>
+      </w:pPr>
+      <w:r>
+        <w:rPr>
+          <w:rFonts w:ascii="Verdana" w:hAnsi="Verdana"/>
+          <w:lang w:val="en-US"/>
+        </w:rPr>
         <w:t xml:space="preserve">outline </w:t>
       </w:r>
-      <w:hyperlink r:id="rId14" w:history="1">
+      <w:hyperlink r:id="rId26" w:history="1">
         <w:r>
+          <w:rPr>
+            <w:rFonts w:ascii="Verdana" w:hAnsi="Verdana"/>
+            <w:lang w:val="en-US"/>
+          </w:rPr>
           <w:t>http://wiki.unity3d.com/index.php/Silhouette-Outlined_Diffuse</w:t>
         </w:r>
       </w:hyperlink>
       <w:r>
-        <w:t xml:space="preserve">, 1 </w:t>
-      </w:r>
-      <w:proofErr w:type="spellStart"/>
-      <w:r>
-        <w:t>april</w:t>
-      </w:r>
-      <w:proofErr w:type="spellEnd"/>
-      <w:r>
-        <w:t xml:space="preserve"> 2017</w:t>
+        <w:rPr>
+          <w:rFonts w:ascii="Verdana" w:hAnsi="Verdana"/>
+          <w:lang w:val="en-US"/>
+        </w:rPr>
+        <w:t>, 1 april 2017</w:t>
       </w:r>
     </w:p>
     <w:p>
@@ -1445,25 +2980,34 @@
           <w:numId w:val="2"/>
         </w:numPr>
         <w:ind w:left="-1701"/>
-      </w:pPr>
-      <w:r>
+        <w:jc w:val="both"/>
+        <w:rPr>
+          <w:rFonts w:ascii="Verdana" w:hAnsi="Verdana"/>
+          <w:lang w:val="en-US"/>
+        </w:rPr>
+      </w:pPr>
+      <w:r>
+        <w:rPr>
+          <w:rFonts w:ascii="Verdana" w:hAnsi="Verdana"/>
+          <w:lang w:val="en-US"/>
+        </w:rPr>
         <w:t xml:space="preserve">loading screen </w:t>
       </w:r>
-      <w:hyperlink r:id="rId15" w:history="1">
+      <w:hyperlink r:id="rId27" w:history="1">
         <w:r>
+          <w:rPr>
+            <w:rFonts w:ascii="Verdana" w:hAnsi="Verdana"/>
+            <w:lang w:val="en-US"/>
+          </w:rPr>
           <w:t>https://www.youtube.com/watch?v=xJQXoG3caGc</w:t>
         </w:r>
       </w:hyperlink>
       <w:r>
-        <w:t xml:space="preserve">, 2 </w:t>
-      </w:r>
-      <w:proofErr w:type="spellStart"/>
-      <w:r>
-        <w:t>april</w:t>
-      </w:r>
-      <w:proofErr w:type="spellEnd"/>
-      <w:r>
-        <w:t xml:space="preserve"> 2017</w:t>
+        <w:rPr>
+          <w:rFonts w:ascii="Verdana" w:hAnsi="Verdana"/>
+          <w:lang w:val="en-US"/>
+        </w:rPr>
+        <w:t>, 2 april 2017</w:t>
       </w:r>
     </w:p>
     <w:p>
@@ -1474,31 +3018,67 @@
           <w:numId w:val="2"/>
         </w:numPr>
         <w:ind w:left="-1701"/>
-      </w:pPr>
-      <w:proofErr w:type="spellStart"/>
-      <w:r>
-        <w:t>movietexture</w:t>
-      </w:r>
-      <w:proofErr w:type="spellEnd"/>
-      <w:r>
-        <w:t xml:space="preserve"> </w:t>
-      </w:r>
-      <w:hyperlink r:id="rId16" w:history="1">
+        <w:jc w:val="both"/>
+        <w:rPr>
+          <w:rFonts w:ascii="Verdana" w:hAnsi="Verdana"/>
+          <w:lang w:val="en-US"/>
+        </w:rPr>
+      </w:pPr>
+      <w:r>
+        <w:rPr>
+          <w:rFonts w:ascii="Verdana" w:hAnsi="Verdana"/>
+          <w:lang w:val="en-US"/>
+        </w:rPr>
+        <w:t xml:space="preserve">movietexture </w:t>
+      </w:r>
+      <w:hyperlink r:id="rId28" w:history="1">
         <w:r>
-          <w:t>https://forum.unity3d</w:t>
-        </w:r>
-        <w:bookmarkStart w:id="4" w:name="_GoBack"/>
-        <w:bookmarkEnd w:id="4"/>
-        <w:r>
-          <w:t>.com/threads/on-movie-end-switch-levels.47929/</w:t>
+          <w:rPr>
+            <w:rFonts w:ascii="Verdana" w:hAnsi="Verdana"/>
+            <w:lang w:val="en-US"/>
+          </w:rPr>
+          <w:t>https://forum.unity3d.com/threads/on-movie-end-switch-levels.47929/</w:t>
         </w:r>
       </w:hyperlink>
       <w:r>
+        <w:rPr>
+          <w:rFonts w:ascii="Verdana" w:hAnsi="Verdana"/>
+          <w:lang w:val="en-US"/>
+        </w:rPr>
         <w:t>, 1juni</w:t>
+      </w:r>
+    </w:p>
+    <w:p>
+      <w:pPr>
+        <w:pStyle w:val="Lijstopsommingsteken"/>
+        <w:numPr>
+          <w:ilvl w:val="0"/>
+          <w:numId w:val="2"/>
+        </w:numPr>
+        <w:ind w:left="-1701"/>
+        <w:jc w:val="both"/>
+        <w:rPr>
+          <w:rFonts w:ascii="Verdana" w:hAnsi="Verdana"/>
+          <w:lang w:val="nl-BE"/>
+        </w:rPr>
+      </w:pPr>
+      <w:r>
+        <w:rPr>
+          <w:rFonts w:ascii="Verdana" w:hAnsi="Verdana"/>
+          <w:lang w:val="nl-BE"/>
+        </w:rPr>
+        <w:t xml:space="preserve">Lector Wim Van Weyenberg : help bij </w:t>
+      </w:r>
+      <w:r>
+        <w:rPr>
+          <w:rFonts w:ascii="Verdana" w:hAnsi="Verdana"/>
+          <w:lang w:val="nl-BE"/>
+        </w:rPr>
+        <w:t>het bebruik van rotary enconder</w:t>
       </w:r>
     </w:p>
     <w:sectPr>
-      <w:headerReference w:type="default" r:id="rId17"/>
+      <w:headerReference w:type="default" r:id="rId29"/>
       <w:pgSz w:w="11907" w:h="16839" w:code="9"/>
       <w:pgMar w:top="1148" w:right="700" w:bottom="2296" w:left="3011" w:header="1148" w:footer="709" w:gutter="0"/>
       <w:pgNumType w:start="1"/>
@@ -1581,9 +3161,9 @@
       <w:tblDescription w:val="Table of Contents Header"/>
     </w:tblPr>
     <w:tblGrid>
-      <w:gridCol w:w="2012"/>
+      <w:gridCol w:w="2014"/>
       <w:gridCol w:w="278"/>
-      <w:gridCol w:w="8217"/>
+      <w:gridCol w:w="8215"/>
     </w:tblGrid>
     <w:tr>
       <w:trPr>
@@ -1617,8 +3197,14 @@
         <w:p>
           <w:pPr>
             <w:pStyle w:val="Infokoptekst"/>
+            <w:rPr>
+              <w:rFonts w:ascii="KdG Expert" w:hAnsi="KdG Expert"/>
+            </w:rPr>
           </w:pPr>
           <w:r>
+            <w:rPr>
+              <w:rFonts w:ascii="KdG Expert" w:hAnsi="KdG Expert"/>
+            </w:rPr>
             <w:t>Inhoudsopgave</w:t>
           </w:r>
         </w:p>
@@ -1704,26 +3290,45 @@
         <w:p>
           <w:pPr>
             <w:pStyle w:val="Pagina"/>
+            <w:rPr>
+              <w:rFonts w:ascii="KdG Expert" w:hAnsi="KdG Expert"/>
+            </w:rPr>
           </w:pPr>
           <w:r>
+            <w:rPr>
+              <w:rFonts w:ascii="KdG Expert" w:hAnsi="KdG Expert"/>
+            </w:rPr>
             <w:t xml:space="preserve">Pg. </w:t>
           </w:r>
           <w:r>
+            <w:rPr>
+              <w:rFonts w:ascii="KdG Expert" w:hAnsi="KdG Expert"/>
+            </w:rPr>
             <w:fldChar w:fldCharType="begin"/>
           </w:r>
           <w:r>
+            <w:rPr>
+              <w:rFonts w:ascii="KdG Expert" w:hAnsi="KdG Expert"/>
+            </w:rPr>
             <w:instrText xml:space="preserve"> Page \# 0# </w:instrText>
           </w:r>
           <w:r>
+            <w:rPr>
+              <w:rFonts w:ascii="KdG Expert" w:hAnsi="KdG Expert"/>
+            </w:rPr>
             <w:fldChar w:fldCharType="separate"/>
           </w:r>
           <w:r>
             <w:rPr>
+              <w:rFonts w:ascii="KdG Expert" w:hAnsi="KdG Expert"/>
               <w:noProof/>
             </w:rPr>
             <w:t>04</w:t>
           </w:r>
           <w:r>
+            <w:rPr>
+              <w:rFonts w:ascii="KdG Expert" w:hAnsi="KdG Expert"/>
+            </w:rPr>
             <w:fldChar w:fldCharType="end"/>
           </w:r>
         </w:p>
@@ -1743,45 +3348,122 @@
         <w:p>
           <w:pPr>
             <w:pStyle w:val="Infokoptekst"/>
+            <w:rPr>
+              <w:rFonts w:ascii="KdG Expert" w:hAnsi="KdG Expert"/>
+            </w:rPr>
           </w:pPr>
           <w:r>
+            <w:rPr>
+              <w:rFonts w:ascii="KdG Expert" w:hAnsi="KdG Expert"/>
+            </w:rPr>
             <w:fldChar w:fldCharType="begin"/>
           </w:r>
           <w:r>
+            <w:rPr>
+              <w:rFonts w:ascii="KdG Expert" w:hAnsi="KdG Expert"/>
+            </w:rPr>
             <w:instrText xml:space="preserve"> If </w:instrText>
           </w:r>
-          <w:fldSimple w:instr=" STYLEREF  &quot;kop 1&quot; ">
-            <w:r>
-              <w:rPr>
-                <w:noProof/>
-              </w:rPr>
-              <w:instrText>Bronnen</w:instrText>
-            </w:r>
-          </w:fldSimple>
           <w:r>
-            <w:instrText>&lt;&gt; “Error*” “</w:instrText>
-          </w:r>
-          <w:fldSimple w:instr=" STYLEREF  &quot;kop 1&quot; ">
-            <w:r>
-              <w:rPr>
-                <w:noProof/>
-              </w:rPr>
-              <w:instrText>Bronnen</w:instrText>
-            </w:r>
-          </w:fldSimple>
-          <w:r>
-            <w:instrText xml:space="preserve"> </w:instrText>
+            <w:rPr>
+              <w:rFonts w:ascii="KdG Expert" w:hAnsi="KdG Expert"/>
+            </w:rPr>
+            <w:fldChar w:fldCharType="begin"/>
           </w:r>
           <w:r>
+            <w:rPr>
+              <w:rFonts w:ascii="KdG Expert" w:hAnsi="KdG Expert"/>
+            </w:rPr>
+            <w:instrText xml:space="preserve"> STYLEREF  "kop 1" </w:instrText>
+          </w:r>
+          <w:r>
+            <w:rPr>
+              <w:rFonts w:ascii="KdG Expert" w:hAnsi="KdG Expert"/>
+            </w:rPr>
             <w:fldChar w:fldCharType="separate"/>
           </w:r>
           <w:r>
             <w:rPr>
+              <w:rFonts w:ascii="KdG Expert" w:hAnsi="KdG Expert"/>
               <w:noProof/>
             </w:rPr>
-            <w:t xml:space="preserve">Bronnen </w:t>
+            <w:instrText>Technische overzicht</w:instrText>
           </w:r>
           <w:r>
+            <w:rPr>
+              <w:rFonts w:ascii="KdG Expert" w:hAnsi="KdG Expert"/>
+              <w:noProof/>
+            </w:rPr>
+            <w:fldChar w:fldCharType="end"/>
+          </w:r>
+          <w:r>
+            <w:rPr>
+              <w:rFonts w:ascii="KdG Expert" w:hAnsi="KdG Expert"/>
+            </w:rPr>
+            <w:instrText>&lt;&gt; “Error*” “</w:instrText>
+          </w:r>
+          <w:r>
+            <w:rPr>
+              <w:rFonts w:ascii="KdG Expert" w:hAnsi="KdG Expert"/>
+            </w:rPr>
+            <w:fldChar w:fldCharType="begin"/>
+          </w:r>
+          <w:r>
+            <w:rPr>
+              <w:rFonts w:ascii="KdG Expert" w:hAnsi="KdG Expert"/>
+            </w:rPr>
+            <w:instrText xml:space="preserve"> STYLEREF  "kop 1" </w:instrText>
+          </w:r>
+          <w:r>
+            <w:rPr>
+              <w:rFonts w:ascii="KdG Expert" w:hAnsi="KdG Expert"/>
+            </w:rPr>
+            <w:fldChar w:fldCharType="separate"/>
+          </w:r>
+          <w:r>
+            <w:rPr>
+              <w:rFonts w:ascii="KdG Expert" w:hAnsi="KdG Expert"/>
+              <w:noProof/>
+            </w:rPr>
+            <w:instrText>Technische overzicht</w:instrText>
+          </w:r>
+          <w:r>
+            <w:rPr>
+              <w:rFonts w:ascii="KdG Expert" w:hAnsi="KdG Expert"/>
+              <w:noProof/>
+            </w:rPr>
+            <w:fldChar w:fldCharType="end"/>
+          </w:r>
+          <w:r>
+            <w:rPr>
+              <w:rFonts w:ascii="KdG Expert" w:hAnsi="KdG Expert"/>
+            </w:rPr>
+            <w:instrText xml:space="preserve"> </w:instrText>
+          </w:r>
+          <w:r>
+            <w:rPr>
+              <w:rFonts w:ascii="KdG Expert" w:hAnsi="KdG Expert"/>
+            </w:rPr>
+            <w:fldChar w:fldCharType="separate"/>
+          </w:r>
+          <w:r>
+            <w:rPr>
+              <w:rFonts w:ascii="KdG Expert" w:hAnsi="KdG Expert"/>
+              <w:noProof/>
+            </w:rPr>
+            <w:t>Technische overzicht</w:t>
+          </w:r>
+          <w:r>
+            <w:rPr>
+              <w:rFonts w:ascii="KdG Expert" w:hAnsi="KdG Expert"/>
+              <w:noProof/>
+            </w:rPr>
+            <w:t xml:space="preserve"> </w:t>
+          </w:r>
+          <w:r>
+            <w:rPr>
+              <w:rFonts w:ascii="KdG Expert" w:hAnsi="KdG Expert"/>
+            </w:rPr>
             <w:fldChar w:fldCharType="end"/>
           </w:r>
         </w:p>
@@ -1853,11 +3535,97 @@
       </w:pPr>
       <w:rPr>
         <w:rFonts w:ascii="Cambria" w:hAnsi="Cambria" w:hint="default"/>
-        <w:color w:val="0F6FC6" w:themeColor="accent1"/>
+        <w:color w:val="4472C4" w:themeColor="accent1"/>
       </w:rPr>
     </w:lvl>
   </w:abstractNum>
   <w:abstractNum w:abstractNumId="1" w15:restartNumberingAfterBreak="0">
+    <w:nsid w:val="03CE3418"/>
+    <w:multiLevelType w:val="hybridMultilevel"/>
+    <w:tmpl w:val="75F4784E"/>
+    <w:lvl w:ilvl="0" w:tplc="0813000F">
+      <w:start w:val="1"/>
+      <w:numFmt w:val="decimal"/>
+      <w:lvlText w:val="%1."/>
+      <w:lvlJc w:val="left"/>
+      <w:pPr>
+        <w:ind w:left="-1407" w:hanging="360"/>
+      </w:pPr>
+    </w:lvl>
+    <w:lvl w:ilvl="1" w:tplc="08130019" w:tentative="1">
+      <w:start w:val="1"/>
+      <w:numFmt w:val="lowerLetter"/>
+      <w:lvlText w:val="%2."/>
+      <w:lvlJc w:val="left"/>
+      <w:pPr>
+        <w:ind w:left="-687" w:hanging="360"/>
+      </w:pPr>
+    </w:lvl>
+    <w:lvl w:ilvl="2" w:tplc="0813001B" w:tentative="1">
+      <w:start w:val="1"/>
+      <w:numFmt w:val="lowerRoman"/>
+      <w:lvlText w:val="%3."/>
+      <w:lvlJc w:val="right"/>
+      <w:pPr>
+        <w:ind w:left="33" w:hanging="180"/>
+      </w:pPr>
+    </w:lvl>
+    <w:lvl w:ilvl="3" w:tplc="0813000F" w:tentative="1">
+      <w:start w:val="1"/>
+      <w:numFmt w:val="decimal"/>
+      <w:lvlText w:val="%4."/>
+      <w:lvlJc w:val="left"/>
+      <w:pPr>
+        <w:ind w:left="753" w:hanging="360"/>
+      </w:pPr>
+    </w:lvl>
+    <w:lvl w:ilvl="4" w:tplc="08130019" w:tentative="1">
+      <w:start w:val="1"/>
+      <w:numFmt w:val="lowerLetter"/>
+      <w:lvlText w:val="%5."/>
+      <w:lvlJc w:val="left"/>
+      <w:pPr>
+        <w:ind w:left="1473" w:hanging="360"/>
+      </w:pPr>
+    </w:lvl>
+    <w:lvl w:ilvl="5" w:tplc="0813001B" w:tentative="1">
+      <w:start w:val="1"/>
+      <w:numFmt w:val="lowerRoman"/>
+      <w:lvlText w:val="%6."/>
+      <w:lvlJc w:val="right"/>
+      <w:pPr>
+        <w:ind w:left="2193" w:hanging="180"/>
+      </w:pPr>
+    </w:lvl>
+    <w:lvl w:ilvl="6" w:tplc="0813000F" w:tentative="1">
+      <w:start w:val="1"/>
+      <w:numFmt w:val="decimal"/>
+      <w:lvlText w:val="%7."/>
+      <w:lvlJc w:val="left"/>
+      <w:pPr>
+        <w:ind w:left="2913" w:hanging="360"/>
+      </w:pPr>
+    </w:lvl>
+    <w:lvl w:ilvl="7" w:tplc="08130019" w:tentative="1">
+      <w:start w:val="1"/>
+      <w:numFmt w:val="lowerLetter"/>
+      <w:lvlText w:val="%8."/>
+      <w:lvlJc w:val="left"/>
+      <w:pPr>
+        <w:ind w:left="3633" w:hanging="360"/>
+      </w:pPr>
+    </w:lvl>
+    <w:lvl w:ilvl="8" w:tplc="0813001B" w:tentative="1">
+      <w:start w:val="1"/>
+      <w:numFmt w:val="lowerRoman"/>
+      <w:lvlText w:val="%9."/>
+      <w:lvlJc w:val="right"/>
+      <w:pPr>
+        <w:ind w:left="4353" w:hanging="180"/>
+      </w:pPr>
+    </w:lvl>
+  </w:abstractNum>
+  <w:abstractNum w:abstractNumId="2" w15:restartNumberingAfterBreak="0">
     <w:nsid w:val="367F6A45"/>
     <w:multiLevelType w:val="multilevel"/>
     <w:tmpl w:val="0436C7FE"/>
@@ -1872,7 +3640,7 @@
       </w:pPr>
       <w:rPr>
         <w:rFonts w:hint="default"/>
-        <w:color w:val="0F6FC6" w:themeColor="accent1"/>
+        <w:color w:val="4472C4" w:themeColor="accent1"/>
       </w:rPr>
     </w:lvl>
     <w:lvl w:ilvl="1">
@@ -1887,7 +3655,7 @@
       </w:pPr>
       <w:rPr>
         <w:rFonts w:hint="default"/>
-        <w:color w:val="0F6FC6" w:themeColor="accent1"/>
+        <w:color w:val="4472C4" w:themeColor="accent1"/>
       </w:rPr>
     </w:lvl>
     <w:lvl w:ilvl="2">
@@ -1901,7 +3669,7 @@
       </w:pPr>
       <w:rPr>
         <w:rFonts w:hint="default"/>
-        <w:color w:val="0F6FC6" w:themeColor="accent1"/>
+        <w:color w:val="4472C4" w:themeColor="accent1"/>
       </w:rPr>
     </w:lvl>
     <w:lvl w:ilvl="3">
@@ -1915,7 +3683,7 @@
       </w:pPr>
       <w:rPr>
         <w:rFonts w:hint="default"/>
-        <w:color w:val="0F6FC6" w:themeColor="accent1"/>
+        <w:color w:val="4472C4" w:themeColor="accent1"/>
       </w:rPr>
     </w:lvl>
     <w:lvl w:ilvl="4">
@@ -1980,7 +3748,7 @@
       </w:rPr>
     </w:lvl>
   </w:abstractNum>
-  <w:abstractNum w:abstractNumId="2" w15:restartNumberingAfterBreak="0">
+  <w:abstractNum w:abstractNumId="3" w15:restartNumberingAfterBreak="0">
     <w:nsid w:val="3D6D383A"/>
     <w:multiLevelType w:val="multilevel"/>
     <w:tmpl w:val="91A03CCA"/>
@@ -2129,7 +3897,7 @@
       </w:rPr>
     </w:lvl>
   </w:abstractNum>
-  <w:abstractNum w:abstractNumId="3" w15:restartNumberingAfterBreak="0">
+  <w:abstractNum w:abstractNumId="4" w15:restartNumberingAfterBreak="0">
     <w:nsid w:val="3E2C6610"/>
     <w:multiLevelType w:val="multilevel"/>
     <w:tmpl w:val="A42EF504"/>
@@ -2278,7 +4046,120 @@
       </w:rPr>
     </w:lvl>
   </w:abstractNum>
-  <w:abstractNum w:abstractNumId="4" w15:restartNumberingAfterBreak="0">
+  <w:abstractNum w:abstractNumId="5" w15:restartNumberingAfterBreak="0">
+    <w:nsid w:val="69070AE3"/>
+    <w:multiLevelType w:val="hybridMultilevel"/>
+    <w:tmpl w:val="8C729652"/>
+    <w:lvl w:ilvl="0" w:tplc="08130001">
+      <w:start w:val="1"/>
+      <w:numFmt w:val="bullet"/>
+      <w:lvlText w:val=""/>
+      <w:lvlJc w:val="left"/>
+      <w:pPr>
+        <w:ind w:left="-1407" w:hanging="360"/>
+      </w:pPr>
+      <w:rPr>
+        <w:rFonts w:ascii="Symbol" w:hAnsi="Symbol" w:hint="default"/>
+      </w:rPr>
+    </w:lvl>
+    <w:lvl w:ilvl="1" w:tplc="08130003" w:tentative="1">
+      <w:start w:val="1"/>
+      <w:numFmt w:val="bullet"/>
+      <w:lvlText w:val="o"/>
+      <w:lvlJc w:val="left"/>
+      <w:pPr>
+        <w:ind w:left="-687" w:hanging="360"/>
+      </w:pPr>
+      <w:rPr>
+        <w:rFonts w:ascii="Courier New" w:hAnsi="Courier New" w:cs="Courier New" w:hint="default"/>
+      </w:rPr>
+    </w:lvl>
+    <w:lvl w:ilvl="2" w:tplc="08130005" w:tentative="1">
+      <w:start w:val="1"/>
+      <w:numFmt w:val="bullet"/>
+      <w:lvlText w:val=""/>
+      <w:lvlJc w:val="left"/>
+      <w:pPr>
+        <w:ind w:left="33" w:hanging="360"/>
+      </w:pPr>
+      <w:rPr>
+        <w:rFonts w:ascii="Wingdings" w:hAnsi="Wingdings" w:hint="default"/>
+      </w:rPr>
+    </w:lvl>
+    <w:lvl w:ilvl="3" w:tplc="08130001" w:tentative="1">
+      <w:start w:val="1"/>
+      <w:numFmt w:val="bullet"/>
+      <w:lvlText w:val=""/>
+      <w:lvlJc w:val="left"/>
+      <w:pPr>
+        <w:ind w:left="753" w:hanging="360"/>
+      </w:pPr>
+      <w:rPr>
+        <w:rFonts w:ascii="Symbol" w:hAnsi="Symbol" w:hint="default"/>
+      </w:rPr>
+    </w:lvl>
+    <w:lvl w:ilvl="4" w:tplc="08130003" w:tentative="1">
+      <w:start w:val="1"/>
+      <w:numFmt w:val="bullet"/>
+      <w:lvlText w:val="o"/>
+      <w:lvlJc w:val="left"/>
+      <w:pPr>
+        <w:ind w:left="1473" w:hanging="360"/>
+      </w:pPr>
+      <w:rPr>
+        <w:rFonts w:ascii="Courier New" w:hAnsi="Courier New" w:cs="Courier New" w:hint="default"/>
+      </w:rPr>
+    </w:lvl>
+    <w:lvl w:ilvl="5" w:tplc="08130005" w:tentative="1">
+      <w:start w:val="1"/>
+      <w:numFmt w:val="bullet"/>
+      <w:lvlText w:val=""/>
+      <w:lvlJc w:val="left"/>
+      <w:pPr>
+        <w:ind w:left="2193" w:hanging="360"/>
+      </w:pPr>
+      <w:rPr>
+        <w:rFonts w:ascii="Wingdings" w:hAnsi="Wingdings" w:hint="default"/>
+      </w:rPr>
+    </w:lvl>
+    <w:lvl w:ilvl="6" w:tplc="08130001" w:tentative="1">
+      <w:start w:val="1"/>
+      <w:numFmt w:val="bullet"/>
+      <w:lvlText w:val=""/>
+      <w:lvlJc w:val="left"/>
+      <w:pPr>
+        <w:ind w:left="2913" w:hanging="360"/>
+      </w:pPr>
+      <w:rPr>
+        <w:rFonts w:ascii="Symbol" w:hAnsi="Symbol" w:hint="default"/>
+      </w:rPr>
+    </w:lvl>
+    <w:lvl w:ilvl="7" w:tplc="08130003" w:tentative="1">
+      <w:start w:val="1"/>
+      <w:numFmt w:val="bullet"/>
+      <w:lvlText w:val="o"/>
+      <w:lvlJc w:val="left"/>
+      <w:pPr>
+        <w:ind w:left="3633" w:hanging="360"/>
+      </w:pPr>
+      <w:rPr>
+        <w:rFonts w:ascii="Courier New" w:hAnsi="Courier New" w:cs="Courier New" w:hint="default"/>
+      </w:rPr>
+    </w:lvl>
+    <w:lvl w:ilvl="8" w:tplc="08130005" w:tentative="1">
+      <w:start w:val="1"/>
+      <w:numFmt w:val="bullet"/>
+      <w:lvlText w:val=""/>
+      <w:lvlJc w:val="left"/>
+      <w:pPr>
+        <w:ind w:left="4353" w:hanging="360"/>
+      </w:pPr>
+      <w:rPr>
+        <w:rFonts w:ascii="Wingdings" w:hAnsi="Wingdings" w:hint="default"/>
+      </w:rPr>
+    </w:lvl>
+  </w:abstractNum>
+  <w:abstractNum w:abstractNumId="6" w15:restartNumberingAfterBreak="0">
     <w:nsid w:val="7FE7195E"/>
     <w:multiLevelType w:val="hybridMultilevel"/>
     <w:tmpl w:val="AEC8B300"/>
@@ -2401,7 +4282,7 @@
     </w:lvlOverride>
   </w:num>
   <w:num w:numId="3">
-    <w:abstractNumId w:val="1"/>
+    <w:abstractNumId w:val="2"/>
   </w:num>
   <w:num w:numId="4">
     <w:abstractNumId w:val="0"/>
@@ -2416,13 +4297,13 @@
     </w:lvlOverride>
   </w:num>
   <w:num w:numId="6">
+    <w:abstractNumId w:val="4"/>
+  </w:num>
+  <w:num w:numId="7">
     <w:abstractNumId w:val="3"/>
   </w:num>
-  <w:num w:numId="7">
-    <w:abstractNumId w:val="2"/>
-  </w:num>
   <w:num w:numId="8">
-    <w:abstractNumId w:val="4"/>
+    <w:abstractNumId w:val="6"/>
   </w:num>
   <w:num w:numId="9">
     <w:abstractNumId w:val="0"/>
@@ -2435,6 +4316,12 @@
   </w:num>
   <w:num w:numId="12">
     <w:abstractNumId w:val="0"/>
+  </w:num>
+  <w:num w:numId="13">
+    <w:abstractNumId w:val="5"/>
+  </w:num>
+  <w:num w:numId="14">
+    <w:abstractNumId w:val="1"/>
   </w:num>
 </w:numbering>
 </file>
@@ -2543,7 +4430,7 @@
     <w:lsdException w:name="Block Text" w:semiHidden="1" w:unhideWhenUsed="1"/>
     <w:lsdException w:name="Hyperlink" w:semiHidden="1" w:unhideWhenUsed="1"/>
     <w:lsdException w:name="FollowedHyperlink" w:semiHidden="1" w:unhideWhenUsed="1"/>
-    <w:lsdException w:name="Strong" w:uiPriority="10" w:qFormat="1"/>
+    <w:lsdException w:name="Strong" w:uiPriority="22" w:qFormat="1"/>
     <w:lsdException w:name="Emphasis" w:uiPriority="20" w:qFormat="1"/>
     <w:lsdException w:name="Document Map" w:semiHidden="1" w:unhideWhenUsed="1"/>
     <w:lsdException w:name="Plain Text" w:semiHidden="1" w:unhideWhenUsed="1"/>
@@ -2561,6 +4448,7 @@
     <w:lsdException w:name="HTML Sample" w:semiHidden="1" w:unhideWhenUsed="1"/>
     <w:lsdException w:name="HTML Typewriter" w:semiHidden="1" w:unhideWhenUsed="1"/>
     <w:lsdException w:name="HTML Variable" w:semiHidden="1" w:unhideWhenUsed="1"/>
+    <w:lsdException w:name="Normal Table" w:semiHidden="1" w:unhideWhenUsed="1"/>
     <w:lsdException w:name="annotation subject" w:semiHidden="1" w:unhideWhenUsed="1"/>
     <w:lsdException w:name="No List" w:semiHidden="1" w:unhideWhenUsed="1"/>
     <w:lsdException w:name="Outline List 1" w:semiHidden="1" w:unhideWhenUsed="1"/>
@@ -2605,6 +4493,7 @@
     <w:lsdException w:name="Table Professional" w:semiHidden="1" w:unhideWhenUsed="1"/>
     <w:lsdException w:name="Table Subtle 1" w:semiHidden="1" w:unhideWhenUsed="1"/>
     <w:lsdException w:name="Table Subtle 2" w:semiHidden="1" w:unhideWhenUsed="1"/>
+    <w:lsdException w:name="Table Web 1" w:semiHidden="1" w:unhideWhenUsed="1"/>
     <w:lsdException w:name="Table Web 2" w:semiHidden="1" w:unhideWhenUsed="1"/>
     <w:lsdException w:name="Table Web 3" w:semiHidden="1" w:unhideWhenUsed="1"/>
     <w:lsdException w:name="Balloon Text" w:semiHidden="1" w:unhideWhenUsed="1"/>
@@ -2849,7 +4738,7 @@
     </w:pPr>
     <w:rPr>
       <w:rFonts w:asciiTheme="majorHAnsi" w:eastAsiaTheme="majorEastAsia" w:hAnsiTheme="majorHAnsi" w:cstheme="majorBidi"/>
-      <w:color w:val="0B5294" w:themeColor="accent1" w:themeShade="BF"/>
+      <w:color w:val="2F5496" w:themeColor="accent1" w:themeShade="BF"/>
       <w:sz w:val="32"/>
       <w:szCs w:val="32"/>
     </w:rPr>
@@ -2938,7 +4827,7 @@
       <w:ind w:left="29" w:right="144"/>
     </w:pPr>
     <w:rPr>
-      <w:color w:val="0F6FC6" w:themeColor="accent1"/>
+      <w:color w:val="4472C4" w:themeColor="accent1"/>
     </w:rPr>
   </w:style>
   <w:style w:type="character" w:customStyle="1" w:styleId="Tekensvoorvoettekst">
@@ -2947,7 +4836,7 @@
     <w:link w:val="voettekst"/>
     <w:uiPriority w:val="99"/>
     <w:rPr>
-      <w:color w:val="0F6FC6" w:themeColor="accent1"/>
+      <w:color w:val="4472C4" w:themeColor="accent1"/>
     </w:rPr>
   </w:style>
   <w:style w:type="paragraph" w:customStyle="1" w:styleId="Ondertitel1">
@@ -3074,7 +4963,7 @@
     <w:rPr>
       <w:b/>
       <w:bCs/>
-      <w:color w:val="0F6FC6" w:themeColor="accent1"/>
+      <w:color w:val="4472C4" w:themeColor="accent1"/>
       <w:sz w:val="36"/>
     </w:rPr>
   </w:style>
@@ -3107,7 +4996,7 @@
       <w:rFonts w:asciiTheme="majorHAnsi" w:eastAsiaTheme="majorEastAsia" w:hAnsiTheme="majorHAnsi" w:cstheme="majorBidi"/>
       <w:b/>
       <w:bCs/>
-      <w:color w:val="0F6FC6" w:themeColor="accent1"/>
+      <w:color w:val="4472C4" w:themeColor="accent1"/>
       <w:sz w:val="200"/>
     </w:rPr>
   </w:style>
@@ -3120,7 +5009,7 @@
       <w:rFonts w:asciiTheme="majorHAnsi" w:eastAsiaTheme="majorEastAsia" w:hAnsiTheme="majorHAnsi" w:cstheme="majorBidi"/>
       <w:b/>
       <w:bCs/>
-      <w:color w:val="0F6FC6" w:themeColor="accent1"/>
+      <w:color w:val="4472C4" w:themeColor="accent1"/>
       <w:sz w:val="200"/>
     </w:rPr>
   </w:style>
@@ -3195,7 +5084,7 @@
     <w:rPr>
       <w:i/>
       <w:iCs/>
-      <w:color w:val="0F6FC6" w:themeColor="accent1"/>
+      <w:color w:val="4472C4" w:themeColor="accent1"/>
       <w:kern w:val="20"/>
       <w:sz w:val="28"/>
     </w:rPr>
@@ -3216,7 +5105,7 @@
     <w:uiPriority w:val="99"/>
     <w:unhideWhenUsed/>
     <w:rPr>
-      <w:color w:val="F49100" w:themeColor="hyperlink"/>
+      <w:color w:val="0563C1" w:themeColor="hyperlink"/>
       <w:u w:val="single"/>
     </w:rPr>
   </w:style>
@@ -3265,7 +5154,7 @@
       <w:outlineLvl w:val="9"/>
     </w:pPr>
     <w:rPr>
-      <w:color w:val="0F6FC6" w:themeColor="accent1"/>
+      <w:color w:val="4472C4" w:themeColor="accent1"/>
       <w:kern w:val="20"/>
       <w:sz w:val="44"/>
     </w:rPr>
@@ -3297,7 +5186,7 @@
     <w:rPr>
       <w:i/>
       <w:iCs/>
-      <w:color w:val="0F6FC6" w:themeColor="accent1"/>
+      <w:color w:val="4472C4" w:themeColor="accent1"/>
       <w:kern w:val="20"/>
       <w:sz w:val="24"/>
     </w:rPr>
@@ -3310,7 +5199,7 @@
     <w:rPr>
       <w:i/>
       <w:iCs/>
-      <w:color w:val="0F6FC6" w:themeColor="accent1"/>
+      <w:color w:val="4472C4" w:themeColor="accent1"/>
       <w:kern w:val="20"/>
       <w:sz w:val="24"/>
     </w:rPr>
@@ -3679,7 +5568,7 @@
     <w:rPr>
       <w:b/>
       <w:bCs/>
-      <w:color w:val="0F6FC6" w:themeColor="accent1"/>
+      <w:color w:val="4472C4" w:themeColor="accent1"/>
       <w:sz w:val="36"/>
     </w:rPr>
   </w:style>
@@ -3731,7 +5620,7 @@
     <w:rsid w:val="0001658F"/>
     <w:rPr>
       <w:rFonts w:asciiTheme="majorHAnsi" w:eastAsiaTheme="majorEastAsia" w:hAnsiTheme="majorHAnsi" w:cstheme="majorBidi"/>
-      <w:color w:val="0B5294" w:themeColor="accent1" w:themeShade="BF"/>
+      <w:color w:val="2F5496" w:themeColor="accent1" w:themeShade="BF"/>
       <w:sz w:val="32"/>
       <w:szCs w:val="32"/>
     </w:rPr>
@@ -3886,7 +5775,7 @@
     <w:rPr>
       <w:b/>
       <w:bCs/>
-      <w:color w:val="0F6FC6" w:themeColor="accent1"/>
+      <w:color w:val="4472C4" w:themeColor="accent1"/>
       <w:sz w:val="36"/>
     </w:rPr>
   </w:style>
@@ -3904,7 +5793,7 @@
       <w:rFonts w:asciiTheme="majorHAnsi" w:eastAsiaTheme="majorEastAsia" w:hAnsiTheme="majorHAnsi" w:cstheme="majorBidi"/>
       <w:b/>
       <w:bCs/>
-      <w:color w:val="0F6FC6" w:themeColor="accent1"/>
+      <w:color w:val="4472C4" w:themeColor="accent1"/>
       <w:sz w:val="200"/>
       <w:szCs w:val="200"/>
     </w:rPr>
@@ -3930,6 +5819,17 @@
     <w:rPr>
       <w:color w:val="2B579A"/>
       <w:shd w:val="clear" w:color="auto" w:fill="E6E6E6"/>
+    </w:rPr>
+  </w:style>
+  <w:style w:type="character" w:styleId="Zwaar">
+    <w:name w:val="Strong"/>
+    <w:basedOn w:val="Standaardalinea-lettertype"/>
+    <w:uiPriority w:val="22"/>
+    <w:qFormat/>
+    <w:rsid w:val="00D11034"/>
+    <w:rPr>
+      <w:b/>
+      <w:bCs/>
     </w:rPr>
   </w:style>
 </w:styles>
@@ -4012,7 +5912,7 @@
     <w:charset w:val="00"/>
     <w:family w:val="roman"/>
     <w:pitch w:val="variable"/>
-    <w:sig w:usb0="E0002AFF" w:usb1="C0007843" w:usb2="00000009" w:usb3="00000000" w:csb0="000001FF" w:csb1="00000000"/>
+    <w:sig w:usb0="E0002AFF" w:usb1="C0007841" w:usb2="00000009" w:usb3="00000000" w:csb0="000001FF" w:csb1="00000000"/>
   </w:font>
   <w:font w:name="Symbol">
     <w:panose1 w:val="05050102010706020507"/>
@@ -4049,20 +5949,35 @@
     <w:pitch w:val="variable"/>
     <w:sig w:usb0="E1002EFF" w:usb1="C000605B" w:usb2="00000029" w:usb3="00000000" w:csb0="000101FF" w:csb1="00000000"/>
   </w:font>
+  <w:font w:name="KdG Expert">
+    <w:panose1 w:val="00000500000000000000"/>
+    <w:charset w:val="00"/>
+    <w:family w:val="modern"/>
+    <w:notTrueType/>
+    <w:pitch w:val="variable"/>
+    <w:sig w:usb0="00000007" w:usb1="00000000" w:usb2="00000000" w:usb3="00000000" w:csb0="00000093" w:csb1="00000000"/>
+  </w:font>
+  <w:font w:name="Verdana">
+    <w:panose1 w:val="020B0604030504040204"/>
+    <w:charset w:val="00"/>
+    <w:family w:val="swiss"/>
+    <w:pitch w:val="variable"/>
+    <w:sig w:usb0="A10006FF" w:usb1="4000205B" w:usb2="00000010" w:usb3="00000000" w:csb0="0000019F" w:csb1="00000000"/>
+  </w:font>
   <w:font w:name="Calibri">
-    <w:altName w:val="Cambria"/>
+    <w:altName w:val="Arial"/>
     <w:panose1 w:val="020F0502020204030204"/>
     <w:charset w:val="00"/>
     <w:family w:val="swiss"/>
     <w:pitch w:val="variable"/>
-    <w:sig w:usb0="E00002FF" w:usb1="4000ACFF" w:usb2="00000001" w:usb3="00000000" w:csb0="0000019F" w:csb1="00000000"/>
+    <w:sig w:usb0="E10002FF" w:usb1="4000ACFF" w:usb2="00000009" w:usb3="00000000" w:csb0="0000019F" w:csb1="00000000"/>
   </w:font>
   <w:font w:name="Calibri Light">
     <w:panose1 w:val="020F0302020204030204"/>
     <w:charset w:val="00"/>
     <w:family w:val="swiss"/>
     <w:pitch w:val="variable"/>
-    <w:sig w:usb0="A00002EF" w:usb1="4000207B" w:usb2="00000000" w:usb3="00000000" w:csb0="0000009F" w:csb1="00000000"/>
+    <w:sig w:usb0="A00002EF" w:usb1="4000207B" w:usb2="00000000" w:usb3="00000000" w:csb0="0000019F" w:csb1="00000000"/>
   </w:font>
 </w:fonts>
 </file>
@@ -4110,6 +6025,9 @@
   </w:compat>
   <w:rsids>
     <w:rsidRoot w:val="00C210E9"/>
+    <w:rsid w:val="000123E4"/>
+    <w:rsid w:val="00205ECF"/>
+    <w:rsid w:val="004363EF"/>
     <w:rsid w:val="00C210E9"/>
   </w:rsids>
   <m:mathPr>
@@ -4679,7 +6597,7 @@
 <file path=word/theme/theme1.xml><?xml version="1.0" encoding="utf-8"?>
 <a:theme xmlns:a="http://schemas.openxmlformats.org/drawingml/2006/main" name="Office Theme">
   <a:themeElements>
-    <a:clrScheme name="Blauw">
+    <a:clrScheme name="Kantoor">
       <a:dk1>
         <a:sysClr val="windowText" lastClr="000000"/>
       </a:dk1>
@@ -4687,34 +6605,34 @@
         <a:sysClr val="window" lastClr="FFFFFF"/>
       </a:lt1>
       <a:dk2>
-        <a:srgbClr val="17406D"/>
+        <a:srgbClr val="44546A"/>
       </a:dk2>
       <a:lt2>
-        <a:srgbClr val="DBEFF9"/>
+        <a:srgbClr val="E7E6E6"/>
       </a:lt2>
       <a:accent1>
-        <a:srgbClr val="0F6FC6"/>
+        <a:srgbClr val="4472C4"/>
       </a:accent1>
       <a:accent2>
-        <a:srgbClr val="009DD9"/>
+        <a:srgbClr val="ED7D31"/>
       </a:accent2>
       <a:accent3>
-        <a:srgbClr val="0BD0D9"/>
+        <a:srgbClr val="A5A5A5"/>
       </a:accent3>
       <a:accent4>
-        <a:srgbClr val="10CF9B"/>
+        <a:srgbClr val="FFC000"/>
       </a:accent4>
       <a:accent5>
-        <a:srgbClr val="7CCA62"/>
+        <a:srgbClr val="5B9BD5"/>
       </a:accent5>
       <a:accent6>
-        <a:srgbClr val="A5C249"/>
+        <a:srgbClr val="70AD47"/>
       </a:accent6>
       <a:hlink>
-        <a:srgbClr val="F49100"/>
+        <a:srgbClr val="0563C1"/>
       </a:hlink>
       <a:folHlink>
-        <a:srgbClr val="85DFD0"/>
+        <a:srgbClr val="954F72"/>
       </a:folHlink>
     </a:clrScheme>
     <a:fontScheme name="Office Classic 2">
@@ -5034,7 +6952,7 @@
 </file>
 
 <file path=customXml/itemProps3.xml><?xml version="1.0" encoding="utf-8"?>
-<ds:datastoreItem xmlns:ds="http://schemas.openxmlformats.org/officeDocument/2006/customXml" ds:itemID="{B8F845A1-6A54-4792-89C9-A9158BE93F50}">
+<ds:datastoreItem xmlns:ds="http://schemas.openxmlformats.org/officeDocument/2006/customXml" ds:itemID="{330F9996-6BD4-4FC6-B48D-AF5009368334}">
   <ds:schemaRefs>
     <ds:schemaRef ds:uri="http://schemas.openxmlformats.org/officeDocument/2006/bibliography"/>
   </ds:schemaRefs>

</xml_diff>

<commit_message>
wasmachine + verkeerslicht + update verslag huisstijl
</commit_message>
<xml_diff>
--- a/Afstudeerverslag Kusomari.docx
+++ b/Afstudeerverslag Kusomari.docx
@@ -21,6 +21,93 @@
           <w:pPr>
             <w:jc w:val="both"/>
           </w:pPr>
+          <w:r>
+            <w:rPr>
+              <w:b/>
+              <w:bCs/>
+              <w:noProof/>
+              <w:lang w:val="nl-BE"/>
+            </w:rPr>
+            <mc:AlternateContent>
+              <mc:Choice Requires="wps">
+                <w:drawing>
+                  <wp:anchor distT="0" distB="0" distL="114300" distR="114300" simplePos="0" relativeHeight="251677695" behindDoc="1" locked="0" layoutInCell="1" allowOverlap="1">
+                    <wp:simplePos x="0" y="0"/>
+                    <wp:positionH relativeFrom="margin">
+                      <wp:posOffset>-3412709</wp:posOffset>
+                    </wp:positionH>
+                    <wp:positionV relativeFrom="paragraph">
+                      <wp:posOffset>-4027895</wp:posOffset>
+                    </wp:positionV>
+                    <wp:extent cx="7441324" cy="11130455"/>
+                    <wp:effectExtent l="1219200" t="742950" r="1207770" b="737870"/>
+                    <wp:wrapNone/>
+                    <wp:docPr id="17" name="Rechthoek 17"/>
+                    <wp:cNvGraphicFramePr/>
+                    <a:graphic xmlns:a="http://schemas.openxmlformats.org/drawingml/2006/main">
+                      <a:graphicData uri="http://schemas.microsoft.com/office/word/2010/wordprocessingShape">
+                        <wps:wsp>
+                          <wps:cNvSpPr/>
+                          <wps:spPr>
+                            <a:xfrm rot="20791413">
+                              <a:off x="0" y="0"/>
+                              <a:ext cx="7441324" cy="11130455"/>
+                            </a:xfrm>
+                            <a:prstGeom prst="rect">
+                              <a:avLst/>
+                            </a:prstGeom>
+                            <a:solidFill>
+                              <a:srgbClr val="0C090A"/>
+                            </a:solidFill>
+                            <a:ln>
+                              <a:solidFill>
+                                <a:schemeClr val="tx1"/>
+                              </a:solidFill>
+                            </a:ln>
+                          </wps:spPr>
+                          <wps:style>
+                            <a:lnRef idx="2">
+                              <a:schemeClr val="accent1">
+                                <a:shade val="50000"/>
+                              </a:schemeClr>
+                            </a:lnRef>
+                            <a:fillRef idx="1">
+                              <a:schemeClr val="accent1"/>
+                            </a:fillRef>
+                            <a:effectRef idx="0">
+                              <a:schemeClr val="accent1"/>
+                            </a:effectRef>
+                            <a:fontRef idx="minor">
+                              <a:schemeClr val="lt1"/>
+                            </a:fontRef>
+                          </wps:style>
+                          <wps:bodyPr rot="0" spcFirstLastPara="0" vertOverflow="overflow" horzOverflow="overflow" vert="horz" wrap="square" lIns="91440" tIns="45720" rIns="91440" bIns="45720" numCol="1" spcCol="0" rtlCol="0" fromWordArt="0" anchor="ctr" anchorCtr="0" forceAA="0" compatLnSpc="1">
+                            <a:prstTxWarp prst="textNoShape">
+                              <a:avLst/>
+                            </a:prstTxWarp>
+                            <a:noAutofit/>
+                          </wps:bodyPr>
+                        </wps:wsp>
+                      </a:graphicData>
+                    </a:graphic>
+                    <wp14:sizeRelH relativeFrom="margin">
+                      <wp14:pctWidth>0</wp14:pctWidth>
+                    </wp14:sizeRelH>
+                    <wp14:sizeRelV relativeFrom="margin">
+                      <wp14:pctHeight>0</wp14:pctHeight>
+                    </wp14:sizeRelV>
+                  </wp:anchor>
+                </w:drawing>
+              </mc:Choice>
+              <mc:Fallback>
+                <w:pict>
+                  <v:rect w14:anchorId="52A939F0" id="Rechthoek 17" o:spid="_x0000_s1026" style="position:absolute;margin-left:-268.7pt;margin-top:-317.15pt;width:585.95pt;height:876.4pt;rotation:-883193fd;z-index:-251638785;visibility:visible;mso-wrap-style:square;mso-width-percent:0;mso-height-percent:0;mso-wrap-distance-left:9pt;mso-wrap-distance-top:0;mso-wrap-distance-right:9pt;mso-wrap-distance-bottom:0;mso-position-horizontal:absolute;mso-position-horizontal-relative:margin;mso-position-vertical:absolute;mso-position-vertical-relative:text;mso-width-percent:0;mso-height-percent:0;mso-width-relative:margin;mso-height-relative:margin;v-text-anchor:middle" o:gfxdata="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" fillcolor="#0c090a" strokecolor="black [3213]" strokeweight="2pt">
+                    <w10:wrap anchorx="margin"/>
+                  </v:rect>
+                </w:pict>
+              </mc:Fallback>
+            </mc:AlternateContent>
+          </w:r>
           <w:r>
             <w:rPr>
               <w:b/>
@@ -82,6 +169,7 @@
                                 <w:sdtPr>
                                   <w:rPr>
                                     <w:rFonts w:ascii="KdG Expert" w:hAnsi="KdG Expert"/>
+                                    <w:color w:val="FFFFFF" w:themeColor="background1"/>
                                     <w:sz w:val="96"/>
                                   </w:rPr>
                                   <w:alias w:val="Functie"/>
@@ -100,12 +188,14 @@
                                       <w:pStyle w:val="Titel2"/>
                                       <w:rPr>
                                         <w:rFonts w:ascii="KdG Expert" w:hAnsi="KdG Expert"/>
+                                        <w:color w:val="FFFFFF" w:themeColor="background1"/>
                                         <w:sz w:val="96"/>
                                       </w:rPr>
                                     </w:pPr>
                                     <w:r>
                                       <w:rPr>
                                         <w:rFonts w:ascii="KdG Expert" w:hAnsi="KdG Expert"/>
+                                        <w:color w:val="FFFFFF" w:themeColor="background1"/>
                                         <w:sz w:val="96"/>
                                       </w:rPr>
                                       <w:t>Eindverslag afstudeerwerk</w:t>
@@ -117,39 +207,45 @@
                                 <w:pPr>
                                   <w:pStyle w:val="Ondertitel2"/>
                                   <w:ind w:left="144" w:right="720"/>
+                                  <w:rPr>
+                                    <w:color w:val="FFFFFF" w:themeColor="background1"/>
+                                  </w:rPr>
                                 </w:pPr>
+                                <w:proofErr w:type="spellStart"/>
                                 <w:r>
                                   <w:rPr>
                                     <w:rFonts w:ascii="KdG Expert" w:hAnsi="KdG Expert"/>
-                                    <w:color w:val="auto"/>
+                                    <w:color w:val="FFFFFF" w:themeColor="background1"/>
                                     <w:sz w:val="72"/>
                                   </w:rPr>
                                   <w:t>Kusomari</w:t>
                                 </w:r>
+                                <w:proofErr w:type="spellEnd"/>
                                 <w:r>
+                                  <w:rPr>
+                                    <w:color w:val="FFFFFF" w:themeColor="background1"/>
+                                  </w:rPr>
                                   <w:t xml:space="preserve"> </w:t>
                                 </w:r>
-                                <w:bookmarkStart w:id="0" w:name="_GoBack"/>
-                                <w:bookmarkEnd w:id="0"/>
                               </w:p>
                               <w:p>
                                 <w:pPr>
                                   <w:pStyle w:val="Ondertitel2"/>
                                   <w:ind w:left="144" w:right="720"/>
                                   <w:rPr>
-                                    <w:color w:val="auto"/>
+                                    <w:color w:val="FFFFFF" w:themeColor="background1"/>
                                   </w:rPr>
                                 </w:pPr>
                                 <w:r>
                                   <w:rPr>
-                                    <w:color w:val="auto"/>
+                                    <w:color w:val="FFFFFF" w:themeColor="background1"/>
                                   </w:rPr>
                                   <w:t xml:space="preserve"> </w:t>
                                 </w:r>
                                 <w:sdt>
                                   <w:sdtPr>
                                     <w:rPr>
-                                      <w:color w:val="auto"/>
+                                      <w:color w:val="FFFFFF" w:themeColor="background1"/>
                                     </w:rPr>
                                     <w:alias w:val="Datum"/>
                                     <w:id w:val="1432011232"/>
@@ -168,7 +264,7 @@
                                   <w:sdtContent>
                                     <w:r>
                                       <w:rPr>
-                                        <w:color w:val="auto"/>
+                                        <w:color w:val="FFFFFF" w:themeColor="background1"/>
                                       </w:rPr>
                                       <w:t>datum nog vast te leggen</w:t>
                                     </w:r>
@@ -181,15 +277,26 @@
                                   <w:spacing w:before="0" w:after="0"/>
                                   <w:rPr>
                                     <w:rFonts w:ascii="Verdana" w:hAnsi="Verdana"/>
+                                    <w:color w:val="FFFFFF" w:themeColor="background1"/>
                                     <w:sz w:val="36"/>
                                   </w:rPr>
                                 </w:pPr>
                                 <w:r>
                                   <w:rPr>
                                     <w:rFonts w:ascii="Verdana" w:hAnsi="Verdana"/>
+                                    <w:b/>
+                                    <w:color w:val="FFFFFF" w:themeColor="background1"/>
                                     <w:sz w:val="36"/>
                                   </w:rPr>
-                                  <w:t>Auteur : Jiska Baeten</w:t>
+                                  <w:t>Auteur</w:t>
+                                </w:r>
+                                <w:r>
+                                  <w:rPr>
+                                    <w:rFonts w:ascii="Verdana" w:hAnsi="Verdana"/>
+                                    <w:color w:val="FFFFFF" w:themeColor="background1"/>
+                                    <w:sz w:val="36"/>
+                                  </w:rPr>
+                                  <w:t xml:space="preserve"> : Jiska Baeten</w:t>
                                 </w:r>
                               </w:p>
                               <w:p>
@@ -198,15 +305,44 @@
                                   <w:spacing w:before="0" w:after="0"/>
                                   <w:rPr>
                                     <w:rFonts w:ascii="Verdana" w:hAnsi="Verdana"/>
+                                    <w:color w:val="FFFFFF" w:themeColor="background1"/>
                                     <w:sz w:val="36"/>
                                   </w:rPr>
                                 </w:pPr>
                                 <w:r>
                                   <w:rPr>
                                     <w:rFonts w:ascii="Verdana" w:hAnsi="Verdana"/>
+                                    <w:b/>
+                                    <w:color w:val="FFFFFF" w:themeColor="background1"/>
                                     <w:sz w:val="36"/>
                                   </w:rPr>
-                                  <w:t>Schoolpromotor : Wim van WeyenBerg, Pieter Jorissen</w:t>
+                                  <w:t>Schoolpromotor</w:t>
+                                </w:r>
+                                <w:r>
+                                  <w:rPr>
+                                    <w:rFonts w:ascii="Verdana" w:hAnsi="Verdana"/>
+                                    <w:color w:val="FFFFFF" w:themeColor="background1"/>
+                                    <w:sz w:val="36"/>
+                                  </w:rPr>
+                                  <w:t xml:space="preserve"> : Wim van </w:t>
+                                </w:r>
+                                <w:proofErr w:type="spellStart"/>
+                                <w:r>
+                                  <w:rPr>
+                                    <w:rFonts w:ascii="Verdana" w:hAnsi="Verdana"/>
+                                    <w:color w:val="FFFFFF" w:themeColor="background1"/>
+                                    <w:sz w:val="36"/>
+                                  </w:rPr>
+                                  <w:t>WeyenBerg</w:t>
+                                </w:r>
+                                <w:proofErr w:type="spellEnd"/>
+                                <w:r>
+                                  <w:rPr>
+                                    <w:rFonts w:ascii="Verdana" w:hAnsi="Verdana"/>
+                                    <w:color w:val="FFFFFF" w:themeColor="background1"/>
+                                    <w:sz w:val="36"/>
+                                  </w:rPr>
+                                  <w:t>, Pieter Jorissen</w:t>
                                 </w:r>
                               </w:p>
                             </w:txbxContent>
@@ -242,6 +378,7 @@
                           <w:sdtPr>
                             <w:rPr>
                               <w:rFonts w:ascii="KdG Expert" w:hAnsi="KdG Expert"/>
+                              <w:color w:val="FFFFFF" w:themeColor="background1"/>
                               <w:sz w:val="96"/>
                             </w:rPr>
                             <w:alias w:val="Functie"/>
@@ -260,12 +397,14 @@
                                 <w:pStyle w:val="Titel2"/>
                                 <w:rPr>
                                   <w:rFonts w:ascii="KdG Expert" w:hAnsi="KdG Expert"/>
+                                  <w:color w:val="FFFFFF" w:themeColor="background1"/>
                                   <w:sz w:val="96"/>
                                 </w:rPr>
                               </w:pPr>
                               <w:r>
                                 <w:rPr>
                                   <w:rFonts w:ascii="KdG Expert" w:hAnsi="KdG Expert"/>
+                                  <w:color w:val="FFFFFF" w:themeColor="background1"/>
                                   <w:sz w:val="96"/>
                                 </w:rPr>
                                 <w:t>Eindverslag afstudeerwerk</w:t>
@@ -277,39 +416,45 @@
                           <w:pPr>
                             <w:pStyle w:val="Ondertitel2"/>
                             <w:ind w:left="144" w:right="720"/>
+                            <w:rPr>
+                              <w:color w:val="FFFFFF" w:themeColor="background1"/>
+                            </w:rPr>
                           </w:pPr>
+                          <w:proofErr w:type="spellStart"/>
                           <w:r>
                             <w:rPr>
                               <w:rFonts w:ascii="KdG Expert" w:hAnsi="KdG Expert"/>
-                              <w:color w:val="auto"/>
+                              <w:color w:val="FFFFFF" w:themeColor="background1"/>
                               <w:sz w:val="72"/>
                             </w:rPr>
                             <w:t>Kusomari</w:t>
                           </w:r>
+                          <w:proofErr w:type="spellEnd"/>
                           <w:r>
+                            <w:rPr>
+                              <w:color w:val="FFFFFF" w:themeColor="background1"/>
+                            </w:rPr>
                             <w:t xml:space="preserve"> </w:t>
                           </w:r>
-                          <w:bookmarkStart w:id="1" w:name="_GoBack"/>
-                          <w:bookmarkEnd w:id="1"/>
                         </w:p>
                         <w:p>
                           <w:pPr>
                             <w:pStyle w:val="Ondertitel2"/>
                             <w:ind w:left="144" w:right="720"/>
                             <w:rPr>
-                              <w:color w:val="auto"/>
+                              <w:color w:val="FFFFFF" w:themeColor="background1"/>
                             </w:rPr>
                           </w:pPr>
                           <w:r>
                             <w:rPr>
-                              <w:color w:val="auto"/>
+                              <w:color w:val="FFFFFF" w:themeColor="background1"/>
                             </w:rPr>
                             <w:t xml:space="preserve"> </w:t>
                           </w:r>
                           <w:sdt>
                             <w:sdtPr>
                               <w:rPr>
-                                <w:color w:val="auto"/>
+                                <w:color w:val="FFFFFF" w:themeColor="background1"/>
                               </w:rPr>
                               <w:alias w:val="Datum"/>
                               <w:id w:val="1432011232"/>
@@ -328,7 +473,7 @@
                             <w:sdtContent>
                               <w:r>
                                 <w:rPr>
-                                  <w:color w:val="auto"/>
+                                  <w:color w:val="FFFFFF" w:themeColor="background1"/>
                                 </w:rPr>
                                 <w:t>datum nog vast te leggen</w:t>
                               </w:r>
@@ -341,15 +486,26 @@
                             <w:spacing w:before="0" w:after="0"/>
                             <w:rPr>
                               <w:rFonts w:ascii="Verdana" w:hAnsi="Verdana"/>
+                              <w:color w:val="FFFFFF" w:themeColor="background1"/>
                               <w:sz w:val="36"/>
                             </w:rPr>
                           </w:pPr>
                           <w:r>
                             <w:rPr>
                               <w:rFonts w:ascii="Verdana" w:hAnsi="Verdana"/>
+                              <w:b/>
+                              <w:color w:val="FFFFFF" w:themeColor="background1"/>
                               <w:sz w:val="36"/>
                             </w:rPr>
-                            <w:t>Auteur : Jiska Baeten</w:t>
+                            <w:t>Auteur</w:t>
+                          </w:r>
+                          <w:r>
+                            <w:rPr>
+                              <w:rFonts w:ascii="Verdana" w:hAnsi="Verdana"/>
+                              <w:color w:val="FFFFFF" w:themeColor="background1"/>
+                              <w:sz w:val="36"/>
+                            </w:rPr>
+                            <w:t xml:space="preserve"> : Jiska Baeten</w:t>
                           </w:r>
                         </w:p>
                         <w:p>
@@ -358,15 +514,44 @@
                             <w:spacing w:before="0" w:after="0"/>
                             <w:rPr>
                               <w:rFonts w:ascii="Verdana" w:hAnsi="Verdana"/>
+                              <w:color w:val="FFFFFF" w:themeColor="background1"/>
                               <w:sz w:val="36"/>
                             </w:rPr>
                           </w:pPr>
                           <w:r>
                             <w:rPr>
                               <w:rFonts w:ascii="Verdana" w:hAnsi="Verdana"/>
+                              <w:b/>
+                              <w:color w:val="FFFFFF" w:themeColor="background1"/>
                               <w:sz w:val="36"/>
                             </w:rPr>
-                            <w:t>Schoolpromotor : Wim van WeyenBerg, Pieter Jorissen</w:t>
+                            <w:t>Schoolpromotor</w:t>
+                          </w:r>
+                          <w:r>
+                            <w:rPr>
+                              <w:rFonts w:ascii="Verdana" w:hAnsi="Verdana"/>
+                              <w:color w:val="FFFFFF" w:themeColor="background1"/>
+                              <w:sz w:val="36"/>
+                            </w:rPr>
+                            <w:t xml:space="preserve"> : Wim van </w:t>
+                          </w:r>
+                          <w:proofErr w:type="spellStart"/>
+                          <w:r>
+                            <w:rPr>
+                              <w:rFonts w:ascii="Verdana" w:hAnsi="Verdana"/>
+                              <w:color w:val="FFFFFF" w:themeColor="background1"/>
+                              <w:sz w:val="36"/>
+                            </w:rPr>
+                            <w:t>WeyenBerg</w:t>
+                          </w:r>
+                          <w:proofErr w:type="spellEnd"/>
+                          <w:r>
+                            <w:rPr>
+                              <w:rFonts w:ascii="Verdana" w:hAnsi="Verdana"/>
+                              <w:color w:val="FFFFFF" w:themeColor="background1"/>
+                              <w:sz w:val="36"/>
+                            </w:rPr>
+                            <w:t>, Pieter Jorissen</w:t>
                           </w:r>
                         </w:p>
                       </w:txbxContent>
@@ -396,7 +581,7 @@
                       <wp:align>bottom</wp:align>
                     </wp:positionV>
                     <wp:extent cx="6858000" cy="1775460"/>
-                    <wp:effectExtent l="0" t="0" r="0" b="7620"/>
+                    <wp:effectExtent l="0" t="0" r="14605" b="9525"/>
                     <wp:wrapSquare wrapText="bothSides"/>
                     <wp:docPr id="15" name="Tekstvak 15" descr="contactgegevens"/>
                     <wp:cNvGraphicFramePr/>
@@ -520,9 +705,9 @@
                                   <w:tblLook w:val="04A0" w:firstRow="1" w:lastRow="0" w:firstColumn="1" w:lastColumn="0" w:noHBand="0" w:noVBand="1"/>
                                 </w:tblPr>
                                 <w:tblGrid>
-                                  <w:gridCol w:w="3492"/>
-                                  <w:gridCol w:w="3495"/>
-                                  <w:gridCol w:w="3495"/>
+                                  <w:gridCol w:w="3485"/>
+                                  <w:gridCol w:w="3487"/>
+                                  <w:gridCol w:w="3487"/>
                                 </w:tblGrid>
                                 <w:tr>
                                   <w:trPr>
@@ -684,9 +869,9 @@
                             <w:tblLook w:val="04A0" w:firstRow="1" w:lastRow="0" w:firstColumn="1" w:lastColumn="0" w:noHBand="0" w:noVBand="1"/>
                           </w:tblPr>
                           <w:tblGrid>
-                            <w:gridCol w:w="3492"/>
-                            <w:gridCol w:w="3495"/>
-                            <w:gridCol w:w="3495"/>
+                            <w:gridCol w:w="3485"/>
+                            <w:gridCol w:w="3487"/>
+                            <w:gridCol w:w="3487"/>
                           </w:tblGrid>
                           <w:tr>
                             <w:trPr>
@@ -745,16 +930,6 @@
               </mc:Fallback>
             </mc:AlternateContent>
           </w:r>
-        </w:p>
-        <w:p>
-          <w:pPr>
-            <w:jc w:val="both"/>
-          </w:pPr>
-        </w:p>
-        <w:p>
-          <w:pPr>
-            <w:jc w:val="both"/>
-          </w:pPr>
           <w:r>
             <w:rPr>
               <w:b/>
@@ -790,13 +965,13 @@
             <w:jc w:val="both"/>
             <w:rPr>
               <w:rFonts w:ascii="KdG Expert" w:hAnsi="KdG Expert"/>
-              <w:color w:val="4472C4" w:themeColor="accent1"/>
+              <w:color w:val="5078BE" w:themeColor="accent1"/>
             </w:rPr>
           </w:pPr>
           <w:r>
             <w:rPr>
               <w:rFonts w:ascii="KdG Expert" w:hAnsi="KdG Expert"/>
-              <w:color w:val="4472C4" w:themeColor="accent1"/>
+              <w:color w:val="5078BE" w:themeColor="accent1"/>
               <w:sz w:val="44"/>
             </w:rPr>
             <w:t>Inhoud</w:t>
@@ -1151,7 +1326,7 @@
           <w:rFonts w:ascii="KdG Expert" w:hAnsi="KdG Expert"/>
         </w:rPr>
       </w:pPr>
-      <w:bookmarkStart w:id="2" w:name="_Toc486925230"/>
+      <w:bookmarkStart w:id="0" w:name="_Toc486925230"/>
       <w:r>
         <w:rPr>
           <w:rFonts w:ascii="KdG Expert" w:hAnsi="KdG Expert"/>
@@ -1159,7 +1334,7 @@
         <w:lastRenderedPageBreak/>
         <w:t>Omschrijving</w:t>
       </w:r>
-      <w:bookmarkEnd w:id="2"/>
+      <w:bookmarkEnd w:id="0"/>
     </w:p>
     <w:p>
       <w:pPr>
@@ -1189,7 +1364,35 @@
         <w:rPr>
           <w:rFonts w:ascii="Verdana" w:hAnsi="Verdana"/>
         </w:rPr>
-        <w:t xml:space="preserve">Ik wou een pc-game maken waarin ik ongeveer dezelfde spelconcepten had als het bestaande playstation game: katamari. Sinds dit nog niet leek te bestaan, leek het me wel interessant om dit game dan te maken. </w:t>
+        <w:t xml:space="preserve">Ik wou een pc-game maken waarin ik ongeveer dezelfde spelconcepten had als het bestaande </w:t>
+      </w:r>
+      <w:proofErr w:type="spellStart"/>
+      <w:r>
+        <w:rPr>
+          <w:rFonts w:ascii="Verdana" w:hAnsi="Verdana"/>
+        </w:rPr>
+        <w:t>playstation</w:t>
+      </w:r>
+      <w:proofErr w:type="spellEnd"/>
+      <w:r>
+        <w:rPr>
+          <w:rFonts w:ascii="Verdana" w:hAnsi="Verdana"/>
+        </w:rPr>
+        <w:t xml:space="preserve"> game: </w:t>
+      </w:r>
+      <w:proofErr w:type="spellStart"/>
+      <w:r>
+        <w:rPr>
+          <w:rFonts w:ascii="Verdana" w:hAnsi="Verdana"/>
+        </w:rPr>
+        <w:t>katamari</w:t>
+      </w:r>
+      <w:proofErr w:type="spellEnd"/>
+      <w:r>
+        <w:rPr>
+          <w:rFonts w:ascii="Verdana" w:hAnsi="Verdana"/>
+        </w:rPr>
+        <w:t xml:space="preserve">. Sinds dit nog niet leek te bestaan, leek het me wel interessant om dit game dan te maken. </w:t>
       </w:r>
     </w:p>
     <w:p>
@@ -1204,7 +1407,21 @@
         <w:rPr>
           <w:rFonts w:ascii="Verdana" w:hAnsi="Verdana"/>
         </w:rPr>
-        <w:t xml:space="preserve">Ik wou een variant hierop maken en teruggrijpen naar de roots van het idee zelf. Waarschijnlijk kwam het originele idee van de dierenwereld: een mestkever die een bal van mest </w:t>
+        <w:t xml:space="preserve">Ik wou een variant hierop maken en teruggrijpen naar de </w:t>
+      </w:r>
+      <w:proofErr w:type="spellStart"/>
+      <w:r>
+        <w:rPr>
+          <w:rFonts w:ascii="Verdana" w:hAnsi="Verdana"/>
+        </w:rPr>
+        <w:t>roots</w:t>
+      </w:r>
+      <w:proofErr w:type="spellEnd"/>
+      <w:r>
+        <w:rPr>
+          <w:rFonts w:ascii="Verdana" w:hAnsi="Verdana"/>
+        </w:rPr>
+        <w:t xml:space="preserve"> van het idee zelf. Waarschijnlijk kwam het originele idee van de dierenwereld: een mestkever die een bal van mest </w:t>
       </w:r>
       <w:r>
         <w:rPr>
@@ -1344,13 +1561,21 @@
         <w:rPr>
           <w:rFonts w:ascii="Verdana" w:hAnsi="Verdana"/>
         </w:rPr>
-        <w:t>In katamari speel je met een klein personage dat een bal vooruitduwt en andere voorwerpen die klei</w:t>
-      </w:r>
-      <w:r>
-        <w:rPr>
-          <w:rFonts w:ascii="Verdana" w:hAnsi="Verdana"/>
-        </w:rPr>
-        <w:t>ner dan de bal zijn, opraapt. Deze voorwerpen blijven aan de bal hangen en maken de bal groter.</w:t>
+        <w:t xml:space="preserve">In </w:t>
+      </w:r>
+      <w:proofErr w:type="spellStart"/>
+      <w:r>
+        <w:rPr>
+          <w:rFonts w:ascii="Verdana" w:hAnsi="Verdana"/>
+        </w:rPr>
+        <w:t>katamari</w:t>
+      </w:r>
+      <w:proofErr w:type="spellEnd"/>
+      <w:r>
+        <w:rPr>
+          <w:rFonts w:ascii="Verdana" w:hAnsi="Verdana"/>
+        </w:rPr>
+        <w:t xml:space="preserve"> speel je met een klein personage dat een bal vooruitduwt en andere voorwerpen die kleiner dan de bal zijn, opraapt. Deze voorwerpen blijven aan de bal hangen en maken de bal groter.</w:t>
       </w:r>
       <w:r>
         <w:rPr>
@@ -1383,7 +1608,21 @@
         <w:rPr>
           <w:rFonts w:ascii="Verdana" w:hAnsi="Verdana"/>
         </w:rPr>
-        <w:t xml:space="preserve">Bij katamari wordt er ook getoond hoe groot de bal momenteel is en </w:t>
+        <w:t xml:space="preserve">Bij </w:t>
+      </w:r>
+      <w:proofErr w:type="spellStart"/>
+      <w:r>
+        <w:rPr>
+          <w:rFonts w:ascii="Verdana" w:hAnsi="Verdana"/>
+        </w:rPr>
+        <w:t>katamari</w:t>
+      </w:r>
+      <w:proofErr w:type="spellEnd"/>
+      <w:r>
+        <w:rPr>
+          <w:rFonts w:ascii="Verdana" w:hAnsi="Verdana"/>
+        </w:rPr>
+        <w:t xml:space="preserve"> wordt er ook getoond hoe groot de bal momenteel is en </w:t>
       </w:r>
       <w:r>
         <w:rPr>
@@ -1438,7 +1677,21 @@
         <w:rPr>
           <w:rFonts w:ascii="Verdana" w:hAnsi="Verdana"/>
         </w:rPr>
-        <w:t>Ik dacht ook wel dat enkele hulpmiddelen zouden kunnen helpen, o.a.: een minimap waarop alles dat kleiner is dan je bal, getoond zou worden. Voorwerpen die het level zouden voltooien worden op een andere manier getoond op deze map. Daarnaast heeft de speler ook de mogelijkheid om een omlijning rond de voorwerpen te tonen die kleiner zijn dan de bal, door een druk op een bepaalde toets.</w:t>
+        <w:t xml:space="preserve">Ik dacht ook wel dat enkele hulpmiddelen zouden kunnen helpen, o.a.: een </w:t>
+      </w:r>
+      <w:proofErr w:type="spellStart"/>
+      <w:r>
+        <w:rPr>
+          <w:rFonts w:ascii="Verdana" w:hAnsi="Verdana"/>
+        </w:rPr>
+        <w:t>minimap</w:t>
+      </w:r>
+      <w:proofErr w:type="spellEnd"/>
+      <w:r>
+        <w:rPr>
+          <w:rFonts w:ascii="Verdana" w:hAnsi="Verdana"/>
+        </w:rPr>
+        <w:t xml:space="preserve"> waarop alles dat kleiner is dan je bal, getoond zou worden. Voorwerpen die het level zouden voltooien worden op een andere manier getoond op deze map. Daarnaast heeft de speler ook de mogelijkheid om een omlijning rond de voorwerpen te tonen die kleiner zijn dan de bal, door een druk op een bepaalde toets.</w:t>
       </w:r>
     </w:p>
     <w:p>
@@ -1504,7 +1757,7 @@
           <w:rFonts w:ascii="KdG Expert" w:hAnsi="KdG Expert"/>
         </w:rPr>
       </w:pPr>
-      <w:bookmarkStart w:id="3" w:name="_Toc486925231"/>
+      <w:bookmarkStart w:id="1" w:name="_Toc486925231"/>
       <w:r>
         <w:rPr>
           <w:rFonts w:ascii="KdG Expert" w:hAnsi="KdG Expert"/>
@@ -1512,7 +1765,7 @@
         <w:lastRenderedPageBreak/>
         <w:t>Technische overzicht</w:t>
       </w:r>
-      <w:bookmarkEnd w:id="3"/>
+      <w:bookmarkEnd w:id="1"/>
     </w:p>
     <w:p>
       <w:pPr>
@@ -1723,8 +1976,33 @@
           <w:rFonts w:ascii="Verdana" w:hAnsi="Verdana"/>
           <w:u w:val="single"/>
         </w:rPr>
-        <w:t>Testen outline door bal en testen op onregelmatige meshes</w:t>
-      </w:r>
+        <w:t xml:space="preserve">Testen </w:t>
+      </w:r>
+      <w:proofErr w:type="spellStart"/>
+      <w:r>
+        <w:rPr>
+          <w:rFonts w:ascii="Verdana" w:hAnsi="Verdana"/>
+          <w:u w:val="single"/>
+        </w:rPr>
+        <w:t>outline</w:t>
+      </w:r>
+      <w:proofErr w:type="spellEnd"/>
+      <w:r>
+        <w:rPr>
+          <w:rFonts w:ascii="Verdana" w:hAnsi="Verdana"/>
+          <w:u w:val="single"/>
+        </w:rPr>
+        <w:t xml:space="preserve"> door bal en testen op onregelmatige </w:t>
+      </w:r>
+      <w:proofErr w:type="spellStart"/>
+      <w:r>
+        <w:rPr>
+          <w:rFonts w:ascii="Verdana" w:hAnsi="Verdana"/>
+          <w:u w:val="single"/>
+        </w:rPr>
+        <w:t>meshes</w:t>
+      </w:r>
+      <w:proofErr w:type="spellEnd"/>
     </w:p>
     <w:p>
       <w:pPr>
@@ -1809,7 +2087,23 @@
           <w:rFonts w:ascii="Verdana" w:hAnsi="Verdana"/>
           <w:u w:val="single"/>
         </w:rPr>
-        <w:t>Juiste code zoeken voor beetle die de bal achtervolgt en dezelfde rotatie heeft als camera</w:t>
+        <w:t xml:space="preserve">Juiste code zoeken voor </w:t>
+      </w:r>
+      <w:proofErr w:type="spellStart"/>
+      <w:r>
+        <w:rPr>
+          <w:rFonts w:ascii="Verdana" w:hAnsi="Verdana"/>
+          <w:u w:val="single"/>
+        </w:rPr>
+        <w:t>beetle</w:t>
+      </w:r>
+      <w:proofErr w:type="spellEnd"/>
+      <w:r>
+        <w:rPr>
+          <w:rFonts w:ascii="Verdana" w:hAnsi="Verdana"/>
+          <w:u w:val="single"/>
+        </w:rPr>
+        <w:t xml:space="preserve"> die de bal achtervolgt en dezelfde rotatie heeft als camera</w:t>
       </w:r>
     </w:p>
     <w:p>
@@ -2351,6 +2645,144 @@
     </w:p>
     <w:p>
       <w:pPr>
+        <w:pStyle w:val="Lijstalinea"/>
+        <w:numPr>
+          <w:ilvl w:val="0"/>
+          <w:numId w:val="14"/>
+        </w:numPr>
+        <w:spacing w:after="0"/>
+        <w:jc w:val="both"/>
+        <w:rPr>
+          <w:rFonts w:ascii="Verdana" w:hAnsi="Verdana"/>
+          <w:u w:val="single"/>
+        </w:rPr>
+      </w:pPr>
+      <w:r>
+        <w:rPr>
+          <w:rFonts w:ascii="Verdana" w:hAnsi="Verdana"/>
+          <w:u w:val="single"/>
+        </w:rPr>
+        <w:t>Denken hoe het met papier gemaakt zou zijn.</w:t>
+      </w:r>
+    </w:p>
+    <w:p>
+      <w:pPr>
+        <w:pStyle w:val="Lijstalinea"/>
+        <w:ind w:left="-1407"/>
+        <w:jc w:val="center"/>
+        <w:rPr>
+          <w:rFonts w:ascii="Verdana" w:hAnsi="Verdana"/>
+        </w:rPr>
+      </w:pPr>
+      <w:r>
+        <w:rPr>
+          <w:noProof/>
+          <w:lang w:val="nl-BE"/>
+        </w:rPr>
+        <w:lastRenderedPageBreak/>
+        <w:drawing>
+          <wp:inline distT="0" distB="0" distL="0" distR="0" wp14:anchorId="5790E050" wp14:editId="39350216">
+            <wp:extent cx="4429125" cy="2886396"/>
+            <wp:effectExtent l="0" t="0" r="0" b="9525"/>
+            <wp:docPr id="12" name="Afbeelding 12"/>
+            <wp:cNvGraphicFramePr>
+              <a:graphicFrameLocks xmlns:a="http://schemas.openxmlformats.org/drawingml/2006/main" noChangeAspect="1"/>
+            </wp:cNvGraphicFramePr>
+            <a:graphic xmlns:a="http://schemas.openxmlformats.org/drawingml/2006/main">
+              <a:graphicData uri="http://schemas.openxmlformats.org/drawingml/2006/picture">
+                <pic:pic xmlns:pic="http://schemas.openxmlformats.org/drawingml/2006/picture">
+                  <pic:nvPicPr>
+                    <pic:cNvPr id="1" name=""/>
+                    <pic:cNvPicPr/>
+                  </pic:nvPicPr>
+                  <pic:blipFill rotWithShape="1">
+                    <a:blip r:embed="rId23"/>
+                    <a:srcRect l="3294" t="14323" r="47841" b="29037"/>
+                    <a:stretch/>
+                  </pic:blipFill>
+                  <pic:spPr bwMode="auto">
+                    <a:xfrm>
+                      <a:off x="0" y="0"/>
+                      <a:ext cx="4433755" cy="2889413"/>
+                    </a:xfrm>
+                    <a:prstGeom prst="rect">
+                      <a:avLst/>
+                    </a:prstGeom>
+                    <a:ln>
+                      <a:noFill/>
+                    </a:ln>
+                    <a:extLst>
+                      <a:ext uri="{53640926-AAD7-44D8-BBD7-CCE9431645EC}">
+                        <a14:shadowObscured xmlns:a14="http://schemas.microsoft.com/office/drawing/2010/main"/>
+                      </a:ext>
+                    </a:extLst>
+                  </pic:spPr>
+                </pic:pic>
+              </a:graphicData>
+            </a:graphic>
+          </wp:inline>
+        </w:drawing>
+      </w:r>
+      <w:r>
+        <w:rPr>
+          <w:noProof/>
+          <w:lang w:val="nl-BE"/>
+        </w:rPr>
+        <w:drawing>
+          <wp:inline distT="0" distB="0" distL="0" distR="0">
+            <wp:extent cx="1085850" cy="2545715"/>
+            <wp:effectExtent l="0" t="0" r="0" b="6985"/>
+            <wp:docPr id="13" name="Afbeelding 13" descr="C:\Users\Gebruiker\Desktop\verkeerslichtLvlSelect.jpg"/>
+            <wp:cNvGraphicFramePr>
+              <a:graphicFrameLocks xmlns:a="http://schemas.openxmlformats.org/drawingml/2006/main" noChangeAspect="1"/>
+            </wp:cNvGraphicFramePr>
+            <a:graphic xmlns:a="http://schemas.openxmlformats.org/drawingml/2006/main">
+              <a:graphicData uri="http://schemas.openxmlformats.org/drawingml/2006/picture">
+                <pic:pic xmlns:pic="http://schemas.openxmlformats.org/drawingml/2006/picture">
+                  <pic:nvPicPr>
+                    <pic:cNvPr id="0" name="Picture 1" descr="C:\Users\Gebruiker\Desktop\verkeerslichtLvlSelect.jpg"/>
+                    <pic:cNvPicPr>
+                      <a:picLocks noChangeAspect="1" noChangeArrowheads="1"/>
+                    </pic:cNvPicPr>
+                  </pic:nvPicPr>
+                  <pic:blipFill rotWithShape="1">
+                    <a:blip r:embed="rId24">
+                      <a:extLst>
+                        <a:ext uri="{28A0092B-C50C-407E-A947-70E740481C1C}">
+                          <a14:useLocalDpi xmlns:a14="http://schemas.microsoft.com/office/drawing/2010/main" val="0"/>
+                        </a:ext>
+                      </a:extLst>
+                    </a:blip>
+                    <a:srcRect l="37155" t="13018" r="41979"/>
+                    <a:stretch/>
+                  </pic:blipFill>
+                  <pic:spPr bwMode="auto">
+                    <a:xfrm>
+                      <a:off x="0" y="0"/>
+                      <a:ext cx="1085932" cy="2545908"/>
+                    </a:xfrm>
+                    <a:prstGeom prst="rect">
+                      <a:avLst/>
+                    </a:prstGeom>
+                    <a:noFill/>
+                    <a:ln>
+                      <a:noFill/>
+                    </a:ln>
+                    <a:extLst>
+                      <a:ext uri="{53640926-AAD7-44D8-BBD7-CCE9431645EC}">
+                        <a14:shadowObscured xmlns:a14="http://schemas.microsoft.com/office/drawing/2010/main"/>
+                      </a:ext>
+                    </a:extLst>
+                  </pic:spPr>
+                </pic:pic>
+              </a:graphicData>
+            </a:graphic>
+          </wp:inline>
+        </w:drawing>
+      </w:r>
+    </w:p>
+    <w:p>
+      <w:pPr>
         <w:pStyle w:val="kop2"/>
         <w:ind w:left="-2268"/>
         <w:jc w:val="both"/>
@@ -2362,7 +2794,6 @@
         <w:rPr>
           <w:rFonts w:ascii="Verdana" w:hAnsi="Verdana"/>
         </w:rPr>
-        <w:lastRenderedPageBreak/>
         <w:t>Overzicht overwonnen problemen en oplossingen</w:t>
       </w:r>
     </w:p>
@@ -2386,7 +2817,21 @@
         <w:rPr>
           <w:rFonts w:ascii="Verdana" w:hAnsi="Verdana"/>
         </w:rPr>
-        <w:t>Als een object kleiner wordt dan de speelbal, dan zou de trigger aan moeten springen van een object dat opgeraapt kan worden. Bij mesh colliders leek dit een probleem te zijn.</w:t>
+        <w:t xml:space="preserve">Als een object kleiner wordt dan de speelbal, dan zou de trigger aan moeten springen van een object dat opgeraapt kan worden. Bij </w:t>
+      </w:r>
+      <w:proofErr w:type="spellStart"/>
+      <w:r>
+        <w:rPr>
+          <w:rFonts w:ascii="Verdana" w:hAnsi="Verdana"/>
+        </w:rPr>
+        <w:t>mesh</w:t>
+      </w:r>
+      <w:proofErr w:type="spellEnd"/>
+      <w:r>
+        <w:rPr>
+          <w:rFonts w:ascii="Verdana" w:hAnsi="Verdana"/>
+        </w:rPr>
+        <w:t xml:space="preserve"> colliders leek dit een probleem te zijn.</w:t>
       </w:r>
       <w:r>
         <w:rPr>
@@ -2399,7 +2844,23 @@
           <w:rFonts w:ascii="Verdana" w:hAnsi="Verdana"/>
           <w:lang w:val="nl-BE"/>
         </w:rPr>
-        <w:t xml:space="preserve">Als bij mesh collider </w:t>
+        <w:t xml:space="preserve">Als bij </w:t>
+      </w:r>
+      <w:proofErr w:type="spellStart"/>
+      <w:r>
+        <w:rPr>
+          <w:rFonts w:ascii="Verdana" w:hAnsi="Verdana"/>
+          <w:lang w:val="nl-BE"/>
+        </w:rPr>
+        <w:t>mesh</w:t>
+      </w:r>
+      <w:proofErr w:type="spellEnd"/>
+      <w:r>
+        <w:rPr>
+          <w:rFonts w:ascii="Verdana" w:hAnsi="Verdana"/>
+          <w:lang w:val="nl-BE"/>
+        </w:rPr>
+        <w:t xml:space="preserve"> collider </w:t>
       </w:r>
       <w:r>
         <w:rPr>
@@ -2407,31 +2868,7 @@
           <w:rFonts w:ascii="Verdana" w:hAnsi="Verdana"/>
           <w:lang w:val="nl-BE"/>
         </w:rPr>
-        <w:t>c</w:t>
-      </w:r>
-      <w:r>
-        <w:rPr>
-          <w:rStyle w:val="Zwaar"/>
-          <w:rFonts w:ascii="Verdana" w:hAnsi="Verdana"/>
-          <w:lang w:val="nl-BE"/>
-        </w:rPr>
-        <w:t>onvex</w:t>
-      </w:r>
-      <w:r>
-        <w:rPr>
-          <w:rStyle w:val="Zwaar"/>
-          <w:rFonts w:ascii="Verdana" w:hAnsi="Verdana"/>
-          <w:lang w:val="nl-BE"/>
-        </w:rPr>
-        <w:t xml:space="preserve"> niet aangevinkt</w:t>
-      </w:r>
-      <w:r>
-        <w:rPr>
-          <w:rStyle w:val="Zwaar"/>
-          <w:rFonts w:ascii="Verdana" w:hAnsi="Verdana"/>
-          <w:lang w:val="nl-BE"/>
-        </w:rPr>
-        <w:t xml:space="preserve"> </w:t>
+        <w:t xml:space="preserve">convex niet aangevinkt </w:t>
       </w:r>
       <w:r>
         <w:rPr>
@@ -2501,8 +2938,9 @@
           <w:b w:val="0"/>
           <w:lang w:val="nl-BE"/>
         </w:rPr>
-        <w:t>Ik wou de beetle de bal laten volgen en de rotatie laten gebruiken van de camera (zodat de beetle altijd voor de camera staat). Hiervoor wou ik wiskunde en rechthoekige driehoeken voor gebruiken, maar dit zorgde altijd voor een ander resultaat dan gewenst (zien screenshot punt 3).</w:t>
-      </w:r>
+        <w:t xml:space="preserve">Ik wou de </w:t>
+      </w:r>
+      <w:proofErr w:type="spellStart"/>
       <w:r>
         <w:rPr>
           <w:rStyle w:val="Zwaar"/>
@@ -2510,7 +2948,126 @@
           <w:b w:val="0"/>
           <w:lang w:val="nl-BE"/>
         </w:rPr>
-        <w:t xml:space="preserve"> Dus uiteindelijk heb ik een punt aangemaakt onderaan de bal dat altijd op local ypos = 0 blijft t.o.v. de bal. Daaraan zit de beetle bevestigd. De beetle staat op een afstand die gelijk is aan 2/3 van de diameter van de bal, zodat hij niet te dicht of veraf van de bal staat. Het punt dat onderaan de bal staat, kijkt altijd naar de bal.</w:t>
+        <w:t>beetle</w:t>
+      </w:r>
+      <w:proofErr w:type="spellEnd"/>
+      <w:r>
+        <w:rPr>
+          <w:rStyle w:val="Zwaar"/>
+          <w:rFonts w:ascii="Verdana" w:hAnsi="Verdana"/>
+          <w:b w:val="0"/>
+          <w:lang w:val="nl-BE"/>
+        </w:rPr>
+        <w:t xml:space="preserve"> de bal laten volgen en de rotatie laten gebruiken van de camera (zodat de </w:t>
+      </w:r>
+      <w:proofErr w:type="spellStart"/>
+      <w:r>
+        <w:rPr>
+          <w:rStyle w:val="Zwaar"/>
+          <w:rFonts w:ascii="Verdana" w:hAnsi="Verdana"/>
+          <w:b w:val="0"/>
+          <w:lang w:val="nl-BE"/>
+        </w:rPr>
+        <w:t>beetle</w:t>
+      </w:r>
+      <w:proofErr w:type="spellEnd"/>
+      <w:r>
+        <w:rPr>
+          <w:rStyle w:val="Zwaar"/>
+          <w:rFonts w:ascii="Verdana" w:hAnsi="Verdana"/>
+          <w:b w:val="0"/>
+          <w:lang w:val="nl-BE"/>
+        </w:rPr>
+        <w:t xml:space="preserve"> altijd voor de camera staat). Hiervoor wou ik wiskunde en rechthoekige driehoeken voor gebruiken, maar dit zorgde altijd voor een ander resultaat dan gewenst (zien screenshot punt 3).</w:t>
+      </w:r>
+      <w:r>
+        <w:rPr>
+          <w:rStyle w:val="Zwaar"/>
+          <w:rFonts w:ascii="Verdana" w:hAnsi="Verdana"/>
+          <w:b w:val="0"/>
+          <w:lang w:val="nl-BE"/>
+        </w:rPr>
+        <w:t xml:space="preserve"> Dus uiteindelijk heb ik een punt aangemaakt onderaan de bal dat altijd op </w:t>
+      </w:r>
+      <w:proofErr w:type="spellStart"/>
+      <w:r>
+        <w:rPr>
+          <w:rStyle w:val="Zwaar"/>
+          <w:rFonts w:ascii="Verdana" w:hAnsi="Verdana"/>
+          <w:b w:val="0"/>
+          <w:lang w:val="nl-BE"/>
+        </w:rPr>
+        <w:t>local</w:t>
+      </w:r>
+      <w:proofErr w:type="spellEnd"/>
+      <w:r>
+        <w:rPr>
+          <w:rStyle w:val="Zwaar"/>
+          <w:rFonts w:ascii="Verdana" w:hAnsi="Verdana"/>
+          <w:b w:val="0"/>
+          <w:lang w:val="nl-BE"/>
+        </w:rPr>
+        <w:t xml:space="preserve"> </w:t>
+      </w:r>
+      <w:proofErr w:type="spellStart"/>
+      <w:r>
+        <w:rPr>
+          <w:rStyle w:val="Zwaar"/>
+          <w:rFonts w:ascii="Verdana" w:hAnsi="Verdana"/>
+          <w:b w:val="0"/>
+          <w:lang w:val="nl-BE"/>
+        </w:rPr>
+        <w:t>ypos</w:t>
+      </w:r>
+      <w:proofErr w:type="spellEnd"/>
+      <w:r>
+        <w:rPr>
+          <w:rStyle w:val="Zwaar"/>
+          <w:rFonts w:ascii="Verdana" w:hAnsi="Verdana"/>
+          <w:b w:val="0"/>
+          <w:lang w:val="nl-BE"/>
+        </w:rPr>
+        <w:t xml:space="preserve"> = 0 blijft t.o.v. de bal. Daaraan zit de </w:t>
+      </w:r>
+      <w:proofErr w:type="spellStart"/>
+      <w:r>
+        <w:rPr>
+          <w:rStyle w:val="Zwaar"/>
+          <w:rFonts w:ascii="Verdana" w:hAnsi="Verdana"/>
+          <w:b w:val="0"/>
+          <w:lang w:val="nl-BE"/>
+        </w:rPr>
+        <w:t>beetle</w:t>
+      </w:r>
+      <w:proofErr w:type="spellEnd"/>
+      <w:r>
+        <w:rPr>
+          <w:rStyle w:val="Zwaar"/>
+          <w:rFonts w:ascii="Verdana" w:hAnsi="Verdana"/>
+          <w:b w:val="0"/>
+          <w:lang w:val="nl-BE"/>
+        </w:rPr>
+        <w:t xml:space="preserve"> bevestigd. De </w:t>
+      </w:r>
+      <w:proofErr w:type="spellStart"/>
+      <w:r>
+        <w:rPr>
+          <w:rStyle w:val="Zwaar"/>
+          <w:rFonts w:ascii="Verdana" w:hAnsi="Verdana"/>
+          <w:b w:val="0"/>
+          <w:lang w:val="nl-BE"/>
+        </w:rPr>
+        <w:t>beetle</w:t>
+      </w:r>
+      <w:proofErr w:type="spellEnd"/>
+      <w:r>
+        <w:rPr>
+          <w:rStyle w:val="Zwaar"/>
+          <w:rFonts w:ascii="Verdana" w:hAnsi="Verdana"/>
+          <w:b w:val="0"/>
+          <w:lang w:val="nl-BE"/>
+        </w:rPr>
+        <w:t xml:space="preserve"> staat op een afstand die gelijk is aan 2/3 van de diameter van de bal, zodat hij niet te dicht of veraf van de bal staat. Het punt dat onderaan de bal staat, kijkt altijd naar de bal.</w:t>
       </w:r>
     </w:p>
     <w:p>
@@ -2536,7 +3093,67 @@
           <w:b w:val="0"/>
           <w:lang w:val="nl-BE"/>
         </w:rPr>
-        <w:t>Toen ik de nummers aan het font wou toevoegen, waren enkele letter afgekapt (bv. l, p, f…). Dit bleek fout zijn gelopen bij de conversie naar het font bij icomoon. Omdat Endutt geen genormaliseerd font was, stonden er geen afstanden en spacing geprogrammeerd zijn. Dus ik heb alle letter en nummers correct moeten positioneren in de ruimte t.o.v. de rest van de letters en cijfers, zodat alles even hoog/laag staat.</w:t>
+        <w:t xml:space="preserve">Toen ik de nummers aan het font wou toevoegen, waren enkele letter afgekapt (bv. l, p, f…). Dit bleek fout zijn gelopen bij de conversie naar het font bij </w:t>
+      </w:r>
+      <w:proofErr w:type="spellStart"/>
+      <w:r>
+        <w:rPr>
+          <w:rStyle w:val="Zwaar"/>
+          <w:rFonts w:ascii="Verdana" w:hAnsi="Verdana"/>
+          <w:b w:val="0"/>
+          <w:lang w:val="nl-BE"/>
+        </w:rPr>
+        <w:t>icomoon</w:t>
+      </w:r>
+      <w:proofErr w:type="spellEnd"/>
+      <w:r>
+        <w:rPr>
+          <w:rStyle w:val="Zwaar"/>
+          <w:rFonts w:ascii="Verdana" w:hAnsi="Verdana"/>
+          <w:b w:val="0"/>
+          <w:lang w:val="nl-BE"/>
+        </w:rPr>
+        <w:t xml:space="preserve">. Omdat </w:t>
+      </w:r>
+      <w:proofErr w:type="spellStart"/>
+      <w:r>
+        <w:rPr>
+          <w:rStyle w:val="Zwaar"/>
+          <w:rFonts w:ascii="Verdana" w:hAnsi="Verdana"/>
+          <w:b w:val="0"/>
+          <w:lang w:val="nl-BE"/>
+        </w:rPr>
+        <w:t>Endutt</w:t>
+      </w:r>
+      <w:proofErr w:type="spellEnd"/>
+      <w:r>
+        <w:rPr>
+          <w:rStyle w:val="Zwaar"/>
+          <w:rFonts w:ascii="Verdana" w:hAnsi="Verdana"/>
+          <w:b w:val="0"/>
+          <w:lang w:val="nl-BE"/>
+        </w:rPr>
+        <w:t xml:space="preserve"> geen genormaliseerd font was, stonden er geen afstanden en </w:t>
+      </w:r>
+      <w:proofErr w:type="spellStart"/>
+      <w:r>
+        <w:rPr>
+          <w:rStyle w:val="Zwaar"/>
+          <w:rFonts w:ascii="Verdana" w:hAnsi="Verdana"/>
+          <w:b w:val="0"/>
+          <w:lang w:val="nl-BE"/>
+        </w:rPr>
+        <w:t>spacing</w:t>
+      </w:r>
+      <w:proofErr w:type="spellEnd"/>
+      <w:r>
+        <w:rPr>
+          <w:rStyle w:val="Zwaar"/>
+          <w:rFonts w:ascii="Verdana" w:hAnsi="Verdana"/>
+          <w:b w:val="0"/>
+          <w:lang w:val="nl-BE"/>
+        </w:rPr>
+        <w:t xml:space="preserve"> geprogrammeerd zijn. Dus ik heb alle letter en nummers correct moeten positioneren in de ruimte t.o.v. de rest van de letters en cijfers, zodat alles even hoog/laag staat.</w:t>
       </w:r>
     </w:p>
     <w:p>
@@ -2571,7 +3188,37 @@
           <w:b w:val="0"/>
           <w:lang w:val="nl-BE"/>
         </w:rPr>
-        <w:t xml:space="preserve"> Uiteindelijk heb ik dit opgelost door een lijn te tekenen in Adobe Illustrator en deze een opacity van 0% te geven zodat ze onzichtbaar werd. Dit leek de oplossing te zijn.</w:t>
+        <w:t xml:space="preserve"> </w:t>
+      </w:r>
+      <w:r>
+        <w:rPr>
+          <w:rStyle w:val="Zwaar"/>
+          <w:rFonts w:ascii="Verdana" w:hAnsi="Verdana"/>
+          <w:b w:val="0"/>
+          <w:lang w:val="nl-BE"/>
+        </w:rPr>
+        <w:lastRenderedPageBreak/>
+        <w:t xml:space="preserve">Uiteindelijk heb ik dit opgelost door een lijn te tekenen in Adobe Illustrator en deze een </w:t>
+      </w:r>
+      <w:proofErr w:type="spellStart"/>
+      <w:r>
+        <w:rPr>
+          <w:rStyle w:val="Zwaar"/>
+          <w:rFonts w:ascii="Verdana" w:hAnsi="Verdana"/>
+          <w:b w:val="0"/>
+          <w:lang w:val="nl-BE"/>
+        </w:rPr>
+        <w:t>opacity</w:t>
+      </w:r>
+      <w:proofErr w:type="spellEnd"/>
+      <w:r>
+        <w:rPr>
+          <w:rStyle w:val="Zwaar"/>
+          <w:rFonts w:ascii="Verdana" w:hAnsi="Verdana"/>
+          <w:b w:val="0"/>
+          <w:lang w:val="nl-BE"/>
+        </w:rPr>
+        <w:t xml:space="preserve"> van 0% te geven zodat ze onzichtbaar werd. Dit leek de oplossing te zijn.</w:t>
       </w:r>
     </w:p>
     <w:p>
@@ -2594,7 +3241,47 @@
           <w:b w:val="0"/>
           <w:lang w:val="nl-BE"/>
         </w:rPr>
-        <w:t>Als je een eigen ontwerp voor de cursor maakt, dan moet dat geen .cur-extensie hebben. Een gewone .png afbeeldingen werkt.</w:t>
+        <w:t>Als je een eigen ontwerp voor de cursor maakt, dan moet dat geen .</w:t>
+      </w:r>
+      <w:proofErr w:type="spellStart"/>
+      <w:r>
+        <w:rPr>
+          <w:rStyle w:val="Zwaar"/>
+          <w:rFonts w:ascii="Verdana" w:hAnsi="Verdana"/>
+          <w:b w:val="0"/>
+          <w:lang w:val="nl-BE"/>
+        </w:rPr>
+        <w:t>cur</w:t>
+      </w:r>
+      <w:proofErr w:type="spellEnd"/>
+      <w:r>
+        <w:rPr>
+          <w:rStyle w:val="Zwaar"/>
+          <w:rFonts w:ascii="Verdana" w:hAnsi="Verdana"/>
+          <w:b w:val="0"/>
+          <w:lang w:val="nl-BE"/>
+        </w:rPr>
+        <w:t>-extensie hebben. Een gewone .</w:t>
+      </w:r>
+      <w:proofErr w:type="spellStart"/>
+      <w:r>
+        <w:rPr>
+          <w:rStyle w:val="Zwaar"/>
+          <w:rFonts w:ascii="Verdana" w:hAnsi="Verdana"/>
+          <w:b w:val="0"/>
+          <w:lang w:val="nl-BE"/>
+        </w:rPr>
+        <w:t>png</w:t>
+      </w:r>
+      <w:proofErr w:type="spellEnd"/>
+      <w:r>
+        <w:rPr>
+          <w:rStyle w:val="Zwaar"/>
+          <w:rFonts w:ascii="Verdana" w:hAnsi="Verdana"/>
+          <w:b w:val="0"/>
+          <w:lang w:val="nl-BE"/>
+        </w:rPr>
+        <w:t xml:space="preserve"> afbeeldingen werkt.</w:t>
       </w:r>
     </w:p>
     <w:p>
@@ -2624,7 +3311,7 @@
           <w:rFonts w:ascii="KdG Expert" w:hAnsi="KdG Expert"/>
         </w:rPr>
       </w:pPr>
-      <w:bookmarkStart w:id="4" w:name="_Toc486925232"/>
+      <w:bookmarkStart w:id="2" w:name="_Toc486925232"/>
       <w:r>
         <w:rPr>
           <w:rFonts w:ascii="KdG Expert" w:hAnsi="KdG Expert"/>
@@ -2632,7 +3319,7 @@
         <w:lastRenderedPageBreak/>
         <w:t>Conclusie</w:t>
       </w:r>
-      <w:bookmarkEnd w:id="4"/>
+      <w:bookmarkEnd w:id="2"/>
     </w:p>
     <w:p>
       <w:pPr>
@@ -2706,6 +3393,152 @@
     </w:p>
     <w:p>
       <w:pPr>
+        <w:pStyle w:val="Lijstopsommingsteken"/>
+        <w:ind w:left="-1701"/>
+        <w:jc w:val="both"/>
+        <w:rPr>
+          <w:rFonts w:ascii="Verdana" w:hAnsi="Verdana"/>
+        </w:rPr>
+      </w:pPr>
+      <w:r>
+        <w:rPr>
+          <w:rFonts w:ascii="Verdana" w:hAnsi="Verdana"/>
+        </w:rPr>
+        <w:t>Creatief / technisch: bij 3d modellen dacht ik soms: “Hoe zou ik het met papier gemaakt hebben,” en dit paste ik dan toe (zie screenshot punt 5)</w:t>
+      </w:r>
+    </w:p>
+    <w:p>
+      <w:pPr>
+        <w:pStyle w:val="Lijstopsommingsteken"/>
+        <w:ind w:left="-1701"/>
+        <w:jc w:val="both"/>
+        <w:rPr>
+          <w:rFonts w:ascii="Verdana" w:hAnsi="Verdana"/>
+        </w:rPr>
+      </w:pPr>
+      <w:r>
+        <w:rPr>
+          <w:rFonts w:ascii="Verdana" w:hAnsi="Verdana"/>
+        </w:rPr>
+        <w:t xml:space="preserve">Hoe </w:t>
+      </w:r>
+      <w:proofErr w:type="spellStart"/>
+      <w:r>
+        <w:rPr>
+          <w:rFonts w:ascii="Verdana" w:hAnsi="Verdana"/>
+        </w:rPr>
+        <w:t>minimap</w:t>
+      </w:r>
+      <w:proofErr w:type="spellEnd"/>
+    </w:p>
+    <w:p>
+      <w:pPr>
+        <w:pStyle w:val="Lijstopsommingsteken"/>
+        <w:ind w:left="-1701"/>
+        <w:jc w:val="both"/>
+        <w:rPr>
+          <w:rFonts w:ascii="Verdana" w:hAnsi="Verdana"/>
+        </w:rPr>
+      </w:pPr>
+      <w:r>
+        <w:rPr>
+          <w:rFonts w:ascii="Verdana" w:hAnsi="Verdana"/>
+        </w:rPr>
+        <w:t xml:space="preserve">Hoe highscore met </w:t>
+      </w:r>
+      <w:proofErr w:type="spellStart"/>
+      <w:r>
+        <w:rPr>
+          <w:rFonts w:ascii="Verdana" w:hAnsi="Verdana"/>
+        </w:rPr>
+        <w:t>keys</w:t>
+      </w:r>
+      <w:proofErr w:type="spellEnd"/>
+      <w:r>
+        <w:rPr>
+          <w:rFonts w:ascii="Verdana" w:hAnsi="Verdana"/>
+        </w:rPr>
+        <w:t xml:space="preserve"> bijhouden</w:t>
+      </w:r>
+    </w:p>
+    <w:p>
+      <w:pPr>
+        <w:pStyle w:val="Lijstopsommingsteken"/>
+        <w:ind w:left="-1701"/>
+        <w:jc w:val="both"/>
+        <w:rPr>
+          <w:rFonts w:ascii="Verdana" w:hAnsi="Verdana"/>
+        </w:rPr>
+      </w:pPr>
+      <w:r>
+        <w:rPr>
+          <w:rFonts w:ascii="Verdana" w:hAnsi="Verdana"/>
+        </w:rPr>
+        <w:t xml:space="preserve">Hoe </w:t>
+      </w:r>
+      <w:proofErr w:type="spellStart"/>
+      <w:r>
+        <w:rPr>
+          <w:rFonts w:ascii="Verdana" w:hAnsi="Verdana"/>
+        </w:rPr>
+        <w:t>shaders</w:t>
+      </w:r>
+      <w:proofErr w:type="spellEnd"/>
+      <w:r>
+        <w:rPr>
+          <w:rFonts w:ascii="Verdana" w:hAnsi="Verdana"/>
+        </w:rPr>
+        <w:t xml:space="preserve"> werken</w:t>
+      </w:r>
+    </w:p>
+    <w:p>
+      <w:pPr>
+        <w:pStyle w:val="Lijstopsommingsteken"/>
+        <w:ind w:left="-1701"/>
+        <w:jc w:val="both"/>
+        <w:rPr>
+          <w:rFonts w:ascii="Verdana" w:hAnsi="Verdana"/>
+        </w:rPr>
+      </w:pPr>
+      <w:r>
+        <w:rPr>
+          <w:rFonts w:ascii="Verdana" w:hAnsi="Verdana"/>
+        </w:rPr>
+        <w:t xml:space="preserve">Hoe </w:t>
+      </w:r>
+      <w:proofErr w:type="spellStart"/>
+      <w:r>
+        <w:rPr>
+          <w:rFonts w:ascii="Verdana" w:hAnsi="Verdana"/>
+        </w:rPr>
+        <w:t>movietextures</w:t>
+      </w:r>
+      <w:proofErr w:type="spellEnd"/>
+      <w:r>
+        <w:rPr>
+          <w:rFonts w:ascii="Verdana" w:hAnsi="Verdana"/>
+        </w:rPr>
+        <w:t xml:space="preserve"> gebruiken</w:t>
+      </w:r>
+    </w:p>
+    <w:p>
+      <w:pPr>
+        <w:pStyle w:val="Lijstopsommingsteken"/>
+        <w:ind w:left="-1701"/>
+        <w:jc w:val="both"/>
+        <w:rPr>
+          <w:rFonts w:ascii="Verdana" w:hAnsi="Verdana"/>
+        </w:rPr>
+      </w:pPr>
+      <w:r>
+        <w:rPr>
+          <w:rFonts w:ascii="Verdana" w:hAnsi="Verdana"/>
+        </w:rPr>
+        <w:t>Niet altijd de moeilijke weg proberen, soms kan het ook makkelijk</w:t>
+      </w:r>
+    </w:p>
+    <w:p>
+      <w:pPr>
         <w:pStyle w:val="kop2"/>
         <w:ind w:left="-2268"/>
         <w:jc w:val="both"/>
@@ -2731,11 +3564,19 @@
           <w:rFonts w:ascii="Verdana" w:hAnsi="Verdana"/>
         </w:rPr>
       </w:pPr>
-      <w:r>
-        <w:rPr>
-          <w:rFonts w:ascii="Verdana" w:hAnsi="Verdana"/>
-        </w:rPr>
-        <w:t>uhhh….</w:t>
+      <w:proofErr w:type="spellStart"/>
+      <w:r>
+        <w:rPr>
+          <w:rFonts w:ascii="Verdana" w:hAnsi="Verdana"/>
+        </w:rPr>
+        <w:t>uhhh</w:t>
+      </w:r>
+      <w:proofErr w:type="spellEnd"/>
+      <w:r>
+        <w:rPr>
+          <w:rFonts w:ascii="Verdana" w:hAnsi="Verdana"/>
+        </w:rPr>
+        <w:t>….</w:t>
       </w:r>
     </w:p>
     <w:p>
@@ -2781,7 +3622,7 @@
           <w:color w:val="FF0000"/>
         </w:rPr>
       </w:pPr>
-      <w:bookmarkStart w:id="5" w:name="_Toc486925233"/>
+      <w:bookmarkStart w:id="3" w:name="_Toc486925233"/>
       <w:r>
         <w:rPr>
           <w:rFonts w:ascii="KdG Expert" w:hAnsi="KdG Expert"/>
@@ -2790,7 +3631,7 @@
         <w:lastRenderedPageBreak/>
         <w:t>Bronnen</w:t>
       </w:r>
-      <w:bookmarkEnd w:id="5"/>
+      <w:bookmarkEnd w:id="3"/>
     </w:p>
     <w:p>
       <w:pPr>
@@ -2805,29 +3646,49 @@
           <w:rFonts w:ascii="Verdana" w:hAnsi="Verdana"/>
         </w:rPr>
       </w:pPr>
-      <w:r>
-        <w:rPr>
-          <w:rFonts w:ascii="Verdana" w:hAnsi="Verdana"/>
-        </w:rPr>
-        <w:t>unity</w:t>
-      </w:r>
-      <w:r>
-        <w:rPr>
-          <w:rFonts w:ascii="Verdana" w:hAnsi="Verdana"/>
-        </w:rPr>
-        <w:t xml:space="preserve"> docs</w:t>
-      </w:r>
-      <w:r>
-        <w:rPr>
-          <w:rFonts w:ascii="Verdana" w:hAnsi="Verdana"/>
-        </w:rPr>
-        <w:t xml:space="preserve"> algemee</w:t>
-      </w:r>
-      <w:r>
-        <w:rPr>
-          <w:rFonts w:ascii="Verdana" w:hAnsi="Verdana"/>
-        </w:rPr>
-        <w:t>n</w:t>
+      <w:proofErr w:type="spellStart"/>
+      <w:r>
+        <w:rPr>
+          <w:rFonts w:ascii="Verdana" w:hAnsi="Verdana"/>
+          <w:b/>
+        </w:rPr>
+        <w:t>U</w:t>
+      </w:r>
+      <w:r>
+        <w:rPr>
+          <w:rFonts w:ascii="Verdana" w:hAnsi="Verdana"/>
+          <w:b/>
+        </w:rPr>
+        <w:t>nity</w:t>
+      </w:r>
+      <w:proofErr w:type="spellEnd"/>
+      <w:r>
+        <w:rPr>
+          <w:rFonts w:ascii="Verdana" w:hAnsi="Verdana"/>
+          <w:b/>
+        </w:rPr>
+        <w:t xml:space="preserve"> docs algemeen</w:t>
+      </w:r>
+      <w:r>
+        <w:rPr>
+          <w:rFonts w:ascii="Verdana" w:hAnsi="Verdana"/>
+        </w:rPr>
+        <w:t xml:space="preserve">. </w:t>
+      </w:r>
+      <w:hyperlink r:id="rId25" w:history="1">
+        <w:r>
+          <w:rPr>
+            <w:rStyle w:val="Hyperlink"/>
+            <w:rFonts w:ascii="Verdana" w:hAnsi="Verdana"/>
+          </w:rPr>
+          <w:t>https://docs.unity3d.com/Manual/index.html</w:t>
+        </w:r>
+      </w:hyperlink>
+      <w:r>
+        <w:rPr>
+          <w:rFonts w:ascii="Verdana" w:hAnsi="Verdana"/>
+        </w:rPr>
+        <w:t>. Verschillende dagen.</w:t>
       </w:r>
     </w:p>
     <w:p>
@@ -2841,28 +3702,47 @@
         <w:jc w:val="both"/>
         <w:rPr>
           <w:rFonts w:ascii="Verdana" w:hAnsi="Verdana"/>
-        </w:rPr>
-      </w:pPr>
-      <w:r>
-        <w:rPr>
-          <w:rFonts w:ascii="Verdana" w:hAnsi="Verdana"/>
-        </w:rPr>
-        <w:t xml:space="preserve">minimap: </w:t>
-      </w:r>
-      <w:hyperlink r:id="rId23" w:history="1">
+          <w:lang w:val="nl-BE"/>
+        </w:rPr>
+      </w:pPr>
+      <w:r>
+        <w:rPr>
+          <w:rFonts w:ascii="Verdana" w:hAnsi="Verdana"/>
+          <w:b/>
+          <w:lang w:val="en-US"/>
+        </w:rPr>
+        <w:t>Arduino Rotary Encoder</w:t>
+      </w:r>
+      <w:r>
+        <w:rPr>
+          <w:rFonts w:ascii="Verdana" w:hAnsi="Verdana"/>
+          <w:lang w:val="en-US"/>
+        </w:rPr>
+        <w:t xml:space="preserve">. </w:t>
+      </w:r>
+      <w:hyperlink r:id="rId26" w:history="1">
         <w:r>
           <w:rPr>
             <w:rStyle w:val="Hyperlink"/>
             <w:rFonts w:ascii="Verdana" w:hAnsi="Verdana"/>
+            <w:lang w:val="en-US"/>
           </w:rPr>
-          <w:t>http://blog.theknightsofunity.com/implementing-minimap-unity/</w:t>
+          <w:t>http://playground.arduino.cc/Main/RotaryEncoders</w:t>
         </w:r>
       </w:hyperlink>
       <w:r>
         <w:rPr>
           <w:rFonts w:ascii="Verdana" w:hAnsi="Verdana"/>
-        </w:rPr>
-        <w:t>, datum 11 mei 2017</w:t>
+          <w:lang w:val="en-US"/>
+        </w:rPr>
+        <w:t xml:space="preserve">. </w:t>
+      </w:r>
+      <w:r>
+        <w:rPr>
+          <w:rFonts w:ascii="Verdana" w:hAnsi="Verdana"/>
+          <w:lang w:val="nl-BE"/>
+        </w:rPr>
+        <w:t>Geraadpleegd op 3 maart 2017.</w:t>
       </w:r>
     </w:p>
     <w:p>
@@ -2876,31 +3756,126 @@
         <w:jc w:val="both"/>
         <w:rPr>
           <w:rFonts w:ascii="Verdana" w:hAnsi="Verdana"/>
-          <w:lang w:val="en-US"/>
-        </w:rPr>
-      </w:pPr>
-      <w:r>
-        <w:rPr>
-          <w:rFonts w:ascii="Verdana" w:hAnsi="Verdana"/>
-          <w:lang w:val="en-US"/>
-        </w:rPr>
-        <w:t xml:space="preserve">unity tutorial highscore met playerprefs : </w:t>
-      </w:r>
-      <w:hyperlink r:id="rId24" w:history="1">
-        <w:r>
-          <w:rPr>
-            <w:rFonts w:ascii="Verdana" w:hAnsi="Verdana"/>
-            <w:lang w:val="en-US"/>
-          </w:rPr>
-          <w:t>https://unity3d.com/learn/tutorials/topics/scripting/high-score-playerprefs</w:t>
-        </w:r>
-      </w:hyperlink>
-      <w:r>
-        <w:rPr>
-          <w:rFonts w:ascii="Verdana" w:hAnsi="Verdana"/>
-          <w:lang w:val="en-US"/>
-        </w:rPr>
-        <w:t>, datum 10 mei 2017</w:t>
+          <w:lang w:val="nl-BE"/>
+        </w:rPr>
+      </w:pPr>
+      <w:r>
+        <w:rPr>
+          <w:rFonts w:ascii="Verdana" w:hAnsi="Verdana"/>
+          <w:b/>
+          <w:lang w:val="nl-BE"/>
+        </w:rPr>
+        <w:t xml:space="preserve">Meer info en code voor de </w:t>
+      </w:r>
+      <w:proofErr w:type="spellStart"/>
+      <w:r>
+        <w:rPr>
+          <w:rFonts w:ascii="Verdana" w:hAnsi="Verdana"/>
+          <w:b/>
+          <w:lang w:val="nl-BE"/>
+        </w:rPr>
+        <w:t>Arduino</w:t>
+      </w:r>
+      <w:proofErr w:type="spellEnd"/>
+      <w:r>
+        <w:rPr>
+          <w:rFonts w:ascii="Verdana" w:hAnsi="Verdana"/>
+          <w:b/>
+          <w:lang w:val="nl-BE"/>
+        </w:rPr>
+        <w:t xml:space="preserve"> Rotary Encoder</w:t>
+      </w:r>
+      <w:r>
+        <w:rPr>
+          <w:rFonts w:ascii="Verdana" w:hAnsi="Verdana"/>
+          <w:lang w:val="nl-BE"/>
+        </w:rPr>
+        <w:t xml:space="preserve">. </w:t>
+      </w:r>
+      <w:r>
+        <w:rPr>
+          <w:rFonts w:ascii="Verdana" w:hAnsi="Verdana"/>
+          <w:lang w:val="nl-BE"/>
+        </w:rPr>
+        <w:t xml:space="preserve">W. Van </w:t>
+      </w:r>
+      <w:proofErr w:type="spellStart"/>
+      <w:r>
+        <w:rPr>
+          <w:rFonts w:ascii="Verdana" w:hAnsi="Verdana"/>
+          <w:lang w:val="nl-BE"/>
+        </w:rPr>
+        <w:t>Weyenberg</w:t>
+      </w:r>
+      <w:proofErr w:type="spellEnd"/>
+      <w:r>
+        <w:rPr>
+          <w:rFonts w:ascii="Verdana" w:hAnsi="Verdana"/>
+          <w:lang w:val="nl-BE"/>
+        </w:rPr>
+        <w:t xml:space="preserve">, lector en </w:t>
+      </w:r>
+      <w:proofErr w:type="spellStart"/>
+      <w:r>
+        <w:rPr>
+          <w:rFonts w:ascii="Verdana" w:hAnsi="Verdana"/>
+          <w:lang w:val="nl-BE"/>
+        </w:rPr>
+        <w:t>schoolpromoter</w:t>
+      </w:r>
+      <w:proofErr w:type="spellEnd"/>
+      <w:r>
+        <w:rPr>
+          <w:rFonts w:ascii="Verdana" w:hAnsi="Verdana"/>
+          <w:lang w:val="nl-BE"/>
+        </w:rPr>
+        <w:t xml:space="preserve"> </w:t>
+      </w:r>
+      <w:proofErr w:type="spellStart"/>
+      <w:r>
+        <w:rPr>
+          <w:rFonts w:ascii="Verdana" w:hAnsi="Verdana"/>
+          <w:lang w:val="nl-BE"/>
+        </w:rPr>
+        <w:t>KdG</w:t>
+      </w:r>
+      <w:proofErr w:type="spellEnd"/>
+      <w:r>
+        <w:rPr>
+          <w:rFonts w:ascii="Verdana" w:hAnsi="Verdana"/>
+          <w:lang w:val="nl-BE"/>
+        </w:rPr>
+        <w:t xml:space="preserve"> Multimedia en </w:t>
+      </w:r>
+      <w:proofErr w:type="spellStart"/>
+      <w:r>
+        <w:rPr>
+          <w:rFonts w:ascii="Verdana" w:hAnsi="Verdana"/>
+          <w:lang w:val="nl-BE"/>
+        </w:rPr>
+        <w:t>CommunicatieTechnologie</w:t>
+      </w:r>
+      <w:proofErr w:type="spellEnd"/>
+      <w:r>
+        <w:rPr>
+          <w:rFonts w:ascii="Verdana" w:hAnsi="Verdana"/>
+          <w:lang w:val="nl-BE"/>
+        </w:rPr>
+        <w:t xml:space="preserve">, persoonlijke communicatie, </w:t>
+      </w:r>
+      <w:r>
+        <w:rPr>
+          <w:rFonts w:ascii="Verdana" w:hAnsi="Verdana"/>
+          <w:lang w:val="nl-BE"/>
+        </w:rPr>
+        <w:t>3 maart 2017</w:t>
+      </w:r>
+      <w:r>
+        <w:rPr>
+          <w:rFonts w:ascii="Verdana" w:hAnsi="Verdana"/>
+          <w:lang w:val="nl-BE"/>
+        </w:rPr>
+        <w:t>.</w:t>
       </w:r>
     </w:p>
     <w:p>
@@ -2914,25 +3889,72 @@
         <w:jc w:val="both"/>
         <w:rPr>
           <w:rFonts w:ascii="Verdana" w:hAnsi="Verdana"/>
+          <w:lang w:val="nl-BE"/>
+        </w:rPr>
+      </w:pPr>
+      <w:r>
+        <w:rPr>
+          <w:rFonts w:ascii="Verdana" w:hAnsi="Verdana"/>
+          <w:b/>
           <w:lang w:val="en-US"/>
         </w:rPr>
-      </w:pPr>
-      <w:r>
-        <w:rPr>
-          <w:rFonts w:ascii="Verdana" w:hAnsi="Verdana"/>
+        <w:t xml:space="preserve">Outline met </w:t>
+      </w:r>
+      <w:proofErr w:type="spellStart"/>
+      <w:r>
+        <w:rPr>
+          <w:rFonts w:ascii="Verdana" w:hAnsi="Verdana"/>
+          <w:b/>
           <w:lang w:val="en-US"/>
         </w:rPr>
-        <w:t xml:space="preserve">arduino rotary </w:t>
-      </w:r>
-      <w:hyperlink r:id="rId25" w:history="1">
+        <w:t>shader</w:t>
+      </w:r>
+      <w:proofErr w:type="spellEnd"/>
+      <w:r>
+        <w:rPr>
+          <w:rFonts w:ascii="Verdana" w:hAnsi="Verdana"/>
+          <w:lang w:val="en-US"/>
+        </w:rPr>
+        <w:t xml:space="preserve">. </w:t>
+      </w:r>
+      <w:hyperlink r:id="rId27" w:history="1">
         <w:r>
           <w:rPr>
+            <w:rStyle w:val="Hyperlink"/>
             <w:rFonts w:ascii="Verdana" w:hAnsi="Verdana"/>
             <w:lang w:val="en-US"/>
           </w:rPr>
-          <w:t>http://playground.arduino.cc/Main/RotaryEncoders</w:t>
+          <w:t>http://wiki.unity3d.com/index.php/Silhouette-Outlined_Diffuse</w:t>
         </w:r>
       </w:hyperlink>
+      <w:r>
+        <w:rPr>
+          <w:rFonts w:ascii="Verdana" w:hAnsi="Verdana"/>
+          <w:lang w:val="en-US"/>
+        </w:rPr>
+        <w:t>.</w:t>
+      </w:r>
+      <w:r>
+        <w:rPr>
+          <w:rStyle w:val="Hyperlink"/>
+          <w:rFonts w:ascii="Verdana" w:hAnsi="Verdana"/>
+          <w:lang w:val="en-US"/>
+        </w:rPr>
+        <w:t xml:space="preserve"> </w:t>
+      </w:r>
+      <w:r>
+        <w:rPr>
+          <w:rFonts w:ascii="Verdana" w:hAnsi="Verdana"/>
+          <w:lang w:val="nl-BE"/>
+        </w:rPr>
+        <w:t xml:space="preserve">Geraadpleegd </w:t>
+      </w:r>
+      <w:r>
+        <w:rPr>
+          <w:rFonts w:ascii="Verdana" w:hAnsi="Verdana"/>
+        </w:rPr>
+        <w:t>op 1 april 2017.</w:t>
+      </w:r>
     </w:p>
     <w:p>
       <w:pPr>
@@ -2945,31 +3967,40 @@
         <w:jc w:val="both"/>
         <w:rPr>
           <w:rFonts w:ascii="Verdana" w:hAnsi="Verdana"/>
+          <w:lang w:val="nl-BE"/>
+        </w:rPr>
+      </w:pPr>
+      <w:r>
+        <w:rPr>
+          <w:rFonts w:ascii="Verdana" w:hAnsi="Verdana"/>
+          <w:b/>
           <w:lang w:val="en-US"/>
         </w:rPr>
-      </w:pPr>
+        <w:t>Loading screen</w:t>
+      </w:r>
       <w:r>
         <w:rPr>
           <w:rFonts w:ascii="Verdana" w:hAnsi="Verdana"/>
           <w:lang w:val="en-US"/>
         </w:rPr>
-        <w:t xml:space="preserve">outline </w:t>
-      </w:r>
-      <w:hyperlink r:id="rId26" w:history="1">
+        <w:t xml:space="preserve">. </w:t>
+      </w:r>
+      <w:hyperlink r:id="rId28" w:history="1">
         <w:r>
           <w:rPr>
+            <w:rStyle w:val="Hyperlink"/>
             <w:rFonts w:ascii="Verdana" w:hAnsi="Verdana"/>
             <w:lang w:val="en-US"/>
           </w:rPr>
-          <w:t>http://wiki.unity3d.com/index.php/Silhouette-Outlined_Diffuse</w:t>
+          <w:t>https://www.youtube.com/watch?v=xJQXoG3caGc</w:t>
         </w:r>
       </w:hyperlink>
       <w:r>
         <w:rPr>
           <w:rFonts w:ascii="Verdana" w:hAnsi="Verdana"/>
-          <w:lang w:val="en-US"/>
-        </w:rPr>
-        <w:t>, 1 april 2017</w:t>
+          <w:lang w:val="nl-BE"/>
+        </w:rPr>
+        <w:t>. Geraadpleegd op 2 april 2017.</w:t>
       </w:r>
     </w:p>
     <w:p>
@@ -2986,20 +4017,49 @@
           <w:lang w:val="en-US"/>
         </w:rPr>
       </w:pPr>
-      <w:r>
-        <w:rPr>
-          <w:rFonts w:ascii="Verdana" w:hAnsi="Verdana"/>
+      <w:proofErr w:type="spellStart"/>
+      <w:r>
+        <w:rPr>
+          <w:rFonts w:ascii="Verdana" w:hAnsi="Verdana"/>
+          <w:b/>
           <w:lang w:val="en-US"/>
         </w:rPr>
-        <w:t xml:space="preserve">loading screen </w:t>
-      </w:r>
-      <w:hyperlink r:id="rId27" w:history="1">
+        <w:t>Highscore</w:t>
+      </w:r>
+      <w:proofErr w:type="spellEnd"/>
+      <w:r>
+        <w:rPr>
+          <w:rFonts w:ascii="Verdana" w:hAnsi="Verdana"/>
+          <w:b/>
+          <w:lang w:val="en-US"/>
+        </w:rPr>
+        <w:t xml:space="preserve"> met </w:t>
+      </w:r>
+      <w:proofErr w:type="spellStart"/>
+      <w:r>
+        <w:rPr>
+          <w:rFonts w:ascii="Verdana" w:hAnsi="Verdana"/>
+          <w:b/>
+          <w:lang w:val="en-US"/>
+        </w:rPr>
+        <w:t>playerprefs</w:t>
+      </w:r>
+      <w:proofErr w:type="spellEnd"/>
+      <w:r>
+        <w:rPr>
+          <w:rFonts w:ascii="Verdana" w:hAnsi="Verdana"/>
+          <w:lang w:val="en-US"/>
+        </w:rPr>
+        <w:t xml:space="preserve">. </w:t>
+      </w:r>
+      <w:hyperlink r:id="rId29" w:history="1">
         <w:r>
           <w:rPr>
+            <w:rStyle w:val="Hyperlink"/>
             <w:rFonts w:ascii="Verdana" w:hAnsi="Verdana"/>
             <w:lang w:val="en-US"/>
           </w:rPr>
-          <w:t>https://www.youtube.com/watch?v=xJQXoG3caGc</w:t>
+          <w:t>https://unity3d.com/learn/tutorials/topics/scripting/high-score-playerprefs</w:t>
         </w:r>
       </w:hyperlink>
       <w:r>
@@ -3007,7 +4067,39 @@
           <w:rFonts w:ascii="Verdana" w:hAnsi="Verdana"/>
           <w:lang w:val="en-US"/>
         </w:rPr>
-        <w:t>, 2 april 2017</w:t>
+        <w:t xml:space="preserve">. </w:t>
+      </w:r>
+      <w:proofErr w:type="spellStart"/>
+      <w:r>
+        <w:rPr>
+          <w:rFonts w:ascii="Verdana" w:hAnsi="Verdana"/>
+          <w:lang w:val="en-US"/>
+        </w:rPr>
+        <w:t>Geraadpleegd</w:t>
+      </w:r>
+      <w:proofErr w:type="spellEnd"/>
+      <w:r>
+        <w:rPr>
+          <w:rFonts w:ascii="Verdana" w:hAnsi="Verdana"/>
+          <w:lang w:val="en-US"/>
+        </w:rPr>
+        <w:t xml:space="preserve"> op 10 </w:t>
+      </w:r>
+      <w:proofErr w:type="spellStart"/>
+      <w:r>
+        <w:rPr>
+          <w:rFonts w:ascii="Verdana" w:hAnsi="Verdana"/>
+          <w:lang w:val="en-US"/>
+        </w:rPr>
+        <w:t>mei</w:t>
+      </w:r>
+      <w:proofErr w:type="spellEnd"/>
+      <w:r>
+        <w:rPr>
+          <w:rFonts w:ascii="Verdana" w:hAnsi="Verdana"/>
+          <w:lang w:val="en-US"/>
+        </w:rPr>
+        <w:t xml:space="preserve"> 2017.</w:t>
       </w:r>
     </w:p>
     <w:p>
@@ -3021,31 +4113,56 @@
         <w:jc w:val="both"/>
         <w:rPr>
           <w:rFonts w:ascii="Verdana" w:hAnsi="Verdana"/>
+          <w:lang w:val="nl-BE"/>
+        </w:rPr>
+      </w:pPr>
+      <w:proofErr w:type="spellStart"/>
+      <w:r>
+        <w:rPr>
+          <w:rFonts w:ascii="Verdana" w:hAnsi="Verdana"/>
+          <w:b/>
           <w:lang w:val="en-US"/>
         </w:rPr>
-      </w:pPr>
+        <w:t>Minimap</w:t>
+      </w:r>
+      <w:proofErr w:type="spellEnd"/>
       <w:r>
         <w:rPr>
           <w:rFonts w:ascii="Verdana" w:hAnsi="Verdana"/>
           <w:lang w:val="en-US"/>
         </w:rPr>
-        <w:t xml:space="preserve">movietexture </w:t>
-      </w:r>
-      <w:hyperlink r:id="rId28" w:history="1">
+        <w:t xml:space="preserve">. </w:t>
+      </w:r>
+      <w:hyperlink r:id="rId30" w:history="1">
         <w:r>
           <w:rPr>
+            <w:rStyle w:val="Hyperlink"/>
             <w:rFonts w:ascii="Verdana" w:hAnsi="Verdana"/>
-            <w:lang w:val="en-US"/>
+            <w:lang w:val="nl-BE"/>
           </w:rPr>
-          <w:t>https://forum.unity3d.com/threads/on-movie-end-switch-levels.47929/</w:t>
+          <w:t>http://blog.theknightsofunity.com/implementing-minimap-unity/</w:t>
         </w:r>
       </w:hyperlink>
       <w:r>
         <w:rPr>
           <w:rFonts w:ascii="Verdana" w:hAnsi="Verdana"/>
-          <w:lang w:val="en-US"/>
-        </w:rPr>
-        <w:t>, 1juni</w:t>
+          <w:lang w:val="nl-BE"/>
+        </w:rPr>
+        <w:t xml:space="preserve">. Geraadpleegd op </w:t>
+      </w:r>
+      <w:r>
+        <w:rPr>
+          <w:rFonts w:ascii="Verdana" w:hAnsi="Verdana"/>
+          <w:lang w:val="nl-BE"/>
+        </w:rPr>
+        <w:t>11 mei 2017</w:t>
+      </w:r>
+      <w:r>
+        <w:rPr>
+          <w:rFonts w:ascii="Verdana" w:hAnsi="Verdana"/>
+          <w:lang w:val="nl-BE"/>
+        </w:rPr>
+        <w:t>.</w:t>
       </w:r>
     </w:p>
     <w:p>
@@ -3062,23 +4179,74 @@
           <w:lang w:val="nl-BE"/>
         </w:rPr>
       </w:pPr>
-      <w:r>
-        <w:rPr>
-          <w:rFonts w:ascii="Verdana" w:hAnsi="Verdana"/>
-          <w:lang w:val="nl-BE"/>
-        </w:rPr>
-        <w:t xml:space="preserve">Lector Wim Van Weyenberg : help bij </w:t>
-      </w:r>
-      <w:r>
-        <w:rPr>
-          <w:rFonts w:ascii="Verdana" w:hAnsi="Verdana"/>
-          <w:lang w:val="nl-BE"/>
-        </w:rPr>
-        <w:t>het bebruik van rotary enconder</w:t>
-      </w:r>
+      <w:proofErr w:type="spellStart"/>
+      <w:r>
+        <w:rPr>
+          <w:rFonts w:ascii="Verdana" w:hAnsi="Verdana"/>
+          <w:b/>
+          <w:lang w:val="en-US"/>
+        </w:rPr>
+        <w:t>MovieTexture</w:t>
+      </w:r>
+      <w:proofErr w:type="spellEnd"/>
+      <w:r>
+        <w:rPr>
+          <w:rFonts w:ascii="Verdana" w:hAnsi="Verdana"/>
+          <w:lang w:val="nl-BE"/>
+        </w:rPr>
+        <w:t xml:space="preserve">. </w:t>
+      </w:r>
+      <w:hyperlink r:id="rId31" w:history="1">
+        <w:r>
+          <w:rPr>
+            <w:rStyle w:val="Hyperlink"/>
+            <w:rFonts w:ascii="Verdana" w:hAnsi="Verdana"/>
+            <w:lang w:val="nl-BE"/>
+          </w:rPr>
+          <w:t>https://forum.unity3d.com/threads/on-movie-end-switch-levels.47929/</w:t>
+        </w:r>
+      </w:hyperlink>
+      <w:r>
+        <w:rPr>
+          <w:rFonts w:ascii="Verdana" w:hAnsi="Verdana"/>
+        </w:rPr>
+        <w:t>. Geraadpleegd op 1 juni 2017.</w:t>
+      </w:r>
+    </w:p>
+    <w:p>
+      <w:pPr>
+        <w:pStyle w:val="Lijstopsommingsteken"/>
+        <w:numPr>
+          <w:ilvl w:val="0"/>
+          <w:numId w:val="0"/>
+        </w:numPr>
+        <w:ind w:left="576" w:hanging="288"/>
+        <w:jc w:val="both"/>
+        <w:rPr>
+          <w:rFonts w:ascii="Verdana" w:hAnsi="Verdana"/>
+          <w:lang w:val="nl-BE"/>
+        </w:rPr>
+      </w:pPr>
+      <w:bookmarkStart w:id="4" w:name="_GoBack"/>
+      <w:bookmarkEnd w:id="4"/>
+    </w:p>
+    <w:p>
+      <w:pPr>
+        <w:pStyle w:val="Lijstopsommingsteken"/>
+        <w:numPr>
+          <w:ilvl w:val="0"/>
+          <w:numId w:val="0"/>
+        </w:numPr>
+        <w:ind w:left="576" w:hanging="288"/>
+        <w:jc w:val="both"/>
+        <w:rPr>
+          <w:rFonts w:ascii="Verdana" w:hAnsi="Verdana"/>
+          <w:lang w:val="en-US"/>
+        </w:rPr>
+      </w:pPr>
     </w:p>
     <w:sectPr>
-      <w:headerReference w:type="default" r:id="rId29"/>
+      <w:headerReference w:type="default" r:id="rId32"/>
       <w:pgSz w:w="11907" w:h="16839" w:code="9"/>
       <w:pgMar w:top="1148" w:right="700" w:bottom="2296" w:left="3011" w:header="1148" w:footer="709" w:gutter="0"/>
       <w:pgNumType w:start="1"/>
@@ -3323,7 +4491,7 @@
               <w:rFonts w:ascii="KdG Expert" w:hAnsi="KdG Expert"/>
               <w:noProof/>
             </w:rPr>
-            <w:t>04</w:t>
+            <w:t>11</w:t>
           </w:r>
           <w:r>
             <w:rPr>
@@ -3387,7 +4555,7 @@
               <w:rFonts w:ascii="KdG Expert" w:hAnsi="KdG Expert"/>
               <w:noProof/>
             </w:rPr>
-            <w:instrText>Technische overzicht</w:instrText>
+            <w:instrText>Bronnen</w:instrText>
           </w:r>
           <w:r>
             <w:rPr>
@@ -3425,7 +4593,7 @@
               <w:rFonts w:ascii="KdG Expert" w:hAnsi="KdG Expert"/>
               <w:noProof/>
             </w:rPr>
-            <w:instrText>Technische overzicht</w:instrText>
+            <w:instrText>Bronnen</w:instrText>
           </w:r>
           <w:r>
             <w:rPr>
@@ -3451,7 +4619,7 @@
               <w:rFonts w:ascii="KdG Expert" w:hAnsi="KdG Expert"/>
               <w:noProof/>
             </w:rPr>
-            <w:t>Technische overzicht</w:t>
+            <w:t>Bronnen</w:t>
           </w:r>
           <w:r>
             <w:rPr>
@@ -3535,7 +4703,7 @@
       </w:pPr>
       <w:rPr>
         <w:rFonts w:ascii="Cambria" w:hAnsi="Cambria" w:hint="default"/>
-        <w:color w:val="4472C4" w:themeColor="accent1"/>
+        <w:color w:val="5078BE" w:themeColor="accent1"/>
       </w:rPr>
     </w:lvl>
   </w:abstractNum>
@@ -3640,7 +4808,7 @@
       </w:pPr>
       <w:rPr>
         <w:rFonts w:hint="default"/>
-        <w:color w:val="4472C4" w:themeColor="accent1"/>
+        <w:color w:val="5078BE" w:themeColor="accent1"/>
       </w:rPr>
     </w:lvl>
     <w:lvl w:ilvl="1">
@@ -3655,7 +4823,7 @@
       </w:pPr>
       <w:rPr>
         <w:rFonts w:hint="default"/>
-        <w:color w:val="4472C4" w:themeColor="accent1"/>
+        <w:color w:val="5078BE" w:themeColor="accent1"/>
       </w:rPr>
     </w:lvl>
     <w:lvl w:ilvl="2">
@@ -3669,7 +4837,7 @@
       </w:pPr>
       <w:rPr>
         <w:rFonts w:hint="default"/>
-        <w:color w:val="4472C4" w:themeColor="accent1"/>
+        <w:color w:val="5078BE" w:themeColor="accent1"/>
       </w:rPr>
     </w:lvl>
     <w:lvl w:ilvl="3">
@@ -3683,7 +4851,7 @@
       </w:pPr>
       <w:rPr>
         <w:rFonts w:hint="default"/>
-        <w:color w:val="4472C4" w:themeColor="accent1"/>
+        <w:color w:val="5078BE" w:themeColor="accent1"/>
       </w:rPr>
     </w:lvl>
     <w:lvl w:ilvl="4">
@@ -4322,6 +5490,12 @@
   </w:num>
   <w:num w:numId="14">
     <w:abstractNumId w:val="1"/>
+  </w:num>
+  <w:num w:numId="15">
+    <w:abstractNumId w:val="0"/>
+  </w:num>
+  <w:num w:numId="16">
+    <w:abstractNumId w:val="0"/>
   </w:num>
 </w:numbering>
 </file>
@@ -4738,7 +5912,7 @@
     </w:pPr>
     <w:rPr>
       <w:rFonts w:asciiTheme="majorHAnsi" w:eastAsiaTheme="majorEastAsia" w:hAnsiTheme="majorHAnsi" w:cstheme="majorBidi"/>
-      <w:color w:val="2F5496" w:themeColor="accent1" w:themeShade="BF"/>
+      <w:color w:val="365893" w:themeColor="accent1" w:themeShade="BF"/>
       <w:sz w:val="32"/>
       <w:szCs w:val="32"/>
     </w:rPr>
@@ -4827,7 +6001,7 @@
       <w:ind w:left="29" w:right="144"/>
     </w:pPr>
     <w:rPr>
-      <w:color w:val="4472C4" w:themeColor="accent1"/>
+      <w:color w:val="5078BE" w:themeColor="accent1"/>
     </w:rPr>
   </w:style>
   <w:style w:type="character" w:customStyle="1" w:styleId="Tekensvoorvoettekst">
@@ -4836,7 +6010,7 @@
     <w:link w:val="voettekst"/>
     <w:uiPriority w:val="99"/>
     <w:rPr>
-      <w:color w:val="4472C4" w:themeColor="accent1"/>
+      <w:color w:val="5078BE" w:themeColor="accent1"/>
     </w:rPr>
   </w:style>
   <w:style w:type="paragraph" w:customStyle="1" w:styleId="Ondertitel1">
@@ -4963,7 +6137,7 @@
     <w:rPr>
       <w:b/>
       <w:bCs/>
-      <w:color w:val="4472C4" w:themeColor="accent1"/>
+      <w:color w:val="5078BE" w:themeColor="accent1"/>
       <w:sz w:val="36"/>
     </w:rPr>
   </w:style>
@@ -4996,7 +6170,7 @@
       <w:rFonts w:asciiTheme="majorHAnsi" w:eastAsiaTheme="majorEastAsia" w:hAnsiTheme="majorHAnsi" w:cstheme="majorBidi"/>
       <w:b/>
       <w:bCs/>
-      <w:color w:val="4472C4" w:themeColor="accent1"/>
+      <w:color w:val="5078BE" w:themeColor="accent1"/>
       <w:sz w:val="200"/>
     </w:rPr>
   </w:style>
@@ -5009,7 +6183,7 @@
       <w:rFonts w:asciiTheme="majorHAnsi" w:eastAsiaTheme="majorEastAsia" w:hAnsiTheme="majorHAnsi" w:cstheme="majorBidi"/>
       <w:b/>
       <w:bCs/>
-      <w:color w:val="4472C4" w:themeColor="accent1"/>
+      <w:color w:val="5078BE" w:themeColor="accent1"/>
       <w:sz w:val="200"/>
     </w:rPr>
   </w:style>
@@ -5084,7 +6258,7 @@
     <w:rPr>
       <w:i/>
       <w:iCs/>
-      <w:color w:val="4472C4" w:themeColor="accent1"/>
+      <w:color w:val="5078BE" w:themeColor="accent1"/>
       <w:kern w:val="20"/>
       <w:sz w:val="28"/>
     </w:rPr>
@@ -5105,7 +6279,7 @@
     <w:uiPriority w:val="99"/>
     <w:unhideWhenUsed/>
     <w:rPr>
-      <w:color w:val="0563C1" w:themeColor="hyperlink"/>
+      <w:color w:val="5078BE" w:themeColor="hyperlink"/>
       <w:u w:val="single"/>
     </w:rPr>
   </w:style>
@@ -5154,7 +6328,7 @@
       <w:outlineLvl w:val="9"/>
     </w:pPr>
     <w:rPr>
-      <w:color w:val="4472C4" w:themeColor="accent1"/>
+      <w:color w:val="5078BE" w:themeColor="accent1"/>
       <w:kern w:val="20"/>
       <w:sz w:val="44"/>
     </w:rPr>
@@ -5186,7 +6360,7 @@
     <w:rPr>
       <w:i/>
       <w:iCs/>
-      <w:color w:val="4472C4" w:themeColor="accent1"/>
+      <w:color w:val="5078BE" w:themeColor="accent1"/>
       <w:kern w:val="20"/>
       <w:sz w:val="24"/>
     </w:rPr>
@@ -5199,7 +6373,7 @@
     <w:rPr>
       <w:i/>
       <w:iCs/>
-      <w:color w:val="4472C4" w:themeColor="accent1"/>
+      <w:color w:val="5078BE" w:themeColor="accent1"/>
       <w:kern w:val="20"/>
       <w:sz w:val="24"/>
     </w:rPr>
@@ -5568,7 +6742,7 @@
     <w:rPr>
       <w:b/>
       <w:bCs/>
-      <w:color w:val="4472C4" w:themeColor="accent1"/>
+      <w:color w:val="5078BE" w:themeColor="accent1"/>
       <w:sz w:val="36"/>
     </w:rPr>
   </w:style>
@@ -5620,7 +6794,7 @@
     <w:rsid w:val="0001658F"/>
     <w:rPr>
       <w:rFonts w:asciiTheme="majorHAnsi" w:eastAsiaTheme="majorEastAsia" w:hAnsiTheme="majorHAnsi" w:cstheme="majorBidi"/>
-      <w:color w:val="2F5496" w:themeColor="accent1" w:themeShade="BF"/>
+      <w:color w:val="365893" w:themeColor="accent1" w:themeShade="BF"/>
       <w:sz w:val="32"/>
       <w:szCs w:val="32"/>
     </w:rPr>
@@ -5775,7 +6949,7 @@
     <w:rPr>
       <w:b/>
       <w:bCs/>
-      <w:color w:val="4472C4" w:themeColor="accent1"/>
+      <w:color w:val="5078BE" w:themeColor="accent1"/>
       <w:sz w:val="36"/>
     </w:rPr>
   </w:style>
@@ -5793,7 +6967,7 @@
       <w:rFonts w:asciiTheme="majorHAnsi" w:eastAsiaTheme="majorEastAsia" w:hAnsiTheme="majorHAnsi" w:cstheme="majorBidi"/>
       <w:b/>
       <w:bCs/>
-      <w:color w:val="4472C4" w:themeColor="accent1"/>
+      <w:color w:val="5078BE" w:themeColor="accent1"/>
       <w:sz w:val="200"/>
       <w:szCs w:val="200"/>
     </w:rPr>
@@ -5912,7 +7086,7 @@
     <w:charset w:val="00"/>
     <w:family w:val="roman"/>
     <w:pitch w:val="variable"/>
-    <w:sig w:usb0="E0002AFF" w:usb1="C0007841" w:usb2="00000009" w:usb3="00000000" w:csb0="000001FF" w:csb1="00000000"/>
+    <w:sig w:usb0="E0002AFF" w:usb1="C0007843" w:usb2="00000009" w:usb3="00000000" w:csb0="000001FF" w:csb1="00000000"/>
   </w:font>
   <w:font w:name="Symbol">
     <w:panose1 w:val="05050102010706020507"/>
@@ -5970,14 +7144,14 @@
     <w:charset w:val="00"/>
     <w:family w:val="swiss"/>
     <w:pitch w:val="variable"/>
-    <w:sig w:usb0="E10002FF" w:usb1="4000ACFF" w:usb2="00000009" w:usb3="00000000" w:csb0="0000019F" w:csb1="00000000"/>
+    <w:sig w:usb0="E00002FF" w:usb1="4000ACFF" w:usb2="00000001" w:usb3="00000000" w:csb0="0000019F" w:csb1="00000000"/>
   </w:font>
   <w:font w:name="Calibri Light">
     <w:panose1 w:val="020F0302020204030204"/>
     <w:charset w:val="00"/>
     <w:family w:val="swiss"/>
     <w:pitch w:val="variable"/>
-    <w:sig w:usb0="A00002EF" w:usb1="4000207B" w:usb2="00000000" w:usb3="00000000" w:csb0="0000019F" w:csb1="00000000"/>
+    <w:sig w:usb0="A00002EF" w:usb1="4000207B" w:usb2="00000000" w:usb3="00000000" w:csb0="0000009F" w:csb1="00000000"/>
   </w:font>
 </w:fonts>
 </file>
@@ -6028,6 +7202,8 @@
     <w:rsid w:val="000123E4"/>
     <w:rsid w:val="00205ECF"/>
     <w:rsid w:val="004363EF"/>
+    <w:rsid w:val="00595B78"/>
+    <w:rsid w:val="009E7D3C"/>
     <w:rsid w:val="00C210E9"/>
   </w:rsids>
   <m:mathPr>
@@ -6597,7 +7773,7 @@
 <file path=word/theme/theme1.xml><?xml version="1.0" encoding="utf-8"?>
 <a:theme xmlns:a="http://schemas.openxmlformats.org/drawingml/2006/main" name="Office Theme">
   <a:themeElements>
-    <a:clrScheme name="Kantoor">
+    <a:clrScheme name="KDG Kleuren">
       <a:dk1>
         <a:sysClr val="windowText" lastClr="000000"/>
       </a:dk1>
@@ -6611,7 +7787,7 @@
         <a:srgbClr val="E7E6E6"/>
       </a:lt2>
       <a:accent1>
-        <a:srgbClr val="4472C4"/>
+        <a:srgbClr val="5078BE"/>
       </a:accent1>
       <a:accent2>
         <a:srgbClr val="ED7D31"/>
@@ -6623,13 +7799,13 @@
         <a:srgbClr val="FFC000"/>
       </a:accent4>
       <a:accent5>
-        <a:srgbClr val="5B9BD5"/>
+        <a:srgbClr val="5078BE"/>
       </a:accent5>
       <a:accent6>
         <a:srgbClr val="70AD47"/>
       </a:accent6>
       <a:hlink>
-        <a:srgbClr val="0563C1"/>
+        <a:srgbClr val="5078BE"/>
       </a:hlink>
       <a:folHlink>
         <a:srgbClr val="954F72"/>
@@ -6952,7 +8128,7 @@
 </file>
 
 <file path=customXml/itemProps3.xml><?xml version="1.0" encoding="utf-8"?>
-<ds:datastoreItem xmlns:ds="http://schemas.openxmlformats.org/officeDocument/2006/customXml" ds:itemID="{330F9996-6BD4-4FC6-B48D-AF5009368334}">
+<ds:datastoreItem xmlns:ds="http://schemas.openxmlformats.org/officeDocument/2006/customXml" ds:itemID="{55B155EC-BB07-45AE-8DF8-6AA7A8198791}">
   <ds:schemaRefs>
     <ds:schemaRef ds:uri="http://schemas.openxmlformats.org/officeDocument/2006/bibliography"/>
   </ds:schemaRefs>

</xml_diff>

<commit_message>
random loading, wash test, stuk keuken
</commit_message>
<xml_diff>
--- a/Afstudeerverslag Kusomari.docx
+++ b/Afstudeerverslag Kusomari.docx
@@ -2783,6 +2783,167 @@
     </w:p>
     <w:p>
       <w:pPr>
+        <w:pStyle w:val="Lijstalinea"/>
+        <w:numPr>
+          <w:ilvl w:val="0"/>
+          <w:numId w:val="14"/>
+        </w:numPr>
+        <w:spacing w:after="0"/>
+        <w:jc w:val="both"/>
+        <w:rPr>
+          <w:rFonts w:ascii="Verdana" w:hAnsi="Verdana"/>
+          <w:u w:val="single"/>
+        </w:rPr>
+      </w:pPr>
+      <w:r>
+        <w:rPr>
+          <w:rFonts w:ascii="Verdana" w:hAnsi="Verdana"/>
+          <w:u w:val="single"/>
+        </w:rPr>
+        <w:t xml:space="preserve">Testen of baken van een </w:t>
+      </w:r>
+      <w:proofErr w:type="spellStart"/>
+      <w:r>
+        <w:rPr>
+          <w:rFonts w:ascii="Verdana" w:hAnsi="Verdana"/>
+          <w:u w:val="single"/>
+        </w:rPr>
+        <w:t>texture</w:t>
+      </w:r>
+      <w:proofErr w:type="spellEnd"/>
+      <w:r>
+        <w:rPr>
+          <w:rFonts w:ascii="Verdana" w:hAnsi="Verdana"/>
+          <w:u w:val="single"/>
+        </w:rPr>
+        <w:t xml:space="preserve"> beter is</w:t>
+      </w:r>
+    </w:p>
+    <w:p>
+      <w:pPr>
+        <w:pStyle w:val="Lijstalinea"/>
+        <w:ind w:left="-1407"/>
+        <w:jc w:val="center"/>
+        <w:rPr>
+          <w:rFonts w:ascii="Verdana" w:hAnsi="Verdana"/>
+        </w:rPr>
+      </w:pPr>
+      <w:r>
+        <w:rPr>
+          <w:noProof/>
+          <w:lang w:val="nl-BE"/>
+        </w:rPr>
+        <w:drawing>
+          <wp:inline distT="0" distB="0" distL="0" distR="0" wp14:anchorId="2E787782" wp14:editId="2E7A5185">
+            <wp:extent cx="4657725" cy="1838325"/>
+            <wp:effectExtent l="0" t="0" r="9525" b="9525"/>
+            <wp:docPr id="18" name="Afbeelding 18"/>
+            <wp:cNvGraphicFramePr>
+              <a:graphicFrameLocks xmlns:a="http://schemas.openxmlformats.org/drawingml/2006/main" noChangeAspect="1"/>
+            </wp:cNvGraphicFramePr>
+            <a:graphic xmlns:a="http://schemas.openxmlformats.org/drawingml/2006/main">
+              <a:graphicData uri="http://schemas.openxmlformats.org/drawingml/2006/picture">
+                <pic:pic xmlns:pic="http://schemas.openxmlformats.org/drawingml/2006/picture">
+                  <pic:nvPicPr>
+                    <pic:cNvPr id="1" name=""/>
+                    <pic:cNvPicPr/>
+                  </pic:nvPicPr>
+                  <pic:blipFill rotWithShape="1">
+                    <a:blip r:embed="rId25"/>
+                    <a:srcRect l="8601" t="8138" r="1904" b="29037"/>
+                    <a:stretch/>
+                  </pic:blipFill>
+                  <pic:spPr bwMode="auto">
+                    <a:xfrm>
+                      <a:off x="0" y="0"/>
+                      <a:ext cx="4657725" cy="1838325"/>
+                    </a:xfrm>
+                    <a:prstGeom prst="rect">
+                      <a:avLst/>
+                    </a:prstGeom>
+                    <a:ln>
+                      <a:noFill/>
+                    </a:ln>
+                    <a:extLst>
+                      <a:ext uri="{53640926-AAD7-44D8-BBD7-CCE9431645EC}">
+                        <a14:shadowObscured xmlns:a14="http://schemas.microsoft.com/office/drawing/2010/main"/>
+                      </a:ext>
+                    </a:extLst>
+                  </pic:spPr>
+                </pic:pic>
+              </a:graphicData>
+            </a:graphic>
+          </wp:inline>
+        </w:drawing>
+      </w:r>
+    </w:p>
+    <w:p>
+      <w:pPr>
+        <w:pStyle w:val="Lijstalinea"/>
+        <w:ind w:left="-1407"/>
+        <w:jc w:val="center"/>
+        <w:rPr>
+          <w:rFonts w:ascii="Verdana" w:hAnsi="Verdana"/>
+        </w:rPr>
+      </w:pPr>
+      <w:r>
+        <w:rPr>
+          <w:rFonts w:ascii="Verdana" w:hAnsi="Verdana"/>
+          <w:noProof/>
+          <w:lang w:val="nl-BE"/>
+        </w:rPr>
+        <w:drawing>
+          <wp:inline distT="0" distB="0" distL="0" distR="0">
+            <wp:extent cx="5212080" cy="1920240"/>
+            <wp:effectExtent l="0" t="0" r="7620" b="3810"/>
+            <wp:docPr id="20" name="Afbeelding 20"/>
+            <wp:cNvGraphicFramePr>
+              <a:graphicFrameLocks xmlns:a="http://schemas.openxmlformats.org/drawingml/2006/main" noChangeAspect="1"/>
+            </wp:cNvGraphicFramePr>
+            <a:graphic xmlns:a="http://schemas.openxmlformats.org/drawingml/2006/main">
+              <a:graphicData uri="http://schemas.openxmlformats.org/drawingml/2006/picture">
+                <pic:pic xmlns:pic="http://schemas.openxmlformats.org/drawingml/2006/picture">
+                  <pic:nvPicPr>
+                    <pic:cNvPr id="0" name="Picture 2"/>
+                    <pic:cNvPicPr>
+                      <a:picLocks noChangeAspect="1" noChangeArrowheads="1"/>
+                    </pic:cNvPicPr>
+                  </pic:nvPicPr>
+                  <pic:blipFill>
+                    <a:blip r:embed="rId26">
+                      <a:extLst>
+                        <a:ext uri="{28A0092B-C50C-407E-A947-70E740481C1C}">
+                          <a14:useLocalDpi xmlns:a14="http://schemas.microsoft.com/office/drawing/2010/main" val="0"/>
+                        </a:ext>
+                      </a:extLst>
+                    </a:blip>
+                    <a:srcRect/>
+                    <a:stretch>
+                      <a:fillRect/>
+                    </a:stretch>
+                  </pic:blipFill>
+                  <pic:spPr bwMode="auto">
+                    <a:xfrm>
+                      <a:off x="0" y="0"/>
+                      <a:ext cx="5212080" cy="1920240"/>
+                    </a:xfrm>
+                    <a:prstGeom prst="rect">
+                      <a:avLst/>
+                    </a:prstGeom>
+                    <a:noFill/>
+                    <a:ln>
+                      <a:noFill/>
+                    </a:ln>
+                  </pic:spPr>
+                </pic:pic>
+              </a:graphicData>
+            </a:graphic>
+          </wp:inline>
+        </w:drawing>
+      </w:r>
+    </w:p>
+    <w:p>
+      <w:pPr>
         <w:pStyle w:val="kop2"/>
         <w:ind w:left="-2268"/>
         <w:jc w:val="both"/>
@@ -2794,6 +2955,7 @@
         <w:rPr>
           <w:rFonts w:ascii="Verdana" w:hAnsi="Verdana"/>
         </w:rPr>
+        <w:lastRenderedPageBreak/>
         <w:t>Overzicht overwonnen problemen en oplossingen</w:t>
       </w:r>
     </w:p>
@@ -3188,17 +3350,7 @@
           <w:b w:val="0"/>
           <w:lang w:val="nl-BE"/>
         </w:rPr>
-        <w:t xml:space="preserve"> </w:t>
-      </w:r>
-      <w:r>
-        <w:rPr>
-          <w:rStyle w:val="Zwaar"/>
-          <w:rFonts w:ascii="Verdana" w:hAnsi="Verdana"/>
-          <w:b w:val="0"/>
-          <w:lang w:val="nl-BE"/>
-        </w:rPr>
-        <w:lastRenderedPageBreak/>
-        <w:t xml:space="preserve">Uiteindelijk heb ik dit opgelost door een lijn te tekenen in Adobe Illustrator en deze een </w:t>
+        <w:t xml:space="preserve"> Uiteindelijk heb ik dit opgelost door een lijn te tekenen in Adobe Illustrator en deze een </w:t>
       </w:r>
       <w:proofErr w:type="spellStart"/>
       <w:r>
@@ -3230,15 +3382,18 @@
         </w:numPr>
         <w:jc w:val="both"/>
         <w:rPr>
-          <w:rFonts w:ascii="Verdana" w:hAnsi="Verdana"/>
-          <w:lang w:val="nl-BE"/>
-        </w:rPr>
-      </w:pPr>
-      <w:r>
-        <w:rPr>
           <w:rStyle w:val="Zwaar"/>
           <w:rFonts w:ascii="Verdana" w:hAnsi="Verdana"/>
           <w:b w:val="0"/>
+          <w:bCs w:val="0"/>
+          <w:lang w:val="nl-BE"/>
+        </w:rPr>
+      </w:pPr>
+      <w:r>
+        <w:rPr>
+          <w:rStyle w:val="Zwaar"/>
+          <w:rFonts w:ascii="Verdana" w:hAnsi="Verdana"/>
+          <w:b w:val="0"/>
           <w:lang w:val="nl-BE"/>
         </w:rPr>
         <w:t>Als je een eigen ontwerp voor de cursor maakt, dan moet dat geen .</w:t>
@@ -3261,7 +3416,16 @@
           <w:b w:val="0"/>
           <w:lang w:val="nl-BE"/>
         </w:rPr>
-        <w:t>-extensie hebben. Een gewone .</w:t>
+        <w:t>-extensie hebb</w:t>
+      </w:r>
+      <w:r>
+        <w:rPr>
+          <w:rStyle w:val="Zwaar"/>
+          <w:rFonts w:ascii="Verdana" w:hAnsi="Verdana"/>
+          <w:b w:val="0"/>
+          <w:lang w:val="nl-BE"/>
+        </w:rPr>
+        <w:t>en. Een gewone .</w:t>
       </w:r>
       <w:proofErr w:type="spellStart"/>
       <w:r>
@@ -3281,17 +3445,275 @@
           <w:b w:val="0"/>
           <w:lang w:val="nl-BE"/>
         </w:rPr>
-        <w:t xml:space="preserve"> afbeeldingen werkt.</w:t>
+        <w:t xml:space="preserve"> afbeelding</w:t>
+      </w:r>
+      <w:r>
+        <w:rPr>
+          <w:rStyle w:val="Zwaar"/>
+          <w:rFonts w:ascii="Verdana" w:hAnsi="Verdana"/>
+          <w:b w:val="0"/>
+          <w:lang w:val="nl-BE"/>
+        </w:rPr>
+        <w:t xml:space="preserve"> werkt.</w:t>
       </w:r>
     </w:p>
     <w:p>
       <w:pPr>
+        <w:pStyle w:val="Lijstalinea"/>
+        <w:numPr>
+          <w:ilvl w:val="0"/>
+          <w:numId w:val="13"/>
+        </w:numPr>
         <w:jc w:val="both"/>
         <w:rPr>
           <w:rFonts w:ascii="Verdana" w:hAnsi="Verdana"/>
-          <w:lang w:val="nl-BE"/>
-        </w:rPr>
-      </w:pPr>
+          <w:color w:val="FF0000"/>
+          <w:lang w:val="nl-BE"/>
+        </w:rPr>
+      </w:pPr>
+      <w:r>
+        <w:rPr>
+          <w:rStyle w:val="Zwaar"/>
+          <w:rFonts w:ascii="Verdana" w:hAnsi="Verdana"/>
+          <w:b w:val="0"/>
+          <w:lang w:val="nl-BE"/>
+        </w:rPr>
+        <w:t xml:space="preserve">Ik wou minder verschillende </w:t>
+      </w:r>
+      <w:proofErr w:type="spellStart"/>
+      <w:r>
+        <w:rPr>
+          <w:rStyle w:val="Zwaar"/>
+          <w:rFonts w:ascii="Verdana" w:hAnsi="Verdana"/>
+          <w:b w:val="0"/>
+          <w:lang w:val="nl-BE"/>
+        </w:rPr>
+        <w:t>textures</w:t>
+      </w:r>
+      <w:proofErr w:type="spellEnd"/>
+      <w:r>
+        <w:rPr>
+          <w:rStyle w:val="Zwaar"/>
+          <w:rFonts w:ascii="Verdana" w:hAnsi="Verdana"/>
+          <w:b w:val="0"/>
+          <w:lang w:val="nl-BE"/>
+        </w:rPr>
+        <w:t xml:space="preserve">, die op bepaalde polygonen waren geplaats met </w:t>
+      </w:r>
+      <w:proofErr w:type="spellStart"/>
+      <w:r>
+        <w:rPr>
+          <w:rStyle w:val="Zwaar"/>
+          <w:rFonts w:ascii="Verdana" w:hAnsi="Verdana"/>
+          <w:b w:val="0"/>
+          <w:lang w:val="nl-BE"/>
+        </w:rPr>
+        <w:t>polygon</w:t>
+      </w:r>
+      <w:proofErr w:type="spellEnd"/>
+      <w:r>
+        <w:rPr>
+          <w:rStyle w:val="Zwaar"/>
+          <w:rFonts w:ascii="Verdana" w:hAnsi="Verdana"/>
+          <w:b w:val="0"/>
+          <w:lang w:val="nl-BE"/>
+        </w:rPr>
+        <w:t xml:space="preserve"> </w:t>
+      </w:r>
+      <w:proofErr w:type="spellStart"/>
+      <w:r>
+        <w:rPr>
+          <w:rStyle w:val="Zwaar"/>
+          <w:rFonts w:ascii="Verdana" w:hAnsi="Verdana"/>
+          <w:b w:val="0"/>
+          <w:lang w:val="nl-BE"/>
+        </w:rPr>
+        <w:t>selection</w:t>
+      </w:r>
+      <w:proofErr w:type="spellEnd"/>
+      <w:r>
+        <w:rPr>
+          <w:rStyle w:val="Zwaar"/>
+          <w:rFonts w:ascii="Verdana" w:hAnsi="Verdana"/>
+          <w:b w:val="0"/>
+          <w:lang w:val="nl-BE"/>
+        </w:rPr>
+        <w:t xml:space="preserve">, herleiden naar 1 </w:t>
+      </w:r>
+      <w:proofErr w:type="spellStart"/>
+      <w:r>
+        <w:rPr>
+          <w:rStyle w:val="Zwaar"/>
+          <w:rFonts w:ascii="Verdana" w:hAnsi="Verdana"/>
+          <w:b w:val="0"/>
+          <w:lang w:val="nl-BE"/>
+        </w:rPr>
+        <w:t>texture</w:t>
+      </w:r>
+      <w:proofErr w:type="spellEnd"/>
+      <w:r>
+        <w:rPr>
+          <w:rStyle w:val="Zwaar"/>
+          <w:rFonts w:ascii="Verdana" w:hAnsi="Verdana"/>
+          <w:b w:val="0"/>
+          <w:lang w:val="nl-BE"/>
+        </w:rPr>
+        <w:t xml:space="preserve"> (zoals je bij UV </w:t>
+      </w:r>
+      <w:proofErr w:type="spellStart"/>
+      <w:r>
+        <w:rPr>
+          <w:rStyle w:val="Zwaar"/>
+          <w:rFonts w:ascii="Verdana" w:hAnsi="Verdana"/>
+          <w:b w:val="0"/>
+          <w:lang w:val="nl-BE"/>
+        </w:rPr>
+        <w:t>mapping</w:t>
+      </w:r>
+      <w:proofErr w:type="spellEnd"/>
+      <w:r>
+        <w:rPr>
+          <w:rStyle w:val="Zwaar"/>
+          <w:rFonts w:ascii="Verdana" w:hAnsi="Verdana"/>
+          <w:b w:val="0"/>
+          <w:lang w:val="nl-BE"/>
+        </w:rPr>
+        <w:t xml:space="preserve"> zou doen). Daarvoor moest ik de </w:t>
+      </w:r>
+      <w:proofErr w:type="spellStart"/>
+      <w:r>
+        <w:rPr>
+          <w:rStyle w:val="Zwaar"/>
+          <w:rFonts w:ascii="Verdana" w:hAnsi="Verdana"/>
+          <w:b w:val="0"/>
+          <w:lang w:val="nl-BE"/>
+        </w:rPr>
+        <w:t>texture</w:t>
+      </w:r>
+      <w:proofErr w:type="spellEnd"/>
+      <w:r>
+        <w:rPr>
+          <w:rStyle w:val="Zwaar"/>
+          <w:rFonts w:ascii="Verdana" w:hAnsi="Verdana"/>
+          <w:b w:val="0"/>
+          <w:lang w:val="nl-BE"/>
+        </w:rPr>
+        <w:t xml:space="preserve"> baken. </w:t>
+      </w:r>
+      <w:r>
+        <w:rPr>
+          <w:rStyle w:val="Zwaar"/>
+          <w:rFonts w:ascii="Verdana" w:hAnsi="Verdana"/>
+          <w:b w:val="0"/>
+          <w:lang w:val="nl-BE"/>
+        </w:rPr>
+        <w:t>In cinema4d ziet het eruit zoals verwacht</w:t>
+      </w:r>
+      <w:r>
+        <w:rPr>
+          <w:rStyle w:val="Zwaar"/>
+          <w:rFonts w:ascii="Verdana" w:hAnsi="Verdana"/>
+          <w:b w:val="0"/>
+          <w:lang w:val="nl-BE"/>
+        </w:rPr>
+        <w:t xml:space="preserve">, </w:t>
+      </w:r>
+      <w:r>
+        <w:rPr>
+          <w:rStyle w:val="Zwaar"/>
+          <w:rFonts w:ascii="Verdana" w:hAnsi="Verdana"/>
+          <w:b w:val="0"/>
+          <w:lang w:val="nl-BE"/>
+        </w:rPr>
+        <w:t xml:space="preserve">maar </w:t>
+      </w:r>
+      <w:r>
+        <w:rPr>
+          <w:rStyle w:val="Zwaar"/>
+          <w:rFonts w:ascii="Verdana" w:hAnsi="Verdana"/>
+          <w:b w:val="0"/>
+          <w:lang w:val="nl-BE"/>
+        </w:rPr>
+        <w:t xml:space="preserve">in </w:t>
+      </w:r>
+      <w:proofErr w:type="spellStart"/>
+      <w:r>
+        <w:rPr>
+          <w:rStyle w:val="Zwaar"/>
+          <w:rFonts w:ascii="Verdana" w:hAnsi="Verdana"/>
+          <w:b w:val="0"/>
+          <w:lang w:val="nl-BE"/>
+        </w:rPr>
+        <w:t>unity</w:t>
+      </w:r>
+      <w:proofErr w:type="spellEnd"/>
+      <w:r>
+        <w:rPr>
+          <w:rStyle w:val="Zwaar"/>
+          <w:rFonts w:ascii="Verdana" w:hAnsi="Verdana"/>
+          <w:b w:val="0"/>
+          <w:lang w:val="nl-BE"/>
+        </w:rPr>
+        <w:t xml:space="preserve"> </w:t>
+      </w:r>
+      <w:r>
+        <w:rPr>
+          <w:rStyle w:val="Zwaar"/>
+          <w:rFonts w:ascii="Verdana" w:hAnsi="Verdana"/>
+          <w:b w:val="0"/>
+          <w:lang w:val="nl-BE"/>
+        </w:rPr>
+        <w:t>was dat niet zo</w:t>
+      </w:r>
+      <w:r>
+        <w:rPr>
+          <w:rStyle w:val="Zwaar"/>
+          <w:rFonts w:ascii="Verdana" w:hAnsi="Verdana"/>
+          <w:b w:val="0"/>
+          <w:lang w:val="nl-BE"/>
+        </w:rPr>
+        <w:t xml:space="preserve"> (zie punt 6 bij screenshots</w:t>
+      </w:r>
+      <w:r>
+        <w:rPr>
+          <w:rStyle w:val="Zwaar"/>
+          <w:rFonts w:ascii="Verdana" w:hAnsi="Verdana"/>
+          <w:b w:val="0"/>
+          <w:color w:val="auto"/>
+          <w:lang w:val="nl-BE"/>
+        </w:rPr>
+        <w:t>)</w:t>
+      </w:r>
+      <w:r>
+        <w:rPr>
+          <w:rStyle w:val="Zwaar"/>
+          <w:rFonts w:ascii="Verdana" w:hAnsi="Verdana"/>
+          <w:b w:val="0"/>
+          <w:color w:val="auto"/>
+          <w:lang w:val="nl-BE"/>
+        </w:rPr>
+        <w:t>. Dus ik heb ervoor gekozen om transparante texturen op objecten, waar transparantie niet per se nodig is (zoals de wasmachine), dit stuk van het model weg te laten. Bij andere objecten, zoals ramen, heb ik de transparantie wel behouden</w:t>
+      </w:r>
+      <w:r>
+        <w:rPr>
+          <w:rStyle w:val="Zwaar"/>
+          <w:rFonts w:ascii="Verdana" w:hAnsi="Verdana"/>
+          <w:b w:val="0"/>
+          <w:color w:val="auto"/>
+          <w:lang w:val="nl-BE"/>
+        </w:rPr>
+        <w:t>, maar als een aparte textuur</w:t>
+      </w:r>
+      <w:r>
+        <w:rPr>
+          <w:rStyle w:val="Zwaar"/>
+          <w:rFonts w:ascii="Verdana" w:hAnsi="Verdana"/>
+          <w:b w:val="0"/>
+          <w:color w:val="auto"/>
+          <w:lang w:val="nl-BE"/>
+        </w:rPr>
+        <w:t>.</w:t>
+      </w:r>
     </w:p>
     <w:p>
       <w:pPr>
@@ -3301,6 +3723,8 @@
           <w:lang w:val="nl-BE"/>
         </w:rPr>
       </w:pPr>
+      <w:bookmarkStart w:id="2" w:name="_GoBack"/>
+      <w:bookmarkEnd w:id="2"/>
     </w:p>
     <w:p>
       <w:pPr>
@@ -3311,7 +3735,7 @@
           <w:rFonts w:ascii="KdG Expert" w:hAnsi="KdG Expert"/>
         </w:rPr>
       </w:pPr>
-      <w:bookmarkStart w:id="2" w:name="_Toc486925232"/>
+      <w:bookmarkStart w:id="3" w:name="_Toc486925232"/>
       <w:r>
         <w:rPr>
           <w:rFonts w:ascii="KdG Expert" w:hAnsi="KdG Expert"/>
@@ -3319,7 +3743,7 @@
         <w:lastRenderedPageBreak/>
         <w:t>Conclusie</w:t>
       </w:r>
-      <w:bookmarkEnd w:id="2"/>
+      <w:bookmarkEnd w:id="3"/>
     </w:p>
     <w:p>
       <w:pPr>
@@ -3539,6 +3963,106 @@
     </w:p>
     <w:p>
       <w:pPr>
+        <w:pStyle w:val="Lijstopsommingsteken"/>
+        <w:ind w:left="-1701"/>
+        <w:jc w:val="both"/>
+        <w:rPr>
+          <w:rFonts w:ascii="Verdana" w:hAnsi="Verdana"/>
+        </w:rPr>
+      </w:pPr>
+      <w:r>
+        <w:rPr>
+          <w:rFonts w:ascii="Verdana" w:hAnsi="Verdana"/>
+        </w:rPr>
+        <w:t xml:space="preserve">Je kan verschillende </w:t>
+      </w:r>
+      <w:proofErr w:type="spellStart"/>
+      <w:r>
+        <w:rPr>
+          <w:rFonts w:ascii="Verdana" w:hAnsi="Verdana"/>
+        </w:rPr>
+        <w:t>materials</w:t>
+      </w:r>
+      <w:proofErr w:type="spellEnd"/>
+      <w:r>
+        <w:rPr>
+          <w:rFonts w:ascii="Verdana" w:hAnsi="Verdana"/>
+        </w:rPr>
+        <w:t xml:space="preserve"> toewijzen met </w:t>
+      </w:r>
+      <w:proofErr w:type="spellStart"/>
+      <w:r>
+        <w:rPr>
+          <w:rFonts w:ascii="Verdana" w:hAnsi="Verdana"/>
+        </w:rPr>
+        <w:t>polygon</w:t>
+      </w:r>
+      <w:proofErr w:type="spellEnd"/>
+      <w:r>
+        <w:rPr>
+          <w:rFonts w:ascii="Verdana" w:hAnsi="Verdana"/>
+        </w:rPr>
+        <w:t xml:space="preserve"> </w:t>
+      </w:r>
+      <w:proofErr w:type="spellStart"/>
+      <w:r>
+        <w:rPr>
+          <w:rFonts w:ascii="Verdana" w:hAnsi="Verdana"/>
+        </w:rPr>
+        <w:t>selection</w:t>
+      </w:r>
+      <w:proofErr w:type="spellEnd"/>
+      <w:r>
+        <w:rPr>
+          <w:rFonts w:ascii="Verdana" w:hAnsi="Verdana"/>
+        </w:rPr>
+        <w:t xml:space="preserve"> (tags) en daarna alle aparte stukken samenvoegen tot 1 object. Daarna kan je de verschillende </w:t>
+      </w:r>
+      <w:proofErr w:type="spellStart"/>
+      <w:r>
+        <w:rPr>
+          <w:rFonts w:ascii="Verdana" w:hAnsi="Verdana"/>
+        </w:rPr>
+        <w:t>textures</w:t>
+      </w:r>
+      <w:proofErr w:type="spellEnd"/>
+      <w:r>
+        <w:rPr>
+          <w:rFonts w:ascii="Verdana" w:hAnsi="Verdana"/>
+        </w:rPr>
+        <w:t xml:space="preserve"> tot 1 </w:t>
+      </w:r>
+      <w:proofErr w:type="spellStart"/>
+      <w:r>
+        <w:rPr>
+          <w:rFonts w:ascii="Verdana" w:hAnsi="Verdana"/>
+        </w:rPr>
+        <w:t>texture</w:t>
+      </w:r>
+      <w:proofErr w:type="spellEnd"/>
+      <w:r>
+        <w:rPr>
+          <w:rFonts w:ascii="Verdana" w:hAnsi="Verdana"/>
+        </w:rPr>
+        <w:t xml:space="preserve"> samenvoegen door de </w:t>
+      </w:r>
+      <w:proofErr w:type="spellStart"/>
+      <w:r>
+        <w:rPr>
+          <w:rFonts w:ascii="Verdana" w:hAnsi="Verdana"/>
+        </w:rPr>
+        <w:t>texture</w:t>
+      </w:r>
+      <w:proofErr w:type="spellEnd"/>
+      <w:r>
+        <w:rPr>
+          <w:rFonts w:ascii="Verdana" w:hAnsi="Verdana"/>
+        </w:rPr>
+        <w:t xml:space="preserve"> te baken.</w:t>
+      </w:r>
+    </w:p>
+    <w:p>
+      <w:pPr>
         <w:pStyle w:val="kop2"/>
         <w:ind w:left="-2268"/>
         <w:jc w:val="both"/>
@@ -3622,7 +4146,7 @@
           <w:color w:val="FF0000"/>
         </w:rPr>
       </w:pPr>
-      <w:bookmarkStart w:id="3" w:name="_Toc486925233"/>
+      <w:bookmarkStart w:id="4" w:name="_Toc486925233"/>
       <w:r>
         <w:rPr>
           <w:rFonts w:ascii="KdG Expert" w:hAnsi="KdG Expert"/>
@@ -3631,7 +4155,7 @@
         <w:lastRenderedPageBreak/>
         <w:t>Bronnen</w:t>
       </w:r>
-      <w:bookmarkEnd w:id="3"/>
+      <w:bookmarkEnd w:id="4"/>
     </w:p>
     <w:p>
       <w:pPr>
@@ -3652,14 +4176,23 @@
           <w:rFonts w:ascii="Verdana" w:hAnsi="Verdana"/>
           <w:b/>
         </w:rPr>
-        <w:t>U</w:t>
-      </w:r>
+        <w:t>Unity</w:t>
+      </w:r>
+      <w:proofErr w:type="spellEnd"/>
       <w:r>
         <w:rPr>
           <w:rFonts w:ascii="Verdana" w:hAnsi="Verdana"/>
           <w:b/>
         </w:rPr>
-        <w:t>nity</w:t>
+        <w:t xml:space="preserve"> </w:t>
+      </w:r>
+      <w:proofErr w:type="spellStart"/>
+      <w:r>
+        <w:rPr>
+          <w:rFonts w:ascii="Verdana" w:hAnsi="Verdana"/>
+          <w:b/>
+        </w:rPr>
+        <w:t>docs</w:t>
       </w:r>
       <w:proofErr w:type="spellEnd"/>
       <w:r>
@@ -3667,7 +4200,7 @@
           <w:rFonts w:ascii="Verdana" w:hAnsi="Verdana"/>
           <w:b/>
         </w:rPr>
-        <w:t xml:space="preserve"> docs algemeen</w:t>
+        <w:t xml:space="preserve"> algemeen</w:t>
       </w:r>
       <w:r>
         <w:rPr>
@@ -3675,7 +4208,7 @@
         </w:rPr>
         <w:t xml:space="preserve">. </w:t>
       </w:r>
-      <w:hyperlink r:id="rId25" w:history="1">
+      <w:hyperlink r:id="rId27" w:history="1">
         <w:r>
           <w:rPr>
             <w:rStyle w:val="Hyperlink"/>
@@ -3720,7 +4253,7 @@
         </w:rPr>
         <w:t xml:space="preserve">. </w:t>
       </w:r>
-      <w:hyperlink r:id="rId26" w:history="1">
+      <w:hyperlink r:id="rId28" w:history="1">
         <w:r>
           <w:rPr>
             <w:rStyle w:val="Hyperlink"/>
@@ -3790,14 +4323,7 @@
           <w:rFonts w:ascii="Verdana" w:hAnsi="Verdana"/>
           <w:lang w:val="nl-BE"/>
         </w:rPr>
-        <w:t xml:space="preserve">. </w:t>
-      </w:r>
-      <w:r>
-        <w:rPr>
-          <w:rFonts w:ascii="Verdana" w:hAnsi="Verdana"/>
-          <w:lang w:val="nl-BE"/>
-        </w:rPr>
-        <w:t xml:space="preserve">W. Van </w:t>
+        <w:t xml:space="preserve">. W. Van </w:t>
       </w:r>
       <w:proofErr w:type="spellStart"/>
       <w:r>
@@ -3861,21 +4387,7 @@
           <w:rFonts w:ascii="Verdana" w:hAnsi="Verdana"/>
           <w:lang w:val="nl-BE"/>
         </w:rPr>
-        <w:t xml:space="preserve">, persoonlijke communicatie, </w:t>
-      </w:r>
-      <w:r>
-        <w:rPr>
-          <w:rFonts w:ascii="Verdana" w:hAnsi="Verdana"/>
-          <w:lang w:val="nl-BE"/>
-        </w:rPr>
-        <w:t>3 maart 2017</w:t>
-      </w:r>
-      <w:r>
-        <w:rPr>
-          <w:rFonts w:ascii="Verdana" w:hAnsi="Verdana"/>
-          <w:lang w:val="nl-BE"/>
-        </w:rPr>
-        <w:t>.</w:t>
+        <w:t>, persoonlijke communicatie, 3 maart 2017.</w:t>
       </w:r>
     </w:p>
     <w:p>
@@ -3917,7 +4429,7 @@
         </w:rPr>
         <w:t xml:space="preserve">. </w:t>
       </w:r>
-      <w:hyperlink r:id="rId27" w:history="1">
+      <w:hyperlink r:id="rId29" w:history="1">
         <w:r>
           <w:rPr>
             <w:rStyle w:val="Hyperlink"/>
@@ -3985,7 +4497,7 @@
         </w:rPr>
         <w:t xml:space="preserve">. </w:t>
       </w:r>
-      <w:hyperlink r:id="rId28" w:history="1">
+      <w:hyperlink r:id="rId30" w:history="1">
         <w:r>
           <w:rPr>
             <w:rStyle w:val="Hyperlink"/>
@@ -3998,9 +4510,16 @@
       <w:r>
         <w:rPr>
           <w:rFonts w:ascii="Verdana" w:hAnsi="Verdana"/>
-          <w:lang w:val="nl-BE"/>
-        </w:rPr>
-        <w:t>. Geraadpleegd op 2 april 2017.</w:t>
+          <w:lang w:val="en-US"/>
+        </w:rPr>
+        <w:t xml:space="preserve">. </w:t>
+      </w:r>
+      <w:r>
+        <w:rPr>
+          <w:rFonts w:ascii="Verdana" w:hAnsi="Verdana"/>
+          <w:lang w:val="nl-BE"/>
+        </w:rPr>
+        <w:t>Geraadpleegd op 2 april 2017.</w:t>
       </w:r>
     </w:p>
     <w:p>
@@ -4052,7 +4571,7 @@
         </w:rPr>
         <w:t xml:space="preserve">. </w:t>
       </w:r>
-      <w:hyperlink r:id="rId29" w:history="1">
+      <w:hyperlink r:id="rId31" w:history="1">
         <w:r>
           <w:rPr>
             <w:rStyle w:val="Hyperlink"/>
@@ -4121,7 +4640,7 @@
         <w:rPr>
           <w:rFonts w:ascii="Verdana" w:hAnsi="Verdana"/>
           <w:b/>
-          <w:lang w:val="en-US"/>
+          <w:lang w:val="nl-BE"/>
         </w:rPr>
         <w:t>Minimap</w:t>
       </w:r>
@@ -4129,11 +4648,11 @@
       <w:r>
         <w:rPr>
           <w:rFonts w:ascii="Verdana" w:hAnsi="Verdana"/>
-          <w:lang w:val="en-US"/>
+          <w:lang w:val="nl-BE"/>
         </w:rPr>
         <w:t xml:space="preserve">. </w:t>
       </w:r>
-      <w:hyperlink r:id="rId30" w:history="1">
+      <w:hyperlink r:id="rId32" w:history="1">
         <w:r>
           <w:rPr>
             <w:rStyle w:val="Hyperlink"/>
@@ -4192,16 +4711,16 @@
       <w:r>
         <w:rPr>
           <w:rFonts w:ascii="Verdana" w:hAnsi="Verdana"/>
-          <w:lang w:val="nl-BE"/>
+          <w:lang w:val="en-US"/>
         </w:rPr>
         <w:t xml:space="preserve">. </w:t>
       </w:r>
-      <w:hyperlink r:id="rId31" w:history="1">
+      <w:hyperlink r:id="rId33" w:history="1">
         <w:r>
           <w:rPr>
             <w:rStyle w:val="Hyperlink"/>
             <w:rFonts w:ascii="Verdana" w:hAnsi="Verdana"/>
-            <w:lang w:val="nl-BE"/>
+            <w:lang w:val="en-US"/>
           </w:rPr>
           <w:t>https://forum.unity3d.com/threads/on-movie-end-switch-levels.47929/</w:t>
         </w:r>
@@ -4209,8 +4728,15 @@
       <w:r>
         <w:rPr>
           <w:rFonts w:ascii="Verdana" w:hAnsi="Verdana"/>
-        </w:rPr>
-        <w:t>. Geraadpleegd op 1 juni 2017.</w:t>
+          <w:lang w:val="en-US"/>
+        </w:rPr>
+        <w:t xml:space="preserve">. </w:t>
+      </w:r>
+      <w:r>
+        <w:rPr>
+          <w:rFonts w:ascii="Verdana" w:hAnsi="Verdana"/>
+        </w:rPr>
+        <w:t>Geraadpleegd op 1 juni 2017.</w:t>
       </w:r>
     </w:p>
     <w:p>
@@ -4227,8 +4753,6 @@
           <w:lang w:val="nl-BE"/>
         </w:rPr>
       </w:pPr>
-      <w:bookmarkStart w:id="4" w:name="_GoBack"/>
-      <w:bookmarkEnd w:id="4"/>
     </w:p>
     <w:p>
       <w:pPr>
@@ -4246,7 +4770,7 @@
       </w:pPr>
     </w:p>
     <w:sectPr>
-      <w:headerReference w:type="default" r:id="rId32"/>
+      <w:headerReference w:type="default" r:id="rId34"/>
       <w:pgSz w:w="11907" w:h="16839" w:code="9"/>
       <w:pgMar w:top="1148" w:right="700" w:bottom="2296" w:left="3011" w:header="1148" w:footer="709" w:gutter="0"/>
       <w:pgNumType w:start="1"/>
@@ -7086,7 +7610,7 @@
     <w:charset w:val="00"/>
     <w:family w:val="roman"/>
     <w:pitch w:val="variable"/>
-    <w:sig w:usb0="E0002AFF" w:usb1="C0007843" w:usb2="00000009" w:usb3="00000000" w:csb0="000001FF" w:csb1="00000000"/>
+    <w:sig w:usb0="E0002AFF" w:usb1="C0007841" w:usb2="00000009" w:usb3="00000000" w:csb0="000001FF" w:csb1="00000000"/>
   </w:font>
   <w:font w:name="Symbol">
     <w:panose1 w:val="05050102010706020507"/>
@@ -7151,7 +7675,7 @@
     <w:charset w:val="00"/>
     <w:family w:val="swiss"/>
     <w:pitch w:val="variable"/>
-    <w:sig w:usb0="A00002EF" w:usb1="4000207B" w:usb2="00000000" w:usb3="00000000" w:csb0="0000009F" w:csb1="00000000"/>
+    <w:sig w:usb0="A00002EF" w:usb1="4000207B" w:usb2="00000000" w:usb3="00000000" w:csb0="0000019F" w:csb1="00000000"/>
   </w:font>
 </w:fonts>
 </file>
@@ -7203,7 +7727,9 @@
     <w:rsid w:val="00205ECF"/>
     <w:rsid w:val="004363EF"/>
     <w:rsid w:val="00595B78"/>
+    <w:rsid w:val="00694CBD"/>
     <w:rsid w:val="009E7D3C"/>
+    <w:rsid w:val="00BE277B"/>
     <w:rsid w:val="00C210E9"/>
   </w:rsids>
   <m:mathPr>
@@ -8128,7 +8654,7 @@
 </file>
 
 <file path=customXml/itemProps3.xml><?xml version="1.0" encoding="utf-8"?>
-<ds:datastoreItem xmlns:ds="http://schemas.openxmlformats.org/officeDocument/2006/customXml" ds:itemID="{55B155EC-BB07-45AE-8DF8-6AA7A8198791}">
+<ds:datastoreItem xmlns:ds="http://schemas.openxmlformats.org/officeDocument/2006/customXml" ds:itemID="{A2124F2D-2A08-470E-989D-BB0A7CC87B0A}">
   <ds:schemaRefs>
     <ds:schemaRef ds:uri="http://schemas.openxmlformats.org/officeDocument/2006/bibliography"/>
   </ds:schemaRefs>

</xml_diff>

<commit_message>
fix wasmachine model + fridge model
</commit_message>
<xml_diff>
--- a/Afstudeerverslag Kusomari.docx
+++ b/Afstudeerverslag Kusomari.docx
@@ -211,7 +211,6 @@
                                     <w:color w:val="FFFFFF" w:themeColor="background1"/>
                                   </w:rPr>
                                 </w:pPr>
-                                <w:proofErr w:type="spellStart"/>
                                 <w:r>
                                   <w:rPr>
                                     <w:rFonts w:ascii="KdG Expert" w:hAnsi="KdG Expert"/>
@@ -220,7 +219,6 @@
                                   </w:rPr>
                                   <w:t>Kusomari</w:t>
                                 </w:r>
-                                <w:proofErr w:type="spellEnd"/>
                                 <w:r>
                                   <w:rPr>
                                     <w:color w:val="FFFFFF" w:themeColor="background1"/>
@@ -324,25 +322,7 @@
                                     <w:color w:val="FFFFFF" w:themeColor="background1"/>
                                     <w:sz w:val="36"/>
                                   </w:rPr>
-                                  <w:t xml:space="preserve"> : Wim van </w:t>
-                                </w:r>
-                                <w:proofErr w:type="spellStart"/>
-                                <w:r>
-                                  <w:rPr>
-                                    <w:rFonts w:ascii="Verdana" w:hAnsi="Verdana"/>
-                                    <w:color w:val="FFFFFF" w:themeColor="background1"/>
-                                    <w:sz w:val="36"/>
-                                  </w:rPr>
-                                  <w:t>WeyenBerg</w:t>
-                                </w:r>
-                                <w:proofErr w:type="spellEnd"/>
-                                <w:r>
-                                  <w:rPr>
-                                    <w:rFonts w:ascii="Verdana" w:hAnsi="Verdana"/>
-                                    <w:color w:val="FFFFFF" w:themeColor="background1"/>
-                                    <w:sz w:val="36"/>
-                                  </w:rPr>
-                                  <w:t>, Pieter Jorissen</w:t>
+                                  <w:t xml:space="preserve"> : Wim van WeyenBerg, Pieter Jorissen</w:t>
                                 </w:r>
                               </w:p>
                             </w:txbxContent>
@@ -420,7 +400,6 @@
                               <w:color w:val="FFFFFF" w:themeColor="background1"/>
                             </w:rPr>
                           </w:pPr>
-                          <w:proofErr w:type="spellStart"/>
                           <w:r>
                             <w:rPr>
                               <w:rFonts w:ascii="KdG Expert" w:hAnsi="KdG Expert"/>
@@ -429,7 +408,6 @@
                             </w:rPr>
                             <w:t>Kusomari</w:t>
                           </w:r>
-                          <w:proofErr w:type="spellEnd"/>
                           <w:r>
                             <w:rPr>
                               <w:color w:val="FFFFFF" w:themeColor="background1"/>
@@ -533,25 +511,7 @@
                               <w:color w:val="FFFFFF" w:themeColor="background1"/>
                               <w:sz w:val="36"/>
                             </w:rPr>
-                            <w:t xml:space="preserve"> : Wim van </w:t>
-                          </w:r>
-                          <w:proofErr w:type="spellStart"/>
-                          <w:r>
-                            <w:rPr>
-                              <w:rFonts w:ascii="Verdana" w:hAnsi="Verdana"/>
-                              <w:color w:val="FFFFFF" w:themeColor="background1"/>
-                              <w:sz w:val="36"/>
-                            </w:rPr>
-                            <w:t>WeyenBerg</w:t>
-                          </w:r>
-                          <w:proofErr w:type="spellEnd"/>
-                          <w:r>
-                            <w:rPr>
-                              <w:rFonts w:ascii="Verdana" w:hAnsi="Verdana"/>
-                              <w:color w:val="FFFFFF" w:themeColor="background1"/>
-                              <w:sz w:val="36"/>
-                            </w:rPr>
-                            <w:t>, Pieter Jorissen</w:t>
+                            <w:t xml:space="preserve"> : Wim van WeyenBerg, Pieter Jorissen</w:t>
                           </w:r>
                         </w:p>
                       </w:txbxContent>
@@ -1364,35 +1324,7 @@
         <w:rPr>
           <w:rFonts w:ascii="Verdana" w:hAnsi="Verdana"/>
         </w:rPr>
-        <w:t xml:space="preserve">Ik wou een pc-game maken waarin ik ongeveer dezelfde spelconcepten had als het bestaande </w:t>
-      </w:r>
-      <w:proofErr w:type="spellStart"/>
-      <w:r>
-        <w:rPr>
-          <w:rFonts w:ascii="Verdana" w:hAnsi="Verdana"/>
-        </w:rPr>
-        <w:t>playstation</w:t>
-      </w:r>
-      <w:proofErr w:type="spellEnd"/>
-      <w:r>
-        <w:rPr>
-          <w:rFonts w:ascii="Verdana" w:hAnsi="Verdana"/>
-        </w:rPr>
-        <w:t xml:space="preserve"> game: </w:t>
-      </w:r>
-      <w:proofErr w:type="spellStart"/>
-      <w:r>
-        <w:rPr>
-          <w:rFonts w:ascii="Verdana" w:hAnsi="Verdana"/>
-        </w:rPr>
-        <w:t>katamari</w:t>
-      </w:r>
-      <w:proofErr w:type="spellEnd"/>
-      <w:r>
-        <w:rPr>
-          <w:rFonts w:ascii="Verdana" w:hAnsi="Verdana"/>
-        </w:rPr>
-        <w:t xml:space="preserve">. Sinds dit nog niet leek te bestaan, leek het me wel interessant om dit game dan te maken. </w:t>
+        <w:t xml:space="preserve">Ik wou een pc-game maken waarin ik ongeveer dezelfde spelconcepten had als het bestaande playstation game: katamari. Sinds dit nog niet leek te bestaan, leek het me wel interessant om dit game dan te maken. </w:t>
       </w:r>
     </w:p>
     <w:p>
@@ -1407,21 +1339,7 @@
         <w:rPr>
           <w:rFonts w:ascii="Verdana" w:hAnsi="Verdana"/>
         </w:rPr>
-        <w:t xml:space="preserve">Ik wou een variant hierop maken en teruggrijpen naar de </w:t>
-      </w:r>
-      <w:proofErr w:type="spellStart"/>
-      <w:r>
-        <w:rPr>
-          <w:rFonts w:ascii="Verdana" w:hAnsi="Verdana"/>
-        </w:rPr>
-        <w:t>roots</w:t>
-      </w:r>
-      <w:proofErr w:type="spellEnd"/>
-      <w:r>
-        <w:rPr>
-          <w:rFonts w:ascii="Verdana" w:hAnsi="Verdana"/>
-        </w:rPr>
-        <w:t xml:space="preserve"> van het idee zelf. Waarschijnlijk kwam het originele idee van de dierenwereld: een mestkever die een bal van mest </w:t>
+        <w:t xml:space="preserve">Ik wou een variant hierop maken en teruggrijpen naar de roots van het idee zelf. Waarschijnlijk kwam het originele idee van de dierenwereld: een mestkever die een bal van mest </w:t>
       </w:r>
       <w:r>
         <w:rPr>
@@ -1561,21 +1479,7 @@
         <w:rPr>
           <w:rFonts w:ascii="Verdana" w:hAnsi="Verdana"/>
         </w:rPr>
-        <w:t xml:space="preserve">In </w:t>
-      </w:r>
-      <w:proofErr w:type="spellStart"/>
-      <w:r>
-        <w:rPr>
-          <w:rFonts w:ascii="Verdana" w:hAnsi="Verdana"/>
-        </w:rPr>
-        <w:t>katamari</w:t>
-      </w:r>
-      <w:proofErr w:type="spellEnd"/>
-      <w:r>
-        <w:rPr>
-          <w:rFonts w:ascii="Verdana" w:hAnsi="Verdana"/>
-        </w:rPr>
-        <w:t xml:space="preserve"> speel je met een klein personage dat een bal vooruitduwt en andere voorwerpen die kleiner dan de bal zijn, opraapt. Deze voorwerpen blijven aan de bal hangen en maken de bal groter.</w:t>
+        <w:t>In katamari speel je met een klein personage dat een bal vooruitduwt en andere voorwerpen die kleiner dan de bal zijn, opraapt. Deze voorwerpen blijven aan de bal hangen en maken de bal groter.</w:t>
       </w:r>
       <w:r>
         <w:rPr>
@@ -1608,21 +1512,7 @@
         <w:rPr>
           <w:rFonts w:ascii="Verdana" w:hAnsi="Verdana"/>
         </w:rPr>
-        <w:t xml:space="preserve">Bij </w:t>
-      </w:r>
-      <w:proofErr w:type="spellStart"/>
-      <w:r>
-        <w:rPr>
-          <w:rFonts w:ascii="Verdana" w:hAnsi="Verdana"/>
-        </w:rPr>
-        <w:t>katamari</w:t>
-      </w:r>
-      <w:proofErr w:type="spellEnd"/>
-      <w:r>
-        <w:rPr>
-          <w:rFonts w:ascii="Verdana" w:hAnsi="Verdana"/>
-        </w:rPr>
-        <w:t xml:space="preserve"> wordt er ook getoond hoe groot de bal momenteel is en </w:t>
+        <w:t xml:space="preserve">Bij katamari wordt er ook getoond hoe groot de bal momenteel is en </w:t>
       </w:r>
       <w:r>
         <w:rPr>
@@ -1677,21 +1567,7 @@
         <w:rPr>
           <w:rFonts w:ascii="Verdana" w:hAnsi="Verdana"/>
         </w:rPr>
-        <w:t xml:space="preserve">Ik dacht ook wel dat enkele hulpmiddelen zouden kunnen helpen, o.a.: een </w:t>
-      </w:r>
-      <w:proofErr w:type="spellStart"/>
-      <w:r>
-        <w:rPr>
-          <w:rFonts w:ascii="Verdana" w:hAnsi="Verdana"/>
-        </w:rPr>
-        <w:t>minimap</w:t>
-      </w:r>
-      <w:proofErr w:type="spellEnd"/>
-      <w:r>
-        <w:rPr>
-          <w:rFonts w:ascii="Verdana" w:hAnsi="Verdana"/>
-        </w:rPr>
-        <w:t xml:space="preserve"> waarop alles dat kleiner is dan je bal, getoond zou worden. Voorwerpen die het level zouden voltooien worden op een andere manier getoond op deze map. Daarnaast heeft de speler ook de mogelijkheid om een omlijning rond de voorwerpen te tonen die kleiner zijn dan de bal, door een druk op een bepaalde toets.</w:t>
+        <w:t>Ik dacht ook wel dat enkele hulpmiddelen zouden kunnen helpen, o.a.: een minimap waarop alles dat kleiner is dan je bal, getoond zou worden. Voorwerpen die het level zouden voltooien worden op een andere manier getoond op deze map. Daarnaast heeft de speler ook de mogelijkheid om een omlijning rond de voorwerpen te tonen die kleiner zijn dan de bal, door een druk op een bepaalde toets.</w:t>
       </w:r>
     </w:p>
     <w:p>
@@ -1976,33 +1852,8 @@
           <w:rFonts w:ascii="Verdana" w:hAnsi="Verdana"/>
           <w:u w:val="single"/>
         </w:rPr>
-        <w:t xml:space="preserve">Testen </w:t>
-      </w:r>
-      <w:proofErr w:type="spellStart"/>
-      <w:r>
-        <w:rPr>
-          <w:rFonts w:ascii="Verdana" w:hAnsi="Verdana"/>
-          <w:u w:val="single"/>
-        </w:rPr>
-        <w:t>outline</w:t>
-      </w:r>
-      <w:proofErr w:type="spellEnd"/>
-      <w:r>
-        <w:rPr>
-          <w:rFonts w:ascii="Verdana" w:hAnsi="Verdana"/>
-          <w:u w:val="single"/>
-        </w:rPr>
-        <w:t xml:space="preserve"> door bal en testen op onregelmatige </w:t>
-      </w:r>
-      <w:proofErr w:type="spellStart"/>
-      <w:r>
-        <w:rPr>
-          <w:rFonts w:ascii="Verdana" w:hAnsi="Verdana"/>
-          <w:u w:val="single"/>
-        </w:rPr>
-        <w:t>meshes</w:t>
-      </w:r>
-      <w:proofErr w:type="spellEnd"/>
+        <w:t>Testen outline door bal en testen op onregelmatige meshes</w:t>
+      </w:r>
     </w:p>
     <w:p>
       <w:pPr>
@@ -2087,23 +1938,7 @@
           <w:rFonts w:ascii="Verdana" w:hAnsi="Verdana"/>
           <w:u w:val="single"/>
         </w:rPr>
-        <w:t xml:space="preserve">Juiste code zoeken voor </w:t>
-      </w:r>
-      <w:proofErr w:type="spellStart"/>
-      <w:r>
-        <w:rPr>
-          <w:rFonts w:ascii="Verdana" w:hAnsi="Verdana"/>
-          <w:u w:val="single"/>
-        </w:rPr>
-        <w:t>beetle</w:t>
-      </w:r>
-      <w:proofErr w:type="spellEnd"/>
-      <w:r>
-        <w:rPr>
-          <w:rFonts w:ascii="Verdana" w:hAnsi="Verdana"/>
-          <w:u w:val="single"/>
-        </w:rPr>
-        <w:t xml:space="preserve"> die de bal achtervolgt en dezelfde rotatie heeft als camera</w:t>
+        <w:t>Juiste code zoeken voor beetle die de bal achtervolgt en dezelfde rotatie heeft als camera</w:t>
       </w:r>
     </w:p>
     <w:p>
@@ -2800,23 +2635,7 @@
           <w:rFonts w:ascii="Verdana" w:hAnsi="Verdana"/>
           <w:u w:val="single"/>
         </w:rPr>
-        <w:t xml:space="preserve">Testen of baken van een </w:t>
-      </w:r>
-      <w:proofErr w:type="spellStart"/>
-      <w:r>
-        <w:rPr>
-          <w:rFonts w:ascii="Verdana" w:hAnsi="Verdana"/>
-          <w:u w:val="single"/>
-        </w:rPr>
-        <w:t>texture</w:t>
-      </w:r>
-      <w:proofErr w:type="spellEnd"/>
-      <w:r>
-        <w:rPr>
-          <w:rFonts w:ascii="Verdana" w:hAnsi="Verdana"/>
-          <w:u w:val="single"/>
-        </w:rPr>
-        <w:t xml:space="preserve"> beter is</w:t>
+        <w:t>Testen of baken van een texture beter is</w:t>
       </w:r>
     </w:p>
     <w:p>
@@ -2944,6 +2763,198 @@
     </w:p>
     <w:p>
       <w:pPr>
+        <w:pStyle w:val="Lijstalinea"/>
+        <w:ind w:left="-1407"/>
+        <w:jc w:val="center"/>
+        <w:rPr>
+          <w:rFonts w:ascii="Verdana" w:hAnsi="Verdana"/>
+        </w:rPr>
+      </w:pPr>
+      <w:r>
+        <w:rPr>
+          <w:rFonts w:ascii="Verdana" w:hAnsi="Verdana"/>
+          <w:noProof/>
+          <w:lang w:val="nl-BE"/>
+        </w:rPr>
+        <w:lastRenderedPageBreak/>
+        <w:drawing>
+          <wp:inline distT="0" distB="0" distL="0" distR="0">
+            <wp:extent cx="5200650" cy="2428875"/>
+            <wp:effectExtent l="0" t="0" r="0" b="9525"/>
+            <wp:docPr id="19" name="Afbeelding 19"/>
+            <wp:cNvGraphicFramePr>
+              <a:graphicFrameLocks xmlns:a="http://schemas.openxmlformats.org/drawingml/2006/main" noChangeAspect="1"/>
+            </wp:cNvGraphicFramePr>
+            <a:graphic xmlns:a="http://schemas.openxmlformats.org/drawingml/2006/main">
+              <a:graphicData uri="http://schemas.openxmlformats.org/drawingml/2006/picture">
+                <pic:pic xmlns:pic="http://schemas.openxmlformats.org/drawingml/2006/picture">
+                  <pic:nvPicPr>
+                    <pic:cNvPr id="0" name="Picture 1"/>
+                    <pic:cNvPicPr>
+                      <a:picLocks noChangeAspect="1" noChangeArrowheads="1"/>
+                    </pic:cNvPicPr>
+                  </pic:nvPicPr>
+                  <pic:blipFill>
+                    <a:blip r:embed="rId27">
+                      <a:extLst>
+                        <a:ext uri="{28A0092B-C50C-407E-A947-70E740481C1C}">
+                          <a14:useLocalDpi xmlns:a14="http://schemas.microsoft.com/office/drawing/2010/main" val="0"/>
+                        </a:ext>
+                      </a:extLst>
+                    </a:blip>
+                    <a:srcRect/>
+                    <a:stretch>
+                      <a:fillRect/>
+                    </a:stretch>
+                  </pic:blipFill>
+                  <pic:spPr bwMode="auto">
+                    <a:xfrm>
+                      <a:off x="0" y="0"/>
+                      <a:ext cx="5200650" cy="2428875"/>
+                    </a:xfrm>
+                    <a:prstGeom prst="rect">
+                      <a:avLst/>
+                    </a:prstGeom>
+                    <a:noFill/>
+                    <a:ln>
+                      <a:noFill/>
+                    </a:ln>
+                  </pic:spPr>
+                </pic:pic>
+              </a:graphicData>
+            </a:graphic>
+          </wp:inline>
+        </w:drawing>
+      </w:r>
+    </w:p>
+    <w:p>
+      <w:pPr>
+        <w:pStyle w:val="Lijstalinea"/>
+        <w:numPr>
+          <w:ilvl w:val="0"/>
+          <w:numId w:val="14"/>
+        </w:numPr>
+        <w:spacing w:after="0"/>
+        <w:jc w:val="both"/>
+        <w:rPr>
+          <w:rFonts w:ascii="Verdana" w:hAnsi="Verdana"/>
+          <w:u w:val="single"/>
+        </w:rPr>
+      </w:pPr>
+      <w:r>
+        <w:rPr>
+          <w:rFonts w:ascii="Verdana" w:hAnsi="Verdana"/>
+          <w:u w:val="single"/>
+        </w:rPr>
+        <w:t>Outlines testen op complexe meshes</w:t>
+      </w:r>
+      <w:r>
+        <w:rPr>
+          <w:rFonts w:ascii="Verdana" w:hAnsi="Verdana"/>
+          <w:u w:val="single"/>
+        </w:rPr>
+        <w:t xml:space="preserve"> (hier exact hetzelfde model)</w:t>
+      </w:r>
+    </w:p>
+    <w:p>
+      <w:pPr>
+        <w:pStyle w:val="Lijstalinea"/>
+        <w:spacing w:after="0"/>
+        <w:ind w:left="-1407"/>
+        <w:jc w:val="both"/>
+        <w:rPr>
+          <w:rFonts w:ascii="Verdana" w:hAnsi="Verdana"/>
+        </w:rPr>
+      </w:pPr>
+      <w:r>
+        <w:rPr>
+          <w:rFonts w:ascii="Verdana" w:hAnsi="Verdana"/>
+        </w:rPr>
+        <w:t>Links: outline op voorwerp met verschillende texturen</w:t>
+      </w:r>
+    </w:p>
+    <w:p>
+      <w:pPr>
+        <w:pStyle w:val="Lijstalinea"/>
+        <w:spacing w:after="0"/>
+        <w:ind w:left="-1407"/>
+        <w:jc w:val="both"/>
+        <w:rPr>
+          <w:rFonts w:ascii="Verdana" w:hAnsi="Verdana"/>
+        </w:rPr>
+      </w:pPr>
+      <w:r>
+        <w:rPr>
+          <w:rFonts w:ascii="Verdana" w:hAnsi="Verdana"/>
+        </w:rPr>
+        <w:t>Rechts: outline op 1 textuur</w:t>
+      </w:r>
+    </w:p>
+    <w:p>
+      <w:pPr>
+        <w:ind w:left="-1767"/>
+        <w:jc w:val="center"/>
+        <w:rPr>
+          <w:rFonts w:ascii="Verdana" w:hAnsi="Verdana"/>
+        </w:rPr>
+      </w:pPr>
+      <w:r>
+        <w:rPr>
+          <w:noProof/>
+          <w:lang w:val="nl-BE"/>
+        </w:rPr>
+        <w:drawing>
+          <wp:inline distT="0" distB="0" distL="0" distR="0">
+            <wp:extent cx="2743200" cy="1306970"/>
+            <wp:effectExtent l="0" t="0" r="0" b="7620"/>
+            <wp:docPr id="21" name="Afbeelding 21"/>
+            <wp:cNvGraphicFramePr>
+              <a:graphicFrameLocks xmlns:a="http://schemas.openxmlformats.org/drawingml/2006/main" noChangeAspect="1"/>
+            </wp:cNvGraphicFramePr>
+            <a:graphic xmlns:a="http://schemas.openxmlformats.org/drawingml/2006/main">
+              <a:graphicData uri="http://schemas.openxmlformats.org/drawingml/2006/picture">
+                <pic:pic xmlns:pic="http://schemas.openxmlformats.org/drawingml/2006/picture">
+                  <pic:nvPicPr>
+                    <pic:cNvPr id="0" name="Picture 2"/>
+                    <pic:cNvPicPr>
+                      <a:picLocks noChangeAspect="1" noChangeArrowheads="1"/>
+                    </pic:cNvPicPr>
+                  </pic:nvPicPr>
+                  <pic:blipFill>
+                    <a:blip r:embed="rId28">
+                      <a:extLst>
+                        <a:ext uri="{28A0092B-C50C-407E-A947-70E740481C1C}">
+                          <a14:useLocalDpi xmlns:a14="http://schemas.microsoft.com/office/drawing/2010/main" val="0"/>
+                        </a:ext>
+                      </a:extLst>
+                    </a:blip>
+                    <a:srcRect/>
+                    <a:stretch>
+                      <a:fillRect/>
+                    </a:stretch>
+                  </pic:blipFill>
+                  <pic:spPr bwMode="auto">
+                    <a:xfrm>
+                      <a:off x="0" y="0"/>
+                      <a:ext cx="2743695" cy="1307206"/>
+                    </a:xfrm>
+                    <a:prstGeom prst="rect">
+                      <a:avLst/>
+                    </a:prstGeom>
+                    <a:noFill/>
+                    <a:ln>
+                      <a:noFill/>
+                    </a:ln>
+                  </pic:spPr>
+                </pic:pic>
+              </a:graphicData>
+            </a:graphic>
+          </wp:inline>
+        </w:drawing>
+      </w:r>
+    </w:p>
+    <w:p>
+      <w:pPr>
         <w:pStyle w:val="kop2"/>
         <w:ind w:left="-2268"/>
         <w:jc w:val="both"/>
@@ -2955,7 +2966,6 @@
         <w:rPr>
           <w:rFonts w:ascii="Verdana" w:hAnsi="Verdana"/>
         </w:rPr>
-        <w:lastRenderedPageBreak/>
         <w:t>Overzicht overwonnen problemen en oplossingen</w:t>
       </w:r>
     </w:p>
@@ -2979,21 +2989,7 @@
         <w:rPr>
           <w:rFonts w:ascii="Verdana" w:hAnsi="Verdana"/>
         </w:rPr>
-        <w:t xml:space="preserve">Als een object kleiner wordt dan de speelbal, dan zou de trigger aan moeten springen van een object dat opgeraapt kan worden. Bij </w:t>
-      </w:r>
-      <w:proofErr w:type="spellStart"/>
-      <w:r>
-        <w:rPr>
-          <w:rFonts w:ascii="Verdana" w:hAnsi="Verdana"/>
-        </w:rPr>
-        <w:t>mesh</w:t>
-      </w:r>
-      <w:proofErr w:type="spellEnd"/>
-      <w:r>
-        <w:rPr>
-          <w:rFonts w:ascii="Verdana" w:hAnsi="Verdana"/>
-        </w:rPr>
-        <w:t xml:space="preserve"> colliders leek dit een probleem te zijn.</w:t>
+        <w:t>Als een object kleiner wordt dan de speelbal, dan zou de trigger aan moeten springen van een object dat opgeraapt kan worden. Bij mesh colliders leek dit een probleem te zijn.</w:t>
       </w:r>
       <w:r>
         <w:rPr>
@@ -3006,23 +3002,7 @@
           <w:rFonts w:ascii="Verdana" w:hAnsi="Verdana"/>
           <w:lang w:val="nl-BE"/>
         </w:rPr>
-        <w:t xml:space="preserve">Als bij </w:t>
-      </w:r>
-      <w:proofErr w:type="spellStart"/>
-      <w:r>
-        <w:rPr>
-          <w:rFonts w:ascii="Verdana" w:hAnsi="Verdana"/>
-          <w:lang w:val="nl-BE"/>
-        </w:rPr>
-        <w:t>mesh</w:t>
-      </w:r>
-      <w:proofErr w:type="spellEnd"/>
-      <w:r>
-        <w:rPr>
-          <w:rFonts w:ascii="Verdana" w:hAnsi="Verdana"/>
-          <w:lang w:val="nl-BE"/>
-        </w:rPr>
-        <w:t xml:space="preserve"> collider </w:t>
+        <w:t xml:space="preserve">Als bij mesh collider </w:t>
       </w:r>
       <w:r>
         <w:rPr>
@@ -3100,9 +3080,8 @@
           <w:b w:val="0"/>
           <w:lang w:val="nl-BE"/>
         </w:rPr>
-        <w:t xml:space="preserve">Ik wou de </w:t>
-      </w:r>
-      <w:proofErr w:type="spellStart"/>
+        <w:t>Ik wou de beetle de bal laten volgen en de rotatie laten gebruiken van de camera (zodat de beetle altijd voor de camera staat). Hiervoor wou ik wiskunde en rechthoekige driehoeken voor gebruiken, maar dit zorgde altijd voor een ander resultaat dan gewenst (zien screenshot punt 3).</w:t>
+      </w:r>
       <w:r>
         <w:rPr>
           <w:rStyle w:val="Zwaar"/>
@@ -3110,9 +3089,8 @@
           <w:b w:val="0"/>
           <w:lang w:val="nl-BE"/>
         </w:rPr>
-        <w:t>beetle</w:t>
-      </w:r>
-      <w:proofErr w:type="spellEnd"/>
+        <w:t xml:space="preserve"> Dus uiteindelijk heb ik een punt aangemaakt onderaan de bal dat altijd op local ypos = 0 blijft t.o.v. de bal. Daaraan zit de beetle bevestigd. De beetle staat op een afstand die gelijk is </w:t>
+      </w:r>
       <w:r>
         <w:rPr>
           <w:rStyle w:val="Zwaar"/>
@@ -3120,116 +3098,8 @@
           <w:b w:val="0"/>
           <w:lang w:val="nl-BE"/>
         </w:rPr>
-        <w:t xml:space="preserve"> de bal laten volgen en de rotatie laten gebruiken van de camera (zodat de </w:t>
-      </w:r>
-      <w:proofErr w:type="spellStart"/>
-      <w:r>
-        <w:rPr>
-          <w:rStyle w:val="Zwaar"/>
-          <w:rFonts w:ascii="Verdana" w:hAnsi="Verdana"/>
-          <w:b w:val="0"/>
-          <w:lang w:val="nl-BE"/>
-        </w:rPr>
-        <w:t>beetle</w:t>
-      </w:r>
-      <w:proofErr w:type="spellEnd"/>
-      <w:r>
-        <w:rPr>
-          <w:rStyle w:val="Zwaar"/>
-          <w:rFonts w:ascii="Verdana" w:hAnsi="Verdana"/>
-          <w:b w:val="0"/>
-          <w:lang w:val="nl-BE"/>
-        </w:rPr>
-        <w:t xml:space="preserve"> altijd voor de camera staat). Hiervoor wou ik wiskunde en rechthoekige driehoeken voor gebruiken, maar dit zorgde altijd voor een ander resultaat dan gewenst (zien screenshot punt 3).</w:t>
-      </w:r>
-      <w:r>
-        <w:rPr>
-          <w:rStyle w:val="Zwaar"/>
-          <w:rFonts w:ascii="Verdana" w:hAnsi="Verdana"/>
-          <w:b w:val="0"/>
-          <w:lang w:val="nl-BE"/>
-        </w:rPr>
-        <w:t xml:space="preserve"> Dus uiteindelijk heb ik een punt aangemaakt onderaan de bal dat altijd op </w:t>
-      </w:r>
-      <w:proofErr w:type="spellStart"/>
-      <w:r>
-        <w:rPr>
-          <w:rStyle w:val="Zwaar"/>
-          <w:rFonts w:ascii="Verdana" w:hAnsi="Verdana"/>
-          <w:b w:val="0"/>
-          <w:lang w:val="nl-BE"/>
-        </w:rPr>
-        <w:t>local</w:t>
-      </w:r>
-      <w:proofErr w:type="spellEnd"/>
-      <w:r>
-        <w:rPr>
-          <w:rStyle w:val="Zwaar"/>
-          <w:rFonts w:ascii="Verdana" w:hAnsi="Verdana"/>
-          <w:b w:val="0"/>
-          <w:lang w:val="nl-BE"/>
-        </w:rPr>
-        <w:t xml:space="preserve"> </w:t>
-      </w:r>
-      <w:proofErr w:type="spellStart"/>
-      <w:r>
-        <w:rPr>
-          <w:rStyle w:val="Zwaar"/>
-          <w:rFonts w:ascii="Verdana" w:hAnsi="Verdana"/>
-          <w:b w:val="0"/>
-          <w:lang w:val="nl-BE"/>
-        </w:rPr>
-        <w:t>ypos</w:t>
-      </w:r>
-      <w:proofErr w:type="spellEnd"/>
-      <w:r>
-        <w:rPr>
-          <w:rStyle w:val="Zwaar"/>
-          <w:rFonts w:ascii="Verdana" w:hAnsi="Verdana"/>
-          <w:b w:val="0"/>
-          <w:lang w:val="nl-BE"/>
-        </w:rPr>
-        <w:t xml:space="preserve"> = 0 blijft t.o.v. de bal. Daaraan zit de </w:t>
-      </w:r>
-      <w:proofErr w:type="spellStart"/>
-      <w:r>
-        <w:rPr>
-          <w:rStyle w:val="Zwaar"/>
-          <w:rFonts w:ascii="Verdana" w:hAnsi="Verdana"/>
-          <w:b w:val="0"/>
-          <w:lang w:val="nl-BE"/>
-        </w:rPr>
-        <w:t>beetle</w:t>
-      </w:r>
-      <w:proofErr w:type="spellEnd"/>
-      <w:r>
-        <w:rPr>
-          <w:rStyle w:val="Zwaar"/>
-          <w:rFonts w:ascii="Verdana" w:hAnsi="Verdana"/>
-          <w:b w:val="0"/>
-          <w:lang w:val="nl-BE"/>
-        </w:rPr>
-        <w:t xml:space="preserve"> bevestigd. De </w:t>
-      </w:r>
-      <w:proofErr w:type="spellStart"/>
-      <w:r>
-        <w:rPr>
-          <w:rStyle w:val="Zwaar"/>
-          <w:rFonts w:ascii="Verdana" w:hAnsi="Verdana"/>
-          <w:b w:val="0"/>
-          <w:lang w:val="nl-BE"/>
-        </w:rPr>
-        <w:t>beetle</w:t>
-      </w:r>
-      <w:proofErr w:type="spellEnd"/>
-      <w:r>
-        <w:rPr>
-          <w:rStyle w:val="Zwaar"/>
-          <w:rFonts w:ascii="Verdana" w:hAnsi="Verdana"/>
-          <w:b w:val="0"/>
-          <w:lang w:val="nl-BE"/>
-        </w:rPr>
-        <w:t xml:space="preserve"> staat op een afstand die gelijk is aan 2/3 van de diameter van de bal, zodat hij niet te dicht of veraf van de bal staat. Het punt dat onderaan de bal staat, kijkt altijd naar de bal.</w:t>
+        <w:lastRenderedPageBreak/>
+        <w:t>aan 2/3 van de diameter van de bal, zodat hij niet te dicht of veraf van de bal staat. Het punt dat onderaan de bal staat, kijkt altijd naar de bal.</w:t>
       </w:r>
     </w:p>
     <w:p>
@@ -3255,67 +3125,7 @@
           <w:b w:val="0"/>
           <w:lang w:val="nl-BE"/>
         </w:rPr>
-        <w:t xml:space="preserve">Toen ik de nummers aan het font wou toevoegen, waren enkele letter afgekapt (bv. l, p, f…). Dit bleek fout zijn gelopen bij de conversie naar het font bij </w:t>
-      </w:r>
-      <w:proofErr w:type="spellStart"/>
-      <w:r>
-        <w:rPr>
-          <w:rStyle w:val="Zwaar"/>
-          <w:rFonts w:ascii="Verdana" w:hAnsi="Verdana"/>
-          <w:b w:val="0"/>
-          <w:lang w:val="nl-BE"/>
-        </w:rPr>
-        <w:t>icomoon</w:t>
-      </w:r>
-      <w:proofErr w:type="spellEnd"/>
-      <w:r>
-        <w:rPr>
-          <w:rStyle w:val="Zwaar"/>
-          <w:rFonts w:ascii="Verdana" w:hAnsi="Verdana"/>
-          <w:b w:val="0"/>
-          <w:lang w:val="nl-BE"/>
-        </w:rPr>
-        <w:t xml:space="preserve">. Omdat </w:t>
-      </w:r>
-      <w:proofErr w:type="spellStart"/>
-      <w:r>
-        <w:rPr>
-          <w:rStyle w:val="Zwaar"/>
-          <w:rFonts w:ascii="Verdana" w:hAnsi="Verdana"/>
-          <w:b w:val="0"/>
-          <w:lang w:val="nl-BE"/>
-        </w:rPr>
-        <w:t>Endutt</w:t>
-      </w:r>
-      <w:proofErr w:type="spellEnd"/>
-      <w:r>
-        <w:rPr>
-          <w:rStyle w:val="Zwaar"/>
-          <w:rFonts w:ascii="Verdana" w:hAnsi="Verdana"/>
-          <w:b w:val="0"/>
-          <w:lang w:val="nl-BE"/>
-        </w:rPr>
-        <w:t xml:space="preserve"> geen genormaliseerd font was, stonden er geen afstanden en </w:t>
-      </w:r>
-      <w:proofErr w:type="spellStart"/>
-      <w:r>
-        <w:rPr>
-          <w:rStyle w:val="Zwaar"/>
-          <w:rFonts w:ascii="Verdana" w:hAnsi="Verdana"/>
-          <w:b w:val="0"/>
-          <w:lang w:val="nl-BE"/>
-        </w:rPr>
-        <w:t>spacing</w:t>
-      </w:r>
-      <w:proofErr w:type="spellEnd"/>
-      <w:r>
-        <w:rPr>
-          <w:rStyle w:val="Zwaar"/>
-          <w:rFonts w:ascii="Verdana" w:hAnsi="Verdana"/>
-          <w:b w:val="0"/>
-          <w:lang w:val="nl-BE"/>
-        </w:rPr>
-        <w:t xml:space="preserve"> geprogrammeerd zijn. Dus ik heb alle letter en nummers correct moeten positioneren in de ruimte t.o.v. de rest van de letters en cijfers, zodat alles even hoog/laag staat.</w:t>
+        <w:t>Toen ik de nummers aan het font wou toevoegen, waren enkele letter afgekapt (bv. l, p, f…). Dit bleek fout zijn gelopen bij de conversie naar het font bij icomoon. Omdat Endutt geen genormaliseerd font was, stonden er geen afstanden en spacing geprogrammeerd zijn. Dus ik heb alle letter en nummers correct moeten positioneren in de ruimte t.o.v. de rest van de letters en cijfers, zodat alles even hoog/laag staat.</w:t>
       </w:r>
     </w:p>
     <w:p>
@@ -3350,27 +3160,7 @@
           <w:b w:val="0"/>
           <w:lang w:val="nl-BE"/>
         </w:rPr>
-        <w:t xml:space="preserve"> Uiteindelijk heb ik dit opgelost door een lijn te tekenen in Adobe Illustrator en deze een </w:t>
-      </w:r>
-      <w:proofErr w:type="spellStart"/>
-      <w:r>
-        <w:rPr>
-          <w:rStyle w:val="Zwaar"/>
-          <w:rFonts w:ascii="Verdana" w:hAnsi="Verdana"/>
-          <w:b w:val="0"/>
-          <w:lang w:val="nl-BE"/>
-        </w:rPr>
-        <w:t>opacity</w:t>
-      </w:r>
-      <w:proofErr w:type="spellEnd"/>
-      <w:r>
-        <w:rPr>
-          <w:rStyle w:val="Zwaar"/>
-          <w:rFonts w:ascii="Verdana" w:hAnsi="Verdana"/>
-          <w:b w:val="0"/>
-          <w:lang w:val="nl-BE"/>
-        </w:rPr>
-        <w:t xml:space="preserve"> van 0% te geven zodat ze onzichtbaar werd. Dit leek de oplossing te zijn.</w:t>
+        <w:t xml:space="preserve"> Uiteindelijk heb ik dit opgelost door een lijn te tekenen in Adobe Illustrator en deze een opacity van 0% te geven zodat ze onzichtbaar werd. Dit leek de oplossing te zijn.</w:t>
       </w:r>
     </w:p>
     <w:p>
@@ -3396,9 +3186,8 @@
           <w:b w:val="0"/>
           <w:lang w:val="nl-BE"/>
         </w:rPr>
-        <w:t>Als je een eigen ontwerp voor de cursor maakt, dan moet dat geen .</w:t>
-      </w:r>
-      <w:proofErr w:type="spellStart"/>
+        <w:t>Als je een eigen ontwerp voor de cursor maakt, dan moet dat geen .cur-extensie hebb</w:t>
+      </w:r>
       <w:r>
         <w:rPr>
           <w:rStyle w:val="Zwaar"/>
@@ -3406,46 +3195,7 @@
           <w:b w:val="0"/>
           <w:lang w:val="nl-BE"/>
         </w:rPr>
-        <w:t>cur</w:t>
-      </w:r>
-      <w:proofErr w:type="spellEnd"/>
-      <w:r>
-        <w:rPr>
-          <w:rStyle w:val="Zwaar"/>
-          <w:rFonts w:ascii="Verdana" w:hAnsi="Verdana"/>
-          <w:b w:val="0"/>
-          <w:lang w:val="nl-BE"/>
-        </w:rPr>
-        <w:t>-extensie hebb</w:t>
-      </w:r>
-      <w:r>
-        <w:rPr>
-          <w:rStyle w:val="Zwaar"/>
-          <w:rFonts w:ascii="Verdana" w:hAnsi="Verdana"/>
-          <w:b w:val="0"/>
-          <w:lang w:val="nl-BE"/>
-        </w:rPr>
-        <w:t>en. Een gewone .</w:t>
-      </w:r>
-      <w:proofErr w:type="spellStart"/>
-      <w:r>
-        <w:rPr>
-          <w:rStyle w:val="Zwaar"/>
-          <w:rFonts w:ascii="Verdana" w:hAnsi="Verdana"/>
-          <w:b w:val="0"/>
-          <w:lang w:val="nl-BE"/>
-        </w:rPr>
-        <w:t>png</w:t>
-      </w:r>
-      <w:proofErr w:type="spellEnd"/>
-      <w:r>
-        <w:rPr>
-          <w:rStyle w:val="Zwaar"/>
-          <w:rFonts w:ascii="Verdana" w:hAnsi="Verdana"/>
-          <w:b w:val="0"/>
-          <w:lang w:val="nl-BE"/>
-        </w:rPr>
-        <w:t xml:space="preserve"> afbeelding</w:t>
+        <w:t>en. Een gewone .png afbeelding</w:t>
       </w:r>
       <w:r>
         <w:rPr>
@@ -3466,8 +3216,10 @@
         </w:numPr>
         <w:jc w:val="both"/>
         <w:rPr>
-          <w:rFonts w:ascii="Verdana" w:hAnsi="Verdana"/>
-          <w:color w:val="FF0000"/>
+          <w:rStyle w:val="Zwaar"/>
+          <w:rFonts w:ascii="Verdana" w:hAnsi="Verdana"/>
+          <w:b w:val="0"/>
+          <w:bCs w:val="0"/>
           <w:lang w:val="nl-BE"/>
         </w:rPr>
       </w:pPr>
@@ -3478,9 +3230,8 @@
           <w:b w:val="0"/>
           <w:lang w:val="nl-BE"/>
         </w:rPr>
-        <w:t xml:space="preserve">Ik wou minder verschillende </w:t>
-      </w:r>
-      <w:proofErr w:type="spellStart"/>
+        <w:t xml:space="preserve">Ik wou minder verschillende textures, die op bepaalde polygonen waren geplaats met polygon selection, herleiden naar 1 texture (zoals je bij UV mapping zou doen). Daarvoor moest ik de texture baken. </w:t>
+      </w:r>
       <w:r>
         <w:rPr>
           <w:rStyle w:val="Zwaar"/>
@@ -3488,9 +3239,8 @@
           <w:b w:val="0"/>
           <w:lang w:val="nl-BE"/>
         </w:rPr>
-        <w:t>textures</w:t>
-      </w:r>
-      <w:proofErr w:type="spellEnd"/>
+        <w:t>In cinema4d ziet het eruit zoals verwacht</w:t>
+      </w:r>
       <w:r>
         <w:rPr>
           <w:rStyle w:val="Zwaar"/>
@@ -3498,9 +3248,8 @@
           <w:b w:val="0"/>
           <w:lang w:val="nl-BE"/>
         </w:rPr>
-        <w:t xml:space="preserve">, die op bepaalde polygonen waren geplaats met </w:t>
-      </w:r>
-      <w:proofErr w:type="spellStart"/>
+        <w:t xml:space="preserve">, </w:t>
+      </w:r>
       <w:r>
         <w:rPr>
           <w:rStyle w:val="Zwaar"/>
@@ -3508,9 +3257,8 @@
           <w:b w:val="0"/>
           <w:lang w:val="nl-BE"/>
         </w:rPr>
-        <w:t>polygon</w:t>
-      </w:r>
-      <w:proofErr w:type="spellEnd"/>
+        <w:t xml:space="preserve">maar </w:t>
+      </w:r>
       <w:r>
         <w:rPr>
           <w:rStyle w:val="Zwaar"/>
@@ -3518,143 +3266,7 @@
           <w:b w:val="0"/>
           <w:lang w:val="nl-BE"/>
         </w:rPr>
-        <w:t xml:space="preserve"> </w:t>
-      </w:r>
-      <w:proofErr w:type="spellStart"/>
-      <w:r>
-        <w:rPr>
-          <w:rStyle w:val="Zwaar"/>
-          <w:rFonts w:ascii="Verdana" w:hAnsi="Verdana"/>
-          <w:b w:val="0"/>
-          <w:lang w:val="nl-BE"/>
-        </w:rPr>
-        <w:t>selection</w:t>
-      </w:r>
-      <w:proofErr w:type="spellEnd"/>
-      <w:r>
-        <w:rPr>
-          <w:rStyle w:val="Zwaar"/>
-          <w:rFonts w:ascii="Verdana" w:hAnsi="Verdana"/>
-          <w:b w:val="0"/>
-          <w:lang w:val="nl-BE"/>
-        </w:rPr>
-        <w:t xml:space="preserve">, herleiden naar 1 </w:t>
-      </w:r>
-      <w:proofErr w:type="spellStart"/>
-      <w:r>
-        <w:rPr>
-          <w:rStyle w:val="Zwaar"/>
-          <w:rFonts w:ascii="Verdana" w:hAnsi="Verdana"/>
-          <w:b w:val="0"/>
-          <w:lang w:val="nl-BE"/>
-        </w:rPr>
-        <w:t>texture</w:t>
-      </w:r>
-      <w:proofErr w:type="spellEnd"/>
-      <w:r>
-        <w:rPr>
-          <w:rStyle w:val="Zwaar"/>
-          <w:rFonts w:ascii="Verdana" w:hAnsi="Verdana"/>
-          <w:b w:val="0"/>
-          <w:lang w:val="nl-BE"/>
-        </w:rPr>
-        <w:t xml:space="preserve"> (zoals je bij UV </w:t>
-      </w:r>
-      <w:proofErr w:type="spellStart"/>
-      <w:r>
-        <w:rPr>
-          <w:rStyle w:val="Zwaar"/>
-          <w:rFonts w:ascii="Verdana" w:hAnsi="Verdana"/>
-          <w:b w:val="0"/>
-          <w:lang w:val="nl-BE"/>
-        </w:rPr>
-        <w:t>mapping</w:t>
-      </w:r>
-      <w:proofErr w:type="spellEnd"/>
-      <w:r>
-        <w:rPr>
-          <w:rStyle w:val="Zwaar"/>
-          <w:rFonts w:ascii="Verdana" w:hAnsi="Verdana"/>
-          <w:b w:val="0"/>
-          <w:lang w:val="nl-BE"/>
-        </w:rPr>
-        <w:t xml:space="preserve"> zou doen). Daarvoor moest ik de </w:t>
-      </w:r>
-      <w:proofErr w:type="spellStart"/>
-      <w:r>
-        <w:rPr>
-          <w:rStyle w:val="Zwaar"/>
-          <w:rFonts w:ascii="Verdana" w:hAnsi="Verdana"/>
-          <w:b w:val="0"/>
-          <w:lang w:val="nl-BE"/>
-        </w:rPr>
-        <w:t>texture</w:t>
-      </w:r>
-      <w:proofErr w:type="spellEnd"/>
-      <w:r>
-        <w:rPr>
-          <w:rStyle w:val="Zwaar"/>
-          <w:rFonts w:ascii="Verdana" w:hAnsi="Verdana"/>
-          <w:b w:val="0"/>
-          <w:lang w:val="nl-BE"/>
-        </w:rPr>
-        <w:t xml:space="preserve"> baken. </w:t>
-      </w:r>
-      <w:r>
-        <w:rPr>
-          <w:rStyle w:val="Zwaar"/>
-          <w:rFonts w:ascii="Verdana" w:hAnsi="Verdana"/>
-          <w:b w:val="0"/>
-          <w:lang w:val="nl-BE"/>
-        </w:rPr>
-        <w:t>In cinema4d ziet het eruit zoals verwacht</w:t>
-      </w:r>
-      <w:r>
-        <w:rPr>
-          <w:rStyle w:val="Zwaar"/>
-          <w:rFonts w:ascii="Verdana" w:hAnsi="Verdana"/>
-          <w:b w:val="0"/>
-          <w:lang w:val="nl-BE"/>
-        </w:rPr>
-        <w:t xml:space="preserve">, </w:t>
-      </w:r>
-      <w:r>
-        <w:rPr>
-          <w:rStyle w:val="Zwaar"/>
-          <w:rFonts w:ascii="Verdana" w:hAnsi="Verdana"/>
-          <w:b w:val="0"/>
-          <w:lang w:val="nl-BE"/>
-        </w:rPr>
-        <w:t xml:space="preserve">maar </w:t>
-      </w:r>
-      <w:r>
-        <w:rPr>
-          <w:rStyle w:val="Zwaar"/>
-          <w:rFonts w:ascii="Verdana" w:hAnsi="Verdana"/>
-          <w:b w:val="0"/>
-          <w:lang w:val="nl-BE"/>
-        </w:rPr>
-        <w:t xml:space="preserve">in </w:t>
-      </w:r>
-      <w:proofErr w:type="spellStart"/>
-      <w:r>
-        <w:rPr>
-          <w:rStyle w:val="Zwaar"/>
-          <w:rFonts w:ascii="Verdana" w:hAnsi="Verdana"/>
-          <w:b w:val="0"/>
-          <w:lang w:val="nl-BE"/>
-        </w:rPr>
-        <w:t>unity</w:t>
-      </w:r>
-      <w:proofErr w:type="spellEnd"/>
-      <w:r>
-        <w:rPr>
-          <w:rStyle w:val="Zwaar"/>
-          <w:rFonts w:ascii="Verdana" w:hAnsi="Verdana"/>
-          <w:b w:val="0"/>
-          <w:lang w:val="nl-BE"/>
-        </w:rPr>
-        <w:t xml:space="preserve"> </w:t>
+        <w:t xml:space="preserve">in unity </w:t>
       </w:r>
       <w:r>
         <w:rPr>
@@ -3692,7 +3304,7 @@
           <w:color w:val="auto"/>
           <w:lang w:val="nl-BE"/>
         </w:rPr>
-        <w:t>. Dus ik heb ervoor gekozen om transparante texturen op objecten, waar transparantie niet per se nodig is (zoals de wasmachine), dit stuk van het model weg te laten. Bij andere objecten, zoals ramen, heb ik de transparantie wel behouden</w:t>
+        <w:t xml:space="preserve">. </w:t>
       </w:r>
       <w:r>
         <w:rPr>
@@ -3702,7 +3314,7 @@
           <w:color w:val="auto"/>
           <w:lang w:val="nl-BE"/>
         </w:rPr>
-        <w:t>, maar als een aparte textuur</w:t>
+        <w:t>Ik heb veel verschillende manieren geprobeerd om het gewenste effect te verkrijgen</w:t>
       </w:r>
       <w:r>
         <w:rPr>
@@ -3712,17 +3324,62 @@
           <w:color w:val="auto"/>
           <w:lang w:val="nl-BE"/>
         </w:rPr>
-        <w:t>.</w:t>
-      </w:r>
-    </w:p>
-    <w:p>
-      <w:pPr>
+        <w:t xml:space="preserve">. </w:t>
+      </w:r>
+      <w:r>
+        <w:rPr>
+          <w:rStyle w:val="Zwaar"/>
+          <w:rFonts w:ascii="Verdana" w:hAnsi="Verdana"/>
+          <w:b w:val="0"/>
+          <w:color w:val="auto"/>
+          <w:lang w:val="nl-BE"/>
+        </w:rPr>
+        <w:t>Dus ik heb ervoor gekozen om transparante texturen op objecten</w:t>
+      </w:r>
+      <w:r>
+        <w:rPr>
+          <w:rStyle w:val="Zwaar"/>
+          <w:rFonts w:ascii="Verdana" w:hAnsi="Verdana"/>
+          <w:b w:val="0"/>
+          <w:color w:val="auto"/>
+          <w:lang w:val="nl-BE"/>
+        </w:rPr>
+        <w:t>, apart te houden en deze niet te baken. Dus eerst voeg ik alle aparte stukken behalve het glas object samen door connect, dan bake ik alle texturen tot 1 textuur en daarna connect ik het glazen onderdeel. Hierdoor kan ik zelf kiezen hoe groot de texturen zijn in filegrootte en beperk ik alle objecten tot ong. 2 textures (textuur van alles + glastextuur).</w:t>
+      </w:r>
+    </w:p>
+    <w:p>
+      <w:pPr>
+        <w:pStyle w:val="Lijstalinea"/>
+        <w:numPr>
+          <w:ilvl w:val="0"/>
+          <w:numId w:val="13"/>
+        </w:numPr>
         <w:jc w:val="both"/>
         <w:rPr>
           <w:rFonts w:ascii="Verdana" w:hAnsi="Verdana"/>
           <w:lang w:val="nl-BE"/>
         </w:rPr>
       </w:pPr>
+      <w:r>
+        <w:rPr>
+          <w:rStyle w:val="Zwaar"/>
+          <w:rFonts w:ascii="Verdana" w:hAnsi="Verdana"/>
+          <w:b w:val="0"/>
+          <w:color w:val="auto"/>
+          <w:lang w:val="nl-BE"/>
+        </w:rPr>
+        <w:t>Daarnaast heeft het baken van de textuur een oplossing gegeven voor een ander probleem dat ik tegenkwam: de outline rond variërende meshes met meerdere texturen</w:t>
+      </w:r>
+      <w:r>
+        <w:rPr>
+          <w:rStyle w:val="Zwaar"/>
+          <w:rFonts w:ascii="Verdana" w:hAnsi="Verdana"/>
+          <w:b w:val="0"/>
+          <w:color w:val="auto"/>
+          <w:lang w:val="nl-BE"/>
+        </w:rPr>
+        <w:t xml:space="preserve"> werkt niet zoals ik het zou willen (zie punt 7 bij screenshots). Door dit naar 1 textuur te brengen, werkt het zoals ik het zou willen. Het had nog wel kleine aanpassingen nodig bij de shader zelf, maar het was al vele beter zoals ik het verwachte.</w:t>
+      </w:r>
       <w:bookmarkStart w:id="2" w:name="_GoBack"/>
       <w:bookmarkEnd w:id="2"/>
     </w:p>
@@ -3844,16 +3501,8 @@
         <w:rPr>
           <w:rFonts w:ascii="Verdana" w:hAnsi="Verdana"/>
         </w:rPr>
-        <w:t xml:space="preserve">Hoe </w:t>
-      </w:r>
-      <w:proofErr w:type="spellStart"/>
-      <w:r>
-        <w:rPr>
-          <w:rFonts w:ascii="Verdana" w:hAnsi="Verdana"/>
-        </w:rPr>
-        <w:t>minimap</w:t>
-      </w:r>
-      <w:proofErr w:type="spellEnd"/>
+        <w:t>Hoe minimap</w:t>
+      </w:r>
     </w:p>
     <w:p>
       <w:pPr>
@@ -3868,21 +3517,7 @@
         <w:rPr>
           <w:rFonts w:ascii="Verdana" w:hAnsi="Verdana"/>
         </w:rPr>
-        <w:t xml:space="preserve">Hoe highscore met </w:t>
-      </w:r>
-      <w:proofErr w:type="spellStart"/>
-      <w:r>
-        <w:rPr>
-          <w:rFonts w:ascii="Verdana" w:hAnsi="Verdana"/>
-        </w:rPr>
-        <w:t>keys</w:t>
-      </w:r>
-      <w:proofErr w:type="spellEnd"/>
-      <w:r>
-        <w:rPr>
-          <w:rFonts w:ascii="Verdana" w:hAnsi="Verdana"/>
-        </w:rPr>
-        <w:t xml:space="preserve"> bijhouden</w:t>
+        <w:t>Hoe highscore met keys bijhouden</w:t>
       </w:r>
     </w:p>
     <w:p>
@@ -3898,21 +3533,7 @@
         <w:rPr>
           <w:rFonts w:ascii="Verdana" w:hAnsi="Verdana"/>
         </w:rPr>
-        <w:t xml:space="preserve">Hoe </w:t>
-      </w:r>
-      <w:proofErr w:type="spellStart"/>
-      <w:r>
-        <w:rPr>
-          <w:rFonts w:ascii="Verdana" w:hAnsi="Verdana"/>
-        </w:rPr>
-        <w:t>shaders</w:t>
-      </w:r>
-      <w:proofErr w:type="spellEnd"/>
-      <w:r>
-        <w:rPr>
-          <w:rFonts w:ascii="Verdana" w:hAnsi="Verdana"/>
-        </w:rPr>
-        <w:t xml:space="preserve"> werken</w:t>
+        <w:t>Hoe shaders werken</w:t>
       </w:r>
     </w:p>
     <w:p>
@@ -3928,21 +3549,7 @@
         <w:rPr>
           <w:rFonts w:ascii="Verdana" w:hAnsi="Verdana"/>
         </w:rPr>
-        <w:t xml:space="preserve">Hoe </w:t>
-      </w:r>
-      <w:proofErr w:type="spellStart"/>
-      <w:r>
-        <w:rPr>
-          <w:rFonts w:ascii="Verdana" w:hAnsi="Verdana"/>
-        </w:rPr>
-        <w:t>movietextures</w:t>
-      </w:r>
-      <w:proofErr w:type="spellEnd"/>
-      <w:r>
-        <w:rPr>
-          <w:rFonts w:ascii="Verdana" w:hAnsi="Verdana"/>
-        </w:rPr>
-        <w:t xml:space="preserve"> gebruiken</w:t>
+        <w:t>Hoe movietextures gebruiken</w:t>
       </w:r>
     </w:p>
     <w:p>
@@ -3974,91 +3581,7 @@
         <w:rPr>
           <w:rFonts w:ascii="Verdana" w:hAnsi="Verdana"/>
         </w:rPr>
-        <w:t xml:space="preserve">Je kan verschillende </w:t>
-      </w:r>
-      <w:proofErr w:type="spellStart"/>
-      <w:r>
-        <w:rPr>
-          <w:rFonts w:ascii="Verdana" w:hAnsi="Verdana"/>
-        </w:rPr>
-        <w:t>materials</w:t>
-      </w:r>
-      <w:proofErr w:type="spellEnd"/>
-      <w:r>
-        <w:rPr>
-          <w:rFonts w:ascii="Verdana" w:hAnsi="Verdana"/>
-        </w:rPr>
-        <w:t xml:space="preserve"> toewijzen met </w:t>
-      </w:r>
-      <w:proofErr w:type="spellStart"/>
-      <w:r>
-        <w:rPr>
-          <w:rFonts w:ascii="Verdana" w:hAnsi="Verdana"/>
-        </w:rPr>
-        <w:t>polygon</w:t>
-      </w:r>
-      <w:proofErr w:type="spellEnd"/>
-      <w:r>
-        <w:rPr>
-          <w:rFonts w:ascii="Verdana" w:hAnsi="Verdana"/>
-        </w:rPr>
-        <w:t xml:space="preserve"> </w:t>
-      </w:r>
-      <w:proofErr w:type="spellStart"/>
-      <w:r>
-        <w:rPr>
-          <w:rFonts w:ascii="Verdana" w:hAnsi="Verdana"/>
-        </w:rPr>
-        <w:t>selection</w:t>
-      </w:r>
-      <w:proofErr w:type="spellEnd"/>
-      <w:r>
-        <w:rPr>
-          <w:rFonts w:ascii="Verdana" w:hAnsi="Verdana"/>
-        </w:rPr>
-        <w:t xml:space="preserve"> (tags) en daarna alle aparte stukken samenvoegen tot 1 object. Daarna kan je de verschillende </w:t>
-      </w:r>
-      <w:proofErr w:type="spellStart"/>
-      <w:r>
-        <w:rPr>
-          <w:rFonts w:ascii="Verdana" w:hAnsi="Verdana"/>
-        </w:rPr>
-        <w:t>textures</w:t>
-      </w:r>
-      <w:proofErr w:type="spellEnd"/>
-      <w:r>
-        <w:rPr>
-          <w:rFonts w:ascii="Verdana" w:hAnsi="Verdana"/>
-        </w:rPr>
-        <w:t xml:space="preserve"> tot 1 </w:t>
-      </w:r>
-      <w:proofErr w:type="spellStart"/>
-      <w:r>
-        <w:rPr>
-          <w:rFonts w:ascii="Verdana" w:hAnsi="Verdana"/>
-        </w:rPr>
-        <w:t>texture</w:t>
-      </w:r>
-      <w:proofErr w:type="spellEnd"/>
-      <w:r>
-        <w:rPr>
-          <w:rFonts w:ascii="Verdana" w:hAnsi="Verdana"/>
-        </w:rPr>
-        <w:t xml:space="preserve"> samenvoegen door de </w:t>
-      </w:r>
-      <w:proofErr w:type="spellStart"/>
-      <w:r>
-        <w:rPr>
-          <w:rFonts w:ascii="Verdana" w:hAnsi="Verdana"/>
-        </w:rPr>
-        <w:t>texture</w:t>
-      </w:r>
-      <w:proofErr w:type="spellEnd"/>
-      <w:r>
-        <w:rPr>
-          <w:rFonts w:ascii="Verdana" w:hAnsi="Verdana"/>
-        </w:rPr>
-        <w:t xml:space="preserve"> te baken.</w:t>
+        <w:t>Je kan verschillende materials toewijzen met polygon selection (tags) en daarna alle aparte stukken samenvoegen tot 1 object. Daarna kan je de verschillende textures tot 1 texture samenvoegen door de texture te baken.</w:t>
       </w:r>
     </w:p>
     <w:p>
@@ -4088,19 +3611,11 @@
           <w:rFonts w:ascii="Verdana" w:hAnsi="Verdana"/>
         </w:rPr>
       </w:pPr>
-      <w:proofErr w:type="spellStart"/>
-      <w:r>
-        <w:rPr>
-          <w:rFonts w:ascii="Verdana" w:hAnsi="Verdana"/>
-        </w:rPr>
-        <w:t>uhhh</w:t>
-      </w:r>
-      <w:proofErr w:type="spellEnd"/>
-      <w:r>
-        <w:rPr>
-          <w:rFonts w:ascii="Verdana" w:hAnsi="Verdana"/>
-        </w:rPr>
-        <w:t>….</w:t>
+      <w:r>
+        <w:rPr>
+          <w:rFonts w:ascii="Verdana" w:hAnsi="Verdana"/>
+        </w:rPr>
+        <w:t>uhhh….</w:t>
       </w:r>
     </w:p>
     <w:p>
@@ -4170,37 +3685,12 @@
           <w:rFonts w:ascii="Verdana" w:hAnsi="Verdana"/>
         </w:rPr>
       </w:pPr>
-      <w:proofErr w:type="spellStart"/>
       <w:r>
         <w:rPr>
           <w:rFonts w:ascii="Verdana" w:hAnsi="Verdana"/>
           <w:b/>
         </w:rPr>
-        <w:t>Unity</w:t>
-      </w:r>
-      <w:proofErr w:type="spellEnd"/>
-      <w:r>
-        <w:rPr>
-          <w:rFonts w:ascii="Verdana" w:hAnsi="Verdana"/>
-          <w:b/>
-        </w:rPr>
-        <w:t xml:space="preserve"> </w:t>
-      </w:r>
-      <w:proofErr w:type="spellStart"/>
-      <w:r>
-        <w:rPr>
-          <w:rFonts w:ascii="Verdana" w:hAnsi="Verdana"/>
-          <w:b/>
-        </w:rPr>
-        <w:t>docs</w:t>
-      </w:r>
-      <w:proofErr w:type="spellEnd"/>
-      <w:r>
-        <w:rPr>
-          <w:rFonts w:ascii="Verdana" w:hAnsi="Verdana"/>
-          <w:b/>
-        </w:rPr>
-        <w:t xml:space="preserve"> algemeen</w:t>
+        <w:t>Unity docs algemeen</w:t>
       </w:r>
       <w:r>
         <w:rPr>
@@ -4208,7 +3698,7 @@
         </w:rPr>
         <w:t xml:space="preserve">. </w:t>
       </w:r>
-      <w:hyperlink r:id="rId27" w:history="1">
+      <w:hyperlink r:id="rId29" w:history="1">
         <w:r>
           <w:rPr>
             <w:rStyle w:val="Hyperlink"/>
@@ -4253,7 +3743,7 @@
         </w:rPr>
         <w:t xml:space="preserve">. </w:t>
       </w:r>
-      <w:hyperlink r:id="rId28" w:history="1">
+      <w:hyperlink r:id="rId30" w:history="1">
         <w:r>
           <w:rPr>
             <w:rStyle w:val="Hyperlink"/>
@@ -4298,96 +3788,14 @@
           <w:b/>
           <w:lang w:val="nl-BE"/>
         </w:rPr>
-        <w:t xml:space="preserve">Meer info en code voor de </w:t>
-      </w:r>
-      <w:proofErr w:type="spellStart"/>
-      <w:r>
-        <w:rPr>
-          <w:rFonts w:ascii="Verdana" w:hAnsi="Verdana"/>
-          <w:b/>
+        <w:t>Meer info en code voor de Arduino Rotary Encoder</w:t>
+      </w:r>
+      <w:r>
+        <w:rPr>
+          <w:rFonts w:ascii="Verdana" w:hAnsi="Verdana"/>
           <w:lang w:val="nl-BE"/>
         </w:rPr>
-        <w:t>Arduino</w:t>
-      </w:r>
-      <w:proofErr w:type="spellEnd"/>
-      <w:r>
-        <w:rPr>
-          <w:rFonts w:ascii="Verdana" w:hAnsi="Verdana"/>
-          <w:b/>
-          <w:lang w:val="nl-BE"/>
-        </w:rPr>
-        <w:t xml:space="preserve"> Rotary Encoder</w:t>
-      </w:r>
-      <w:r>
-        <w:rPr>
-          <w:rFonts w:ascii="Verdana" w:hAnsi="Verdana"/>
-          <w:lang w:val="nl-BE"/>
-        </w:rPr>
-        <w:t xml:space="preserve">. W. Van </w:t>
-      </w:r>
-      <w:proofErr w:type="spellStart"/>
-      <w:r>
-        <w:rPr>
-          <w:rFonts w:ascii="Verdana" w:hAnsi="Verdana"/>
-          <w:lang w:val="nl-BE"/>
-        </w:rPr>
-        <w:t>Weyenberg</w:t>
-      </w:r>
-      <w:proofErr w:type="spellEnd"/>
-      <w:r>
-        <w:rPr>
-          <w:rFonts w:ascii="Verdana" w:hAnsi="Verdana"/>
-          <w:lang w:val="nl-BE"/>
-        </w:rPr>
-        <w:t xml:space="preserve">, lector en </w:t>
-      </w:r>
-      <w:proofErr w:type="spellStart"/>
-      <w:r>
-        <w:rPr>
-          <w:rFonts w:ascii="Verdana" w:hAnsi="Verdana"/>
-          <w:lang w:val="nl-BE"/>
-        </w:rPr>
-        <w:t>schoolpromoter</w:t>
-      </w:r>
-      <w:proofErr w:type="spellEnd"/>
-      <w:r>
-        <w:rPr>
-          <w:rFonts w:ascii="Verdana" w:hAnsi="Verdana"/>
-          <w:lang w:val="nl-BE"/>
-        </w:rPr>
-        <w:t xml:space="preserve"> </w:t>
-      </w:r>
-      <w:proofErr w:type="spellStart"/>
-      <w:r>
-        <w:rPr>
-          <w:rFonts w:ascii="Verdana" w:hAnsi="Verdana"/>
-          <w:lang w:val="nl-BE"/>
-        </w:rPr>
-        <w:t>KdG</w:t>
-      </w:r>
-      <w:proofErr w:type="spellEnd"/>
-      <w:r>
-        <w:rPr>
-          <w:rFonts w:ascii="Verdana" w:hAnsi="Verdana"/>
-          <w:lang w:val="nl-BE"/>
-        </w:rPr>
-        <w:t xml:space="preserve"> Multimedia en </w:t>
-      </w:r>
-      <w:proofErr w:type="spellStart"/>
-      <w:r>
-        <w:rPr>
-          <w:rFonts w:ascii="Verdana" w:hAnsi="Verdana"/>
-          <w:lang w:val="nl-BE"/>
-        </w:rPr>
-        <w:t>CommunicatieTechnologie</w:t>
-      </w:r>
-      <w:proofErr w:type="spellEnd"/>
-      <w:r>
-        <w:rPr>
-          <w:rFonts w:ascii="Verdana" w:hAnsi="Verdana"/>
-          <w:lang w:val="nl-BE"/>
-        </w:rPr>
-        <w:t>, persoonlijke communicatie, 3 maart 2017.</w:t>
+        <w:t>. W. Van Weyenberg, lector en schoolpromoter KdG Multimedia en CommunicatieTechnologie, persoonlijke communicatie, 3 maart 2017.</w:t>
       </w:r>
     </w:p>
     <w:p>
@@ -4410,26 +3818,16 @@
           <w:b/>
           <w:lang w:val="en-US"/>
         </w:rPr>
-        <w:t xml:space="preserve">Outline met </w:t>
-      </w:r>
-      <w:proofErr w:type="spellStart"/>
-      <w:r>
-        <w:rPr>
-          <w:rFonts w:ascii="Verdana" w:hAnsi="Verdana"/>
-          <w:b/>
+        <w:t>Outline met shader</w:t>
+      </w:r>
+      <w:r>
+        <w:rPr>
+          <w:rFonts w:ascii="Verdana" w:hAnsi="Verdana"/>
           <w:lang w:val="en-US"/>
         </w:rPr>
-        <w:t>shader</w:t>
-      </w:r>
-      <w:proofErr w:type="spellEnd"/>
-      <w:r>
-        <w:rPr>
-          <w:rFonts w:ascii="Verdana" w:hAnsi="Verdana"/>
-          <w:lang w:val="en-US"/>
-        </w:rPr>
         <w:t xml:space="preserve">. </w:t>
       </w:r>
-      <w:hyperlink r:id="rId29" w:history="1">
+      <w:hyperlink r:id="rId31" w:history="1">
         <w:r>
           <w:rPr>
             <w:rStyle w:val="Hyperlink"/>
@@ -4497,7 +3895,7 @@
         </w:rPr>
         <w:t xml:space="preserve">. </w:t>
       </w:r>
-      <w:hyperlink r:id="rId30" w:history="1">
+      <w:hyperlink r:id="rId32" w:history="1">
         <w:r>
           <w:rPr>
             <w:rStyle w:val="Hyperlink"/>
@@ -4536,42 +3934,22 @@
           <w:lang w:val="en-US"/>
         </w:rPr>
       </w:pPr>
-      <w:proofErr w:type="spellStart"/>
       <w:r>
         <w:rPr>
           <w:rFonts w:ascii="Verdana" w:hAnsi="Verdana"/>
           <w:b/>
           <w:lang w:val="en-US"/>
         </w:rPr>
-        <w:t>Highscore</w:t>
-      </w:r>
-      <w:proofErr w:type="spellEnd"/>
-      <w:r>
-        <w:rPr>
-          <w:rFonts w:ascii="Verdana" w:hAnsi="Verdana"/>
-          <w:b/>
+        <w:t>Highscore met playerprefs</w:t>
+      </w:r>
+      <w:r>
+        <w:rPr>
+          <w:rFonts w:ascii="Verdana" w:hAnsi="Verdana"/>
           <w:lang w:val="en-US"/>
         </w:rPr>
-        <w:t xml:space="preserve"> met </w:t>
-      </w:r>
-      <w:proofErr w:type="spellStart"/>
-      <w:r>
-        <w:rPr>
-          <w:rFonts w:ascii="Verdana" w:hAnsi="Verdana"/>
-          <w:b/>
-          <w:lang w:val="en-US"/>
-        </w:rPr>
-        <w:t>playerprefs</w:t>
-      </w:r>
-      <w:proofErr w:type="spellEnd"/>
-      <w:r>
-        <w:rPr>
-          <w:rFonts w:ascii="Verdana" w:hAnsi="Verdana"/>
-          <w:lang w:val="en-US"/>
-        </w:rPr>
         <w:t xml:space="preserve">. </w:t>
       </w:r>
-      <w:hyperlink r:id="rId31" w:history="1">
+      <w:hyperlink r:id="rId33" w:history="1">
         <w:r>
           <w:rPr>
             <w:rStyle w:val="Hyperlink"/>
@@ -4586,39 +3964,7 @@
           <w:rFonts w:ascii="Verdana" w:hAnsi="Verdana"/>
           <w:lang w:val="en-US"/>
         </w:rPr>
-        <w:t xml:space="preserve">. </w:t>
-      </w:r>
-      <w:proofErr w:type="spellStart"/>
-      <w:r>
-        <w:rPr>
-          <w:rFonts w:ascii="Verdana" w:hAnsi="Verdana"/>
-          <w:lang w:val="en-US"/>
-        </w:rPr>
-        <w:t>Geraadpleegd</w:t>
-      </w:r>
-      <w:proofErr w:type="spellEnd"/>
-      <w:r>
-        <w:rPr>
-          <w:rFonts w:ascii="Verdana" w:hAnsi="Verdana"/>
-          <w:lang w:val="en-US"/>
-        </w:rPr>
-        <w:t xml:space="preserve"> op 10 </w:t>
-      </w:r>
-      <w:proofErr w:type="spellStart"/>
-      <w:r>
-        <w:rPr>
-          <w:rFonts w:ascii="Verdana" w:hAnsi="Verdana"/>
-          <w:lang w:val="en-US"/>
-        </w:rPr>
-        <w:t>mei</w:t>
-      </w:r>
-      <w:proofErr w:type="spellEnd"/>
-      <w:r>
-        <w:rPr>
-          <w:rFonts w:ascii="Verdana" w:hAnsi="Verdana"/>
-          <w:lang w:val="en-US"/>
-        </w:rPr>
-        <w:t xml:space="preserve"> 2017.</w:t>
+        <w:t>. Geraadpleegd op 10 mei 2017.</w:t>
       </w:r>
     </w:p>
     <w:p>
@@ -4635,7 +3981,6 @@
           <w:lang w:val="nl-BE"/>
         </w:rPr>
       </w:pPr>
-      <w:proofErr w:type="spellStart"/>
       <w:r>
         <w:rPr>
           <w:rFonts w:ascii="Verdana" w:hAnsi="Verdana"/>
@@ -4644,7 +3989,6 @@
         </w:rPr>
         <w:t>Minimap</w:t>
       </w:r>
-      <w:proofErr w:type="spellEnd"/>
       <w:r>
         <w:rPr>
           <w:rFonts w:ascii="Verdana" w:hAnsi="Verdana"/>
@@ -4652,7 +3996,7 @@
         </w:rPr>
         <w:t xml:space="preserve">. </w:t>
       </w:r>
-      <w:hyperlink r:id="rId32" w:history="1">
+      <w:hyperlink r:id="rId34" w:history="1">
         <w:r>
           <w:rPr>
             <w:rStyle w:val="Hyperlink"/>
@@ -4698,7 +4042,6 @@
           <w:lang w:val="nl-BE"/>
         </w:rPr>
       </w:pPr>
-      <w:proofErr w:type="spellStart"/>
       <w:r>
         <w:rPr>
           <w:rFonts w:ascii="Verdana" w:hAnsi="Verdana"/>
@@ -4707,7 +4050,6 @@
         </w:rPr>
         <w:t>MovieTexture</w:t>
       </w:r>
-      <w:proofErr w:type="spellEnd"/>
       <w:r>
         <w:rPr>
           <w:rFonts w:ascii="Verdana" w:hAnsi="Verdana"/>
@@ -4715,7 +4057,7 @@
         </w:rPr>
         <w:t xml:space="preserve">. </w:t>
       </w:r>
-      <w:hyperlink r:id="rId33" w:history="1">
+      <w:hyperlink r:id="rId35" w:history="1">
         <w:r>
           <w:rPr>
             <w:rStyle w:val="Hyperlink"/>
@@ -4770,7 +4112,7 @@
       </w:pPr>
     </w:p>
     <w:sectPr>
-      <w:headerReference w:type="default" r:id="rId34"/>
+      <w:headerReference w:type="default" r:id="rId36"/>
       <w:pgSz w:w="11907" w:h="16839" w:code="9"/>
       <w:pgMar w:top="1148" w:right="700" w:bottom="2296" w:left="3011" w:header="1148" w:footer="709" w:gutter="0"/>
       <w:pgNumType w:start="1"/>
@@ -5015,7 +4357,7 @@
               <w:rFonts w:ascii="KdG Expert" w:hAnsi="KdG Expert"/>
               <w:noProof/>
             </w:rPr>
-            <w:t>11</w:t>
+            <w:t>10</w:t>
           </w:r>
           <w:r>
             <w:rPr>
@@ -5079,7 +4421,7 @@
               <w:rFonts w:ascii="KdG Expert" w:hAnsi="KdG Expert"/>
               <w:noProof/>
             </w:rPr>
-            <w:instrText>Bronnen</w:instrText>
+            <w:instrText>Technische overzicht</w:instrText>
           </w:r>
           <w:r>
             <w:rPr>
@@ -5117,7 +4459,7 @@
               <w:rFonts w:ascii="KdG Expert" w:hAnsi="KdG Expert"/>
               <w:noProof/>
             </w:rPr>
-            <w:instrText>Bronnen</w:instrText>
+            <w:instrText>Technische overzicht</w:instrText>
           </w:r>
           <w:r>
             <w:rPr>
@@ -5143,7 +4485,7 @@
               <w:rFonts w:ascii="KdG Expert" w:hAnsi="KdG Expert"/>
               <w:noProof/>
             </w:rPr>
-            <w:t>Bronnen</w:t>
+            <w:t>Technische overzicht</w:t>
           </w:r>
           <w:r>
             <w:rPr>
@@ -7728,6 +7070,7 @@
     <w:rsid w:val="004363EF"/>
     <w:rsid w:val="00595B78"/>
     <w:rsid w:val="00694CBD"/>
+    <w:rsid w:val="009C505A"/>
     <w:rsid w:val="009E7D3C"/>
     <w:rsid w:val="00BE277B"/>
     <w:rsid w:val="00C210E9"/>
@@ -8654,7 +7997,7 @@
 </file>
 
 <file path=customXml/itemProps3.xml><?xml version="1.0" encoding="utf-8"?>
-<ds:datastoreItem xmlns:ds="http://schemas.openxmlformats.org/officeDocument/2006/customXml" ds:itemID="{A2124F2D-2A08-470E-989D-BB0A7CC87B0A}">
+<ds:datastoreItem xmlns:ds="http://schemas.openxmlformats.org/officeDocument/2006/customXml" ds:itemID="{557BE158-9F2F-49A3-91C6-3652668EF783}">
   <ds:schemaRefs>
     <ds:schemaRef ds:uri="http://schemas.openxmlformats.org/officeDocument/2006/bibliography"/>
   </ds:schemaRefs>

</xml_diff>

<commit_message>
startup lvl 1 comic
</commit_message>
<xml_diff>
--- a/Afstudeerverslag Kusomari.docx
+++ b/Afstudeerverslag Kusomari.docx
@@ -211,6 +211,7 @@
                                     <w:color w:val="FFFFFF" w:themeColor="background1"/>
                                   </w:rPr>
                                 </w:pPr>
+                                <w:proofErr w:type="spellStart"/>
                                 <w:r>
                                   <w:rPr>
                                     <w:rFonts w:ascii="KdG Expert" w:hAnsi="KdG Expert"/>
@@ -219,6 +220,7 @@
                                   </w:rPr>
                                   <w:t>Kusomari</w:t>
                                 </w:r>
+                                <w:proofErr w:type="spellEnd"/>
                                 <w:r>
                                   <w:rPr>
                                     <w:color w:val="FFFFFF" w:themeColor="background1"/>
@@ -240,34 +242,12 @@
                                   </w:rPr>
                                   <w:t xml:space="preserve"> </w:t>
                                 </w:r>
-                                <w:sdt>
-                                  <w:sdtPr>
-                                    <w:rPr>
-                                      <w:color w:val="FFFFFF" w:themeColor="background1"/>
-                                    </w:rPr>
-                                    <w:alias w:val="Datum"/>
-                                    <w:id w:val="1432011232"/>
-                                    <w:placeholder>
-                                      <w:docPart w:val="A0FEAE18BE96429BB022CFA20552C7F7"/>
-                                    </w:placeholder>
-                                    <w:dataBinding w:prefixMappings="xmlns:ns0='http://schemas.microsoft.com/office/2006/coverPageProps' " w:xpath="/ns0:CoverPageProperties[1]/ns0:PublishDate[1]" w:storeItemID="{55AF091B-3C7A-41E3-B477-F2FDAA23CFDA}"/>
-                                    <w:date>
-                                      <w:dateFormat w:val="yyyy"/>
-                                      <w:lid w:val="nl-NL"/>
-                                      <w:storeMappedDataAs w:val="dateTime"/>
-                                      <w:calendar w:val="gregorian"/>
-                                    </w:date>
-                                  </w:sdtPr>
-                                  <w:sdtEndPr/>
-                                  <w:sdtContent>
-                                    <w:r>
-                                      <w:rPr>
-                                        <w:color w:val="FFFFFF" w:themeColor="background1"/>
-                                      </w:rPr>
-                                      <w:t>datum nog vast te leggen</w:t>
-                                    </w:r>
-                                  </w:sdtContent>
-                                </w:sdt>
+                                <w:r>
+                                  <w:rPr>
+                                    <w:color w:val="FFFFFF" w:themeColor="background1"/>
+                                  </w:rPr>
+                                  <w:t>17 augustus 2017</w:t>
+                                </w:r>
                               </w:p>
                               <w:p>
                                 <w:pPr>
@@ -322,7 +302,25 @@
                                     <w:color w:val="FFFFFF" w:themeColor="background1"/>
                                     <w:sz w:val="36"/>
                                   </w:rPr>
-                                  <w:t xml:space="preserve"> : Wim van WeyenBerg, Pieter Jorissen</w:t>
+                                  <w:t xml:space="preserve"> : Wim van </w:t>
+                                </w:r>
+                                <w:proofErr w:type="spellStart"/>
+                                <w:r>
+                                  <w:rPr>
+                                    <w:rFonts w:ascii="Verdana" w:hAnsi="Verdana"/>
+                                    <w:color w:val="FFFFFF" w:themeColor="background1"/>
+                                    <w:sz w:val="36"/>
+                                  </w:rPr>
+                                  <w:t>WeyenBerg</w:t>
+                                </w:r>
+                                <w:proofErr w:type="spellEnd"/>
+                                <w:r>
+                                  <w:rPr>
+                                    <w:rFonts w:ascii="Verdana" w:hAnsi="Verdana"/>
+                                    <w:color w:val="FFFFFF" w:themeColor="background1"/>
+                                    <w:sz w:val="36"/>
+                                  </w:rPr>
+                                  <w:t>, Pieter Jorissen</w:t>
                                 </w:r>
                               </w:p>
                             </w:txbxContent>
@@ -400,6 +398,7 @@
                               <w:color w:val="FFFFFF" w:themeColor="background1"/>
                             </w:rPr>
                           </w:pPr>
+                          <w:proofErr w:type="spellStart"/>
                           <w:r>
                             <w:rPr>
                               <w:rFonts w:ascii="KdG Expert" w:hAnsi="KdG Expert"/>
@@ -408,6 +407,7 @@
                             </w:rPr>
                             <w:t>Kusomari</w:t>
                           </w:r>
+                          <w:proofErr w:type="spellEnd"/>
                           <w:r>
                             <w:rPr>
                               <w:color w:val="FFFFFF" w:themeColor="background1"/>
@@ -429,34 +429,12 @@
                             </w:rPr>
                             <w:t xml:space="preserve"> </w:t>
                           </w:r>
-                          <w:sdt>
-                            <w:sdtPr>
-                              <w:rPr>
-                                <w:color w:val="FFFFFF" w:themeColor="background1"/>
-                              </w:rPr>
-                              <w:alias w:val="Datum"/>
-                              <w:id w:val="1432011232"/>
-                              <w:placeholder>
-                                <w:docPart w:val="A0FEAE18BE96429BB022CFA20552C7F7"/>
-                              </w:placeholder>
-                              <w:dataBinding w:prefixMappings="xmlns:ns0='http://schemas.microsoft.com/office/2006/coverPageProps' " w:xpath="/ns0:CoverPageProperties[1]/ns0:PublishDate[1]" w:storeItemID="{55AF091B-3C7A-41E3-B477-F2FDAA23CFDA}"/>
-                              <w:date>
-                                <w:dateFormat w:val="yyyy"/>
-                                <w:lid w:val="nl-NL"/>
-                                <w:storeMappedDataAs w:val="dateTime"/>
-                                <w:calendar w:val="gregorian"/>
-                              </w:date>
-                            </w:sdtPr>
-                            <w:sdtEndPr/>
-                            <w:sdtContent>
-                              <w:r>
-                                <w:rPr>
-                                  <w:color w:val="FFFFFF" w:themeColor="background1"/>
-                                </w:rPr>
-                                <w:t>datum nog vast te leggen</w:t>
-                              </w:r>
-                            </w:sdtContent>
-                          </w:sdt>
+                          <w:r>
+                            <w:rPr>
+                              <w:color w:val="FFFFFF" w:themeColor="background1"/>
+                            </w:rPr>
+                            <w:t>17 augustus 2017</w:t>
+                          </w:r>
                         </w:p>
                         <w:p>
                           <w:pPr>
@@ -511,7 +489,25 @@
                               <w:color w:val="FFFFFF" w:themeColor="background1"/>
                               <w:sz w:val="36"/>
                             </w:rPr>
-                            <w:t xml:space="preserve"> : Wim van WeyenBerg, Pieter Jorissen</w:t>
+                            <w:t xml:space="preserve"> : Wim van </w:t>
+                          </w:r>
+                          <w:proofErr w:type="spellStart"/>
+                          <w:r>
+                            <w:rPr>
+                              <w:rFonts w:ascii="Verdana" w:hAnsi="Verdana"/>
+                              <w:color w:val="FFFFFF" w:themeColor="background1"/>
+                              <w:sz w:val="36"/>
+                            </w:rPr>
+                            <w:t>WeyenBerg</w:t>
+                          </w:r>
+                          <w:proofErr w:type="spellEnd"/>
+                          <w:r>
+                            <w:rPr>
+                              <w:rFonts w:ascii="Verdana" w:hAnsi="Verdana"/>
+                              <w:color w:val="FFFFFF" w:themeColor="background1"/>
+                              <w:sz w:val="36"/>
+                            </w:rPr>
+                            <w:t>, Pieter Jorissen</w:t>
                           </w:r>
                         </w:p>
                       </w:txbxContent>
@@ -740,10 +736,6 @@
               </mc:Choice>
               <mc:Fallback>
                 <w:pict>
-                  <v:shapetype id="_x0000_t202" coordsize="21600,21600" o:spt="202" path="m,l,21600r21600,l21600,xe">
-                    <v:stroke joinstyle="miter"/>
-                    <v:path gradientshapeok="t" o:connecttype="rect"/>
-                  </v:shapetype>
                   <v:shape id="Tekstvak 15" o:spid="_x0000_s1027" type="#_x0000_t202" alt="contactgegevens" style="position:absolute;left:0;text-align:left;margin-left:0;margin-top:0;width:540pt;height:139.8pt;z-index:251679744;visibility:visible;mso-wrap-style:square;mso-width-percent:1282;mso-height-percent:200;mso-wrap-distance-left:9pt;mso-wrap-distance-top:0;mso-wrap-distance-right:9pt;mso-wrap-distance-bottom:0;mso-position-horizontal:center;mso-position-horizontal-relative:page;mso-position-vertical:bottom;mso-position-vertical-relative:margin;mso-width-percent:1282;mso-height-percent:200;mso-width-relative:margin;mso-height-relative:margin;v-text-anchor:bottom" o:gfxdata="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" o:allowoverlap="f" filled="f" stroked="f" strokeweight=".5pt">
                     <v:textbox inset="0,0,0,0">
                       <w:txbxContent>
@@ -902,6 +894,8 @@
             <w:br w:type="page"/>
           </w:r>
         </w:p>
+        <w:bookmarkStart w:id="0" w:name="_GoBack" w:displacedByCustomXml="next"/>
+        <w:bookmarkEnd w:id="0" w:displacedByCustomXml="next"/>
       </w:sdtContent>
     </w:sdt>
     <w:sdt>
@@ -1290,7 +1284,7 @@
           <w:rFonts w:ascii="KdG Expert" w:hAnsi="KdG Expert"/>
         </w:rPr>
       </w:pPr>
-      <w:bookmarkStart w:id="0" w:name="_Toc486925230"/>
+      <w:bookmarkStart w:id="1" w:name="_Toc486925230"/>
       <w:r>
         <w:rPr>
           <w:rFonts w:ascii="KdG Expert" w:hAnsi="KdG Expert"/>
@@ -1298,7 +1292,7 @@
         <w:lastRenderedPageBreak/>
         <w:t>Omschrijving</w:t>
       </w:r>
-      <w:bookmarkEnd w:id="0"/>
+      <w:bookmarkEnd w:id="1"/>
     </w:p>
     <w:p>
       <w:pPr>
@@ -1328,7 +1322,35 @@
         <w:rPr>
           <w:rFonts w:ascii="Verdana" w:hAnsi="Verdana"/>
         </w:rPr>
-        <w:t xml:space="preserve">Ik wou een pc-game maken waarin ik ongeveer dezelfde spelconcepten had als het bestaande playstation game: katamari. Sinds dit nog niet leek te bestaan, leek het me wel interessant om dit game dan te maken. </w:t>
+        <w:t xml:space="preserve">Ik wou een pc-game maken waarin ik ongeveer dezelfde spelconcepten had als het bestaande </w:t>
+      </w:r>
+      <w:proofErr w:type="spellStart"/>
+      <w:r>
+        <w:rPr>
+          <w:rFonts w:ascii="Verdana" w:hAnsi="Verdana"/>
+        </w:rPr>
+        <w:t>playstation</w:t>
+      </w:r>
+      <w:proofErr w:type="spellEnd"/>
+      <w:r>
+        <w:rPr>
+          <w:rFonts w:ascii="Verdana" w:hAnsi="Verdana"/>
+        </w:rPr>
+        <w:t xml:space="preserve"> game: </w:t>
+      </w:r>
+      <w:proofErr w:type="spellStart"/>
+      <w:r>
+        <w:rPr>
+          <w:rFonts w:ascii="Verdana" w:hAnsi="Verdana"/>
+        </w:rPr>
+        <w:t>katamari</w:t>
+      </w:r>
+      <w:proofErr w:type="spellEnd"/>
+      <w:r>
+        <w:rPr>
+          <w:rFonts w:ascii="Verdana" w:hAnsi="Verdana"/>
+        </w:rPr>
+        <w:t xml:space="preserve">. Sinds dit nog niet leek te bestaan, leek het me wel interessant om dit game dan te maken. </w:t>
       </w:r>
     </w:p>
     <w:p>
@@ -1343,7 +1365,21 @@
         <w:rPr>
           <w:rFonts w:ascii="Verdana" w:hAnsi="Verdana"/>
         </w:rPr>
-        <w:t xml:space="preserve">Ik wou een variant hierop maken en teruggrijpen naar de roots van het idee zelf. Waarschijnlijk kwam het originele idee van de dierenwereld: een mestkever die een bal van mest </w:t>
+        <w:t xml:space="preserve">Ik wou een variant hierop maken en teruggrijpen naar de </w:t>
+      </w:r>
+      <w:proofErr w:type="spellStart"/>
+      <w:r>
+        <w:rPr>
+          <w:rFonts w:ascii="Verdana" w:hAnsi="Verdana"/>
+        </w:rPr>
+        <w:t>roots</w:t>
+      </w:r>
+      <w:proofErr w:type="spellEnd"/>
+      <w:r>
+        <w:rPr>
+          <w:rFonts w:ascii="Verdana" w:hAnsi="Verdana"/>
+        </w:rPr>
+        <w:t xml:space="preserve"> van het idee zelf. Waarschijnlijk kwam het originele idee van de dierenwereld: een mestkever die een bal van mest </w:t>
       </w:r>
       <w:r>
         <w:rPr>
@@ -1483,7 +1519,21 @@
         <w:rPr>
           <w:rFonts w:ascii="Verdana" w:hAnsi="Verdana"/>
         </w:rPr>
-        <w:t>In katamari speel je met een klein personage dat een bal vooruitduwt en andere voorwerpen die kleiner dan de bal zijn, opraapt. Deze voorwerpen blijven aan de bal hangen en maken de bal groter.</w:t>
+        <w:t xml:space="preserve">In </w:t>
+      </w:r>
+      <w:proofErr w:type="spellStart"/>
+      <w:r>
+        <w:rPr>
+          <w:rFonts w:ascii="Verdana" w:hAnsi="Verdana"/>
+        </w:rPr>
+        <w:t>katamari</w:t>
+      </w:r>
+      <w:proofErr w:type="spellEnd"/>
+      <w:r>
+        <w:rPr>
+          <w:rFonts w:ascii="Verdana" w:hAnsi="Verdana"/>
+        </w:rPr>
+        <w:t xml:space="preserve"> speel je met een klein personage dat een bal vooruitduwt en andere voorwerpen die kleiner dan de bal zijn, opraapt. Deze voorwerpen blijven aan de bal hangen en maken de bal groter.</w:t>
       </w:r>
       <w:r>
         <w:rPr>
@@ -1516,7 +1566,21 @@
         <w:rPr>
           <w:rFonts w:ascii="Verdana" w:hAnsi="Verdana"/>
         </w:rPr>
-        <w:t xml:space="preserve">Bij katamari wordt er ook getoond hoe groot de bal momenteel is en </w:t>
+        <w:t xml:space="preserve">Bij </w:t>
+      </w:r>
+      <w:proofErr w:type="spellStart"/>
+      <w:r>
+        <w:rPr>
+          <w:rFonts w:ascii="Verdana" w:hAnsi="Verdana"/>
+        </w:rPr>
+        <w:t>katamari</w:t>
+      </w:r>
+      <w:proofErr w:type="spellEnd"/>
+      <w:r>
+        <w:rPr>
+          <w:rFonts w:ascii="Verdana" w:hAnsi="Verdana"/>
+        </w:rPr>
+        <w:t xml:space="preserve"> wordt er ook getoond hoe groot de bal momenteel is en </w:t>
       </w:r>
       <w:r>
         <w:rPr>
@@ -1571,7 +1635,21 @@
         <w:rPr>
           <w:rFonts w:ascii="Verdana" w:hAnsi="Verdana"/>
         </w:rPr>
-        <w:t>Ik dacht ook wel dat enkele hulpmiddelen zouden kunnen helpen, o.a.: een minimap waarop alles dat kleiner is dan je bal, getoond zou worden. Voorwerpen die het level zouden voltooien worden op een andere manier getoond op deze map. Daarnaast heeft de speler ook de mogelijkheid om een omlijning rond de voorwerpen te tonen die kleiner zijn dan de bal, door een druk op een bepaalde toets.</w:t>
+        <w:t xml:space="preserve">Ik dacht ook wel dat enkele hulpmiddelen zouden kunnen helpen, o.a.: een </w:t>
+      </w:r>
+      <w:proofErr w:type="spellStart"/>
+      <w:r>
+        <w:rPr>
+          <w:rFonts w:ascii="Verdana" w:hAnsi="Verdana"/>
+        </w:rPr>
+        <w:t>minimap</w:t>
+      </w:r>
+      <w:proofErr w:type="spellEnd"/>
+      <w:r>
+        <w:rPr>
+          <w:rFonts w:ascii="Verdana" w:hAnsi="Verdana"/>
+        </w:rPr>
+        <w:t xml:space="preserve"> waarop alles dat kleiner is dan je bal, getoond zou worden. Voorwerpen die het level zouden voltooien worden op een andere manier getoond op deze map. Daarnaast heeft de speler ook de mogelijkheid om een omlijning rond de voorwerpen te tonen die kleiner zijn dan de bal, door een druk op een bepaalde toets.</w:t>
       </w:r>
     </w:p>
     <w:p>
@@ -1637,7 +1715,7 @@
           <w:rFonts w:ascii="KdG Expert" w:hAnsi="KdG Expert"/>
         </w:rPr>
       </w:pPr>
-      <w:bookmarkStart w:id="1" w:name="_Toc486925231"/>
+      <w:bookmarkStart w:id="2" w:name="_Toc486925231"/>
       <w:r>
         <w:rPr>
           <w:rFonts w:ascii="KdG Expert" w:hAnsi="KdG Expert"/>
@@ -1645,7 +1723,7 @@
         <w:lastRenderedPageBreak/>
         <w:t>Technische overzicht</w:t>
       </w:r>
-      <w:bookmarkEnd w:id="1"/>
+      <w:bookmarkEnd w:id="2"/>
     </w:p>
     <w:p>
       <w:pPr>
@@ -1678,6 +1756,113 @@
           <w:rFonts w:ascii="Verdana" w:hAnsi="Verdana"/>
         </w:rPr>
         <w:t>Overzicht gebruikte Technieken en Tools (welke heb je zelf gemaakt, welke heb je gebruikt van andere bronnen, vermeld ook duidelijk waar die bronnen vandaan komen)</w:t>
+      </w:r>
+    </w:p>
+    <w:p>
+      <w:pPr>
+        <w:pStyle w:val="Lijstalinea"/>
+        <w:numPr>
+          <w:ilvl w:val="0"/>
+          <w:numId w:val="13"/>
+        </w:numPr>
+        <w:jc w:val="both"/>
+        <w:rPr>
+          <w:rFonts w:ascii="Verdana" w:hAnsi="Verdana"/>
+        </w:rPr>
+      </w:pPr>
+      <w:proofErr w:type="spellStart"/>
+      <w:r>
+        <w:rPr>
+          <w:rFonts w:ascii="Verdana" w:hAnsi="Verdana"/>
+        </w:rPr>
+        <w:t>Unity</w:t>
+      </w:r>
+      <w:proofErr w:type="spellEnd"/>
+    </w:p>
+    <w:p>
+      <w:pPr>
+        <w:pStyle w:val="Lijstalinea"/>
+        <w:numPr>
+          <w:ilvl w:val="0"/>
+          <w:numId w:val="13"/>
+        </w:numPr>
+        <w:jc w:val="both"/>
+        <w:rPr>
+          <w:rFonts w:ascii="Verdana" w:hAnsi="Verdana"/>
+        </w:rPr>
+      </w:pPr>
+      <w:proofErr w:type="spellStart"/>
+      <w:r>
+        <w:rPr>
+          <w:rFonts w:ascii="Verdana" w:hAnsi="Verdana"/>
+        </w:rPr>
+        <w:t>Arduino</w:t>
+      </w:r>
+      <w:proofErr w:type="spellEnd"/>
+    </w:p>
+    <w:p>
+      <w:pPr>
+        <w:pStyle w:val="Lijstalinea"/>
+        <w:numPr>
+          <w:ilvl w:val="0"/>
+          <w:numId w:val="13"/>
+        </w:numPr>
+        <w:jc w:val="both"/>
+        <w:rPr>
+          <w:rFonts w:ascii="Verdana" w:hAnsi="Verdana"/>
+        </w:rPr>
+      </w:pPr>
+      <w:proofErr w:type="spellStart"/>
+      <w:r>
+        <w:rPr>
+          <w:rFonts w:ascii="Verdana" w:hAnsi="Verdana"/>
+        </w:rPr>
+        <w:t>Icomoon</w:t>
+      </w:r>
+      <w:proofErr w:type="spellEnd"/>
+      <w:r>
+        <w:rPr>
+          <w:rFonts w:ascii="Verdana" w:hAnsi="Verdana"/>
+        </w:rPr>
+        <w:t xml:space="preserve"> (voor fonts)</w:t>
+      </w:r>
+    </w:p>
+    <w:p>
+      <w:pPr>
+        <w:pStyle w:val="Lijstalinea"/>
+        <w:numPr>
+          <w:ilvl w:val="0"/>
+          <w:numId w:val="13"/>
+        </w:numPr>
+        <w:jc w:val="both"/>
+        <w:rPr>
+          <w:rFonts w:ascii="Verdana" w:hAnsi="Verdana"/>
+        </w:rPr>
+      </w:pPr>
+      <w:r>
+        <w:rPr>
+          <w:rFonts w:ascii="Verdana" w:hAnsi="Verdana"/>
+        </w:rPr>
+        <w:t>Photoshop</w:t>
+      </w:r>
+    </w:p>
+    <w:p>
+      <w:pPr>
+        <w:pStyle w:val="Lijstalinea"/>
+        <w:numPr>
+          <w:ilvl w:val="0"/>
+          <w:numId w:val="13"/>
+        </w:numPr>
+        <w:jc w:val="both"/>
+        <w:rPr>
+          <w:rFonts w:ascii="Verdana" w:hAnsi="Verdana"/>
+        </w:rPr>
+      </w:pPr>
+      <w:r>
+        <w:rPr>
+          <w:rFonts w:ascii="Verdana" w:hAnsi="Verdana"/>
+        </w:rPr>
+        <w:t>Illustrator (fonts)</w:t>
       </w:r>
     </w:p>
     <w:p>
@@ -1856,8 +2041,33 @@
           <w:rFonts w:ascii="Verdana" w:hAnsi="Verdana"/>
           <w:u w:val="single"/>
         </w:rPr>
-        <w:t>Testen outline door bal en testen op onregelmatige meshes</w:t>
-      </w:r>
+        <w:t xml:space="preserve">Testen </w:t>
+      </w:r>
+      <w:proofErr w:type="spellStart"/>
+      <w:r>
+        <w:rPr>
+          <w:rFonts w:ascii="Verdana" w:hAnsi="Verdana"/>
+          <w:u w:val="single"/>
+        </w:rPr>
+        <w:t>outline</w:t>
+      </w:r>
+      <w:proofErr w:type="spellEnd"/>
+      <w:r>
+        <w:rPr>
+          <w:rFonts w:ascii="Verdana" w:hAnsi="Verdana"/>
+          <w:u w:val="single"/>
+        </w:rPr>
+        <w:t xml:space="preserve"> door bal en testen op onregelmatige </w:t>
+      </w:r>
+      <w:proofErr w:type="spellStart"/>
+      <w:r>
+        <w:rPr>
+          <w:rFonts w:ascii="Verdana" w:hAnsi="Verdana"/>
+          <w:u w:val="single"/>
+        </w:rPr>
+        <w:t>meshes</w:t>
+      </w:r>
+      <w:proofErr w:type="spellEnd"/>
     </w:p>
     <w:p>
       <w:pPr>
@@ -1942,7 +2152,23 @@
           <w:rFonts w:ascii="Verdana" w:hAnsi="Verdana"/>
           <w:u w:val="single"/>
         </w:rPr>
-        <w:t>Juiste code zoeken voor beetle die de bal achtervolgt en dezelfde rotatie heeft als camera</w:t>
+        <w:t xml:space="preserve">Juiste code zoeken voor </w:t>
+      </w:r>
+      <w:proofErr w:type="spellStart"/>
+      <w:r>
+        <w:rPr>
+          <w:rFonts w:ascii="Verdana" w:hAnsi="Verdana"/>
+          <w:u w:val="single"/>
+        </w:rPr>
+        <w:t>beetle</w:t>
+      </w:r>
+      <w:proofErr w:type="spellEnd"/>
+      <w:r>
+        <w:rPr>
+          <w:rFonts w:ascii="Verdana" w:hAnsi="Verdana"/>
+          <w:u w:val="single"/>
+        </w:rPr>
+        <w:t xml:space="preserve"> die de bal achtervolgt en dezelfde rotatie heeft als camera</w:t>
       </w:r>
     </w:p>
     <w:p>
@@ -2639,7 +2865,23 @@
           <w:rFonts w:ascii="Verdana" w:hAnsi="Verdana"/>
           <w:u w:val="single"/>
         </w:rPr>
-        <w:t>Testen of baken van een texture beter is</w:t>
+        <w:t xml:space="preserve">Testen of baken van een </w:t>
+      </w:r>
+      <w:proofErr w:type="spellStart"/>
+      <w:r>
+        <w:rPr>
+          <w:rFonts w:ascii="Verdana" w:hAnsi="Verdana"/>
+          <w:u w:val="single"/>
+        </w:rPr>
+        <w:t>texture</w:t>
+      </w:r>
+      <w:proofErr w:type="spellEnd"/>
+      <w:r>
+        <w:rPr>
+          <w:rFonts w:ascii="Verdana" w:hAnsi="Verdana"/>
+          <w:u w:val="single"/>
+        </w:rPr>
+        <w:t xml:space="preserve"> beter is</w:t>
       </w:r>
     </w:p>
     <w:p>
@@ -2845,13 +3087,31 @@
           <w:u w:val="single"/>
         </w:rPr>
       </w:pPr>
+      <w:proofErr w:type="spellStart"/>
       <w:r>
         <w:rPr>
           <w:rFonts w:ascii="Verdana" w:hAnsi="Verdana"/>
           <w:u w:val="single"/>
         </w:rPr>
-        <w:t>Outlines testen op complexe meshes</w:t>
-      </w:r>
+        <w:t>Outlines</w:t>
+      </w:r>
+      <w:proofErr w:type="spellEnd"/>
+      <w:r>
+        <w:rPr>
+          <w:rFonts w:ascii="Verdana" w:hAnsi="Verdana"/>
+          <w:u w:val="single"/>
+        </w:rPr>
+        <w:t xml:space="preserve"> testen op complexe </w:t>
+      </w:r>
+      <w:proofErr w:type="spellStart"/>
+      <w:r>
+        <w:rPr>
+          <w:rFonts w:ascii="Verdana" w:hAnsi="Verdana"/>
+          <w:u w:val="single"/>
+        </w:rPr>
+        <w:t>meshes</w:t>
+      </w:r>
+      <w:proofErr w:type="spellEnd"/>
       <w:r>
         <w:rPr>
           <w:rFonts w:ascii="Verdana" w:hAnsi="Verdana"/>
@@ -2874,7 +3134,21 @@
         <w:rPr>
           <w:rFonts w:ascii="Verdana" w:hAnsi="Verdana"/>
         </w:rPr>
-        <w:t>Links: outline op voorwerp met verschillende texturen</w:t>
+        <w:t xml:space="preserve">Links: </w:t>
+      </w:r>
+      <w:proofErr w:type="spellStart"/>
+      <w:r>
+        <w:rPr>
+          <w:rFonts w:ascii="Verdana" w:hAnsi="Verdana"/>
+        </w:rPr>
+        <w:t>outline</w:t>
+      </w:r>
+      <w:proofErr w:type="spellEnd"/>
+      <w:r>
+        <w:rPr>
+          <w:rFonts w:ascii="Verdana" w:hAnsi="Verdana"/>
+        </w:rPr>
+        <w:t xml:space="preserve"> op voorwerp met verschillende texturen</w:t>
       </w:r>
     </w:p>
     <w:p>
@@ -2891,7 +3165,21 @@
         <w:rPr>
           <w:rFonts w:ascii="Verdana" w:hAnsi="Verdana"/>
         </w:rPr>
-        <w:t>Rechts: outline op 1 textuur</w:t>
+        <w:t xml:space="preserve">Rechts: </w:t>
+      </w:r>
+      <w:proofErr w:type="spellStart"/>
+      <w:r>
+        <w:rPr>
+          <w:rFonts w:ascii="Verdana" w:hAnsi="Verdana"/>
+        </w:rPr>
+        <w:t>outline</w:t>
+      </w:r>
+      <w:proofErr w:type="spellEnd"/>
+      <w:r>
+        <w:rPr>
+          <w:rFonts w:ascii="Verdana" w:hAnsi="Verdana"/>
+        </w:rPr>
+        <w:t xml:space="preserve"> op 1 textuur</w:t>
       </w:r>
     </w:p>
     <w:p>
@@ -2959,6 +3247,94 @@
     </w:p>
     <w:p>
       <w:pPr>
+        <w:pStyle w:val="Lijstalinea"/>
+        <w:numPr>
+          <w:ilvl w:val="0"/>
+          <w:numId w:val="14"/>
+        </w:numPr>
+        <w:spacing w:after="0"/>
+        <w:jc w:val="both"/>
+        <w:rPr>
+          <w:rFonts w:ascii="Verdana" w:hAnsi="Verdana"/>
+          <w:u w:val="single"/>
+        </w:rPr>
+      </w:pPr>
+      <w:r>
+        <w:rPr>
+          <w:rFonts w:ascii="Verdana" w:hAnsi="Verdana"/>
+          <w:u w:val="single"/>
+        </w:rPr>
+        <w:t>Groei van het karakter</w:t>
+      </w:r>
+    </w:p>
+    <w:p>
+      <w:pPr>
+        <w:pStyle w:val="Lijstalinea"/>
+        <w:ind w:left="-1407"/>
+        <w:jc w:val="center"/>
+        <w:rPr>
+          <w:rFonts w:ascii="Verdana" w:hAnsi="Verdana"/>
+        </w:rPr>
+      </w:pPr>
+      <w:r>
+        <w:rPr>
+          <w:rFonts w:ascii="Verdana" w:hAnsi="Verdana"/>
+          <w:noProof/>
+          <w:lang w:val="nl-BE"/>
+        </w:rPr>
+        <w:lastRenderedPageBreak/>
+        <w:drawing>
+          <wp:inline distT="0" distB="0" distL="0" distR="0">
+            <wp:extent cx="3451796" cy="4747235"/>
+            <wp:effectExtent l="0" t="0" r="0" b="0"/>
+            <wp:docPr id="22" name="Afbeelding 22" descr="C:\Users\Gebruiker\Documents\GitHub\EindwerkJB\Images and info\tpose beetle LINES.png"/>
+            <wp:cNvGraphicFramePr>
+              <a:graphicFrameLocks xmlns:a="http://schemas.openxmlformats.org/drawingml/2006/main" noChangeAspect="1"/>
+            </wp:cNvGraphicFramePr>
+            <a:graphic xmlns:a="http://schemas.openxmlformats.org/drawingml/2006/main">
+              <a:graphicData uri="http://schemas.openxmlformats.org/drawingml/2006/picture">
+                <pic:pic xmlns:pic="http://schemas.openxmlformats.org/drawingml/2006/picture">
+                  <pic:nvPicPr>
+                    <pic:cNvPr id="0" name="Picture 1" descr="C:\Users\Gebruiker\Documents\GitHub\EindwerkJB\Images and info\tpose beetle LINES.png"/>
+                    <pic:cNvPicPr>
+                      <a:picLocks noChangeAspect="1" noChangeArrowheads="1"/>
+                    </pic:cNvPicPr>
+                  </pic:nvPicPr>
+                  <pic:blipFill>
+                    <a:blip r:embed="rId29">
+                      <a:extLst>
+                        <a:ext uri="{28A0092B-C50C-407E-A947-70E740481C1C}">
+                          <a14:useLocalDpi xmlns:a14="http://schemas.microsoft.com/office/drawing/2010/main" val="0"/>
+                        </a:ext>
+                      </a:extLst>
+                    </a:blip>
+                    <a:srcRect/>
+                    <a:stretch>
+                      <a:fillRect/>
+                    </a:stretch>
+                  </pic:blipFill>
+                  <pic:spPr bwMode="auto">
+                    <a:xfrm>
+                      <a:off x="0" y="0"/>
+                      <a:ext cx="3454549" cy="4751021"/>
+                    </a:xfrm>
+                    <a:prstGeom prst="rect">
+                      <a:avLst/>
+                    </a:prstGeom>
+                    <a:noFill/>
+                    <a:ln>
+                      <a:noFill/>
+                    </a:ln>
+                  </pic:spPr>
+                </pic:pic>
+              </a:graphicData>
+            </a:graphic>
+          </wp:inline>
+        </w:drawing>
+      </w:r>
+    </w:p>
+    <w:p>
+      <w:pPr>
         <w:pStyle w:val="kop2"/>
         <w:ind w:left="-2268"/>
         <w:jc w:val="both"/>
@@ -2993,7 +3369,21 @@
         <w:rPr>
           <w:rFonts w:ascii="Verdana" w:hAnsi="Verdana"/>
         </w:rPr>
-        <w:t>Als een object kleiner wordt dan de speelbal, dan zou de trigger aan moeten springen van een object dat opgeraapt kan worden. Bij mesh colliders leek dit een probleem te zijn.</w:t>
+        <w:t xml:space="preserve">Als een object kleiner wordt dan de speelbal, dan zou de trigger aan moeten springen van een object dat opgeraapt kan worden. Bij </w:t>
+      </w:r>
+      <w:proofErr w:type="spellStart"/>
+      <w:r>
+        <w:rPr>
+          <w:rFonts w:ascii="Verdana" w:hAnsi="Verdana"/>
+        </w:rPr>
+        <w:t>mesh</w:t>
+      </w:r>
+      <w:proofErr w:type="spellEnd"/>
+      <w:r>
+        <w:rPr>
+          <w:rFonts w:ascii="Verdana" w:hAnsi="Verdana"/>
+        </w:rPr>
+        <w:t xml:space="preserve"> colliders leek dit een probleem te zijn.</w:t>
       </w:r>
       <w:r>
         <w:rPr>
@@ -3006,7 +3396,23 @@
           <w:rFonts w:ascii="Verdana" w:hAnsi="Verdana"/>
           <w:lang w:val="nl-BE"/>
         </w:rPr>
-        <w:t xml:space="preserve">Als bij mesh collider </w:t>
+        <w:t xml:space="preserve">Als bij </w:t>
+      </w:r>
+      <w:proofErr w:type="spellStart"/>
+      <w:r>
+        <w:rPr>
+          <w:rFonts w:ascii="Verdana" w:hAnsi="Verdana"/>
+          <w:lang w:val="nl-BE"/>
+        </w:rPr>
+        <w:t>mesh</w:t>
+      </w:r>
+      <w:proofErr w:type="spellEnd"/>
+      <w:r>
+        <w:rPr>
+          <w:rFonts w:ascii="Verdana" w:hAnsi="Verdana"/>
+          <w:lang w:val="nl-BE"/>
+        </w:rPr>
+        <w:t xml:space="preserve"> collider </w:t>
       </w:r>
       <w:r>
         <w:rPr>
@@ -3084,8 +3490,9 @@
           <w:b w:val="0"/>
           <w:lang w:val="nl-BE"/>
         </w:rPr>
-        <w:t>Ik wou de beetle de bal laten volgen en de rotatie laten gebruiken van de camera (zodat de beetle altijd voor de camera staat). Hiervoor wou ik wiskunde en rechthoekige driehoeken voor gebruiken, maar dit zorgde altijd voor een ander resultaat dan gewenst (zien screenshot punt 3).</w:t>
-      </w:r>
+        <w:t xml:space="preserve">Ik wou de </w:t>
+      </w:r>
+      <w:proofErr w:type="spellStart"/>
       <w:r>
         <w:rPr>
           <w:rStyle w:val="Zwaar"/>
@@ -3093,7 +3500,126 @@
           <w:b w:val="0"/>
           <w:lang w:val="nl-BE"/>
         </w:rPr>
-        <w:t xml:space="preserve"> Dus uiteindelijk heb ik een punt aangemaakt onderaan de bal dat altijd op local ypos = 0 blijft t.o.v. de bal. Daaraan zit de beetle bevestigd. De beetle staat op een afstand die gelijk is </w:t>
+        <w:t>beetle</w:t>
+      </w:r>
+      <w:proofErr w:type="spellEnd"/>
+      <w:r>
+        <w:rPr>
+          <w:rStyle w:val="Zwaar"/>
+          <w:rFonts w:ascii="Verdana" w:hAnsi="Verdana"/>
+          <w:b w:val="0"/>
+          <w:lang w:val="nl-BE"/>
+        </w:rPr>
+        <w:t xml:space="preserve"> de bal laten volgen en de rotatie laten gebruiken van de camera (zodat de </w:t>
+      </w:r>
+      <w:proofErr w:type="spellStart"/>
+      <w:r>
+        <w:rPr>
+          <w:rStyle w:val="Zwaar"/>
+          <w:rFonts w:ascii="Verdana" w:hAnsi="Verdana"/>
+          <w:b w:val="0"/>
+          <w:lang w:val="nl-BE"/>
+        </w:rPr>
+        <w:t>beetle</w:t>
+      </w:r>
+      <w:proofErr w:type="spellEnd"/>
+      <w:r>
+        <w:rPr>
+          <w:rStyle w:val="Zwaar"/>
+          <w:rFonts w:ascii="Verdana" w:hAnsi="Verdana"/>
+          <w:b w:val="0"/>
+          <w:lang w:val="nl-BE"/>
+        </w:rPr>
+        <w:t xml:space="preserve"> altijd voor de camera staat). Hiervoor wou ik wiskunde en rechthoekige driehoeken voor gebruiken, maar dit zorgde altijd voor een ander resultaat dan gewenst (zien screenshot punt 3).</w:t>
+      </w:r>
+      <w:r>
+        <w:rPr>
+          <w:rStyle w:val="Zwaar"/>
+          <w:rFonts w:ascii="Verdana" w:hAnsi="Verdana"/>
+          <w:b w:val="0"/>
+          <w:lang w:val="nl-BE"/>
+        </w:rPr>
+        <w:t xml:space="preserve"> Dus uiteindelijk heb ik een punt aangemaakt onderaan de bal dat altijd op </w:t>
+      </w:r>
+      <w:proofErr w:type="spellStart"/>
+      <w:r>
+        <w:rPr>
+          <w:rStyle w:val="Zwaar"/>
+          <w:rFonts w:ascii="Verdana" w:hAnsi="Verdana"/>
+          <w:b w:val="0"/>
+          <w:lang w:val="nl-BE"/>
+        </w:rPr>
+        <w:t>local</w:t>
+      </w:r>
+      <w:proofErr w:type="spellEnd"/>
+      <w:r>
+        <w:rPr>
+          <w:rStyle w:val="Zwaar"/>
+          <w:rFonts w:ascii="Verdana" w:hAnsi="Verdana"/>
+          <w:b w:val="0"/>
+          <w:lang w:val="nl-BE"/>
+        </w:rPr>
+        <w:t xml:space="preserve"> </w:t>
+      </w:r>
+      <w:proofErr w:type="spellStart"/>
+      <w:r>
+        <w:rPr>
+          <w:rStyle w:val="Zwaar"/>
+          <w:rFonts w:ascii="Verdana" w:hAnsi="Verdana"/>
+          <w:b w:val="0"/>
+          <w:lang w:val="nl-BE"/>
+        </w:rPr>
+        <w:t>ypos</w:t>
+      </w:r>
+      <w:proofErr w:type="spellEnd"/>
+      <w:r>
+        <w:rPr>
+          <w:rStyle w:val="Zwaar"/>
+          <w:rFonts w:ascii="Verdana" w:hAnsi="Verdana"/>
+          <w:b w:val="0"/>
+          <w:lang w:val="nl-BE"/>
+        </w:rPr>
+        <w:t xml:space="preserve"> = 0 blijft t.o.v. de bal. Daaraan zit de </w:t>
+      </w:r>
+      <w:proofErr w:type="spellStart"/>
+      <w:r>
+        <w:rPr>
+          <w:rStyle w:val="Zwaar"/>
+          <w:rFonts w:ascii="Verdana" w:hAnsi="Verdana"/>
+          <w:b w:val="0"/>
+          <w:lang w:val="nl-BE"/>
+        </w:rPr>
+        <w:t>beetle</w:t>
+      </w:r>
+      <w:proofErr w:type="spellEnd"/>
+      <w:r>
+        <w:rPr>
+          <w:rStyle w:val="Zwaar"/>
+          <w:rFonts w:ascii="Verdana" w:hAnsi="Verdana"/>
+          <w:b w:val="0"/>
+          <w:lang w:val="nl-BE"/>
+        </w:rPr>
+        <w:t xml:space="preserve"> bevestigd. De </w:t>
+      </w:r>
+      <w:proofErr w:type="spellStart"/>
+      <w:r>
+        <w:rPr>
+          <w:rStyle w:val="Zwaar"/>
+          <w:rFonts w:ascii="Verdana" w:hAnsi="Verdana"/>
+          <w:b w:val="0"/>
+          <w:lang w:val="nl-BE"/>
+        </w:rPr>
+        <w:t>beetle</w:t>
+      </w:r>
+      <w:proofErr w:type="spellEnd"/>
+      <w:r>
+        <w:rPr>
+          <w:rStyle w:val="Zwaar"/>
+          <w:rFonts w:ascii="Verdana" w:hAnsi="Verdana"/>
+          <w:b w:val="0"/>
+          <w:lang w:val="nl-BE"/>
+        </w:rPr>
+        <w:t xml:space="preserve"> staat op een afstand die gelijk is </w:t>
       </w:r>
       <w:r>
         <w:rPr>
@@ -3129,7 +3655,67 @@
           <w:b w:val="0"/>
           <w:lang w:val="nl-BE"/>
         </w:rPr>
-        <w:t>Toen ik de nummers aan het font wou toevoegen, waren enkele letter afgekapt (bv. l, p, f…). Dit bleek fout zijn gelopen bij de conversie naar het font bij icomoon. Omdat Endutt geen genormaliseerd font was, stonden er geen afstanden en spacing geprogrammeerd zijn. Dus ik heb alle letter en nummers correct moeten positioneren in de ruimte t.o.v. de rest van de letters en cijfers, zodat alles even hoog/laag staat.</w:t>
+        <w:t xml:space="preserve">Toen ik de nummers aan het font wou toevoegen, waren enkele letter afgekapt (bv. l, p, f…). Dit bleek fout zijn gelopen bij de conversie naar het font bij </w:t>
+      </w:r>
+      <w:proofErr w:type="spellStart"/>
+      <w:r>
+        <w:rPr>
+          <w:rStyle w:val="Zwaar"/>
+          <w:rFonts w:ascii="Verdana" w:hAnsi="Verdana"/>
+          <w:b w:val="0"/>
+          <w:lang w:val="nl-BE"/>
+        </w:rPr>
+        <w:t>icomoon</w:t>
+      </w:r>
+      <w:proofErr w:type="spellEnd"/>
+      <w:r>
+        <w:rPr>
+          <w:rStyle w:val="Zwaar"/>
+          <w:rFonts w:ascii="Verdana" w:hAnsi="Verdana"/>
+          <w:b w:val="0"/>
+          <w:lang w:val="nl-BE"/>
+        </w:rPr>
+        <w:t xml:space="preserve">. Omdat </w:t>
+      </w:r>
+      <w:proofErr w:type="spellStart"/>
+      <w:r>
+        <w:rPr>
+          <w:rStyle w:val="Zwaar"/>
+          <w:rFonts w:ascii="Verdana" w:hAnsi="Verdana"/>
+          <w:b w:val="0"/>
+          <w:lang w:val="nl-BE"/>
+        </w:rPr>
+        <w:t>Endutt</w:t>
+      </w:r>
+      <w:proofErr w:type="spellEnd"/>
+      <w:r>
+        <w:rPr>
+          <w:rStyle w:val="Zwaar"/>
+          <w:rFonts w:ascii="Verdana" w:hAnsi="Verdana"/>
+          <w:b w:val="0"/>
+          <w:lang w:val="nl-BE"/>
+        </w:rPr>
+        <w:t xml:space="preserve"> geen genormaliseerd font was, stonden er geen afstanden en </w:t>
+      </w:r>
+      <w:proofErr w:type="spellStart"/>
+      <w:r>
+        <w:rPr>
+          <w:rStyle w:val="Zwaar"/>
+          <w:rFonts w:ascii="Verdana" w:hAnsi="Verdana"/>
+          <w:b w:val="0"/>
+          <w:lang w:val="nl-BE"/>
+        </w:rPr>
+        <w:t>spacing</w:t>
+      </w:r>
+      <w:proofErr w:type="spellEnd"/>
+      <w:r>
+        <w:rPr>
+          <w:rStyle w:val="Zwaar"/>
+          <w:rFonts w:ascii="Verdana" w:hAnsi="Verdana"/>
+          <w:b w:val="0"/>
+          <w:lang w:val="nl-BE"/>
+        </w:rPr>
+        <w:t xml:space="preserve"> geprogrammeerd zijn. Dus ik heb alle letter en nummers correct moeten positioneren in de ruimte t.o.v. de rest van de letters en cijfers, zodat alles even hoog/laag staat.</w:t>
       </w:r>
     </w:p>
     <w:p>
@@ -3164,7 +3750,27 @@
           <w:b w:val="0"/>
           <w:lang w:val="nl-BE"/>
         </w:rPr>
-        <w:t xml:space="preserve"> Uiteindelijk heb ik dit opgelost door een lijn te tekenen in Adobe Illustrator en deze een opacity van 0% te geven zodat ze onzichtbaar werd. Dit leek de oplossing te zijn.</w:t>
+        <w:t xml:space="preserve"> Uiteindelijk heb ik dit opgelost door een lijn te tekenen in Adobe Illustrator en deze een </w:t>
+      </w:r>
+      <w:proofErr w:type="spellStart"/>
+      <w:r>
+        <w:rPr>
+          <w:rStyle w:val="Zwaar"/>
+          <w:rFonts w:ascii="Verdana" w:hAnsi="Verdana"/>
+          <w:b w:val="0"/>
+          <w:lang w:val="nl-BE"/>
+        </w:rPr>
+        <w:t>opacity</w:t>
+      </w:r>
+      <w:proofErr w:type="spellEnd"/>
+      <w:r>
+        <w:rPr>
+          <w:rStyle w:val="Zwaar"/>
+          <w:rFonts w:ascii="Verdana" w:hAnsi="Verdana"/>
+          <w:b w:val="0"/>
+          <w:lang w:val="nl-BE"/>
+        </w:rPr>
+        <w:t xml:space="preserve"> van 0% te geven zodat ze onzichtbaar werd. Dit leek de oplossing te zijn.</w:t>
       </w:r>
     </w:p>
     <w:p>
@@ -3190,8 +3796,9 @@
           <w:b w:val="0"/>
           <w:lang w:val="nl-BE"/>
         </w:rPr>
-        <w:t>Als je een eigen ontwerp voor de cursor maakt, dan moet dat geen .cur-extensie hebb</w:t>
-      </w:r>
+        <w:t>Als je een eigen ontwerp voor de cursor maakt, dan moet dat geen .</w:t>
+      </w:r>
+      <w:proofErr w:type="spellStart"/>
       <w:r>
         <w:rPr>
           <w:rStyle w:val="Zwaar"/>
@@ -3199,7 +3806,46 @@
           <w:b w:val="0"/>
           <w:lang w:val="nl-BE"/>
         </w:rPr>
-        <w:t>en. Een gewone .png afbeelding</w:t>
+        <w:t>cur</w:t>
+      </w:r>
+      <w:proofErr w:type="spellEnd"/>
+      <w:r>
+        <w:rPr>
+          <w:rStyle w:val="Zwaar"/>
+          <w:rFonts w:ascii="Verdana" w:hAnsi="Verdana"/>
+          <w:b w:val="0"/>
+          <w:lang w:val="nl-BE"/>
+        </w:rPr>
+        <w:t>-extensie hebb</w:t>
+      </w:r>
+      <w:r>
+        <w:rPr>
+          <w:rStyle w:val="Zwaar"/>
+          <w:rFonts w:ascii="Verdana" w:hAnsi="Verdana"/>
+          <w:b w:val="0"/>
+          <w:lang w:val="nl-BE"/>
+        </w:rPr>
+        <w:t>en. Een gewone .</w:t>
+      </w:r>
+      <w:proofErr w:type="spellStart"/>
+      <w:r>
+        <w:rPr>
+          <w:rStyle w:val="Zwaar"/>
+          <w:rFonts w:ascii="Verdana" w:hAnsi="Verdana"/>
+          <w:b w:val="0"/>
+          <w:lang w:val="nl-BE"/>
+        </w:rPr>
+        <w:t>png</w:t>
+      </w:r>
+      <w:proofErr w:type="spellEnd"/>
+      <w:r>
+        <w:rPr>
+          <w:rStyle w:val="Zwaar"/>
+          <w:rFonts w:ascii="Verdana" w:hAnsi="Verdana"/>
+          <w:b w:val="0"/>
+          <w:lang w:val="nl-BE"/>
+        </w:rPr>
+        <w:t xml:space="preserve"> afbeelding</w:t>
       </w:r>
       <w:r>
         <w:rPr>
@@ -3234,8 +3880,9 @@
           <w:b w:val="0"/>
           <w:lang w:val="nl-BE"/>
         </w:rPr>
-        <w:t xml:space="preserve">Ik wou minder verschillende textures, die op bepaalde polygonen waren geplaats met polygon selection, herleiden naar 1 texture (zoals je bij UV mapping zou doen). Daarvoor moest ik de texture baken. </w:t>
-      </w:r>
+        <w:t xml:space="preserve">Ik wou minder verschillende </w:t>
+      </w:r>
+      <w:proofErr w:type="spellStart"/>
       <w:r>
         <w:rPr>
           <w:rStyle w:val="Zwaar"/>
@@ -3243,6 +3890,125 @@
           <w:b w:val="0"/>
           <w:lang w:val="nl-BE"/>
         </w:rPr>
+        <w:t>textures</w:t>
+      </w:r>
+      <w:proofErr w:type="spellEnd"/>
+      <w:r>
+        <w:rPr>
+          <w:rStyle w:val="Zwaar"/>
+          <w:rFonts w:ascii="Verdana" w:hAnsi="Verdana"/>
+          <w:b w:val="0"/>
+          <w:lang w:val="nl-BE"/>
+        </w:rPr>
+        <w:t xml:space="preserve">, die op bepaalde polygonen waren geplaats met </w:t>
+      </w:r>
+      <w:proofErr w:type="spellStart"/>
+      <w:r>
+        <w:rPr>
+          <w:rStyle w:val="Zwaar"/>
+          <w:rFonts w:ascii="Verdana" w:hAnsi="Verdana"/>
+          <w:b w:val="0"/>
+          <w:lang w:val="nl-BE"/>
+        </w:rPr>
+        <w:t>polygon</w:t>
+      </w:r>
+      <w:proofErr w:type="spellEnd"/>
+      <w:r>
+        <w:rPr>
+          <w:rStyle w:val="Zwaar"/>
+          <w:rFonts w:ascii="Verdana" w:hAnsi="Verdana"/>
+          <w:b w:val="0"/>
+          <w:lang w:val="nl-BE"/>
+        </w:rPr>
+        <w:t xml:space="preserve"> </w:t>
+      </w:r>
+      <w:proofErr w:type="spellStart"/>
+      <w:r>
+        <w:rPr>
+          <w:rStyle w:val="Zwaar"/>
+          <w:rFonts w:ascii="Verdana" w:hAnsi="Verdana"/>
+          <w:b w:val="0"/>
+          <w:lang w:val="nl-BE"/>
+        </w:rPr>
+        <w:t>selection</w:t>
+      </w:r>
+      <w:proofErr w:type="spellEnd"/>
+      <w:r>
+        <w:rPr>
+          <w:rStyle w:val="Zwaar"/>
+          <w:rFonts w:ascii="Verdana" w:hAnsi="Verdana"/>
+          <w:b w:val="0"/>
+          <w:lang w:val="nl-BE"/>
+        </w:rPr>
+        <w:t xml:space="preserve">, herleiden naar 1 </w:t>
+      </w:r>
+      <w:proofErr w:type="spellStart"/>
+      <w:r>
+        <w:rPr>
+          <w:rStyle w:val="Zwaar"/>
+          <w:rFonts w:ascii="Verdana" w:hAnsi="Verdana"/>
+          <w:b w:val="0"/>
+          <w:lang w:val="nl-BE"/>
+        </w:rPr>
+        <w:t>texture</w:t>
+      </w:r>
+      <w:proofErr w:type="spellEnd"/>
+      <w:r>
+        <w:rPr>
+          <w:rStyle w:val="Zwaar"/>
+          <w:rFonts w:ascii="Verdana" w:hAnsi="Verdana"/>
+          <w:b w:val="0"/>
+          <w:lang w:val="nl-BE"/>
+        </w:rPr>
+        <w:t xml:space="preserve"> (zoals je bij UV </w:t>
+      </w:r>
+      <w:proofErr w:type="spellStart"/>
+      <w:r>
+        <w:rPr>
+          <w:rStyle w:val="Zwaar"/>
+          <w:rFonts w:ascii="Verdana" w:hAnsi="Verdana"/>
+          <w:b w:val="0"/>
+          <w:lang w:val="nl-BE"/>
+        </w:rPr>
+        <w:t>mapping</w:t>
+      </w:r>
+      <w:proofErr w:type="spellEnd"/>
+      <w:r>
+        <w:rPr>
+          <w:rStyle w:val="Zwaar"/>
+          <w:rFonts w:ascii="Verdana" w:hAnsi="Verdana"/>
+          <w:b w:val="0"/>
+          <w:lang w:val="nl-BE"/>
+        </w:rPr>
+        <w:t xml:space="preserve"> zou doen). Daarvoor moest ik de </w:t>
+      </w:r>
+      <w:proofErr w:type="spellStart"/>
+      <w:r>
+        <w:rPr>
+          <w:rStyle w:val="Zwaar"/>
+          <w:rFonts w:ascii="Verdana" w:hAnsi="Verdana"/>
+          <w:b w:val="0"/>
+          <w:lang w:val="nl-BE"/>
+        </w:rPr>
+        <w:t>texture</w:t>
+      </w:r>
+      <w:proofErr w:type="spellEnd"/>
+      <w:r>
+        <w:rPr>
+          <w:rStyle w:val="Zwaar"/>
+          <w:rFonts w:ascii="Verdana" w:hAnsi="Verdana"/>
+          <w:b w:val="0"/>
+          <w:lang w:val="nl-BE"/>
+        </w:rPr>
+        <w:t xml:space="preserve"> baken. </w:t>
+      </w:r>
+      <w:r>
+        <w:rPr>
+          <w:rStyle w:val="Zwaar"/>
+          <w:rFonts w:ascii="Verdana" w:hAnsi="Verdana"/>
+          <w:b w:val="0"/>
+          <w:lang w:val="nl-BE"/>
+        </w:rPr>
         <w:t>In cinema4d ziet het eruit zoals verwacht</w:t>
       </w:r>
       <w:r>
@@ -3270,7 +4036,27 @@
           <w:b w:val="0"/>
           <w:lang w:val="nl-BE"/>
         </w:rPr>
-        <w:t xml:space="preserve">in unity </w:t>
+        <w:t xml:space="preserve">in </w:t>
+      </w:r>
+      <w:proofErr w:type="spellStart"/>
+      <w:r>
+        <w:rPr>
+          <w:rStyle w:val="Zwaar"/>
+          <w:rFonts w:ascii="Verdana" w:hAnsi="Verdana"/>
+          <w:b w:val="0"/>
+          <w:lang w:val="nl-BE"/>
+        </w:rPr>
+        <w:t>unity</w:t>
+      </w:r>
+      <w:proofErr w:type="spellEnd"/>
+      <w:r>
+        <w:rPr>
+          <w:rStyle w:val="Zwaar"/>
+          <w:rFonts w:ascii="Verdana" w:hAnsi="Verdana"/>
+          <w:b w:val="0"/>
+          <w:lang w:val="nl-BE"/>
+        </w:rPr>
+        <w:t xml:space="preserve"> </w:t>
       </w:r>
       <w:r>
         <w:rPr>
@@ -3348,7 +4134,95 @@
           <w:color w:val="auto"/>
           <w:lang w:val="nl-BE"/>
         </w:rPr>
-        <w:t>, apart te houden en deze niet te baken. Dus eerst voeg ik alle aparte stukken behalve het glas object samen door connect, dan bake ik alle texturen tot 1 textuur en daarna connect ik het glazen onderdeel. Hierdoor kan ik zelf kiezen hoe groot de texturen zijn in filegrootte en beperk ik alle objecten tot ong. 2 textures (textuur van alles + glastextuur).</w:t>
+        <w:t xml:space="preserve">, apart te houden en deze niet te baken. Dus eerst voeg ik alle aparte stukken behalve het glas object samen door </w:t>
+      </w:r>
+      <w:proofErr w:type="spellStart"/>
+      <w:r>
+        <w:rPr>
+          <w:rStyle w:val="Zwaar"/>
+          <w:rFonts w:ascii="Verdana" w:hAnsi="Verdana"/>
+          <w:b w:val="0"/>
+          <w:color w:val="auto"/>
+          <w:lang w:val="nl-BE"/>
+        </w:rPr>
+        <w:t>connect</w:t>
+      </w:r>
+      <w:proofErr w:type="spellEnd"/>
+      <w:r>
+        <w:rPr>
+          <w:rStyle w:val="Zwaar"/>
+          <w:rFonts w:ascii="Verdana" w:hAnsi="Verdana"/>
+          <w:b w:val="0"/>
+          <w:color w:val="auto"/>
+          <w:lang w:val="nl-BE"/>
+        </w:rPr>
+        <w:t xml:space="preserve">, dan </w:t>
+      </w:r>
+      <w:proofErr w:type="spellStart"/>
+      <w:r>
+        <w:rPr>
+          <w:rStyle w:val="Zwaar"/>
+          <w:rFonts w:ascii="Verdana" w:hAnsi="Verdana"/>
+          <w:b w:val="0"/>
+          <w:color w:val="auto"/>
+          <w:lang w:val="nl-BE"/>
+        </w:rPr>
+        <w:t>bake</w:t>
+      </w:r>
+      <w:proofErr w:type="spellEnd"/>
+      <w:r>
+        <w:rPr>
+          <w:rStyle w:val="Zwaar"/>
+          <w:rFonts w:ascii="Verdana" w:hAnsi="Verdana"/>
+          <w:b w:val="0"/>
+          <w:color w:val="auto"/>
+          <w:lang w:val="nl-BE"/>
+        </w:rPr>
+        <w:t xml:space="preserve"> ik alle texturen tot 1 textuur en daarna </w:t>
+      </w:r>
+      <w:proofErr w:type="spellStart"/>
+      <w:r>
+        <w:rPr>
+          <w:rStyle w:val="Zwaar"/>
+          <w:rFonts w:ascii="Verdana" w:hAnsi="Verdana"/>
+          <w:b w:val="0"/>
+          <w:color w:val="auto"/>
+          <w:lang w:val="nl-BE"/>
+        </w:rPr>
+        <w:t>connect</w:t>
+      </w:r>
+      <w:proofErr w:type="spellEnd"/>
+      <w:r>
+        <w:rPr>
+          <w:rStyle w:val="Zwaar"/>
+          <w:rFonts w:ascii="Verdana" w:hAnsi="Verdana"/>
+          <w:b w:val="0"/>
+          <w:color w:val="auto"/>
+          <w:lang w:val="nl-BE"/>
+        </w:rPr>
+        <w:t xml:space="preserve"> ik het glazen onderdeel. Hierdoor kan ik zelf kiezen hoe groot de texturen zijn in filegrootte en beperk ik alle objecten tot ong. 2 </w:t>
+      </w:r>
+      <w:proofErr w:type="spellStart"/>
+      <w:r>
+        <w:rPr>
+          <w:rStyle w:val="Zwaar"/>
+          <w:rFonts w:ascii="Verdana" w:hAnsi="Verdana"/>
+          <w:b w:val="0"/>
+          <w:color w:val="auto"/>
+          <w:lang w:val="nl-BE"/>
+        </w:rPr>
+        <w:t>textures</w:t>
+      </w:r>
+      <w:proofErr w:type="spellEnd"/>
+      <w:r>
+        <w:rPr>
+          <w:rStyle w:val="Zwaar"/>
+          <w:rFonts w:ascii="Verdana" w:hAnsi="Verdana"/>
+          <w:b w:val="0"/>
+          <w:color w:val="auto"/>
+          <w:lang w:val="nl-BE"/>
+        </w:rPr>
+        <w:t xml:space="preserve"> (textuur van alles + glastextuur).</w:t>
       </w:r>
     </w:p>
     <w:p>
@@ -3372,8 +4246,9 @@
           <w:color w:val="auto"/>
           <w:lang w:val="nl-BE"/>
         </w:rPr>
-        <w:t>Daarnaast heeft het baken van de textuur een oplossing gegeven voor een ander probleem dat ik tegenkwam: de outline rond variërende meshes met meerdere texturen</w:t>
-      </w:r>
+        <w:t xml:space="preserve">Daarnaast heeft het baken van de textuur een oplossing gegeven voor een ander probleem dat ik tegenkwam: de </w:t>
+      </w:r>
+      <w:proofErr w:type="spellStart"/>
       <w:r>
         <w:rPr>
           <w:rStyle w:val="Zwaar"/>
@@ -3382,7 +4257,72 @@
           <w:color w:val="auto"/>
           <w:lang w:val="nl-BE"/>
         </w:rPr>
-        <w:t xml:space="preserve"> werkt niet zoals ik het zou willen (zie punt 7 bij screenshots). Door dit naar 1 textuur te brengen, werkt het zoals ik het zou willen. Het had nog wel kleine aanpassingen nodig bij de shader zelf, maar het was al vele beter zoals ik het verwachte.</w:t>
+        <w:t>outline</w:t>
+      </w:r>
+      <w:proofErr w:type="spellEnd"/>
+      <w:r>
+        <w:rPr>
+          <w:rStyle w:val="Zwaar"/>
+          <w:rFonts w:ascii="Verdana" w:hAnsi="Verdana"/>
+          <w:b w:val="0"/>
+          <w:color w:val="auto"/>
+          <w:lang w:val="nl-BE"/>
+        </w:rPr>
+        <w:t xml:space="preserve"> rond variërende </w:t>
+      </w:r>
+      <w:proofErr w:type="spellStart"/>
+      <w:r>
+        <w:rPr>
+          <w:rStyle w:val="Zwaar"/>
+          <w:rFonts w:ascii="Verdana" w:hAnsi="Verdana"/>
+          <w:b w:val="0"/>
+          <w:color w:val="auto"/>
+          <w:lang w:val="nl-BE"/>
+        </w:rPr>
+        <w:t>meshes</w:t>
+      </w:r>
+      <w:proofErr w:type="spellEnd"/>
+      <w:r>
+        <w:rPr>
+          <w:rStyle w:val="Zwaar"/>
+          <w:rFonts w:ascii="Verdana" w:hAnsi="Verdana"/>
+          <w:b w:val="0"/>
+          <w:color w:val="auto"/>
+          <w:lang w:val="nl-BE"/>
+        </w:rPr>
+        <w:t xml:space="preserve"> met meerdere texturen</w:t>
+      </w:r>
+      <w:r>
+        <w:rPr>
+          <w:rStyle w:val="Zwaar"/>
+          <w:rFonts w:ascii="Verdana" w:hAnsi="Verdana"/>
+          <w:b w:val="0"/>
+          <w:color w:val="auto"/>
+          <w:lang w:val="nl-BE"/>
+        </w:rPr>
+        <w:t xml:space="preserve"> werkt niet zoals ik het zou willen (zie punt 7 bij screenshots). Door dit naar 1 textuur te brengen, werkt het zoals ik het zou willen. Het had nog wel kleine aanpassingen nodig bij de </w:t>
+      </w:r>
+      <w:proofErr w:type="spellStart"/>
+      <w:r>
+        <w:rPr>
+          <w:rStyle w:val="Zwaar"/>
+          <w:rFonts w:ascii="Verdana" w:hAnsi="Verdana"/>
+          <w:b w:val="0"/>
+          <w:color w:val="auto"/>
+          <w:lang w:val="nl-BE"/>
+        </w:rPr>
+        <w:t>shader</w:t>
+      </w:r>
+      <w:proofErr w:type="spellEnd"/>
+      <w:r>
+        <w:rPr>
+          <w:rStyle w:val="Zwaar"/>
+          <w:rFonts w:ascii="Verdana" w:hAnsi="Verdana"/>
+          <w:b w:val="0"/>
+          <w:color w:val="auto"/>
+          <w:lang w:val="nl-BE"/>
+        </w:rPr>
+        <w:t xml:space="preserve"> zelf, maar het was al vele beter zoals ik het verwachte.</w:t>
       </w:r>
     </w:p>
     <w:p>
@@ -3394,7 +4334,7 @@
           <w:rFonts w:ascii="KdG Expert" w:hAnsi="KdG Expert"/>
         </w:rPr>
       </w:pPr>
-      <w:bookmarkStart w:id="2" w:name="_Toc486925232"/>
+      <w:bookmarkStart w:id="3" w:name="_Toc486925232"/>
       <w:r>
         <w:rPr>
           <w:rFonts w:ascii="KdG Expert" w:hAnsi="KdG Expert"/>
@@ -3402,7 +4342,7 @@
         <w:lastRenderedPageBreak/>
         <w:t>Conclusie</w:t>
       </w:r>
-      <w:bookmarkEnd w:id="2"/>
+      <w:bookmarkEnd w:id="3"/>
     </w:p>
     <w:p>
       <w:pPr>
@@ -3515,8 +4455,16 @@
         <w:rPr>
           <w:rFonts w:ascii="Verdana" w:hAnsi="Verdana"/>
         </w:rPr>
-        <w:t>Hoe minimap</w:t>
-      </w:r>
+        <w:t xml:space="preserve">Hoe </w:t>
+      </w:r>
+      <w:proofErr w:type="spellStart"/>
+      <w:r>
+        <w:rPr>
+          <w:rFonts w:ascii="Verdana" w:hAnsi="Verdana"/>
+        </w:rPr>
+        <w:t>minimap</w:t>
+      </w:r>
+      <w:proofErr w:type="spellEnd"/>
     </w:p>
     <w:p>
       <w:pPr>
@@ -3531,7 +4479,21 @@
         <w:rPr>
           <w:rFonts w:ascii="Verdana" w:hAnsi="Verdana"/>
         </w:rPr>
-        <w:t>Hoe highscore met keys bijhouden</w:t>
+        <w:t xml:space="preserve">Hoe highscore met </w:t>
+      </w:r>
+      <w:proofErr w:type="spellStart"/>
+      <w:r>
+        <w:rPr>
+          <w:rFonts w:ascii="Verdana" w:hAnsi="Verdana"/>
+        </w:rPr>
+        <w:t>keys</w:t>
+      </w:r>
+      <w:proofErr w:type="spellEnd"/>
+      <w:r>
+        <w:rPr>
+          <w:rFonts w:ascii="Verdana" w:hAnsi="Verdana"/>
+        </w:rPr>
+        <w:t xml:space="preserve"> bijhouden</w:t>
       </w:r>
     </w:p>
     <w:p>
@@ -3547,13 +4509,41 @@
         <w:rPr>
           <w:rFonts w:ascii="Verdana" w:hAnsi="Verdana"/>
         </w:rPr>
-        <w:t>Hoe shaders werken</w:t>
-      </w:r>
-      <w:r>
-        <w:rPr>
-          <w:rFonts w:ascii="Verdana" w:hAnsi="Verdana"/>
-        </w:rPr>
-        <w:t xml:space="preserve"> (shaders aanpassen)</w:t>
+        <w:t xml:space="preserve">Hoe </w:t>
+      </w:r>
+      <w:proofErr w:type="spellStart"/>
+      <w:r>
+        <w:rPr>
+          <w:rFonts w:ascii="Verdana" w:hAnsi="Verdana"/>
+        </w:rPr>
+        <w:t>shaders</w:t>
+      </w:r>
+      <w:proofErr w:type="spellEnd"/>
+      <w:r>
+        <w:rPr>
+          <w:rFonts w:ascii="Verdana" w:hAnsi="Verdana"/>
+        </w:rPr>
+        <w:t xml:space="preserve"> werken</w:t>
+      </w:r>
+      <w:r>
+        <w:rPr>
+          <w:rFonts w:ascii="Verdana" w:hAnsi="Verdana"/>
+        </w:rPr>
+        <w:t xml:space="preserve"> (</w:t>
+      </w:r>
+      <w:proofErr w:type="spellStart"/>
+      <w:r>
+        <w:rPr>
+          <w:rFonts w:ascii="Verdana" w:hAnsi="Verdana"/>
+        </w:rPr>
+        <w:t>shaders</w:t>
+      </w:r>
+      <w:proofErr w:type="spellEnd"/>
+      <w:r>
+        <w:rPr>
+          <w:rFonts w:ascii="Verdana" w:hAnsi="Verdana"/>
+        </w:rPr>
+        <w:t xml:space="preserve"> aanpassen)</w:t>
       </w:r>
     </w:p>
     <w:p>
@@ -3571,7 +4561,23 @@
           <w:rFonts w:ascii="Verdana" w:hAnsi="Verdana"/>
           <w:color w:val="FF0000"/>
         </w:rPr>
-        <w:t>Hoe movietextures gebruiken</w:t>
+        <w:t xml:space="preserve">Hoe </w:t>
+      </w:r>
+      <w:proofErr w:type="spellStart"/>
+      <w:r>
+        <w:rPr>
+          <w:rFonts w:ascii="Verdana" w:hAnsi="Verdana"/>
+          <w:color w:val="FF0000"/>
+        </w:rPr>
+        <w:t>movietextures</w:t>
+      </w:r>
+      <w:proofErr w:type="spellEnd"/>
+      <w:r>
+        <w:rPr>
+          <w:rFonts w:ascii="Verdana" w:hAnsi="Verdana"/>
+          <w:color w:val="FF0000"/>
+        </w:rPr>
+        <w:t xml:space="preserve"> gebruiken</w:t>
       </w:r>
     </w:p>
     <w:p>
@@ -3603,7 +4609,91 @@
         <w:rPr>
           <w:rFonts w:ascii="Verdana" w:hAnsi="Verdana"/>
         </w:rPr>
-        <w:t>Je kan verschillende materials toewijzen met polygon selection (tags) en daarna alle aparte stukken samenvoegen tot 1 object. Daarna kan je de verschillende textures tot 1 texture samenvoegen door de texture te baken.</w:t>
+        <w:t xml:space="preserve">Je kan verschillende </w:t>
+      </w:r>
+      <w:proofErr w:type="spellStart"/>
+      <w:r>
+        <w:rPr>
+          <w:rFonts w:ascii="Verdana" w:hAnsi="Verdana"/>
+        </w:rPr>
+        <w:t>materials</w:t>
+      </w:r>
+      <w:proofErr w:type="spellEnd"/>
+      <w:r>
+        <w:rPr>
+          <w:rFonts w:ascii="Verdana" w:hAnsi="Verdana"/>
+        </w:rPr>
+        <w:t xml:space="preserve"> toewijzen met </w:t>
+      </w:r>
+      <w:proofErr w:type="spellStart"/>
+      <w:r>
+        <w:rPr>
+          <w:rFonts w:ascii="Verdana" w:hAnsi="Verdana"/>
+        </w:rPr>
+        <w:t>polygon</w:t>
+      </w:r>
+      <w:proofErr w:type="spellEnd"/>
+      <w:r>
+        <w:rPr>
+          <w:rFonts w:ascii="Verdana" w:hAnsi="Verdana"/>
+        </w:rPr>
+        <w:t xml:space="preserve"> </w:t>
+      </w:r>
+      <w:proofErr w:type="spellStart"/>
+      <w:r>
+        <w:rPr>
+          <w:rFonts w:ascii="Verdana" w:hAnsi="Verdana"/>
+        </w:rPr>
+        <w:t>selection</w:t>
+      </w:r>
+      <w:proofErr w:type="spellEnd"/>
+      <w:r>
+        <w:rPr>
+          <w:rFonts w:ascii="Verdana" w:hAnsi="Verdana"/>
+        </w:rPr>
+        <w:t xml:space="preserve"> (tags) en daarna alle aparte stukken samenvoegen tot 1 object. Daarna kan je de verschillende </w:t>
+      </w:r>
+      <w:proofErr w:type="spellStart"/>
+      <w:r>
+        <w:rPr>
+          <w:rFonts w:ascii="Verdana" w:hAnsi="Verdana"/>
+        </w:rPr>
+        <w:t>textures</w:t>
+      </w:r>
+      <w:proofErr w:type="spellEnd"/>
+      <w:r>
+        <w:rPr>
+          <w:rFonts w:ascii="Verdana" w:hAnsi="Verdana"/>
+        </w:rPr>
+        <w:t xml:space="preserve"> tot 1 </w:t>
+      </w:r>
+      <w:proofErr w:type="spellStart"/>
+      <w:r>
+        <w:rPr>
+          <w:rFonts w:ascii="Verdana" w:hAnsi="Verdana"/>
+        </w:rPr>
+        <w:t>texture</w:t>
+      </w:r>
+      <w:proofErr w:type="spellEnd"/>
+      <w:r>
+        <w:rPr>
+          <w:rFonts w:ascii="Verdana" w:hAnsi="Verdana"/>
+        </w:rPr>
+        <w:t xml:space="preserve"> samenvoegen door de </w:t>
+      </w:r>
+      <w:proofErr w:type="spellStart"/>
+      <w:r>
+        <w:rPr>
+          <w:rFonts w:ascii="Verdana" w:hAnsi="Verdana"/>
+        </w:rPr>
+        <w:t>texture</w:t>
+      </w:r>
+      <w:proofErr w:type="spellEnd"/>
+      <w:r>
+        <w:rPr>
+          <w:rFonts w:ascii="Verdana" w:hAnsi="Verdana"/>
+        </w:rPr>
+        <w:t xml:space="preserve"> te baken.</w:t>
       </w:r>
     </w:p>
     <w:p>
@@ -3633,11 +4723,19 @@
           <w:rFonts w:ascii="Verdana" w:hAnsi="Verdana"/>
         </w:rPr>
       </w:pPr>
-      <w:r>
-        <w:rPr>
-          <w:rFonts w:ascii="Verdana" w:hAnsi="Verdana"/>
-        </w:rPr>
-        <w:t>uhhh….</w:t>
+      <w:proofErr w:type="spellStart"/>
+      <w:r>
+        <w:rPr>
+          <w:rFonts w:ascii="Verdana" w:hAnsi="Verdana"/>
+        </w:rPr>
+        <w:t>uhhh</w:t>
+      </w:r>
+      <w:proofErr w:type="spellEnd"/>
+      <w:r>
+        <w:rPr>
+          <w:rFonts w:ascii="Verdana" w:hAnsi="Verdana"/>
+        </w:rPr>
+        <w:t>….</w:t>
       </w:r>
     </w:p>
     <w:p>
@@ -3683,7 +4781,7 @@
           <w:color w:val="FF0000"/>
         </w:rPr>
       </w:pPr>
-      <w:bookmarkStart w:id="3" w:name="_Toc486925233"/>
+      <w:bookmarkStart w:id="4" w:name="_Toc486925233"/>
       <w:r>
         <w:rPr>
           <w:rFonts w:ascii="KdG Expert" w:hAnsi="KdG Expert"/>
@@ -3692,7 +4790,7 @@
         <w:lastRenderedPageBreak/>
         <w:t>Bronnen</w:t>
       </w:r>
-      <w:bookmarkEnd w:id="3"/>
+      <w:bookmarkEnd w:id="4"/>
     </w:p>
     <w:p>
       <w:pPr>
@@ -3707,12 +4805,37 @@
           <w:rFonts w:ascii="Verdana" w:hAnsi="Verdana"/>
         </w:rPr>
       </w:pPr>
+      <w:proofErr w:type="spellStart"/>
       <w:r>
         <w:rPr>
           <w:rFonts w:ascii="Verdana" w:hAnsi="Verdana"/>
           <w:b/>
         </w:rPr>
-        <w:t>Unity docs algemeen</w:t>
+        <w:t>Unity</w:t>
+      </w:r>
+      <w:proofErr w:type="spellEnd"/>
+      <w:r>
+        <w:rPr>
+          <w:rFonts w:ascii="Verdana" w:hAnsi="Verdana"/>
+          <w:b/>
+        </w:rPr>
+        <w:t xml:space="preserve"> </w:t>
+      </w:r>
+      <w:proofErr w:type="spellStart"/>
+      <w:r>
+        <w:rPr>
+          <w:rFonts w:ascii="Verdana" w:hAnsi="Verdana"/>
+          <w:b/>
+        </w:rPr>
+        <w:t>docs</w:t>
+      </w:r>
+      <w:proofErr w:type="spellEnd"/>
+      <w:r>
+        <w:rPr>
+          <w:rFonts w:ascii="Verdana" w:hAnsi="Verdana"/>
+          <w:b/>
+        </w:rPr>
+        <w:t xml:space="preserve"> algemeen</w:t>
       </w:r>
       <w:r>
         <w:rPr>
@@ -3720,7 +4843,7 @@
         </w:rPr>
         <w:t xml:space="preserve">. </w:t>
       </w:r>
-      <w:hyperlink r:id="rId29" w:history="1">
+      <w:hyperlink r:id="rId30" w:history="1">
         <w:r>
           <w:rPr>
             <w:rStyle w:val="Hyperlink"/>
@@ -3765,7 +4888,7 @@
         </w:rPr>
         <w:t xml:space="preserve">. </w:t>
       </w:r>
-      <w:hyperlink r:id="rId30" w:history="1">
+      <w:hyperlink r:id="rId31" w:history="1">
         <w:r>
           <w:rPr>
             <w:rStyle w:val="Hyperlink"/>
@@ -3810,14 +4933,96 @@
           <w:b/>
           <w:lang w:val="nl-BE"/>
         </w:rPr>
-        <w:t>Meer info en code voor de Arduino Rotary Encoder</w:t>
-      </w:r>
-      <w:r>
-        <w:rPr>
-          <w:rFonts w:ascii="Verdana" w:hAnsi="Verdana"/>
-          <w:lang w:val="nl-BE"/>
-        </w:rPr>
-        <w:t>. W. Van Weyenberg, lector en schoolpromoter KdG Multimedia en CommunicatieTechnologie, persoonlijke communicatie, 3 maart 2017.</w:t>
+        <w:t xml:space="preserve">Meer info en code voor de </w:t>
+      </w:r>
+      <w:proofErr w:type="spellStart"/>
+      <w:r>
+        <w:rPr>
+          <w:rFonts w:ascii="Verdana" w:hAnsi="Verdana"/>
+          <w:b/>
+          <w:lang w:val="nl-BE"/>
+        </w:rPr>
+        <w:t>Arduino</w:t>
+      </w:r>
+      <w:proofErr w:type="spellEnd"/>
+      <w:r>
+        <w:rPr>
+          <w:rFonts w:ascii="Verdana" w:hAnsi="Verdana"/>
+          <w:b/>
+          <w:lang w:val="nl-BE"/>
+        </w:rPr>
+        <w:t xml:space="preserve"> Rotary Encoder</w:t>
+      </w:r>
+      <w:r>
+        <w:rPr>
+          <w:rFonts w:ascii="Verdana" w:hAnsi="Verdana"/>
+          <w:lang w:val="nl-BE"/>
+        </w:rPr>
+        <w:t xml:space="preserve">. W. Van </w:t>
+      </w:r>
+      <w:proofErr w:type="spellStart"/>
+      <w:r>
+        <w:rPr>
+          <w:rFonts w:ascii="Verdana" w:hAnsi="Verdana"/>
+          <w:lang w:val="nl-BE"/>
+        </w:rPr>
+        <w:t>Weyenberg</w:t>
+      </w:r>
+      <w:proofErr w:type="spellEnd"/>
+      <w:r>
+        <w:rPr>
+          <w:rFonts w:ascii="Verdana" w:hAnsi="Verdana"/>
+          <w:lang w:val="nl-BE"/>
+        </w:rPr>
+        <w:t xml:space="preserve">, lector en </w:t>
+      </w:r>
+      <w:proofErr w:type="spellStart"/>
+      <w:r>
+        <w:rPr>
+          <w:rFonts w:ascii="Verdana" w:hAnsi="Verdana"/>
+          <w:lang w:val="nl-BE"/>
+        </w:rPr>
+        <w:t>schoolpromoter</w:t>
+      </w:r>
+      <w:proofErr w:type="spellEnd"/>
+      <w:r>
+        <w:rPr>
+          <w:rFonts w:ascii="Verdana" w:hAnsi="Verdana"/>
+          <w:lang w:val="nl-BE"/>
+        </w:rPr>
+        <w:t xml:space="preserve"> </w:t>
+      </w:r>
+      <w:proofErr w:type="spellStart"/>
+      <w:r>
+        <w:rPr>
+          <w:rFonts w:ascii="Verdana" w:hAnsi="Verdana"/>
+          <w:lang w:val="nl-BE"/>
+        </w:rPr>
+        <w:t>KdG</w:t>
+      </w:r>
+      <w:proofErr w:type="spellEnd"/>
+      <w:r>
+        <w:rPr>
+          <w:rFonts w:ascii="Verdana" w:hAnsi="Verdana"/>
+          <w:lang w:val="nl-BE"/>
+        </w:rPr>
+        <w:t xml:space="preserve"> Multimedia en </w:t>
+      </w:r>
+      <w:proofErr w:type="spellStart"/>
+      <w:r>
+        <w:rPr>
+          <w:rFonts w:ascii="Verdana" w:hAnsi="Verdana"/>
+          <w:lang w:val="nl-BE"/>
+        </w:rPr>
+        <w:t>CommunicatieTechnologie</w:t>
+      </w:r>
+      <w:proofErr w:type="spellEnd"/>
+      <w:r>
+        <w:rPr>
+          <w:rFonts w:ascii="Verdana" w:hAnsi="Verdana"/>
+          <w:lang w:val="nl-BE"/>
+        </w:rPr>
+        <w:t>, persoonlijke communicatie, 3 maart 2017.</w:t>
       </w:r>
     </w:p>
     <w:p>
@@ -3840,16 +5045,26 @@
           <w:b/>
           <w:lang w:val="en-US"/>
         </w:rPr>
-        <w:t>Outline met shader</w:t>
-      </w:r>
-      <w:r>
-        <w:rPr>
-          <w:rFonts w:ascii="Verdana" w:hAnsi="Verdana"/>
+        <w:t xml:space="preserve">Outline met </w:t>
+      </w:r>
+      <w:proofErr w:type="spellStart"/>
+      <w:r>
+        <w:rPr>
+          <w:rFonts w:ascii="Verdana" w:hAnsi="Verdana"/>
+          <w:b/>
           <w:lang w:val="en-US"/>
         </w:rPr>
+        <w:t>shader</w:t>
+      </w:r>
+      <w:proofErr w:type="spellEnd"/>
+      <w:r>
+        <w:rPr>
+          <w:rFonts w:ascii="Verdana" w:hAnsi="Verdana"/>
+          <w:lang w:val="en-US"/>
+        </w:rPr>
         <w:t xml:space="preserve">. </w:t>
       </w:r>
-      <w:hyperlink r:id="rId31" w:history="1">
+      <w:hyperlink r:id="rId32" w:history="1">
         <w:r>
           <w:rPr>
             <w:rStyle w:val="Hyperlink"/>
@@ -3917,7 +5132,7 @@
         </w:rPr>
         <w:t xml:space="preserve">. </w:t>
       </w:r>
-      <w:hyperlink r:id="rId32" w:history="1">
+      <w:hyperlink r:id="rId33" w:history="1">
         <w:r>
           <w:rPr>
             <w:rStyle w:val="Hyperlink"/>
@@ -3956,22 +5171,42 @@
           <w:lang w:val="en-US"/>
         </w:rPr>
       </w:pPr>
+      <w:proofErr w:type="spellStart"/>
       <w:r>
         <w:rPr>
           <w:rFonts w:ascii="Verdana" w:hAnsi="Verdana"/>
           <w:b/>
           <w:lang w:val="en-US"/>
         </w:rPr>
-        <w:t>Highscore met playerprefs</w:t>
-      </w:r>
-      <w:r>
-        <w:rPr>
-          <w:rFonts w:ascii="Verdana" w:hAnsi="Verdana"/>
+        <w:t>Highscore</w:t>
+      </w:r>
+      <w:proofErr w:type="spellEnd"/>
+      <w:r>
+        <w:rPr>
+          <w:rFonts w:ascii="Verdana" w:hAnsi="Verdana"/>
+          <w:b/>
           <w:lang w:val="en-US"/>
         </w:rPr>
+        <w:t xml:space="preserve"> met </w:t>
+      </w:r>
+      <w:proofErr w:type="spellStart"/>
+      <w:r>
+        <w:rPr>
+          <w:rFonts w:ascii="Verdana" w:hAnsi="Verdana"/>
+          <w:b/>
+          <w:lang w:val="en-US"/>
+        </w:rPr>
+        <w:t>playerprefs</w:t>
+      </w:r>
+      <w:proofErr w:type="spellEnd"/>
+      <w:r>
+        <w:rPr>
+          <w:rFonts w:ascii="Verdana" w:hAnsi="Verdana"/>
+          <w:lang w:val="en-US"/>
+        </w:rPr>
         <w:t xml:space="preserve">. </w:t>
       </w:r>
-      <w:hyperlink r:id="rId33" w:history="1">
+      <w:hyperlink r:id="rId34" w:history="1">
         <w:r>
           <w:rPr>
             <w:rStyle w:val="Hyperlink"/>
@@ -3986,7 +5221,39 @@
           <w:rFonts w:ascii="Verdana" w:hAnsi="Verdana"/>
           <w:lang w:val="en-US"/>
         </w:rPr>
-        <w:t>. Geraadpleegd op 10 mei 2017.</w:t>
+        <w:t xml:space="preserve">. </w:t>
+      </w:r>
+      <w:proofErr w:type="spellStart"/>
+      <w:r>
+        <w:rPr>
+          <w:rFonts w:ascii="Verdana" w:hAnsi="Verdana"/>
+          <w:lang w:val="en-US"/>
+        </w:rPr>
+        <w:t>Geraadpleegd</w:t>
+      </w:r>
+      <w:proofErr w:type="spellEnd"/>
+      <w:r>
+        <w:rPr>
+          <w:rFonts w:ascii="Verdana" w:hAnsi="Verdana"/>
+          <w:lang w:val="en-US"/>
+        </w:rPr>
+        <w:t xml:space="preserve"> op 10 </w:t>
+      </w:r>
+      <w:proofErr w:type="spellStart"/>
+      <w:r>
+        <w:rPr>
+          <w:rFonts w:ascii="Verdana" w:hAnsi="Verdana"/>
+          <w:lang w:val="en-US"/>
+        </w:rPr>
+        <w:t>mei</w:t>
+      </w:r>
+      <w:proofErr w:type="spellEnd"/>
+      <w:r>
+        <w:rPr>
+          <w:rFonts w:ascii="Verdana" w:hAnsi="Verdana"/>
+          <w:lang w:val="en-US"/>
+        </w:rPr>
+        <w:t xml:space="preserve"> 2017.</w:t>
       </w:r>
     </w:p>
     <w:p>
@@ -4003,6 +5270,7 @@
           <w:lang w:val="nl-BE"/>
         </w:rPr>
       </w:pPr>
+      <w:proofErr w:type="spellStart"/>
       <w:r>
         <w:rPr>
           <w:rFonts w:ascii="Verdana" w:hAnsi="Verdana"/>
@@ -4011,6 +5279,7 @@
         </w:rPr>
         <w:t>Minimap</w:t>
       </w:r>
+      <w:proofErr w:type="spellEnd"/>
       <w:r>
         <w:rPr>
           <w:rFonts w:ascii="Verdana" w:hAnsi="Verdana"/>
@@ -4018,7 +5287,7 @@
         </w:rPr>
         <w:t xml:space="preserve">. </w:t>
       </w:r>
-      <w:hyperlink r:id="rId34" w:history="1">
+      <w:hyperlink r:id="rId35" w:history="1">
         <w:r>
           <w:rPr>
             <w:rStyle w:val="Hyperlink"/>
@@ -4065,6 +5334,7 @@
           <w:lang w:val="nl-BE"/>
         </w:rPr>
       </w:pPr>
+      <w:proofErr w:type="spellStart"/>
       <w:r>
         <w:rPr>
           <w:rFonts w:ascii="Verdana" w:hAnsi="Verdana"/>
@@ -4073,6 +5343,7 @@
         </w:rPr>
         <w:t>MovieTexture</w:t>
       </w:r>
+      <w:proofErr w:type="spellEnd"/>
       <w:r>
         <w:rPr>
           <w:rFonts w:ascii="Verdana" w:hAnsi="Verdana"/>
@@ -4080,7 +5351,7 @@
         </w:rPr>
         <w:t xml:space="preserve">. </w:t>
       </w:r>
-      <w:hyperlink r:id="rId35" w:history="1">
+      <w:hyperlink r:id="rId36" w:history="1">
         <w:r>
           <w:rPr>
             <w:rStyle w:val="Hyperlink"/>
@@ -4134,11 +5405,9 @@
           <w:lang w:val="en-US"/>
         </w:rPr>
       </w:pPr>
-      <w:bookmarkStart w:id="4" w:name="_GoBack"/>
-      <w:bookmarkEnd w:id="4"/>
     </w:p>
     <w:sectPr>
-      <w:headerReference w:type="default" r:id="rId36"/>
+      <w:headerReference w:type="default" r:id="rId37"/>
       <w:pgSz w:w="11907" w:h="16839" w:code="9"/>
       <w:pgMar w:top="1148" w:right="700" w:bottom="2296" w:left="3011" w:header="1148" w:footer="709" w:gutter="0"/>
       <w:pgNumType w:start="1"/>
@@ -4383,7 +5652,7 @@
               <w:rFonts w:ascii="KdG Expert" w:hAnsi="KdG Expert"/>
               <w:noProof/>
             </w:rPr>
-            <w:t>12</w:t>
+            <w:t>13</w:t>
           </w:r>
           <w:r>
             <w:rPr>
@@ -5109,7 +6378,7 @@
   <w:abstractNum w:abstractNumId="5" w15:restartNumberingAfterBreak="0">
     <w:nsid w:val="69070AE3"/>
     <w:multiLevelType w:val="hybridMultilevel"/>
-    <w:tmpl w:val="8C729652"/>
+    <w:tmpl w:val="429CAE62"/>
     <w:lvl w:ilvl="0" w:tplc="08130001">
       <w:start w:val="1"/>
       <w:numFmt w:val="bullet"/>
@@ -6934,32 +8203,6 @@
         </w:p>
       </w:docPartBody>
     </w:docPart>
-    <w:docPart>
-      <w:docPartPr>
-        <w:name w:val="A0FEAE18BE96429BB022CFA20552C7F7"/>
-        <w:category>
-          <w:name w:val="Algemeen"/>
-          <w:gallery w:val="placeholder"/>
-        </w:category>
-        <w:types>
-          <w:type w:val="bbPlcHdr"/>
-        </w:types>
-        <w:behaviors>
-          <w:behavior w:val="content"/>
-        </w:behaviors>
-        <w:guid w:val="{79094836-2E47-41D9-8DF3-9CBC803A7502}"/>
-      </w:docPartPr>
-      <w:docPartBody>
-        <w:p>
-          <w:pPr>
-            <w:pStyle w:val="A0FEAE18BE96429BB022CFA20552C7F7"/>
-          </w:pPr>
-          <w:r>
-            <w:t>[Jaar]</w:t>
-          </w:r>
-        </w:p>
-      </w:docPartBody>
-    </w:docPart>
   </w:docParts>
 </w:glossaryDocument>
 </file>
@@ -7031,12 +8274,12 @@
     <w:sig w:usb0="A10006FF" w:usb1="4000205B" w:usb2="00000010" w:usb3="00000000" w:csb0="0000019F" w:csb1="00000000"/>
   </w:font>
   <w:font w:name="Calibri">
-    <w:altName w:val="Calibri Light"/>
+    <w:altName w:val="Arial"/>
     <w:panose1 w:val="020F0502020204030204"/>
     <w:charset w:val="00"/>
-    <w:family w:val="swiss"/>
-    <w:pitch w:val="variable"/>
-    <w:sig w:usb0="E00002FF" w:usb1="4000ACFF" w:usb2="00000001" w:usb3="00000000" w:csb0="0000019F" w:csb1="00000000"/>
+    <w:family w:val="roman"/>
+    <w:notTrueType/>
+    <w:pitch w:val="default"/>
   </w:font>
   <w:font w:name="Calibri Light">
     <w:panose1 w:val="020F0302020204030204"/>
@@ -7093,12 +8336,14 @@
     <w:rsidRoot w:val="00C210E9"/>
     <w:rsid w:val="000123E4"/>
     <w:rsid w:val="00205ECF"/>
+    <w:rsid w:val="003F3637"/>
     <w:rsid w:val="004363EF"/>
     <w:rsid w:val="00595B78"/>
     <w:rsid w:val="00694CBD"/>
     <w:rsid w:val="009E7D3C"/>
     <w:rsid w:val="00BE277B"/>
     <w:rsid w:val="00C210E9"/>
+    <w:rsid w:val="00E97F46"/>
     <w:rsid w:val="00EE6B0C"/>
     <w:rsid w:val="00FF4EDC"/>
   </w:rsids>
@@ -7984,7 +9229,7 @@
 
 <file path=customXml/item1.xml><?xml version="1.0" encoding="utf-8"?>
 <CoverPageProperties xmlns="http://schemas.microsoft.com/office/2006/coverPageProps">
-  <PublishDate>datum nog vast te leggen</PublishDate>
+  <PublishDate>2017-08-17T00:00:00</PublishDate>
   <Abstract>
 Auteur: Jiska Baeten</Abstract>
   <CompanyAddress/>
@@ -8024,7 +9269,7 @@
 </file>
 
 <file path=customXml/itemProps3.xml><?xml version="1.0" encoding="utf-8"?>
-<ds:datastoreItem xmlns:ds="http://schemas.openxmlformats.org/officeDocument/2006/customXml" ds:itemID="{FEEC7140-E0D0-406E-9A41-8EEDD226954C}">
+<ds:datastoreItem xmlns:ds="http://schemas.openxmlformats.org/officeDocument/2006/customXml" ds:itemID="{D6AA4AFB-352C-4D28-BFAA-557F9E7EE4A6}">
   <ds:schemaRefs>
     <ds:schemaRef ds:uri="http://schemas.openxmlformats.org/officeDocument/2006/bibliography"/>
   </ds:schemaRefs>

</xml_diff>

<commit_message>
lvl1 comic vid done and working
</commit_message>
<xml_diff>
--- a/Afstudeerverslag Kusomari.docx
+++ b/Afstudeerverslag Kusomari.docx
@@ -736,6 +736,10 @@
               </mc:Choice>
               <mc:Fallback>
                 <w:pict>
+                  <v:shapetype id="_x0000_t202" coordsize="21600,21600" o:spt="202" path="m,l,21600r21600,l21600,xe">
+                    <v:stroke joinstyle="miter"/>
+                    <v:path gradientshapeok="t" o:connecttype="rect"/>
+                  </v:shapetype>
                   <v:shape id="Tekstvak 15" o:spid="_x0000_s1027" type="#_x0000_t202" alt="contactgegevens" style="position:absolute;left:0;text-align:left;margin-left:0;margin-top:0;width:540pt;height:139.8pt;z-index:251679744;visibility:visible;mso-wrap-style:square;mso-width-percent:1282;mso-height-percent:200;mso-wrap-distance-left:9pt;mso-wrap-distance-top:0;mso-wrap-distance-right:9pt;mso-wrap-distance-bottom:0;mso-position-horizontal:center;mso-position-horizontal-relative:page;mso-position-vertical:bottom;mso-position-vertical-relative:margin;mso-width-percent:1282;mso-height-percent:200;mso-width-relative:margin;mso-height-relative:margin;v-text-anchor:bottom" o:gfxdata="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" o:allowoverlap="f" filled="f" stroked="f" strokeweight=".5pt">
                     <v:textbox inset="0,0,0,0">
                       <w:txbxContent>
@@ -894,8 +898,6 @@
             <w:br w:type="page"/>
           </w:r>
         </w:p>
-        <w:bookmarkStart w:id="0" w:name="_GoBack" w:displacedByCustomXml="next"/>
-        <w:bookmarkEnd w:id="0" w:displacedByCustomXml="next"/>
       </w:sdtContent>
     </w:sdt>
     <w:sdt>
@@ -1152,7 +1154,7 @@
                 <w:noProof/>
                 <w:webHidden/>
               </w:rPr>
-              <w:t>11</w:t>
+              <w:t>12</w:t>
             </w:r>
             <w:r>
               <w:rPr>
@@ -1186,6 +1188,8 @@
               </w:rPr>
               <w:t>Bronnen</w:t>
             </w:r>
+            <w:bookmarkStart w:id="0" w:name="_GoBack"/>
+            <w:bookmarkEnd w:id="0"/>
             <w:r>
               <w:rPr>
                 <w:noProof/>
@@ -1225,7 +1229,7 @@
                 <w:noProof/>
                 <w:webHidden/>
               </w:rPr>
-              <w:t>12</w:t>
+              <w:t>13</w:t>
             </w:r>
             <w:r>
               <w:rPr>
@@ -4553,31 +4557,13 @@
         <w:jc w:val="both"/>
         <w:rPr>
           <w:rFonts w:ascii="Verdana" w:hAnsi="Verdana"/>
-          <w:color w:val="FF0000"/>
-        </w:rPr>
-      </w:pPr>
-      <w:r>
-        <w:rPr>
-          <w:rFonts w:ascii="Verdana" w:hAnsi="Verdana"/>
-          <w:color w:val="FF0000"/>
-        </w:rPr>
-        <w:t xml:space="preserve">Hoe </w:t>
-      </w:r>
-      <w:proofErr w:type="spellStart"/>
-      <w:r>
-        <w:rPr>
-          <w:rFonts w:ascii="Verdana" w:hAnsi="Verdana"/>
-          <w:color w:val="FF0000"/>
-        </w:rPr>
-        <w:t>movietextures</w:t>
-      </w:r>
-      <w:proofErr w:type="spellEnd"/>
-      <w:r>
-        <w:rPr>
-          <w:rFonts w:ascii="Verdana" w:hAnsi="Verdana"/>
-          <w:color w:val="FF0000"/>
-        </w:rPr>
-        <w:t xml:space="preserve"> gebruiken</w:t>
+        </w:rPr>
+      </w:pPr>
+      <w:r>
+        <w:rPr>
+          <w:rFonts w:ascii="Verdana" w:hAnsi="Verdana"/>
+        </w:rPr>
+        <w:t>Niet altijd de moeilijke weg proberen, soms kan het ook makkelijk</w:t>
       </w:r>
     </w:p>
     <w:p>
@@ -4593,7 +4579,91 @@
         <w:rPr>
           <w:rFonts w:ascii="Verdana" w:hAnsi="Verdana"/>
         </w:rPr>
-        <w:t>Niet altijd de moeilijke weg proberen, soms kan het ook makkelijk</w:t>
+        <w:t xml:space="preserve">Je kan verschillende </w:t>
+      </w:r>
+      <w:proofErr w:type="spellStart"/>
+      <w:r>
+        <w:rPr>
+          <w:rFonts w:ascii="Verdana" w:hAnsi="Verdana"/>
+        </w:rPr>
+        <w:t>materials</w:t>
+      </w:r>
+      <w:proofErr w:type="spellEnd"/>
+      <w:r>
+        <w:rPr>
+          <w:rFonts w:ascii="Verdana" w:hAnsi="Verdana"/>
+        </w:rPr>
+        <w:t xml:space="preserve"> toewijzen met </w:t>
+      </w:r>
+      <w:proofErr w:type="spellStart"/>
+      <w:r>
+        <w:rPr>
+          <w:rFonts w:ascii="Verdana" w:hAnsi="Verdana"/>
+        </w:rPr>
+        <w:t>polygon</w:t>
+      </w:r>
+      <w:proofErr w:type="spellEnd"/>
+      <w:r>
+        <w:rPr>
+          <w:rFonts w:ascii="Verdana" w:hAnsi="Verdana"/>
+        </w:rPr>
+        <w:t xml:space="preserve"> </w:t>
+      </w:r>
+      <w:proofErr w:type="spellStart"/>
+      <w:r>
+        <w:rPr>
+          <w:rFonts w:ascii="Verdana" w:hAnsi="Verdana"/>
+        </w:rPr>
+        <w:t>selection</w:t>
+      </w:r>
+      <w:proofErr w:type="spellEnd"/>
+      <w:r>
+        <w:rPr>
+          <w:rFonts w:ascii="Verdana" w:hAnsi="Verdana"/>
+        </w:rPr>
+        <w:t xml:space="preserve"> (tags) en daarna alle aparte stukken samenvoegen tot 1 object. Daarna kan je de verschillende </w:t>
+      </w:r>
+      <w:proofErr w:type="spellStart"/>
+      <w:r>
+        <w:rPr>
+          <w:rFonts w:ascii="Verdana" w:hAnsi="Verdana"/>
+        </w:rPr>
+        <w:t>textures</w:t>
+      </w:r>
+      <w:proofErr w:type="spellEnd"/>
+      <w:r>
+        <w:rPr>
+          <w:rFonts w:ascii="Verdana" w:hAnsi="Verdana"/>
+        </w:rPr>
+        <w:t xml:space="preserve"> tot 1 </w:t>
+      </w:r>
+      <w:proofErr w:type="spellStart"/>
+      <w:r>
+        <w:rPr>
+          <w:rFonts w:ascii="Verdana" w:hAnsi="Verdana"/>
+        </w:rPr>
+        <w:t>texture</w:t>
+      </w:r>
+      <w:proofErr w:type="spellEnd"/>
+      <w:r>
+        <w:rPr>
+          <w:rFonts w:ascii="Verdana" w:hAnsi="Verdana"/>
+        </w:rPr>
+        <w:t xml:space="preserve"> samenvoegen door de </w:t>
+      </w:r>
+      <w:proofErr w:type="spellStart"/>
+      <w:r>
+        <w:rPr>
+          <w:rFonts w:ascii="Verdana" w:hAnsi="Verdana"/>
+        </w:rPr>
+        <w:t>texture</w:t>
+      </w:r>
+      <w:proofErr w:type="spellEnd"/>
+      <w:r>
+        <w:rPr>
+          <w:rFonts w:ascii="Verdana" w:hAnsi="Verdana"/>
+        </w:rPr>
+        <w:t xml:space="preserve"> te baken.</w:t>
       </w:r>
     </w:p>
     <w:p>
@@ -4609,91 +4679,69 @@
         <w:rPr>
           <w:rFonts w:ascii="Verdana" w:hAnsi="Verdana"/>
         </w:rPr>
-        <w:t xml:space="preserve">Je kan verschillende </w:t>
+        <w:t xml:space="preserve">Een </w:t>
       </w:r>
       <w:proofErr w:type="spellStart"/>
       <w:r>
         <w:rPr>
           <w:rFonts w:ascii="Verdana" w:hAnsi="Verdana"/>
         </w:rPr>
-        <w:t>materials</w:t>
+        <w:t>movietexture</w:t>
       </w:r>
       <w:proofErr w:type="spellEnd"/>
       <w:r>
         <w:rPr>
           <w:rFonts w:ascii="Verdana" w:hAnsi="Verdana"/>
         </w:rPr>
-        <w:t xml:space="preserve"> toewijzen met </w:t>
+        <w:t xml:space="preserve"> kan je als een normale </w:t>
       </w:r>
       <w:proofErr w:type="spellStart"/>
       <w:r>
         <w:rPr>
           <w:rFonts w:ascii="Verdana" w:hAnsi="Verdana"/>
         </w:rPr>
-        <w:t>polygon</w:t>
+        <w:t>texture</w:t>
       </w:r>
       <w:proofErr w:type="spellEnd"/>
       <w:r>
         <w:rPr>
           <w:rFonts w:ascii="Verdana" w:hAnsi="Verdana"/>
         </w:rPr>
-        <w:t xml:space="preserve"> </w:t>
+        <w:t xml:space="preserve"> gebruiken (je kan het bv. in een </w:t>
       </w:r>
       <w:proofErr w:type="spellStart"/>
       <w:r>
         <w:rPr>
           <w:rFonts w:ascii="Verdana" w:hAnsi="Verdana"/>
         </w:rPr>
-        <w:t>selection</w:t>
+        <w:t>rawimage</w:t>
       </w:r>
       <w:proofErr w:type="spellEnd"/>
       <w:r>
         <w:rPr>
           <w:rFonts w:ascii="Verdana" w:hAnsi="Verdana"/>
         </w:rPr>
-        <w:t xml:space="preserve"> (tags) en daarna alle aparte stukken samenvoegen tot 1 object. Daarna kan je de verschillende </w:t>
+        <w:t xml:space="preserve"> steken).</w:t>
+      </w:r>
+      <w:r>
+        <w:rPr>
+          <w:rFonts w:ascii="Verdana" w:hAnsi="Verdana"/>
+        </w:rPr>
+        <w:t xml:space="preserve"> Voor sommige extensies kon </w:t>
       </w:r>
       <w:proofErr w:type="spellStart"/>
       <w:r>
         <w:rPr>
           <w:rFonts w:ascii="Verdana" w:hAnsi="Verdana"/>
         </w:rPr>
-        <w:t>textures</w:t>
+        <w:t>unity</w:t>
       </w:r>
       <w:proofErr w:type="spellEnd"/>
       <w:r>
         <w:rPr>
           <w:rFonts w:ascii="Verdana" w:hAnsi="Verdana"/>
         </w:rPr>
-        <w:t xml:space="preserve"> tot 1 </w:t>
-      </w:r>
-      <w:proofErr w:type="spellStart"/>
-      <w:r>
-        <w:rPr>
-          <w:rFonts w:ascii="Verdana" w:hAnsi="Verdana"/>
-        </w:rPr>
-        <w:t>texture</w:t>
-      </w:r>
-      <w:proofErr w:type="spellEnd"/>
-      <w:r>
-        <w:rPr>
-          <w:rFonts w:ascii="Verdana" w:hAnsi="Verdana"/>
-        </w:rPr>
-        <w:t xml:space="preserve"> samenvoegen door de </w:t>
-      </w:r>
-      <w:proofErr w:type="spellStart"/>
-      <w:r>
-        <w:rPr>
-          <w:rFonts w:ascii="Verdana" w:hAnsi="Verdana"/>
-        </w:rPr>
-        <w:t>texture</w:t>
-      </w:r>
-      <w:proofErr w:type="spellEnd"/>
-      <w:r>
-        <w:rPr>
-          <w:rFonts w:ascii="Verdana" w:hAnsi="Verdana"/>
-        </w:rPr>
-        <w:t xml:space="preserve"> te baken.</w:t>
+        <w:t xml:space="preserve"> niet de correcte encoder vinden (MPEG2).</w:t>
       </w:r>
     </w:p>
     <w:p>
@@ -4856,7 +4904,19 @@
         <w:rPr>
           <w:rFonts w:ascii="Verdana" w:hAnsi="Verdana"/>
         </w:rPr>
-        <w:t>. Verschillende dagen.</w:t>
+        <w:t xml:space="preserve">. Verschillende </w:t>
+      </w:r>
+      <w:r>
+        <w:rPr>
+          <w:rFonts w:ascii="Verdana" w:hAnsi="Verdana"/>
+        </w:rPr>
+        <w:t>momenten</w:t>
+      </w:r>
+      <w:r>
+        <w:rPr>
+          <w:rFonts w:ascii="Verdana" w:hAnsi="Verdana"/>
+        </w:rPr>
+        <w:t>.</w:t>
       </w:r>
     </w:p>
     <w:p>
@@ -5371,9 +5431,16 @@
       <w:r>
         <w:rPr>
           <w:rFonts w:ascii="Verdana" w:hAnsi="Verdana"/>
-          <w:color w:val="FF0000"/>
-        </w:rPr>
-        <w:t>Geraadpleegd op 1 juni 2017.</w:t>
+          <w:lang w:val="en-US"/>
+        </w:rPr>
+        <w:t>Geraadpleegd op 20</w:t>
+      </w:r>
+      <w:r>
+        <w:rPr>
+          <w:rFonts w:ascii="Verdana" w:hAnsi="Verdana"/>
+          <w:lang w:val="en-US"/>
+        </w:rPr>
+        <w:t xml:space="preserve"> juni 2017.</w:t>
       </w:r>
     </w:p>
     <w:p>
@@ -8274,7 +8341,7 @@
     <w:sig w:usb0="A10006FF" w:usb1="4000205B" w:usb2="00000010" w:usb3="00000000" w:csb0="0000019F" w:csb1="00000000"/>
   </w:font>
   <w:font w:name="Calibri">
-    <w:altName w:val="Arial"/>
+    <w:altName w:val="Cambria"/>
     <w:panose1 w:val="020F0502020204030204"/>
     <w:charset w:val="00"/>
     <w:family w:val="roman"/>
@@ -8335,6 +8402,7 @@
   <w:rsids>
     <w:rsidRoot w:val="00C210E9"/>
     <w:rsid w:val="000123E4"/>
+    <w:rsid w:val="000270A1"/>
     <w:rsid w:val="00205ECF"/>
     <w:rsid w:val="003F3637"/>
     <w:rsid w:val="004363EF"/>
@@ -9269,7 +9337,7 @@
 </file>
 
 <file path=customXml/itemProps3.xml><?xml version="1.0" encoding="utf-8"?>
-<ds:datastoreItem xmlns:ds="http://schemas.openxmlformats.org/officeDocument/2006/customXml" ds:itemID="{D6AA4AFB-352C-4D28-BFAA-557F9E7EE4A6}">
+<ds:datastoreItem xmlns:ds="http://schemas.openxmlformats.org/officeDocument/2006/customXml" ds:itemID="{27DAAAF5-AAA2-450B-803C-806579B64B81}">
   <ds:schemaRefs>
     <ds:schemaRef ds:uri="http://schemas.openxmlformats.org/officeDocument/2006/bibliography"/>
   </ds:schemaRefs>

</xml_diff>